<commit_message>
inclusão fluxograma e dados de saída no descritivo + ajuste da saída do console
</commit_message>
<xml_diff>
--- a/Modelo_1/descritivo.docx
+++ b/Modelo_1/descritivo.docx
@@ -961,13 +961,7 @@
             <w:rPr>
               <w:rFonts w:ascii="Cambria Math" w:hAnsi="Cambria Math"/>
             </w:rPr>
-            <m:t>-</m:t>
-          </m:r>
-          <m:r>
-            <w:rPr>
-              <w:rFonts w:ascii="Cambria Math" w:hAnsi="Cambria Math"/>
-            </w:rPr>
-            <m:t xml:space="preserve"> </m:t>
+            <m:t xml:space="preserve">- </m:t>
           </m:r>
           <m:nary>
             <m:naryPr>
@@ -1024,14 +1018,27 @@
       <w:r>
         <w:t xml:space="preserve">( </w:t>
       </w:r>
-      <w:fldSimple w:instr=" SEQ ( \* ARABIC ">
-        <w:r>
-          <w:rPr>
-            <w:noProof/>
-          </w:rPr>
-          <w:t>1</w:t>
-        </w:r>
-      </w:fldSimple>
+      <w:r>
+        <w:fldChar w:fldCharType="begin"/>
+      </w:r>
+      <w:r>
+        <w:instrText xml:space="preserve"> SEQ ( \* ARABIC </w:instrText>
+      </w:r>
+      <w:r>
+        <w:fldChar w:fldCharType="separate"/>
+      </w:r>
+      <w:r>
+        <w:rPr>
+          <w:noProof/>
+        </w:rPr>
+        <w:t>1</w:t>
+      </w:r>
+      <w:r>
+        <w:rPr>
+          <w:noProof/>
+        </w:rPr>
+        <w:fldChar w:fldCharType="end"/>
+      </w:r>
       <w:r>
         <w:t xml:space="preserve"> )</w:t>
       </w:r>
@@ -1223,13 +1230,7 @@
                 <w:rPr>
                   <w:rFonts w:ascii="Cambria Math" w:hAnsi="Cambria Math"/>
                 </w:rPr>
-                <m:t>-</m:t>
-              </m:r>
-              <m:r>
-                <w:rPr>
-                  <w:rFonts w:ascii="Cambria Math" w:hAnsi="Cambria Math"/>
-                </w:rPr>
-                <m:t xml:space="preserve"> </m:t>
+                <m:t xml:space="preserve">- </m:t>
               </m:r>
               <m:nary>
                 <m:naryPr>
@@ -1288,14 +1289,27 @@
       <w:r>
         <w:t xml:space="preserve">( </w:t>
       </w:r>
-      <w:fldSimple w:instr=" SEQ ( \* ARABIC ">
-        <w:r>
-          <w:rPr>
-            <w:noProof/>
-          </w:rPr>
-          <w:t>2</w:t>
-        </w:r>
-      </w:fldSimple>
+      <w:r>
+        <w:fldChar w:fldCharType="begin"/>
+      </w:r>
+      <w:r>
+        <w:instrText xml:space="preserve"> SEQ ( \* ARABIC </w:instrText>
+      </w:r>
+      <w:r>
+        <w:fldChar w:fldCharType="separate"/>
+      </w:r>
+      <w:r>
+        <w:rPr>
+          <w:noProof/>
+        </w:rPr>
+        <w:t>2</w:t>
+      </w:r>
+      <w:r>
+        <w:rPr>
+          <w:noProof/>
+        </w:rPr>
+        <w:fldChar w:fldCharType="end"/>
+      </w:r>
       <w:r>
         <w:t xml:space="preserve"> )</w:t>
       </w:r>
@@ -1489,13 +1503,7 @@
             <w:rPr>
               <w:rFonts w:ascii="Cambria Math" w:hAnsi="Cambria Math"/>
             </w:rPr>
-            <m:t>-</m:t>
-          </m:r>
-          <m:r>
-            <w:rPr>
-              <w:rFonts w:ascii="Cambria Math" w:hAnsi="Cambria Math"/>
-            </w:rPr>
-            <m:t xml:space="preserve"> </m:t>
+            <m:t xml:space="preserve">- </m:t>
           </m:r>
           <m:nary>
             <m:naryPr>
@@ -1552,14 +1560,27 @@
       <w:r>
         <w:t xml:space="preserve">( </w:t>
       </w:r>
-      <w:fldSimple w:instr=" SEQ ( \* ARABIC ">
-        <w:r>
-          <w:rPr>
-            <w:noProof/>
-          </w:rPr>
-          <w:t>3</w:t>
-        </w:r>
-      </w:fldSimple>
+      <w:r>
+        <w:fldChar w:fldCharType="begin"/>
+      </w:r>
+      <w:r>
+        <w:instrText xml:space="preserve"> SEQ ( \* ARABIC </w:instrText>
+      </w:r>
+      <w:r>
+        <w:fldChar w:fldCharType="separate"/>
+      </w:r>
+      <w:r>
+        <w:rPr>
+          <w:noProof/>
+        </w:rPr>
+        <w:t>3</w:t>
+      </w:r>
+      <w:r>
+        <w:rPr>
+          <w:noProof/>
+        </w:rPr>
+        <w:fldChar w:fldCharType="end"/>
+      </w:r>
       <w:r>
         <w:t xml:space="preserve"> )</w:t>
       </w:r>
@@ -2121,14 +2142,27 @@
       <w:r>
         <w:t xml:space="preserve">( </w:t>
       </w:r>
-      <w:fldSimple w:instr=" SEQ ( \* ARABIC ">
-        <w:r>
-          <w:rPr>
-            <w:noProof/>
-          </w:rPr>
-          <w:t>4</w:t>
-        </w:r>
-      </w:fldSimple>
+      <w:r>
+        <w:fldChar w:fldCharType="begin"/>
+      </w:r>
+      <w:r>
+        <w:instrText xml:space="preserve"> SEQ ( \* ARABIC </w:instrText>
+      </w:r>
+      <w:r>
+        <w:fldChar w:fldCharType="separate"/>
+      </w:r>
+      <w:r>
+        <w:rPr>
+          <w:noProof/>
+        </w:rPr>
+        <w:t>4</w:t>
+      </w:r>
+      <w:r>
+        <w:rPr>
+          <w:noProof/>
+        </w:rPr>
+        <w:fldChar w:fldCharType="end"/>
+      </w:r>
       <w:r>
         <w:t xml:space="preserve"> )</w:t>
       </w:r>
@@ -2291,31 +2325,7 @@
               <w:sz w:val="24"/>
               <w:szCs w:val="24"/>
             </w:rPr>
-            <m:t>=</m:t>
-          </m:r>
-          <m:r>
-            <w:rPr>
-              <w:rFonts w:ascii="Cambria Math" w:eastAsiaTheme="minorEastAsia" w:hAnsi="Cambria Math"/>
-              <w:sz w:val="24"/>
-              <w:szCs w:val="24"/>
-            </w:rPr>
-            <m:t>μ</m:t>
-          </m:r>
-          <m:r>
-            <w:rPr>
-              <w:rFonts w:ascii="Cambria Math" w:eastAsiaTheme="minorEastAsia" w:hAnsi="Cambria Math"/>
-              <w:sz w:val="24"/>
-              <w:szCs w:val="24"/>
-            </w:rPr>
-            <m:t xml:space="preserve"> </m:t>
-          </m:r>
-          <m:r>
-            <w:rPr>
-              <w:rFonts w:ascii="Cambria Math" w:eastAsiaTheme="minorEastAsia" w:hAnsi="Cambria Math"/>
-              <w:sz w:val="24"/>
-              <w:szCs w:val="24"/>
-            </w:rPr>
-            <m:t>X</m:t>
+            <m:t>=μ X</m:t>
           </m:r>
         </m:oMath>
       </m:oMathPara>
@@ -2328,14 +2338,27 @@
       <w:r>
         <w:t xml:space="preserve">( </w:t>
       </w:r>
-      <w:fldSimple w:instr=" SEQ ( \* ARABIC ">
-        <w:r>
-          <w:rPr>
-            <w:noProof/>
-          </w:rPr>
-          <w:t>5</w:t>
-        </w:r>
-      </w:fldSimple>
+      <w:r>
+        <w:fldChar w:fldCharType="begin"/>
+      </w:r>
+      <w:r>
+        <w:instrText xml:space="preserve"> SEQ ( \* ARABIC </w:instrText>
+      </w:r>
+      <w:r>
+        <w:fldChar w:fldCharType="separate"/>
+      </w:r>
+      <w:r>
+        <w:rPr>
+          <w:noProof/>
+        </w:rPr>
+        <w:t>5</w:t>
+      </w:r>
+      <w:r>
+        <w:rPr>
+          <w:noProof/>
+        </w:rPr>
+        <w:fldChar w:fldCharType="end"/>
+      </w:r>
       <w:r>
         <w:t xml:space="preserve"> )</w:t>
       </w:r>
@@ -2440,23 +2463,7 @@
                       <w:sz w:val="24"/>
                       <w:szCs w:val="24"/>
                     </w:rPr>
-                    <m:t>X</m:t>
-                  </m:r>
-                  <m:r>
-                    <w:rPr>
-                      <w:rFonts w:ascii="Cambria Math" w:hAnsi="Cambria Math"/>
-                      <w:sz w:val="24"/>
-                      <w:szCs w:val="24"/>
-                    </w:rPr>
-                    <m:t>/</m:t>
-                  </m:r>
-                  <m:r>
-                    <w:rPr>
-                      <w:rFonts w:ascii="Cambria Math" w:hAnsi="Cambria Math"/>
-                      <w:sz w:val="24"/>
-                      <w:szCs w:val="24"/>
-                    </w:rPr>
-                    <m:t>S</m:t>
+                    <m:t>X/S</m:t>
                   </m:r>
                 </m:sub>
               </m:sSub>
@@ -2468,23 +2475,7 @@
               <w:sz w:val="24"/>
               <w:szCs w:val="24"/>
             </w:rPr>
-            <m:t xml:space="preserve"> </m:t>
-          </m:r>
-          <m:r>
-            <w:rPr>
-              <w:rFonts w:ascii="Cambria Math" w:eastAsiaTheme="minorEastAsia" w:hAnsi="Cambria Math"/>
-              <w:sz w:val="24"/>
-              <w:szCs w:val="24"/>
-            </w:rPr>
-            <m:t>X</m:t>
-          </m:r>
-          <m:r>
-            <w:rPr>
-              <w:rFonts w:ascii="Cambria Math" w:eastAsiaTheme="minorEastAsia" w:hAnsi="Cambria Math"/>
-              <w:sz w:val="24"/>
-              <w:szCs w:val="24"/>
-            </w:rPr>
-            <m:t xml:space="preserve"> </m:t>
+            <m:t xml:space="preserve"> X </m:t>
           </m:r>
         </m:oMath>
       </m:oMathPara>
@@ -2497,14 +2488,27 @@
       <w:r>
         <w:t xml:space="preserve">( </w:t>
       </w:r>
-      <w:fldSimple w:instr=" SEQ ( \* ARABIC ">
-        <w:r>
-          <w:rPr>
-            <w:noProof/>
-          </w:rPr>
-          <w:t>6</w:t>
-        </w:r>
-      </w:fldSimple>
+      <w:r>
+        <w:fldChar w:fldCharType="begin"/>
+      </w:r>
+      <w:r>
+        <w:instrText xml:space="preserve"> SEQ ( \* ARABIC </w:instrText>
+      </w:r>
+      <w:r>
+        <w:fldChar w:fldCharType="separate"/>
+      </w:r>
+      <w:r>
+        <w:rPr>
+          <w:noProof/>
+        </w:rPr>
+        <w:t>6</w:t>
+      </w:r>
+      <w:r>
+        <w:rPr>
+          <w:noProof/>
+        </w:rPr>
+        <w:fldChar w:fldCharType="end"/>
+      </w:r>
       <w:r>
         <w:t xml:space="preserve"> )</w:t>
       </w:r>
@@ -2822,19 +2826,7 @@
                     <w:rPr>
                       <w:rFonts w:ascii="Cambria Math" w:eastAsiaTheme="minorEastAsia" w:hAnsi="Cambria Math"/>
                     </w:rPr>
-                    <m:t>X</m:t>
-                  </m:r>
-                  <m:r>
-                    <w:rPr>
-                      <w:rFonts w:ascii="Cambria Math" w:eastAsiaTheme="minorEastAsia" w:hAnsi="Cambria Math"/>
-                    </w:rPr>
-                    <m:t>/</m:t>
-                  </m:r>
-                  <m:r>
-                    <w:rPr>
-                      <w:rFonts w:ascii="Cambria Math" w:eastAsiaTheme="minorEastAsia" w:hAnsi="Cambria Math"/>
-                    </w:rPr>
-                    <m:t>S</m:t>
+                    <m:t>X/S</m:t>
                   </m:r>
                 </m:sub>
               </m:sSub>
@@ -2978,14 +2970,27 @@
       <w:r>
         <w:t xml:space="preserve">( </w:t>
       </w:r>
-      <w:fldSimple w:instr=" SEQ ( \* ARABIC ">
-        <w:r>
-          <w:rPr>
-            <w:noProof/>
-          </w:rPr>
-          <w:t>7</w:t>
-        </w:r>
-      </w:fldSimple>
+      <w:r>
+        <w:fldChar w:fldCharType="begin"/>
+      </w:r>
+      <w:r>
+        <w:instrText xml:space="preserve"> SEQ ( \* ARABIC </w:instrText>
+      </w:r>
+      <w:r>
+        <w:fldChar w:fldCharType="separate"/>
+      </w:r>
+      <w:r>
+        <w:rPr>
+          <w:noProof/>
+        </w:rPr>
+        <w:t>7</w:t>
+      </w:r>
+      <w:r>
+        <w:rPr>
+          <w:noProof/>
+        </w:rPr>
+        <w:fldChar w:fldCharType="end"/>
+      </w:r>
       <w:r>
         <w:t xml:space="preserve"> )</w:t>
       </w:r>
@@ -3165,15 +3170,7 @@
               <w:sz w:val="24"/>
               <w:szCs w:val="24"/>
             </w:rPr>
-            <m:t xml:space="preserve"> </m:t>
-          </m:r>
-          <m:r>
-            <w:rPr>
-              <w:rFonts w:ascii="Cambria Math" w:hAnsi="Cambria Math"/>
-              <w:sz w:val="24"/>
-              <w:szCs w:val="24"/>
-            </w:rPr>
-            <m:t>X</m:t>
+            <m:t xml:space="preserve"> X</m:t>
           </m:r>
         </m:oMath>
       </m:oMathPara>
@@ -3186,14 +3183,27 @@
       <w:r>
         <w:t xml:space="preserve">( </w:t>
       </w:r>
-      <w:fldSimple w:instr=" SEQ ( \* ARABIC ">
-        <w:r>
-          <w:rPr>
-            <w:noProof/>
-          </w:rPr>
-          <w:t>8</w:t>
-        </w:r>
-      </w:fldSimple>
+      <w:r>
+        <w:fldChar w:fldCharType="begin"/>
+      </w:r>
+      <w:r>
+        <w:instrText xml:space="preserve"> SEQ ( \* ARABIC </w:instrText>
+      </w:r>
+      <w:r>
+        <w:fldChar w:fldCharType="separate"/>
+      </w:r>
+      <w:r>
+        <w:rPr>
+          <w:noProof/>
+        </w:rPr>
+        <w:t>8</w:t>
+      </w:r>
+      <w:r>
+        <w:rPr>
+          <w:noProof/>
+        </w:rPr>
+        <w:fldChar w:fldCharType="end"/>
+      </w:r>
       <w:r>
         <w:t xml:space="preserve"> )</w:t>
       </w:r>
@@ -3424,15 +3434,7 @@
                   <w:sz w:val="24"/>
                   <w:szCs w:val="24"/>
                 </w:rPr>
-                <m:t>max</m:t>
-              </m:r>
-              <m:r>
-                <w:rPr>
-                  <w:rFonts w:ascii="Cambria Math" w:hAnsi="Cambria Math"/>
-                  <w:sz w:val="24"/>
-                  <w:szCs w:val="24"/>
-                </w:rPr>
-                <m:t xml:space="preserve"> </m:t>
+                <m:t xml:space="preserve">max </m:t>
               </m:r>
             </m:sub>
           </m:sSub>
@@ -3672,14 +3674,27 @@
         <w:lastRenderedPageBreak/>
         <w:t xml:space="preserve">( </w:t>
       </w:r>
-      <w:fldSimple w:instr=" SEQ ( \* ARABIC ">
-        <w:r>
-          <w:rPr>
-            <w:noProof/>
-          </w:rPr>
-          <w:t>9</w:t>
-        </w:r>
-      </w:fldSimple>
+      <w:r>
+        <w:fldChar w:fldCharType="begin"/>
+      </w:r>
+      <w:r>
+        <w:instrText xml:space="preserve"> SEQ ( \* ARABIC </w:instrText>
+      </w:r>
+      <w:r>
+        <w:fldChar w:fldCharType="separate"/>
+      </w:r>
+      <w:r>
+        <w:rPr>
+          <w:noProof/>
+        </w:rPr>
+        <w:t>9</w:t>
+      </w:r>
+      <w:r>
+        <w:rPr>
+          <w:noProof/>
+        </w:rPr>
+        <w:fldChar w:fldCharType="end"/>
+      </w:r>
       <w:r>
         <w:t xml:space="preserve"> )</w:t>
       </w:r>
@@ -4114,14 +4129,27 @@
       <w:r>
         <w:t xml:space="preserve">( </w:t>
       </w:r>
-      <w:fldSimple w:instr=" SEQ ( \* ARABIC ">
-        <w:r>
-          <w:rPr>
-            <w:noProof/>
-          </w:rPr>
-          <w:t>10</w:t>
-        </w:r>
-      </w:fldSimple>
+      <w:r>
+        <w:fldChar w:fldCharType="begin"/>
+      </w:r>
+      <w:r>
+        <w:instrText xml:space="preserve"> SEQ ( \* ARABIC </w:instrText>
+      </w:r>
+      <w:r>
+        <w:fldChar w:fldCharType="separate"/>
+      </w:r>
+      <w:r>
+        <w:rPr>
+          <w:noProof/>
+        </w:rPr>
+        <w:t>10</w:t>
+      </w:r>
+      <w:r>
+        <w:rPr>
+          <w:noProof/>
+        </w:rPr>
+        <w:fldChar w:fldCharType="end"/>
+      </w:r>
       <w:r>
         <w:t xml:space="preserve"> )</w:t>
       </w:r>
@@ -4367,19 +4395,7 @@
                 <w:rPr>
                   <w:rFonts w:ascii="Cambria Math" w:eastAsiaTheme="minorEastAsia" w:hAnsi="Cambria Math"/>
                 </w:rPr>
-                <m:t>P</m:t>
-              </m:r>
-              <m:r>
-                <w:rPr>
-                  <w:rFonts w:ascii="Cambria Math" w:eastAsiaTheme="minorEastAsia" w:hAnsi="Cambria Math"/>
-                </w:rPr>
-                <m:t>/</m:t>
-              </m:r>
-              <m:r>
-                <w:rPr>
-                  <w:rFonts w:ascii="Cambria Math" w:eastAsiaTheme="minorEastAsia" w:hAnsi="Cambria Math"/>
-                </w:rPr>
-                <m:t>S</m:t>
+                <m:t>P/S</m:t>
               </m:r>
             </m:sub>
           </m:sSub>
@@ -4443,19 +4459,7 @@
                     <w:rPr>
                       <w:rFonts w:ascii="Cambria Math" w:eastAsiaTheme="minorEastAsia" w:hAnsi="Cambria Math"/>
                     </w:rPr>
-                    <m:t>X</m:t>
-                  </m:r>
-                  <m:r>
-                    <w:rPr>
-                      <w:rFonts w:ascii="Cambria Math" w:eastAsiaTheme="minorEastAsia" w:hAnsi="Cambria Math"/>
-                    </w:rPr>
-                    <m:t>/</m:t>
-                  </m:r>
-                  <m:r>
-                    <w:rPr>
-                      <w:rFonts w:ascii="Cambria Math" w:eastAsiaTheme="minorEastAsia" w:hAnsi="Cambria Math"/>
-                    </w:rPr>
-                    <m:t>S</m:t>
+                    <m:t>X/S</m:t>
                   </m:r>
                 </m:sub>
               </m:sSub>
@@ -4596,14 +4600,27 @@
       <w:r>
         <w:t xml:space="preserve">( </w:t>
       </w:r>
-      <w:fldSimple w:instr=" SEQ ( \* ARABIC ">
-        <w:r>
-          <w:rPr>
-            <w:noProof/>
-          </w:rPr>
-          <w:t>11</w:t>
-        </w:r>
-      </w:fldSimple>
+      <w:r>
+        <w:fldChar w:fldCharType="begin"/>
+      </w:r>
+      <w:r>
+        <w:instrText xml:space="preserve"> SEQ ( \* ARABIC </w:instrText>
+      </w:r>
+      <w:r>
+        <w:fldChar w:fldCharType="separate"/>
+      </w:r>
+      <w:r>
+        <w:rPr>
+          <w:noProof/>
+        </w:rPr>
+        <w:t>11</w:t>
+      </w:r>
+      <w:r>
+        <w:rPr>
+          <w:noProof/>
+        </w:rPr>
+        <w:fldChar w:fldCharType="end"/>
+      </w:r>
       <w:r>
         <w:t xml:space="preserve"> )</w:t>
       </w:r>
@@ -4751,13 +4768,7 @@
                       <w:rPr>
                         <w:rFonts w:ascii="Cambria Math" w:eastAsiaTheme="minorEastAsia" w:hAnsi="Cambria Math"/>
                       </w:rPr>
-                      <m:t>=</m:t>
-                    </m:r>
-                    <m:r>
-                      <w:rPr>
-                        <w:rFonts w:ascii="Cambria Math" w:eastAsiaTheme="minorEastAsia" w:hAnsi="Cambria Math"/>
-                      </w:rPr>
-                      <m:t>D</m:t>
+                      <m:t>=D</m:t>
                     </m:r>
                     <m:d>
                       <m:dPr>
@@ -4895,19 +4906,7 @@
                               <w:rPr>
                                 <w:rFonts w:ascii="Cambria Math" w:eastAsiaTheme="minorEastAsia" w:hAnsi="Cambria Math"/>
                               </w:rPr>
-                              <m:t>X</m:t>
-                            </m:r>
-                            <m:r>
-                              <w:rPr>
-                                <w:rFonts w:ascii="Cambria Math" w:eastAsiaTheme="minorEastAsia" w:hAnsi="Cambria Math"/>
-                              </w:rPr>
-                              <m:t>/</m:t>
-                            </m:r>
-                            <m:r>
-                              <w:rPr>
-                                <w:rFonts w:ascii="Cambria Math" w:eastAsiaTheme="minorEastAsia" w:hAnsi="Cambria Math"/>
-                              </w:rPr>
-                              <m:t>S</m:t>
+                              <m:t>X/S</m:t>
                             </m:r>
                           </m:sub>
                         </m:sSub>
@@ -5104,14 +5103,7 @@
                         <w:rFonts w:ascii="Cambria Math" w:hAnsi="Cambria Math"/>
                         <w:szCs w:val="24"/>
                       </w:rPr>
-                      <m:t>=</m:t>
-                    </m:r>
-                    <m:r>
-                      <w:rPr>
-                        <w:rFonts w:ascii="Cambria Math" w:hAnsi="Cambria Math"/>
-                        <w:szCs w:val="24"/>
-                      </w:rPr>
-                      <m:t>D</m:t>
+                      <m:t>=D</m:t>
                     </m:r>
                     <m:d>
                       <m:dPr>
@@ -5474,13 +5466,7 @@
                       <w:rPr>
                         <w:rFonts w:ascii="Cambria Math" w:hAnsi="Cambria Math"/>
                       </w:rPr>
-                      <m:t>=</m:t>
-                    </m:r>
-                    <m:r>
-                      <w:rPr>
-                        <w:rFonts w:ascii="Cambria Math" w:hAnsi="Cambria Math"/>
-                      </w:rPr>
-                      <m:t>D</m:t>
+                      <m:t>=D</m:t>
                     </m:r>
                     <m:d>
                       <m:dPr>
@@ -5580,19 +5566,7 @@
                           <w:rPr>
                             <w:rFonts w:ascii="Cambria Math" w:eastAsiaTheme="minorEastAsia" w:hAnsi="Cambria Math"/>
                           </w:rPr>
-                          <m:t>P</m:t>
-                        </m:r>
-                        <m:r>
-                          <w:rPr>
-                            <w:rFonts w:ascii="Cambria Math" w:eastAsiaTheme="minorEastAsia" w:hAnsi="Cambria Math"/>
-                          </w:rPr>
-                          <m:t>/</m:t>
-                        </m:r>
-                        <m:r>
-                          <w:rPr>
-                            <w:rFonts w:ascii="Cambria Math" w:eastAsiaTheme="minorEastAsia" w:hAnsi="Cambria Math"/>
-                          </w:rPr>
-                          <m:t>S</m:t>
+                          <m:t>P/S</m:t>
                         </m:r>
                       </m:sub>
                     </m:sSub>
@@ -5656,19 +5630,7 @@
                               <w:rPr>
                                 <w:rFonts w:ascii="Cambria Math" w:eastAsiaTheme="minorEastAsia" w:hAnsi="Cambria Math"/>
                               </w:rPr>
-                              <m:t>X</m:t>
-                            </m:r>
-                            <m:r>
-                              <w:rPr>
-                                <w:rFonts w:ascii="Cambria Math" w:eastAsiaTheme="minorEastAsia" w:hAnsi="Cambria Math"/>
-                              </w:rPr>
-                              <m:t>/</m:t>
-                            </m:r>
-                            <m:r>
-                              <w:rPr>
-                                <w:rFonts w:ascii="Cambria Math" w:eastAsiaTheme="minorEastAsia" w:hAnsi="Cambria Math"/>
-                              </w:rPr>
-                              <m:t>S</m:t>
+                              <m:t>X/S</m:t>
                             </m:r>
                           </m:sub>
                         </m:sSub>
@@ -5817,14 +5779,27 @@
       <w:r>
         <w:t xml:space="preserve">( </w:t>
       </w:r>
-      <w:fldSimple w:instr=" SEQ ( \* ARABIC ">
-        <w:r>
-          <w:rPr>
-            <w:noProof/>
-          </w:rPr>
-          <w:t>12</w:t>
-        </w:r>
-      </w:fldSimple>
+      <w:r>
+        <w:fldChar w:fldCharType="begin"/>
+      </w:r>
+      <w:r>
+        <w:instrText xml:space="preserve"> SEQ ( \* ARABIC </w:instrText>
+      </w:r>
+      <w:r>
+        <w:fldChar w:fldCharType="separate"/>
+      </w:r>
+      <w:r>
+        <w:rPr>
+          <w:noProof/>
+        </w:rPr>
+        <w:t>12</w:t>
+      </w:r>
+      <w:r>
+        <w:rPr>
+          <w:noProof/>
+        </w:rPr>
+        <w:fldChar w:fldCharType="end"/>
+      </w:r>
       <w:r>
         <w:t xml:space="preserve"> )</w:t>
       </w:r>
@@ -6452,19 +6427,7 @@
                           <w:rPr>
                             <w:rFonts w:ascii="Cambria Math" w:hAnsi="Cambria Math"/>
                           </w:rPr>
-                          <m:t>P</m:t>
-                        </m:r>
-                        <m:r>
-                          <w:rPr>
-                            <w:rFonts w:ascii="Cambria Math" w:hAnsi="Cambria Math"/>
-                          </w:rPr>
-                          <m:t>/</m:t>
-                        </m:r>
-                        <m:r>
-                          <w:rPr>
-                            <w:rFonts w:ascii="Cambria Math" w:hAnsi="Cambria Math"/>
-                          </w:rPr>
-                          <m:t>S</m:t>
+                          <m:t>P/S</m:t>
                         </m:r>
                       </m:sub>
                     </m:sSub>
@@ -6498,19 +6461,7 @@
                           <w:rPr>
                             <w:rFonts w:ascii="Cambria Math" w:hAnsi="Cambria Math"/>
                           </w:rPr>
-                          <m:t>X</m:t>
-                        </m:r>
-                        <m:r>
-                          <w:rPr>
-                            <w:rFonts w:ascii="Cambria Math" w:hAnsi="Cambria Math"/>
-                          </w:rPr>
-                          <m:t>/</m:t>
-                        </m:r>
-                        <m:r>
-                          <w:rPr>
-                            <w:rFonts w:ascii="Cambria Math" w:hAnsi="Cambria Math"/>
-                          </w:rPr>
-                          <m:t>S</m:t>
+                          <m:t>X/S</m:t>
                         </m:r>
                       </m:sub>
                     </m:sSub>
@@ -6605,13 +6556,7 @@
                       <w:rPr>
                         <w:rFonts w:ascii="Cambria Math" w:hAnsi="Cambria Math"/>
                       </w:rPr>
-                      <m:t>+</m:t>
-                    </m:r>
-                    <m:r>
-                      <w:rPr>
-                        <w:rFonts w:ascii="Cambria Math" w:hAnsi="Cambria Math"/>
-                      </w:rPr>
-                      <m:t>S</m:t>
+                      <m:t>+S</m:t>
                     </m:r>
                   </m:den>
                 </m:f>
@@ -6817,13 +6762,7 @@
             <w:rPr>
               <w:rFonts w:ascii="Cambria Math" w:hAnsi="Cambria Math"/>
             </w:rPr>
-            <m:t>=</m:t>
-          </m:r>
-          <m:r>
-            <w:rPr>
-              <w:rFonts w:ascii="Cambria Math" w:hAnsi="Cambria Math"/>
-            </w:rPr>
-            <m:t>D</m:t>
+            <m:t>=D</m:t>
           </m:r>
           <m:d>
             <m:dPr>
@@ -6857,13 +6796,7 @@
                     <w:rPr>
                       <w:rFonts w:ascii="Cambria Math" w:hAnsi="Cambria Math"/>
                     </w:rPr>
-                    <m:t>i</m:t>
-                  </m:r>
-                  <m:r>
-                    <w:rPr>
-                      <w:rFonts w:ascii="Cambria Math" w:hAnsi="Cambria Math"/>
-                    </w:rPr>
-                    <m:t>,0</m:t>
+                    <m:t>i,0</m:t>
                   </m:r>
                 </m:sub>
               </m:sSub>
@@ -6924,13 +6857,7 @@
                 <w:rPr>
                   <w:rFonts w:ascii="Cambria Math" w:hAnsi="Cambria Math"/>
                 </w:rPr>
-                <m:t>j</m:t>
-              </m:r>
-              <m:r>
-                <w:rPr>
-                  <w:rFonts w:ascii="Cambria Math" w:hAnsi="Cambria Math"/>
-                </w:rPr>
-                <m:t>=1-2</m:t>
+                <m:t>j=1-2</m:t>
               </m:r>
             </m:sub>
             <m:sup/>
@@ -6989,19 +6916,7 @@
                     <w:rPr>
                       <w:rFonts w:ascii="Cambria Math" w:hAnsi="Cambria Math"/>
                     </w:rPr>
-                    <m:t>i</m:t>
-                  </m:r>
-                  <m:r>
-                    <w:rPr>
-                      <w:rFonts w:ascii="Cambria Math" w:hAnsi="Cambria Math"/>
-                    </w:rPr>
-                    <m:t xml:space="preserve">,  </m:t>
-                  </m:r>
-                  <m:r>
-                    <w:rPr>
-                      <w:rFonts w:ascii="Cambria Math" w:hAnsi="Cambria Math"/>
-                    </w:rPr>
-                    <m:t>j</m:t>
+                    <m:t>i,  j</m:t>
                   </m:r>
                 </m:sub>
               </m:sSub>
@@ -7027,14 +6942,27 @@
       <w:r>
         <w:t xml:space="preserve">( </w:t>
       </w:r>
-      <w:fldSimple w:instr=" SEQ ( \* ARABIC ">
-        <w:r>
-          <w:rPr>
-            <w:noProof/>
-          </w:rPr>
-          <w:t>13</w:t>
-        </w:r>
-      </w:fldSimple>
+      <w:r>
+        <w:fldChar w:fldCharType="begin"/>
+      </w:r>
+      <w:r>
+        <w:instrText xml:space="preserve"> SEQ ( \* ARABIC </w:instrText>
+      </w:r>
+      <w:r>
+        <w:fldChar w:fldCharType="separate"/>
+      </w:r>
+      <w:r>
+        <w:rPr>
+          <w:noProof/>
+        </w:rPr>
+        <w:t>13</w:t>
+      </w:r>
+      <w:r>
+        <w:rPr>
+          <w:noProof/>
+        </w:rPr>
+        <w:fldChar w:fldCharType="end"/>
+      </w:r>
       <w:r>
         <w:t xml:space="preserve"> )</w:t>
       </w:r>
@@ -7111,13 +7039,7 @@
                       <w:rPr>
                         <w:rFonts w:ascii="Cambria Math" w:hAnsi="Cambria Math"/>
                       </w:rPr>
-                      <m:t>=</m:t>
-                    </m:r>
-                    <m:r>
-                      <w:rPr>
-                        <w:rFonts w:ascii="Cambria Math" w:hAnsi="Cambria Math"/>
-                      </w:rPr>
-                      <m:t>D</m:t>
+                      <m:t>=D</m:t>
                     </m:r>
                     <m:d>
                       <m:dPr>
@@ -7159,13 +7081,7 @@
                           <w:rPr>
                             <w:rFonts w:ascii="Cambria Math" w:hAnsi="Cambria Math"/>
                           </w:rPr>
-                          <m:t>-</m:t>
-                        </m:r>
-                        <m:r>
-                          <w:rPr>
-                            <w:rFonts w:ascii="Cambria Math" w:hAnsi="Cambria Math"/>
-                          </w:rPr>
-                          <m:t>S</m:t>
+                          <m:t>-S</m:t>
                         </m:r>
                       </m:e>
                     </m:d>
@@ -7192,13 +7108,7 @@
                           <w:rPr>
                             <w:rFonts w:ascii="Cambria Math" w:hAnsi="Cambria Math"/>
                           </w:rPr>
-                          <m:t>j</m:t>
-                        </m:r>
-                        <m:r>
-                          <w:rPr>
-                            <w:rFonts w:ascii="Cambria Math" w:hAnsi="Cambria Math"/>
-                          </w:rPr>
-                          <m:t>=1-2</m:t>
+                          <m:t>j=1-2</m:t>
                         </m:r>
                       </m:sub>
                       <m:sup/>
@@ -7257,13 +7167,7 @@
                               <w:rPr>
                                 <w:rFonts w:ascii="Cambria Math" w:hAnsi="Cambria Math"/>
                               </w:rPr>
-                              <m:t>1,</m:t>
-                            </m:r>
-                            <m:r>
-                              <w:rPr>
-                                <w:rFonts w:ascii="Cambria Math" w:hAnsi="Cambria Math"/>
-                              </w:rPr>
-                              <m:t>j</m:t>
+                              <m:t>1,j</m:t>
                             </m:r>
                           </m:sub>
                         </m:sSub>
@@ -7303,13 +7207,7 @@
                       <w:rPr>
                         <w:rFonts w:ascii="Cambria Math" w:hAnsi="Cambria Math"/>
                       </w:rPr>
-                      <m:t>=</m:t>
-                    </m:r>
-                    <m:r>
-                      <w:rPr>
-                        <w:rFonts w:ascii="Cambria Math" w:hAnsi="Cambria Math"/>
-                      </w:rPr>
-                      <m:t>D</m:t>
+                      <m:t>=D</m:t>
                     </m:r>
                     <m:d>
                       <m:dPr>
@@ -7325,13 +7223,7 @@
                           <w:rPr>
                             <w:rFonts w:ascii="Cambria Math" w:hAnsi="Cambria Math"/>
                           </w:rPr>
-                          <m:t>-</m:t>
-                        </m:r>
-                        <m:r>
-                          <w:rPr>
-                            <w:rFonts w:ascii="Cambria Math" w:hAnsi="Cambria Math"/>
-                          </w:rPr>
-                          <m:t>X</m:t>
+                          <m:t>-X</m:t>
                         </m:r>
                       </m:e>
                     </m:d>
@@ -7358,13 +7250,7 @@
                           <w:rPr>
                             <w:rFonts w:ascii="Cambria Math" w:hAnsi="Cambria Math"/>
                           </w:rPr>
-                          <m:t>j</m:t>
-                        </m:r>
-                        <m:r>
-                          <w:rPr>
-                            <w:rFonts w:ascii="Cambria Math" w:hAnsi="Cambria Math"/>
-                          </w:rPr>
-                          <m:t>=1-2</m:t>
+                          <m:t>j=1-2</m:t>
                         </m:r>
                       </m:sub>
                       <m:sup/>
@@ -7423,13 +7309,7 @@
                               <w:rPr>
                                 <w:rFonts w:ascii="Cambria Math" w:hAnsi="Cambria Math"/>
                               </w:rPr>
-                              <m:t>2,</m:t>
-                            </m:r>
-                            <m:r>
-                              <w:rPr>
-                                <w:rFonts w:ascii="Cambria Math" w:hAnsi="Cambria Math"/>
-                              </w:rPr>
-                              <m:t>j</m:t>
+                              <m:t>2,j</m:t>
                             </m:r>
                           </m:sub>
                         </m:sSub>
@@ -7469,13 +7349,7 @@
                       <w:rPr>
                         <w:rFonts w:ascii="Cambria Math" w:hAnsi="Cambria Math"/>
                       </w:rPr>
-                      <m:t>=</m:t>
-                    </m:r>
-                    <m:r>
-                      <w:rPr>
-                        <w:rFonts w:ascii="Cambria Math" w:hAnsi="Cambria Math"/>
-                      </w:rPr>
-                      <m:t>D</m:t>
+                      <m:t>=D</m:t>
                     </m:r>
                     <m:d>
                       <m:dPr>
@@ -7491,13 +7365,7 @@
                           <w:rPr>
                             <w:rFonts w:ascii="Cambria Math" w:hAnsi="Cambria Math"/>
                           </w:rPr>
-                          <m:t>-</m:t>
-                        </m:r>
-                        <m:r>
-                          <w:rPr>
-                            <w:rFonts w:ascii="Cambria Math" w:hAnsi="Cambria Math"/>
-                          </w:rPr>
-                          <m:t>P</m:t>
+                          <m:t>-P</m:t>
                         </m:r>
                       </m:e>
                     </m:d>
@@ -7524,13 +7392,7 @@
                           <w:rPr>
                             <w:rFonts w:ascii="Cambria Math" w:hAnsi="Cambria Math"/>
                           </w:rPr>
-                          <m:t>j</m:t>
-                        </m:r>
-                        <m:r>
-                          <w:rPr>
-                            <w:rFonts w:ascii="Cambria Math" w:hAnsi="Cambria Math"/>
-                          </w:rPr>
-                          <m:t>=1-2</m:t>
+                          <m:t>j=1-2</m:t>
                         </m:r>
                       </m:sub>
                       <m:sup/>
@@ -7589,13 +7451,7 @@
                               <w:rPr>
                                 <w:rFonts w:ascii="Cambria Math" w:hAnsi="Cambria Math"/>
                               </w:rPr>
-                              <m:t>3,</m:t>
-                            </m:r>
-                            <m:r>
-                              <w:rPr>
-                                <w:rFonts w:ascii="Cambria Math" w:hAnsi="Cambria Math"/>
-                              </w:rPr>
-                              <m:t>j</m:t>
+                              <m:t>3,j</m:t>
                             </m:r>
                           </m:sub>
                         </m:sSub>
@@ -7617,14 +7473,27 @@
       <w:r>
         <w:t xml:space="preserve">( </w:t>
       </w:r>
-      <w:fldSimple w:instr=" SEQ ( \* ARABIC ">
-        <w:r>
-          <w:rPr>
-            <w:noProof/>
-          </w:rPr>
-          <w:t>14</w:t>
-        </w:r>
-      </w:fldSimple>
+      <w:r>
+        <w:fldChar w:fldCharType="begin"/>
+      </w:r>
+      <w:r>
+        <w:instrText xml:space="preserve"> SEQ ( \* ARABIC </w:instrText>
+      </w:r>
+      <w:r>
+        <w:fldChar w:fldCharType="separate"/>
+      </w:r>
+      <w:r>
+        <w:rPr>
+          <w:noProof/>
+        </w:rPr>
+        <w:t>14</w:t>
+      </w:r>
+      <w:r>
+        <w:rPr>
+          <w:noProof/>
+        </w:rPr>
+        <w:fldChar w:fldCharType="end"/>
+      </w:r>
       <w:r>
         <w:t xml:space="preserve"> )</w:t>
       </w:r>
@@ -8117,31 +7986,7 @@
                                           <w:sz w:val="20"/>
                                           <w:szCs w:val="18"/>
                                         </w:rPr>
-                                        <m:t>μ</m:t>
-                                      </m:r>
-                                      <m:r>
-                                        <w:rPr>
-                                          <w:rFonts w:ascii="Cambria Math" w:hAnsi="Cambria Math"/>
-                                          <w:sz w:val="20"/>
-                                          <w:szCs w:val="18"/>
-                                        </w:rPr>
-                                        <m:t>(</m:t>
-                                      </m:r>
-                                      <m:r>
-                                        <w:rPr>
-                                          <w:rFonts w:ascii="Cambria Math" w:hAnsi="Cambria Math"/>
-                                          <w:sz w:val="20"/>
-                                          <w:szCs w:val="18"/>
-                                        </w:rPr>
-                                        <m:t>S</m:t>
-                                      </m:r>
-                                      <m:r>
-                                        <w:rPr>
-                                          <w:rFonts w:ascii="Cambria Math" w:hAnsi="Cambria Math"/>
-                                          <w:sz w:val="20"/>
-                                          <w:szCs w:val="18"/>
-                                        </w:rPr>
-                                        <m:t>)</m:t>
+                                        <m:t>μ(S)</m:t>
                                       </m:r>
                                     </m:num>
                                     <m:den>
@@ -8173,23 +8018,7 @@
                                               <w:sz w:val="20"/>
                                               <w:szCs w:val="18"/>
                                             </w:rPr>
-                                            <m:t>X</m:t>
-                                          </m:r>
-                                          <m:r>
-                                            <w:rPr>
-                                              <w:rFonts w:ascii="Cambria Math" w:hAnsi="Cambria Math"/>
-                                              <w:sz w:val="20"/>
-                                              <w:szCs w:val="18"/>
-                                            </w:rPr>
-                                            <m:t>/</m:t>
-                                          </m:r>
-                                          <m:r>
-                                            <w:rPr>
-                                              <w:rFonts w:ascii="Cambria Math" w:hAnsi="Cambria Math"/>
-                                              <w:sz w:val="20"/>
-                                              <w:szCs w:val="18"/>
-                                            </w:rPr>
-                                            <m:t>S</m:t>
+                                            <m:t>X/S</m:t>
                                           </m:r>
                                         </m:sub>
                                       </m:sSub>
@@ -8363,23 +8192,7 @@
                                               <w:sz w:val="20"/>
                                               <w:szCs w:val="18"/>
                                             </w:rPr>
-                                            <m:t>P</m:t>
-                                          </m:r>
-                                          <m:r>
-                                            <w:rPr>
-                                              <w:rFonts w:ascii="Cambria Math" w:hAnsi="Cambria Math"/>
-                                              <w:sz w:val="20"/>
-                                              <w:szCs w:val="18"/>
-                                            </w:rPr>
-                                            <m:t>/</m:t>
-                                          </m:r>
-                                          <m:r>
-                                            <w:rPr>
-                                              <w:rFonts w:ascii="Cambria Math" w:hAnsi="Cambria Math"/>
-                                              <w:sz w:val="20"/>
-                                              <w:szCs w:val="18"/>
-                                            </w:rPr>
-                                            <m:t>S</m:t>
+                                            <m:t>P/S</m:t>
                                           </m:r>
                                         </m:sub>
                                       </m:sSub>
@@ -8413,23 +8226,7 @@
                                               <w:sz w:val="20"/>
                                               <w:szCs w:val="18"/>
                                             </w:rPr>
-                                            <m:t>X</m:t>
-                                          </m:r>
-                                          <m:r>
-                                            <w:rPr>
-                                              <w:rFonts w:ascii="Cambria Math" w:hAnsi="Cambria Math"/>
-                                              <w:sz w:val="20"/>
-                                              <w:szCs w:val="18"/>
-                                            </w:rPr>
-                                            <m:t>/</m:t>
-                                          </m:r>
-                                          <m:r>
-                                            <w:rPr>
-                                              <w:rFonts w:ascii="Cambria Math" w:hAnsi="Cambria Math"/>
-                                              <w:sz w:val="20"/>
-                                              <w:szCs w:val="18"/>
-                                            </w:rPr>
-                                            <m:t>S</m:t>
+                                            <m:t>X/S</m:t>
                                           </m:r>
                                         </m:sub>
                                       </m:sSub>
@@ -8441,39 +8238,7 @@
                                       <w:sz w:val="20"/>
                                       <w:szCs w:val="18"/>
                                     </w:rPr>
-                                    <m:t>μ</m:t>
-                                  </m:r>
-                                  <m:r>
-                                    <w:rPr>
-                                      <w:rFonts w:ascii="Cambria Math" w:hAnsi="Cambria Math"/>
-                                      <w:sz w:val="20"/>
-                                      <w:szCs w:val="18"/>
-                                    </w:rPr>
-                                    <m:t>(</m:t>
-                                  </m:r>
-                                  <m:r>
-                                    <w:rPr>
-                                      <w:rFonts w:ascii="Cambria Math" w:hAnsi="Cambria Math"/>
-                                      <w:sz w:val="20"/>
-                                      <w:szCs w:val="18"/>
-                                    </w:rPr>
-                                    <m:t>S</m:t>
-                                  </m:r>
-                                  <m:r>
-                                    <w:rPr>
-                                      <w:rFonts w:ascii="Cambria Math" w:hAnsi="Cambria Math"/>
-                                      <w:sz w:val="20"/>
-                                      <w:szCs w:val="18"/>
-                                    </w:rPr>
-                                    <m:t>)</m:t>
-                                  </m:r>
-                                  <m:r>
-                                    <w:rPr>
-                                      <w:rFonts w:ascii="Cambria Math" w:hAnsi="Cambria Math"/>
-                                      <w:sz w:val="20"/>
-                                      <w:szCs w:val="18"/>
-                                    </w:rPr>
-                                    <m:t>X</m:t>
+                                    <m:t>μ(S)X</m:t>
                                   </m:r>
                                 </m:oMath>
                               </m:oMathPara>
@@ -8887,31 +8652,7 @@
                                     <w:sz w:val="20"/>
                                     <w:szCs w:val="18"/>
                                   </w:rPr>
-                                  <m:t>μ</m:t>
-                                </m:r>
-                                <m:r>
-                                  <w:rPr>
-                                    <w:rFonts w:ascii="Cambria Math" w:hAnsi="Cambria Math"/>
-                                    <w:sz w:val="20"/>
-                                    <w:szCs w:val="18"/>
-                                  </w:rPr>
-                                  <m:t>(</m:t>
-                                </m:r>
-                                <m:r>
-                                  <w:rPr>
-                                    <w:rFonts w:ascii="Cambria Math" w:hAnsi="Cambria Math"/>
-                                    <w:sz w:val="20"/>
-                                    <w:szCs w:val="18"/>
-                                  </w:rPr>
-                                  <m:t>S</m:t>
-                                </m:r>
-                                <m:r>
-                                  <w:rPr>
-                                    <w:rFonts w:ascii="Cambria Math" w:hAnsi="Cambria Math"/>
-                                    <w:sz w:val="20"/>
-                                    <w:szCs w:val="18"/>
-                                  </w:rPr>
-                                  <m:t>)</m:t>
+                                  <m:t>μ(S)</m:t>
                                 </m:r>
                               </m:num>
                               <m:den>
@@ -8943,23 +8684,7 @@
                                         <w:sz w:val="20"/>
                                         <w:szCs w:val="18"/>
                                       </w:rPr>
-                                      <m:t>X</m:t>
-                                    </m:r>
-                                    <m:r>
-                                      <w:rPr>
-                                        <w:rFonts w:ascii="Cambria Math" w:hAnsi="Cambria Math"/>
-                                        <w:sz w:val="20"/>
-                                        <w:szCs w:val="18"/>
-                                      </w:rPr>
-                                      <m:t>/</m:t>
-                                    </m:r>
-                                    <m:r>
-                                      <w:rPr>
-                                        <w:rFonts w:ascii="Cambria Math" w:hAnsi="Cambria Math"/>
-                                        <w:sz w:val="20"/>
-                                        <w:szCs w:val="18"/>
-                                      </w:rPr>
-                                      <m:t>S</m:t>
+                                      <m:t>X/S</m:t>
                                     </m:r>
                                   </m:sub>
                                 </m:sSub>
@@ -9087,23 +8812,7 @@
                                         <w:sz w:val="20"/>
                                         <w:szCs w:val="18"/>
                                       </w:rPr>
-                                      <m:t>P</m:t>
-                                    </m:r>
-                                    <m:r>
-                                      <w:rPr>
-                                        <w:rFonts w:ascii="Cambria Math" w:hAnsi="Cambria Math"/>
-                                        <w:sz w:val="20"/>
-                                        <w:szCs w:val="18"/>
-                                      </w:rPr>
-                                      <m:t>/</m:t>
-                                    </m:r>
-                                    <m:r>
-                                      <w:rPr>
-                                        <w:rFonts w:ascii="Cambria Math" w:hAnsi="Cambria Math"/>
-                                        <w:sz w:val="20"/>
-                                        <w:szCs w:val="18"/>
-                                      </w:rPr>
-                                      <m:t>S</m:t>
+                                      <m:t>P/S</m:t>
                                     </m:r>
                                   </m:sub>
                                 </m:sSub>
@@ -9137,23 +8846,7 @@
                                         <w:sz w:val="20"/>
                                         <w:szCs w:val="18"/>
                                       </w:rPr>
-                                      <m:t>X</m:t>
-                                    </m:r>
-                                    <m:r>
-                                      <w:rPr>
-                                        <w:rFonts w:ascii="Cambria Math" w:hAnsi="Cambria Math"/>
-                                        <w:sz w:val="20"/>
-                                        <w:szCs w:val="18"/>
-                                      </w:rPr>
-                                      <m:t>/</m:t>
-                                    </m:r>
-                                    <m:r>
-                                      <w:rPr>
-                                        <w:rFonts w:ascii="Cambria Math" w:hAnsi="Cambria Math"/>
-                                        <w:sz w:val="20"/>
-                                        <w:szCs w:val="18"/>
-                                      </w:rPr>
-                                      <m:t>S</m:t>
+                                      <m:t>X/S</m:t>
                                     </m:r>
                                   </m:sub>
                                 </m:sSub>
@@ -9165,39 +8858,7 @@
                                 <w:sz w:val="20"/>
                                 <w:szCs w:val="18"/>
                               </w:rPr>
-                              <m:t>μ</m:t>
-                            </m:r>
-                            <m:r>
-                              <w:rPr>
-                                <w:rFonts w:ascii="Cambria Math" w:hAnsi="Cambria Math"/>
-                                <w:sz w:val="20"/>
-                                <w:szCs w:val="18"/>
-                              </w:rPr>
-                              <m:t>(</m:t>
-                            </m:r>
-                            <m:r>
-                              <w:rPr>
-                                <w:rFonts w:ascii="Cambria Math" w:hAnsi="Cambria Math"/>
-                                <w:sz w:val="20"/>
-                                <w:szCs w:val="18"/>
-                              </w:rPr>
-                              <m:t>S</m:t>
-                            </m:r>
-                            <m:r>
-                              <w:rPr>
-                                <w:rFonts w:ascii="Cambria Math" w:hAnsi="Cambria Math"/>
-                                <w:sz w:val="20"/>
-                                <w:szCs w:val="18"/>
-                              </w:rPr>
-                              <m:t>)</m:t>
-                            </m:r>
-                            <m:r>
-                              <w:rPr>
-                                <w:rFonts w:ascii="Cambria Math" w:hAnsi="Cambria Math"/>
-                                <w:sz w:val="20"/>
-                                <w:szCs w:val="18"/>
-                              </w:rPr>
-                              <m:t>X</m:t>
+                              <m:t>μ(S)X</m:t>
                             </m:r>
                           </m:oMath>
                         </m:oMathPara>
@@ -9323,17 +8984,6 @@
         <w:lastRenderedPageBreak/>
         <w:t xml:space="preserve">       </w:t>
       </w:r>
-      <m:oMath>
-        <m:r>
-          <m:rPr>
-            <m:sty m:val="p"/>
-          </m:rPr>
-          <w:rPr>
-            <w:rFonts w:ascii="Cambria Math" w:hAnsi="Cambria Math"/>
-          </w:rPr>
-          <w:br/>
-        </m:r>
-      </m:oMath>
     </w:p>
     <w:p>
       <w:pPr>
@@ -9365,7 +9015,182 @@
       </w:r>
       <w:proofErr w:type="spellEnd"/>
       <w:r>
-        <w:t>, utilizou-se das seguintes bibliotecas: ...</w:t>
+        <w:t>, utilizou-se das seguintes bibliotecas</w:t>
+      </w:r>
+      <w:r>
+        <w:t xml:space="preserve">: </w:t>
+      </w:r>
+      <w:proofErr w:type="spellStart"/>
+      <w:r>
+        <w:t>numpy</w:t>
+      </w:r>
+      <w:proofErr w:type="spellEnd"/>
+      <w:r>
+        <w:t xml:space="preserve"> </w:t>
+      </w:r>
+      <w:r>
+        <w:t>(</w:t>
+      </w:r>
+      <w:r>
+        <w:t>1.24.3</w:t>
+      </w:r>
+      <w:r>
+        <w:t xml:space="preserve">), </w:t>
+      </w:r>
+      <w:proofErr w:type="spellStart"/>
+      <w:proofErr w:type="gramStart"/>
+      <w:r>
+        <w:t>scipy.integrate</w:t>
+      </w:r>
+      <w:proofErr w:type="spellEnd"/>
+      <w:proofErr w:type="gramEnd"/>
+      <w:r>
+        <w:t xml:space="preserve"> e</w:t>
+      </w:r>
+      <w:r>
+        <w:t xml:space="preserve"> </w:t>
+      </w:r>
+      <w:proofErr w:type="spellStart"/>
+      <w:r>
+        <w:t>scipy.optimize</w:t>
+      </w:r>
+      <w:proofErr w:type="spellEnd"/>
+      <w:r>
+        <w:t xml:space="preserve"> </w:t>
+      </w:r>
+      <w:r>
+        <w:t>(</w:t>
+      </w:r>
+      <w:r>
+        <w:t>1.10.1</w:t>
+      </w:r>
+      <w:r>
+        <w:t xml:space="preserve">), </w:t>
+      </w:r>
+      <w:proofErr w:type="spellStart"/>
+      <w:r>
+        <w:t>matplotlib.pyplot</w:t>
+      </w:r>
+      <w:proofErr w:type="spellEnd"/>
+      <w:r>
+        <w:t xml:space="preserve"> (</w:t>
+      </w:r>
+      <w:r>
+        <w:t>3.7.1</w:t>
+      </w:r>
+      <w:r>
+        <w:t>),</w:t>
+      </w:r>
+      <w:r>
+        <w:t xml:space="preserve"> pandas</w:t>
+      </w:r>
+      <w:r>
+        <w:t xml:space="preserve"> (</w:t>
+      </w:r>
+      <w:r>
+        <w:t>2.0.1</w:t>
+      </w:r>
+      <w:r>
+        <w:t>),</w:t>
+      </w:r>
+      <w:r>
+        <w:t xml:space="preserve"> </w:t>
+      </w:r>
+      <w:proofErr w:type="spellStart"/>
+      <w:r>
+        <w:t>datetime</w:t>
+      </w:r>
+      <w:proofErr w:type="spellEnd"/>
+      <w:r>
+        <w:t xml:space="preserve"> (</w:t>
+      </w:r>
+      <w:r>
+        <w:t>5.1</w:t>
+      </w:r>
+      <w:r>
+        <w:t xml:space="preserve">), </w:t>
+      </w:r>
+      <w:proofErr w:type="spellStart"/>
+      <w:r>
+        <w:t>lmfit</w:t>
+      </w:r>
+      <w:r>
+        <w:t>.</w:t>
+      </w:r>
+      <w:r>
+        <w:t>minimize</w:t>
+      </w:r>
+      <w:proofErr w:type="spellEnd"/>
+      <w:r>
+        <w:t xml:space="preserve">, </w:t>
+      </w:r>
+      <w:proofErr w:type="spellStart"/>
+      <w:r>
+        <w:t>lmfit</w:t>
+      </w:r>
+      <w:r>
+        <w:t>.</w:t>
+      </w:r>
+      <w:r>
+        <w:t>Parameters</w:t>
+      </w:r>
+      <w:proofErr w:type="spellEnd"/>
+      <w:r>
+        <w:t xml:space="preserve">, </w:t>
+      </w:r>
+      <w:proofErr w:type="spellStart"/>
+      <w:r>
+        <w:t>lmfit</w:t>
+      </w:r>
+      <w:r>
+        <w:t>.</w:t>
+      </w:r>
+      <w:r>
+        <w:t>Parameter</w:t>
+      </w:r>
+      <w:proofErr w:type="spellEnd"/>
+      <w:r>
+        <w:t xml:space="preserve">, </w:t>
+      </w:r>
+      <w:proofErr w:type="spellStart"/>
+      <w:r>
+        <w:t>lmfit</w:t>
+      </w:r>
+      <w:r>
+        <w:t>.</w:t>
+      </w:r>
+      <w:r>
+        <w:t>report_fit</w:t>
+      </w:r>
+      <w:proofErr w:type="spellEnd"/>
+      <w:r>
+        <w:t xml:space="preserve"> e</w:t>
+      </w:r>
+      <w:r>
+        <w:t xml:space="preserve"> </w:t>
+      </w:r>
+      <w:proofErr w:type="spellStart"/>
+      <w:r>
+        <w:t>lmfit</w:t>
+      </w:r>
+      <w:r>
+        <w:t>.</w:t>
+      </w:r>
+      <w:r>
+        <w:t>fit_report</w:t>
+      </w:r>
+      <w:proofErr w:type="spellEnd"/>
+      <w:r>
+        <w:t xml:space="preserve"> </w:t>
+      </w:r>
+      <w:r>
+        <w:t>(</w:t>
+      </w:r>
+      <w:r>
+        <w:t>1.2.1</w:t>
+      </w:r>
+      <w:r>
+        <w:t>).</w:t>
       </w:r>
     </w:p>
     <w:p>
@@ -9394,10 +9219,18 @@
         <w:t xml:space="preserve"> por meio da chamada da função ‘</w:t>
       </w:r>
       <w:proofErr w:type="spellStart"/>
+      <w:proofErr w:type="gramStart"/>
       <w:r>
         <w:t>ajustarXlsx</w:t>
       </w:r>
       <w:proofErr w:type="spellEnd"/>
+      <w:r>
+        <w:t>(</w:t>
+      </w:r>
+      <w:proofErr w:type="gramEnd"/>
+      <w:r>
+        <w:t>)</w:t>
+      </w:r>
       <w:r>
         <w:t xml:space="preserve">’, a qual recebe como argumentos o caminho do arquivo e uma lista de parâmetros para tratamento dos dados (tempo inicial e final, número de pontos e algarismos significativos) e retorna um </w:t>
       </w:r>
@@ -9496,12 +9329,17 @@
       <w:r>
         <w:t xml:space="preserve">Os resultados do processo são então armazenados nas variáveis </w:t>
       </w:r>
+      <w:proofErr w:type="spellStart"/>
       <w:r>
         <w:rPr>
           <w:i/>
           <w:iCs/>
         </w:rPr>
-        <w:t>r</w:t>
+        <w:t>resultProduto</w:t>
+      </w:r>
+      <w:proofErr w:type="spellEnd"/>
+      <w:r>
+        <w:t xml:space="preserve">, </w:t>
       </w:r>
       <w:proofErr w:type="spellStart"/>
       <w:r>
@@ -9509,11 +9347,11 @@
           <w:i/>
           <w:iCs/>
         </w:rPr>
-        <w:t>esultProduto</w:t>
+        <w:t>resultSubstrato</w:t>
       </w:r>
       <w:proofErr w:type="spellEnd"/>
       <w:r>
-        <w:t xml:space="preserve">, </w:t>
+        <w:t xml:space="preserve"> e </w:t>
       </w:r>
       <w:proofErr w:type="spellStart"/>
       <w:r>
@@ -9521,29 +9359,310 @@
           <w:i/>
           <w:iCs/>
         </w:rPr>
-        <w:t>resultSubstrato</w:t>
+        <w:t>resulGeral</w:t>
       </w:r>
       <w:proofErr w:type="spellEnd"/>
       <w:r>
-        <w:t xml:space="preserve"> e </w:t>
-      </w:r>
-      <w:proofErr w:type="spellStart"/>
+        <w:t>, respectivamente.</w:t>
+      </w:r>
+    </w:p>
+    <w:p>
+      <w:r>
+        <w:tab/>
+        <w:t xml:space="preserve">Para a obtenção dos resultados do modelo é empregada a função </w:t>
+      </w:r>
+      <w:proofErr w:type="gramStart"/>
       <w:r>
         <w:rPr>
           <w:i/>
           <w:iCs/>
         </w:rPr>
-        <w:t>resulGeral</w:t>
+        <w:t>minimize(</w:t>
+      </w:r>
+      <w:proofErr w:type="gramEnd"/>
+      <w:r>
+        <w:rPr>
+          <w:i/>
+          <w:iCs/>
+        </w:rPr>
+        <w:t>)</w:t>
+      </w:r>
+      <w:r>
+        <w:t xml:space="preserve"> da biblioteca </w:t>
+      </w:r>
+      <w:proofErr w:type="spellStart"/>
+      <w:r>
+        <w:rPr>
+          <w:i/>
+          <w:iCs/>
+        </w:rPr>
+        <w:t>lmfit</w:t>
       </w:r>
       <w:proofErr w:type="spellEnd"/>
       <w:r>
-        <w:t>, respectivamente.</w:t>
+        <w:t xml:space="preserve">, a qual </w:t>
+      </w:r>
+      <w:r>
+        <w:t xml:space="preserve">recebe como parâmetro uma função objetivo, um objeto </w:t>
+      </w:r>
+      <w:proofErr w:type="spellStart"/>
+      <w:r>
+        <w:rPr>
+          <w:i/>
+          <w:iCs/>
+        </w:rPr>
+        <w:t>Parameters</w:t>
+      </w:r>
+      <w:proofErr w:type="spellEnd"/>
+      <w:r>
+        <w:t xml:space="preserve"> e outros argumentos opcionais como o método a ser usado na minimização dos dados, para retornar um objeto do tipo </w:t>
+      </w:r>
+      <w:proofErr w:type="spellStart"/>
+      <w:r>
+        <w:rPr>
+          <w:i/>
+          <w:iCs/>
+        </w:rPr>
+        <w:t>MinimizeResult</w:t>
+      </w:r>
+      <w:proofErr w:type="spellEnd"/>
+      <w:r>
+        <w:t xml:space="preserve">, que contém os parâmetros otimizados e </w:t>
+      </w:r>
+      <w:r>
+        <w:t>e</w:t>
+      </w:r>
+      <w:r>
+        <w:t xml:space="preserve">statísticas de </w:t>
+      </w:r>
+      <w:r>
+        <w:lastRenderedPageBreak/>
+        <w:t>qualidade do ajuste.</w:t>
+      </w:r>
+      <w:r>
+        <w:t xml:space="preserve"> A função objetivo</w:t>
+      </w:r>
+      <w:r>
+        <w:t xml:space="preserve"> utilizada pela minimize é definida na função residual() e seus parâmetros são passados no argumento </w:t>
+      </w:r>
+      <w:proofErr w:type="spellStart"/>
+      <w:r>
+        <w:rPr>
+          <w:i/>
+          <w:iCs/>
+        </w:rPr>
+        <w:t>args</w:t>
+      </w:r>
+      <w:proofErr w:type="spellEnd"/>
+      <w:r>
+        <w:t xml:space="preserve"> na chamada de </w:t>
+      </w:r>
+      <w:proofErr w:type="gramStart"/>
+      <w:r>
+        <w:t>minimize</w:t>
+      </w:r>
+      <w:r>
+        <w:t>(</w:t>
+      </w:r>
+      <w:proofErr w:type="gramEnd"/>
+      <w:r>
+        <w:t>)</w:t>
+      </w:r>
+      <w:r>
+        <w:t xml:space="preserve">. Basicamente, a função residual </w:t>
+      </w:r>
+      <w:r>
+        <w:t xml:space="preserve">realiza </w:t>
+      </w:r>
+      <w:r>
+        <w:t>a chamad</w:t>
+      </w:r>
+      <w:r>
+        <w:t>a</w:t>
+      </w:r>
+      <w:r>
+        <w:t xml:space="preserve"> da</w:t>
+      </w:r>
+      <w:r>
+        <w:t xml:space="preserve"> função integração()</w:t>
+      </w:r>
+      <w:r>
+        <w:t xml:space="preserve"> que utiliza do módulo </w:t>
+      </w:r>
+      <w:proofErr w:type="spellStart"/>
+      <w:r>
+        <w:t>scipy.integrate.solve_ivp</w:t>
+      </w:r>
+      <w:proofErr w:type="spellEnd"/>
+      <w:r>
+        <w:t xml:space="preserve"> para realizar a integração </w:t>
+      </w:r>
+      <w:r>
+        <w:t xml:space="preserve">dos dados, recebendo como parâmetro a função </w:t>
+      </w:r>
+      <w:r>
+        <w:rPr>
+          <w:i/>
+          <w:iCs/>
+        </w:rPr>
+        <w:t>model()</w:t>
+      </w:r>
+      <w:r>
+        <w:t xml:space="preserve"> que define o modelo matemático e os parâmetros de integração</w:t>
+      </w:r>
+      <w:r>
+        <w:t>,</w:t>
+      </w:r>
+      <w:r>
+        <w:t xml:space="preserve"> </w:t>
+      </w:r>
+      <w:r>
+        <w:t>para</w:t>
+      </w:r>
+      <w:r>
+        <w:t xml:space="preserve"> retorna</w:t>
+      </w:r>
+      <w:r>
+        <w:t xml:space="preserve">r à função residual </w:t>
+      </w:r>
+      <w:r>
+        <w:t xml:space="preserve">a variável </w:t>
+      </w:r>
+      <w:proofErr w:type="spellStart"/>
+      <w:r>
+        <w:rPr>
+          <w:i/>
+          <w:iCs/>
+        </w:rPr>
+        <w:t>solve_ivp</w:t>
+      </w:r>
+      <w:proofErr w:type="spellEnd"/>
+      <w:r>
+        <w:t xml:space="preserve"> (conjunto de objetos com dados da integração numérica</w:t>
+      </w:r>
+      <w:r>
+        <w:t xml:space="preserve">, definido pela biblioteca </w:t>
+      </w:r>
+      <w:proofErr w:type="spellStart"/>
+      <w:r>
+        <w:rPr>
+          <w:i/>
+          <w:iCs/>
+        </w:rPr>
+        <w:t>scipy.integrate</w:t>
+      </w:r>
+      <w:proofErr w:type="spellEnd"/>
+      <w:r>
+        <w:t xml:space="preserve">) salva na variável </w:t>
+      </w:r>
+      <w:r>
+        <w:rPr>
+          <w:i/>
+          <w:iCs/>
+        </w:rPr>
+        <w:t>model</w:t>
+      </w:r>
+      <w:r>
+        <w:t xml:space="preserve">,  a função residual acessa então </w:t>
+      </w:r>
+      <w:proofErr w:type="spellStart"/>
+      <w:r>
+        <w:rPr>
+          <w:i/>
+          <w:iCs/>
+        </w:rPr>
+        <w:t>model.y</w:t>
+      </w:r>
+      <w:proofErr w:type="spellEnd"/>
+      <w:r>
+        <w:t>, que contém os dados de resolução da integração para cada tempo</w:t>
+      </w:r>
+      <w:r>
+        <w:t xml:space="preserve">. Por fim, é calculado a </w:t>
+      </w:r>
+      <w:r>
+        <w:t>diferença entre o</w:t>
+      </w:r>
+      <w:r>
+        <w:t>s</w:t>
+      </w:r>
+      <w:r>
+        <w:t xml:space="preserve"> </w:t>
+      </w:r>
+      <w:r>
+        <w:t xml:space="preserve">dados do </w:t>
+      </w:r>
+      <w:r>
+        <w:t>modelo e os dados</w:t>
+      </w:r>
+      <w:r>
+        <w:t xml:space="preserve"> experimentais para cada tempo, sendo realizada a normalização do erro por meio de sua divisão pelo maior valor dos dados experimentais. Assim, a função residual retorna</w:t>
+      </w:r>
+      <w:r>
+        <w:t xml:space="preserve"> </w:t>
+      </w:r>
+      <w:r>
+        <w:t xml:space="preserve">uma </w:t>
+      </w:r>
+      <w:r>
+        <w:t>matriz de resíduos</w:t>
+      </w:r>
+      <w:r>
+        <w:t>, que será efetivamente</w:t>
+      </w:r>
+      <w:r>
+        <w:t xml:space="preserve"> minimizada </w:t>
+      </w:r>
+      <w:r>
+        <w:t xml:space="preserve">pela </w:t>
+      </w:r>
+      <w:proofErr w:type="gramStart"/>
+      <w:r>
+        <w:rPr>
+          <w:i/>
+          <w:iCs/>
+        </w:rPr>
+        <w:t>minimize(</w:t>
+      </w:r>
+      <w:proofErr w:type="gramEnd"/>
+      <w:r>
+        <w:rPr>
+          <w:i/>
+          <w:iCs/>
+        </w:rPr>
+        <w:t>)</w:t>
+      </w:r>
+      <w:r>
+        <w:t xml:space="preserve">, permitindo a obtenção do objeto </w:t>
+      </w:r>
+      <w:proofErr w:type="spellStart"/>
+      <w:r>
+        <w:rPr>
+          <w:i/>
+          <w:iCs/>
+        </w:rPr>
+        <w:t>MinimizeResult</w:t>
+      </w:r>
+      <w:proofErr w:type="spellEnd"/>
+      <w:r>
+        <w:t>.</w:t>
+      </w:r>
+      <w:r>
+        <w:t xml:space="preserve"> A função </w:t>
+      </w:r>
+      <w:proofErr w:type="gramStart"/>
+      <w:r>
+        <w:t>residual(</w:t>
+      </w:r>
+      <w:proofErr w:type="gramEnd"/>
+      <w:r>
+        <w:t>) e residual2() seguem os mesmos princípios, sendo que a residual2() foi apenas adaptada para calcular erro considerando tanto os dados de produto quanto de substrato, realizando o somatório de ambos.</w:t>
       </w:r>
     </w:p>
     <w:p>
       <w:r>
         <w:tab/>
-        <w:t xml:space="preserve">Para a obtenção dos resultados do modelo é empregada a função </w:t>
+        <w:t xml:space="preserve">O modelo matemático é definido na função </w:t>
       </w:r>
       <w:proofErr w:type="gramStart"/>
       <w:r>
@@ -9551,7 +9670,7 @@
           <w:i/>
           <w:iCs/>
         </w:rPr>
-        <w:t>minimize(</w:t>
+        <w:t>model(</w:t>
       </w:r>
       <w:proofErr w:type="gramEnd"/>
       <w:r>
@@ -9562,507 +9681,423 @@
         <w:t>)</w:t>
       </w:r>
       <w:r>
-        <w:t xml:space="preserve"> da biblioteca </w:t>
-      </w:r>
-      <w:proofErr w:type="spellStart"/>
+        <w:t xml:space="preserve">, recebendo como parâmetros </w:t>
+      </w:r>
+      <w:r>
+        <w:t xml:space="preserve">uma lista com as </w:t>
+      </w:r>
+      <w:r>
+        <w:t>condições iniciais das variáveis dos balanços</w:t>
+      </w:r>
+      <w:r>
+        <w:t xml:space="preserve"> (x) </w:t>
+      </w:r>
+      <w:r>
+        <w:t xml:space="preserve">e os valores de parâmetros do modelo. Assim, essa função registra os valores dos parâmetros para cada iteração e retorna a lista com o sistema de equações a ser resolvido pela </w:t>
+      </w:r>
+      <w:r>
+        <w:t>integração.</w:t>
+      </w:r>
+    </w:p>
+    <w:p>
+      <w:r>
+        <w:tab/>
+        <w:t xml:space="preserve">Para cada um dos três casos também é calculado o valor </w:t>
+      </w:r>
+      <w:proofErr w:type="gramStart"/>
+      <w:r>
+        <w:t>de r</w:t>
+      </w:r>
+      <w:proofErr w:type="gramEnd"/>
+      <w:r>
+        <w:t xml:space="preserve">², por meio da função </w:t>
+      </w:r>
       <w:r>
         <w:rPr>
           <w:i/>
           <w:iCs/>
         </w:rPr>
-        <w:t>lmfit</w:t>
+        <w:t>r2()</w:t>
+      </w:r>
+      <w:r>
+        <w:t xml:space="preserve">, a qual </w:t>
+      </w:r>
+      <w:r>
+        <w:t xml:space="preserve">realiza novamente a integração do sistema de equações, </w:t>
+      </w:r>
+      <w:r>
+        <w:t xml:space="preserve">agora </w:t>
+      </w:r>
+      <w:r>
+        <w:t>a partir dos parâmetros retornados pela minimização e compara os dados</w:t>
+      </w:r>
+      <w:r>
+        <w:t xml:space="preserve"> obtidos com os </w:t>
+      </w:r>
+      <w:r>
+        <w:t>dados experimentais.</w:t>
+      </w:r>
+      <w:r>
+        <w:t xml:space="preserve"> Tem-se ainda as funções de </w:t>
+      </w:r>
+      <w:proofErr w:type="gramStart"/>
+      <w:r>
+        <w:t>plotagem(</w:t>
+      </w:r>
+      <w:proofErr w:type="gramEnd"/>
+      <w:r>
+        <w:t xml:space="preserve">) e </w:t>
+      </w:r>
+      <w:proofErr w:type="spellStart"/>
+      <w:r>
+        <w:t>writeReport</w:t>
       </w:r>
       <w:proofErr w:type="spellEnd"/>
       <w:r>
-        <w:t xml:space="preserve">, a qual </w:t>
-      </w:r>
-      <w:r>
-        <w:t xml:space="preserve">recebe como parâmetro uma função objetivo, um objeto </w:t>
+        <w:t>(), as quais servem para realizar a plotagem dos gráficos tanto com a curva obtida pela modelagem quanto com os dados experimentais e para atualizar automaticamente o arquivo .</w:t>
       </w:r>
       <w:proofErr w:type="spellStart"/>
       <w:r>
-        <w:rPr>
-          <w:i/>
-          <w:iCs/>
-        </w:rPr>
-        <w:t>Parameters</w:t>
+        <w:t>txt</w:t>
       </w:r>
       <w:proofErr w:type="spellEnd"/>
       <w:r>
-        <w:t xml:space="preserve"> e outros argumentos opcionais como o método a ser usado na minimização dos dados, para retornar um objeto do tipo </w:t>
-      </w:r>
-      <w:proofErr w:type="spellStart"/>
-      <w:r>
-        <w:rPr>
-          <w:i/>
-          <w:iCs/>
-        </w:rPr>
-        <w:t>MinimizeResult</w:t>
-      </w:r>
-      <w:proofErr w:type="spellEnd"/>
-      <w:r>
-        <w:t xml:space="preserve">, que contém os parâmetros otimizados e </w:t>
-      </w:r>
-      <w:r>
-        <w:t>e</w:t>
-      </w:r>
-      <w:r>
-        <w:t>statísticas de qualidade do ajuste.</w:t>
-      </w:r>
-      <w:r>
-        <w:t xml:space="preserve"> A função objetivo</w:t>
-      </w:r>
-      <w:r>
-        <w:t xml:space="preserve"> utilizada pela minimize é definida na função </w:t>
-      </w:r>
-      <w:proofErr w:type="gramStart"/>
-      <w:r>
-        <w:t>residual(</w:t>
-      </w:r>
-      <w:proofErr w:type="gramEnd"/>
-      <w:r>
-        <w:t xml:space="preserve">) e seus parâmetros são passados no argumento </w:t>
-      </w:r>
-      <w:proofErr w:type="spellStart"/>
-      <w:r>
-        <w:rPr>
-          <w:i/>
-          <w:iCs/>
-        </w:rPr>
-        <w:t>args</w:t>
-      </w:r>
-      <w:proofErr w:type="spellEnd"/>
-      <w:r>
-        <w:t xml:space="preserve"> na </w:t>
-      </w:r>
-      <w:r>
-        <w:lastRenderedPageBreak/>
-        <w:t>chamada de minimize</w:t>
-      </w:r>
-      <w:r>
-        <w:t>()</w:t>
-      </w:r>
-      <w:r>
-        <w:t xml:space="preserve">. Basicamente, a função residual </w:t>
-      </w:r>
-      <w:r>
-        <w:t xml:space="preserve">realiza </w:t>
-      </w:r>
-      <w:r>
-        <w:t>a chamad</w:t>
-      </w:r>
-      <w:r>
-        <w:t>a</w:t>
-      </w:r>
-      <w:r>
-        <w:t xml:space="preserve"> da</w:t>
-      </w:r>
-      <w:r>
-        <w:t xml:space="preserve"> função integração()</w:t>
-      </w:r>
-      <w:r>
-        <w:t xml:space="preserve"> que utiliza do módulo </w:t>
-      </w:r>
-      <w:proofErr w:type="spellStart"/>
-      <w:r>
-        <w:t>scipy.integrate.solve_ivp</w:t>
-      </w:r>
-      <w:proofErr w:type="spellEnd"/>
-      <w:r>
-        <w:t xml:space="preserve"> para realizar a integração </w:t>
-      </w:r>
-      <w:r>
-        <w:t xml:space="preserve">dos dados, recebendo como parâmetro a função </w:t>
-      </w:r>
-      <w:r>
-        <w:rPr>
-          <w:i/>
-          <w:iCs/>
-        </w:rPr>
-        <w:t>model()</w:t>
-      </w:r>
-      <w:r>
-        <w:t xml:space="preserve"> que define o modelo matemático e os parâmetros de integração</w:t>
-      </w:r>
-      <w:r>
-        <w:t>,</w:t>
-      </w:r>
-      <w:r>
-        <w:t xml:space="preserve"> </w:t>
-      </w:r>
-      <w:r>
-        <w:t>para</w:t>
-      </w:r>
-      <w:r>
-        <w:t xml:space="preserve"> retorna</w:t>
-      </w:r>
-      <w:r>
-        <w:t xml:space="preserve">r à função residual </w:t>
-      </w:r>
-      <w:r>
-        <w:t xml:space="preserve">a variável </w:t>
-      </w:r>
-      <w:proofErr w:type="spellStart"/>
-      <w:r>
-        <w:rPr>
-          <w:i/>
-          <w:iCs/>
-        </w:rPr>
-        <w:t>solve_ivp</w:t>
-      </w:r>
-      <w:proofErr w:type="spellEnd"/>
-      <w:r>
-        <w:t xml:space="preserve"> (conjunto de objetos com dados da integração numérica</w:t>
-      </w:r>
-      <w:r>
-        <w:t xml:space="preserve">, definido pela biblioteca </w:t>
-      </w:r>
-      <w:proofErr w:type="spellStart"/>
-      <w:r>
-        <w:rPr>
-          <w:i/>
-          <w:iCs/>
-        </w:rPr>
-        <w:t>scipy.integrate</w:t>
-      </w:r>
-      <w:proofErr w:type="spellEnd"/>
-      <w:r>
-        <w:t xml:space="preserve">) salva na variável </w:t>
-      </w:r>
-      <w:r>
-        <w:rPr>
-          <w:i/>
-          <w:iCs/>
-        </w:rPr>
-        <w:t>model</w:t>
-      </w:r>
-      <w:r>
-        <w:t xml:space="preserve">,  a função residual acessa então </w:t>
-      </w:r>
-      <w:proofErr w:type="spellStart"/>
-      <w:r>
-        <w:rPr>
-          <w:i/>
-          <w:iCs/>
-        </w:rPr>
-        <w:t>model.y</w:t>
-      </w:r>
-      <w:proofErr w:type="spellEnd"/>
-      <w:r>
-        <w:t>, que contém os dados de resolução da integração para cada tempo</w:t>
-      </w:r>
-      <w:r>
-        <w:t xml:space="preserve">. Por fim, é calculado a </w:t>
-      </w:r>
-      <w:r>
-        <w:t>diferença entre o</w:t>
-      </w:r>
-      <w:r>
-        <w:t>s</w:t>
-      </w:r>
-      <w:r>
-        <w:t xml:space="preserve"> </w:t>
-      </w:r>
-      <w:r>
-        <w:t xml:space="preserve">dados do </w:t>
-      </w:r>
-      <w:r>
-        <w:t>modelo e os dados</w:t>
-      </w:r>
-      <w:r>
-        <w:t xml:space="preserve"> experimentais</w:t>
-      </w:r>
-      <w:r>
-        <w:t xml:space="preserve"> para cada tempo, sendo realizada a normalização do erro por meio de sua divisão pelo maior valor dos dados experimentais. Assim, a função residual retorna</w:t>
-      </w:r>
-      <w:r>
-        <w:t xml:space="preserve"> </w:t>
-      </w:r>
-      <w:r>
-        <w:t xml:space="preserve">uma </w:t>
-      </w:r>
-      <w:r>
-        <w:t>matriz de resíduos</w:t>
-      </w:r>
-      <w:r>
-        <w:t>, que será efetivamente</w:t>
-      </w:r>
-      <w:r>
-        <w:t xml:space="preserve"> minimizada </w:t>
-      </w:r>
-      <w:r>
-        <w:t xml:space="preserve">pela </w:t>
-      </w:r>
-      <w:proofErr w:type="gramStart"/>
-      <w:r>
-        <w:rPr>
-          <w:i/>
-          <w:iCs/>
-        </w:rPr>
-        <w:t>minimize(</w:t>
-      </w:r>
-      <w:proofErr w:type="gramEnd"/>
-      <w:r>
-        <w:rPr>
-          <w:i/>
-          <w:iCs/>
-        </w:rPr>
-        <w:t>)</w:t>
-      </w:r>
-      <w:r>
-        <w:t xml:space="preserve">, permitindo a obtenção do objeto </w:t>
-      </w:r>
-      <w:proofErr w:type="spellStart"/>
-      <w:r>
-        <w:rPr>
-          <w:i/>
-          <w:iCs/>
-        </w:rPr>
-        <w:t>MinimizeResult</w:t>
-      </w:r>
-      <w:proofErr w:type="spellEnd"/>
-      <w:r>
-        <w:t>.</w:t>
-      </w:r>
-      <w:r>
-        <w:t xml:space="preserve"> A função </w:t>
-      </w:r>
-      <w:proofErr w:type="gramStart"/>
-      <w:r>
-        <w:t>residual(</w:t>
-      </w:r>
-      <w:proofErr w:type="gramEnd"/>
-      <w:r>
-        <w:t>) e residual2() seguem os mesmos princípios, sendo que a residual2() foi apenas adaptada para calcular erro considerando tanto os dados de produto quanto de substrato, realizando o somatório de ambos.</w:t>
+        <w:t xml:space="preserve"> de relatório, armazenando as informações obtidas ao longo da execução para cada um dos casos analisados.</w:t>
       </w:r>
     </w:p>
     <w:p>
       <w:r>
+        <w:lastRenderedPageBreak/>
         <w:tab/>
-        <w:t xml:space="preserve">O modelo matemático é definido na função </w:t>
-      </w:r>
+      </w:r>
+      <w:r>
+        <w:t xml:space="preserve">A Figura 3 apresenta um fluxograma </w:t>
+      </w:r>
+      <w:r>
+        <w:t xml:space="preserve">básico do fluxo computacional e da comunicação entre a função principal </w:t>
+      </w:r>
+      <w:proofErr w:type="spellStart"/>
       <w:proofErr w:type="gramStart"/>
       <w:r>
-        <w:rPr>
-          <w:i/>
-          <w:iCs/>
-        </w:rPr>
-        <w:t>model(</w:t>
+        <w:t>Main</w:t>
+      </w:r>
+      <w:proofErr w:type="spellEnd"/>
+      <w:r>
+        <w:t>(</w:t>
       </w:r>
       <w:proofErr w:type="gramEnd"/>
       <w:r>
-        <w:rPr>
-          <w:i/>
-          <w:iCs/>
-        </w:rPr>
-        <w:t>)</w:t>
-      </w:r>
-      <w:r>
-        <w:t xml:space="preserve">, recebendo como parâmetros </w:t>
-      </w:r>
-      <w:r>
-        <w:t xml:space="preserve">uma lista com as </w:t>
-      </w:r>
-      <w:r>
-        <w:t>condições iniciais das variáveis dos balanços</w:t>
-      </w:r>
-      <w:r>
-        <w:t xml:space="preserve"> (x) </w:t>
-      </w:r>
-      <w:r>
-        <w:t xml:space="preserve">e os valores de parâmetros do modelo. Assim, essa função registra os valores dos parâmetros para cada iteração e retorna a lista com o sistema de equações a ser resolvido pela </w:t>
-      </w:r>
-      <w:r>
-        <w:t>integração.</w:t>
-      </w:r>
-    </w:p>
-    <w:p>
-      <w:r>
-        <w:tab/>
-        <w:t xml:space="preserve">Para cada um dos três casos também é calculado o valor </w:t>
-      </w:r>
-      <w:proofErr w:type="gramStart"/>
-      <w:r>
-        <w:t>de r</w:t>
-      </w:r>
-      <w:proofErr w:type="gramEnd"/>
-      <w:r>
-        <w:t xml:space="preserve">², por meio da função </w:t>
-      </w:r>
-      <w:r>
-        <w:rPr>
-          <w:i/>
-          <w:iCs/>
-        </w:rPr>
-        <w:t>r2()</w:t>
-      </w:r>
-      <w:r>
-        <w:t xml:space="preserve">, a qual </w:t>
-      </w:r>
-      <w:r>
-        <w:t xml:space="preserve">realiza novamente a integração do sistema de equações, </w:t>
-      </w:r>
-      <w:r>
-        <w:t xml:space="preserve">agora </w:t>
-      </w:r>
-      <w:r>
-        <w:t>a partir dos parâmetros retornados pela minimização e compara os dados</w:t>
-      </w:r>
-      <w:r>
-        <w:t xml:space="preserve"> obtidos com os </w:t>
-      </w:r>
-      <w:r>
-        <w:t>dados experimentais.</w:t>
-      </w:r>
-      <w:r>
-        <w:t xml:space="preserve"> Tem-se ainda as funções de </w:t>
-      </w:r>
-      <w:proofErr w:type="gramStart"/>
-      <w:r>
-        <w:t>plotagem(</w:t>
-      </w:r>
-      <w:proofErr w:type="gramEnd"/>
-      <w:r>
-        <w:t xml:space="preserve">) e </w:t>
-      </w:r>
-      <w:proofErr w:type="spellStart"/>
-      <w:r>
-        <w:t>writeReport</w:t>
-      </w:r>
-      <w:proofErr w:type="spellEnd"/>
-      <w:r>
-        <w:t>(), as quais servem para realizar a plotagem dos gráficos tanto com a curva obtida pela modelagem quanto com os dados experimentais e para atualizar automaticamente o arquivo .</w:t>
-      </w:r>
-      <w:proofErr w:type="spellStart"/>
-      <w:r>
-        <w:t>txt</w:t>
-      </w:r>
-      <w:proofErr w:type="spellEnd"/>
-      <w:r>
-        <w:t xml:space="preserve"> de relatório, armazenando as informações obtidas ao longo da execução para cada um dos casos analisados.</w:t>
+        <w:t>) e as demais funções</w:t>
+      </w:r>
+      <w:r>
+        <w:t xml:space="preserve"> do código, com destaque para o retorno de cada função</w:t>
+      </w:r>
+      <w:r>
+        <w:t>.</w:t>
       </w:r>
     </w:p>
     <w:p>
       <w:pPr>
-        <w:rPr>
-          <w:rFonts w:ascii="Consolas" w:eastAsia="Times New Roman" w:hAnsi="Consolas" w:cs="Times New Roman"/>
-          <w:color w:val="9CDCFE"/>
-          <w:kern w:val="0"/>
-          <w:sz w:val="21"/>
-          <w:szCs w:val="21"/>
-          <w:lang w:eastAsia="pt-BR"/>
-          <w14:ligatures w14:val="none"/>
-        </w:rPr>
+        <w:jc w:val="center"/>
       </w:pPr>
       <w:r>
-        <w:tab/>
+        <w:rPr>
+          <w:noProof/>
+        </w:rPr>
+        <w:drawing>
+          <wp:anchor distT="0" distB="0" distL="114300" distR="114300" simplePos="0" relativeHeight="251658240" behindDoc="0" locked="0" layoutInCell="1" allowOverlap="1" wp14:anchorId="33D659DC" wp14:editId="06A4812A">
+            <wp:simplePos x="0" y="0"/>
+            <wp:positionH relativeFrom="margin">
+              <wp:posOffset>-165735</wp:posOffset>
+            </wp:positionH>
+            <wp:positionV relativeFrom="paragraph">
+              <wp:posOffset>459267</wp:posOffset>
+            </wp:positionV>
+            <wp:extent cx="6045835" cy="3295650"/>
+            <wp:effectExtent l="0" t="0" r="0" b="0"/>
+            <wp:wrapSquare wrapText="bothSides"/>
+            <wp:docPr id="1" name="Imagem 1"/>
+            <wp:cNvGraphicFramePr>
+              <a:graphicFrameLocks xmlns:a="http://schemas.openxmlformats.org/drawingml/2006/main" noChangeAspect="1"/>
+            </wp:cNvGraphicFramePr>
+            <a:graphic xmlns:a="http://schemas.openxmlformats.org/drawingml/2006/main">
+              <a:graphicData uri="http://schemas.openxmlformats.org/drawingml/2006/picture">
+                <pic:pic xmlns:pic="http://schemas.openxmlformats.org/drawingml/2006/picture">
+                  <pic:nvPicPr>
+                    <pic:cNvPr id="1" name=""/>
+                    <pic:cNvPicPr/>
+                  </pic:nvPicPr>
+                  <pic:blipFill rotWithShape="1">
+                    <a:blip r:embed="rId5" cstate="print">
+                      <a:extLst>
+                        <a:ext uri="{BEBA8EAE-BF5A-486C-A8C5-ECC9F3942E4B}">
+                          <a14:imgProps xmlns:a14="http://schemas.microsoft.com/office/drawing/2010/main">
+                            <a14:imgLayer r:embed="rId6">
+                              <a14:imgEffect>
+                                <a14:sharpenSoften amount="50000"/>
+                              </a14:imgEffect>
+                            </a14:imgLayer>
+                          </a14:imgProps>
+                        </a:ext>
+                        <a:ext uri="{28A0092B-C50C-407E-A947-70E740481C1C}">
+                          <a14:useLocalDpi xmlns:a14="http://schemas.microsoft.com/office/drawing/2010/main" val="0"/>
+                        </a:ext>
+                      </a:extLst>
+                    </a:blip>
+                    <a:srcRect l="7171" t="8499" r="5495" b="6837"/>
+                    <a:stretch/>
+                  </pic:blipFill>
+                  <pic:spPr bwMode="auto">
+                    <a:xfrm>
+                      <a:off x="0" y="0"/>
+                      <a:ext cx="6045835" cy="3295650"/>
+                    </a:xfrm>
+                    <a:prstGeom prst="rect">
+                      <a:avLst/>
+                    </a:prstGeom>
+                    <a:ln>
+                      <a:noFill/>
+                    </a:ln>
+                    <a:extLst>
+                      <a:ext uri="{53640926-AAD7-44D8-BBD7-CCE9431645EC}">
+                        <a14:shadowObscured xmlns:a14="http://schemas.microsoft.com/office/drawing/2010/main"/>
+                      </a:ext>
+                    </a:extLst>
+                  </pic:spPr>
+                </pic:pic>
+              </a:graphicData>
+            </a:graphic>
+            <wp14:sizeRelH relativeFrom="page">
+              <wp14:pctWidth>0</wp14:pctWidth>
+            </wp14:sizeRelH>
+            <wp14:sizeRelV relativeFrom="page">
+              <wp14:pctHeight>0</wp14:pctHeight>
+            </wp14:sizeRelV>
+          </wp:anchor>
+        </w:drawing>
+      </w:r>
+      <w:r>
+        <w:rPr>
+          <w:b/>
+          <w:bCs/>
+        </w:rPr>
+        <w:t xml:space="preserve">Figura </w:t>
+      </w:r>
+      <w:r>
+        <w:rPr>
+          <w:b/>
+          <w:bCs/>
+        </w:rPr>
+        <w:t>3</w:t>
+      </w:r>
+      <w:r>
+        <w:rPr>
+          <w:b/>
+          <w:bCs/>
+        </w:rPr>
+        <w:t xml:space="preserve"> – </w:t>
+      </w:r>
+      <w:r>
+        <w:t>Fluxo</w:t>
+      </w:r>
+      <w:r>
+        <w:t xml:space="preserve"> computacional do código para o modelo implementado em </w:t>
+      </w:r>
+      <w:r>
+        <w:rPr>
+          <w:i/>
+          <w:iCs/>
+        </w:rPr>
+        <w:t>Python</w:t>
+      </w:r>
+      <w:r>
+        <w:t>.</w:t>
       </w:r>
     </w:p>
     <w:p>
-      <w:pPr>
-        <w:ind w:firstLine="709"/>
-      </w:pPr>
-      <w:r>
-        <w:t xml:space="preserve">A Figura </w:t>
-      </w:r>
-      <w:r>
-        <w:t>3</w:t>
-      </w:r>
-      <w:r>
-        <w:t xml:space="preserve"> apresenta um fluxograma </w:t>
-      </w:r>
-      <w:r>
-        <w:t xml:space="preserve">básico do fluxo computacional e da comunicação entre a função principal </w:t>
+      <w:r>
+        <w:tab/>
+        <w:t xml:space="preserve">A saída final do ensaio com o código pode ser </w:t>
+      </w:r>
+      <w:r>
+        <w:t>visualizada</w:t>
+      </w:r>
+      <w:r>
+        <w:t xml:space="preserve"> tanto em console quanto por meio do arquivo </w:t>
+      </w:r>
+      <w:r>
+        <w:rPr>
+          <w:i/>
+          <w:iCs/>
+        </w:rPr>
+        <w:t>report.txt</w:t>
+      </w:r>
+      <w:r>
+        <w:t xml:space="preserve">, o qual é atualizado automaticamente, gravando os dados do </w:t>
+      </w:r>
+      <w:r>
+        <w:t xml:space="preserve">teste realizado. No console é possível acompanhar o </w:t>
+      </w:r>
+      <w:r>
+        <w:rPr>
+          <w:i/>
+          <w:iCs/>
+        </w:rPr>
+        <w:t>status</w:t>
+      </w:r>
+      <w:r>
+        <w:t xml:space="preserve"> das chamadas das funções minimize e plotagem para cada variável a ser otimizada (Produto, Substratos ou ambas) e, ao final da execução da função minimize </w:t>
+      </w:r>
+      <w:r>
+        <w:t xml:space="preserve">para cada caso </w:t>
+      </w:r>
+      <w:r>
+        <w:t xml:space="preserve">é apresentado uma tabela com os valores dos parâmetros ajustados, </w:t>
+      </w:r>
+      <w:r>
+        <w:t>a faixa de variação definida para os parâmetros ou se são parâmetros fixos (nesse caso valor ajustado será o valor especificado no objeto paras no código.</w:t>
+      </w:r>
+      <w:r>
+        <w:t xml:space="preserve"> Também é exibido o </w:t>
       </w:r>
       <w:proofErr w:type="spellStart"/>
+      <w:r>
+        <w:rPr>
+          <w:i/>
+          <w:iCs/>
+        </w:rPr>
+        <w:t>stderr</w:t>
+      </w:r>
+      <w:proofErr w:type="spellEnd"/>
+      <w:r>
+        <w:t>, o</w:t>
+      </w:r>
+      <w:r>
+        <w:t xml:space="preserve"> erro padrão estimado para o valor de melhor ajuste</w:t>
+      </w:r>
+      <w:r>
+        <w:t>,</w:t>
+      </w:r>
+      <w:r>
+        <w:t xml:space="preserve"> sendo que </w:t>
+      </w:r>
+      <w:commentRangeStart w:id="1"/>
+      <w:commentRangeStart w:id="2"/>
+      <w:r>
+        <w:t>v</w:t>
+      </w:r>
+      <w:r>
+        <w:t xml:space="preserve">alores menores são melhores porque indicam que as observações estão mais próximas da </w:t>
+      </w:r>
+      <w:r>
+        <w:t>curva</w:t>
+      </w:r>
+      <w:r>
+        <w:t xml:space="preserve"> ajustada</w:t>
+      </w:r>
+      <w:commentRangeEnd w:id="1"/>
+      <w:r>
+        <w:rPr>
+          <w:rStyle w:val="Refdecomentrio"/>
+        </w:rPr>
+        <w:commentReference w:id="1"/>
+      </w:r>
+      <w:commentRangeEnd w:id="2"/>
+      <w:r>
+        <w:rPr>
+          <w:rStyle w:val="Refdecomentrio"/>
+        </w:rPr>
+        <w:commentReference w:id="2"/>
+      </w:r>
+      <w:r>
+        <w:t>.</w:t>
+      </w:r>
+      <w:r>
+        <w:t xml:space="preserve"> Além disso, é exibido a mensagem da função minimize indicando se ocorreu algum problema no ajuste, o valor </w:t>
+      </w:r>
       <w:proofErr w:type="gramStart"/>
       <w:r>
-        <w:t>Main</w:t>
-      </w:r>
-      <w:proofErr w:type="spellEnd"/>
-      <w:r>
-        <w:t>(</w:t>
+        <w:t>de r</w:t>
       </w:r>
       <w:proofErr w:type="gramEnd"/>
       <w:r>
-        <w:t>) e as demais funções.</w:t>
+        <w:t>² e o tempo de execução do ajuste.</w:t>
       </w:r>
     </w:p>
     <w:p>
       <w:r>
-        <w:rPr>
-          <w:b/>
-          <w:bCs/>
-        </w:rPr>
-        <w:lastRenderedPageBreak/>
-        <w:t xml:space="preserve">Figura </w:t>
-      </w:r>
-      <w:r>
-        <w:rPr>
-          <w:b/>
-          <w:bCs/>
-        </w:rPr>
-        <w:t>3</w:t>
-      </w:r>
-      <w:r>
-        <w:rPr>
-          <w:b/>
-          <w:bCs/>
-        </w:rPr>
-        <w:t xml:space="preserve"> – </w:t>
-      </w:r>
-      <w:r>
-        <w:t>Fluxo</w:t>
-      </w:r>
-      <w:r>
-        <w:t xml:space="preserve"> computacional do código para o modelo implementado em </w:t>
+        <w:tab/>
+        <w:t xml:space="preserve">No arquivo </w:t>
       </w:r>
       <w:r>
         <w:rPr>
           <w:i/>
           <w:iCs/>
         </w:rPr>
-        <w:t>Python</w:t>
-      </w:r>
-      <w:r>
-        <w:t>.</w:t>
+        <w:t>report.txt</w:t>
+      </w:r>
+      <w:r>
+        <w:t xml:space="preserve"> são salvos automaticamente ao final da execução do código (pela função </w:t>
+      </w:r>
+      <w:proofErr w:type="spellStart"/>
+      <w:r>
+        <w:rPr>
+          <w:i/>
+          <w:iCs/>
+        </w:rPr>
+        <w:t>writeReport</w:t>
+      </w:r>
+      <w:proofErr w:type="spellEnd"/>
+      <w:r>
+        <w:rPr>
+          <w:i/>
+          <w:iCs/>
+        </w:rPr>
+        <w:t>()</w:t>
+      </w:r>
+      <w:r>
+        <w:t>)</w:t>
+      </w:r>
+      <w:r>
+        <w:t xml:space="preserve"> os dados do ensaio</w:t>
+      </w:r>
+      <w:r>
+        <w:t xml:space="preserve"> como os dados e estatísticas de ajuste (método de minimização utilizado, número de funções </w:t>
+      </w:r>
+      <w:r>
+        <w:lastRenderedPageBreak/>
+        <w:t xml:space="preserve">avaliadas, número de pontos de dados, número de variáveis, </w:t>
+      </w:r>
+      <w:proofErr w:type="spellStart"/>
+      <w:r>
+        <w:t>qui</w:t>
+      </w:r>
+      <w:proofErr w:type="spellEnd"/>
+      <w:r>
+        <w:t xml:space="preserve">-quadrado, </w:t>
+      </w:r>
+      <w:proofErr w:type="spellStart"/>
+      <w:r>
+        <w:t>qui</w:t>
+      </w:r>
+      <w:proofErr w:type="spellEnd"/>
+      <w:r>
+        <w:t xml:space="preserve">-quadrado reduzido, índice de </w:t>
+      </w:r>
+      <w:proofErr w:type="spellStart"/>
+      <w:r>
+        <w:t>akaike</w:t>
+      </w:r>
+      <w:proofErr w:type="spellEnd"/>
+      <w:r>
+        <w:t xml:space="preserve"> e índice bayesiano), as variáveis ajustadas (valor final, incerteza e valor inicial testado) e as correlações entre as variáveis, caso seja possível a realização dessa estimativa.</w:t>
+      </w:r>
+      <w:r>
+        <w:t xml:space="preserve"> </w:t>
       </w:r>
     </w:p>
     <w:p/>
-    <w:p>
-      <w:pPr>
-        <w:rPr>
-          <w:rFonts w:ascii="Consolas" w:eastAsia="Times New Roman" w:hAnsi="Consolas" w:cs="Times New Roman"/>
-          <w:color w:val="D4D4D4"/>
-          <w:kern w:val="0"/>
-          <w:sz w:val="21"/>
-          <w:szCs w:val="21"/>
-          <w:lang w:eastAsia="pt-BR"/>
-          <w14:ligatures w14:val="none"/>
-        </w:rPr>
-      </w:pPr>
-    </w:p>
     <w:p/>
-    <w:p>
-      <w:r>
-        <w:tab/>
-      </w:r>
-    </w:p>
-    <w:p>
-      <w:r>
-        <w:tab/>
-      </w:r>
-    </w:p>
-    <w:p>
-      <w:r>
-        <w:tab/>
-      </w:r>
-    </w:p>
-    <w:p>
-      <w:pPr>
-        <w:pStyle w:val="Ttulo1"/>
-      </w:pPr>
-    </w:p>
     <w:p/>
     <w:p>
       <w:pPr>
@@ -10154,7 +10189,6 @@
     </w:p>
     <w:p>
       <w:r>
-        <w:lastRenderedPageBreak/>
         <w:t xml:space="preserve"> </w:t>
       </w:r>
       <w:r>
@@ -10188,7 +10222,7 @@
                           </pic:cNvPicPr>
                         </pic:nvPicPr>
                         <pic:blipFill>
-                          <a:blip r:embed="rId5"/>
+                          <a:blip r:embed="rId11"/>
                           <a:stretch>
                             <a:fillRect/>
                           </a:stretch>
@@ -10211,7 +10245,7 @@
                           </pic:cNvPicPr>
                         </pic:nvPicPr>
                         <pic:blipFill>
-                          <a:blip r:embed="rId6"/>
+                          <a:blip r:embed="rId12"/>
                           <a:stretch>
                             <a:fillRect/>
                           </a:stretch>
@@ -10318,10 +10352,10 @@
                   <v:path o:connecttype="none"/>
                 </v:shape>
                 <v:shape id="Imagem 1280146684" o:spid="_x0000_s1053" type="#_x0000_t75" style="position:absolute;left:2540;top:3704;width:22965;height:21168;visibility:visible;mso-wrap-style:square" o:gfxdata="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">
-                  <v:imagedata r:id="rId7" o:title=""/>
+                  <v:imagedata r:id="rId13" o:title=""/>
                 </v:shape>
                 <v:shape id="Imagem 1555096954" o:spid="_x0000_s1054" type="#_x0000_t75" style="position:absolute;left:28108;top:3660;width:22838;height:21412;visibility:visible;mso-wrap-style:square" o:gfxdata="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">
-                  <v:imagedata r:id="rId8" o:title=""/>
+                  <v:imagedata r:id="rId14" o:title=""/>
                 </v:shape>
                 <v:shape id="Caixa de Texto 1206091498" o:spid="_x0000_s1055" type="#_x0000_t202" style="position:absolute;width:3429;height:2603;visibility:visible;mso-wrap-style:square;v-text-anchor:top" o:gfxdata="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" fillcolor="white [3201]" stroked="f" strokeweight=".5pt">
                   <v:textbox>
@@ -10372,6 +10406,7 @@
     </w:p>
     <w:p>
       <w:r>
+        <w:lastRenderedPageBreak/>
         <w:tab/>
         <w:t xml:space="preserve">Utilizou-se os dados extraídos para </w:t>
       </w:r>
@@ -10426,6 +10461,69 @@
     </w:sectPr>
   </w:body>
 </w:document>
+</file>
+
+<file path=word/comments.xml><?xml version="1.0" encoding="utf-8"?>
+<w:comments xmlns:wpc="http://schemas.microsoft.com/office/word/2010/wordprocessingCanvas" xmlns:cx="http://schemas.microsoft.com/office/drawing/2014/chartex" xmlns:cx1="http://schemas.microsoft.com/office/drawing/2015/9/8/chartex" xmlns:cx2="http://schemas.microsoft.com/office/drawing/2015/10/21/chartex" xmlns:cx3="http://schemas.microsoft.com/office/drawing/2016/5/9/chartex" xmlns:cx4="http://schemas.microsoft.com/office/drawing/2016/5/10/chartex" xmlns:cx5="http://schemas.microsoft.com/office/drawing/2016/5/11/chartex" xmlns:cx6="http://schemas.microsoft.com/office/drawing/2016/5/12/chartex" xmlns:cx7="http://schemas.microsoft.com/office/drawing/2016/5/13/chartex" xmlns:cx8="http://schemas.microsoft.com/office/drawing/2016/5/14/chartex" xmlns:mc="http://schemas.openxmlformats.org/markup-compatibility/2006" xmlns:aink="http://schemas.microsoft.com/office/drawing/2016/ink" xmlns:am3d="http://schemas.microsoft.com/office/drawing/2017/model3d" xmlns:o="urn:schemas-microsoft-com:office:office" xmlns:r="http://schemas.openxmlformats.org/officeDocument/2006/relationships" xmlns:m="http://schemas.openxmlformats.org/officeDocument/2006/math" xmlns:v="urn:schemas-microsoft-com:vml" xmlns:wp14="http://schemas.microsoft.com/office/word/2010/wordprocessingDrawing" xmlns:wp="http://schemas.openxmlformats.org/drawingml/2006/wordprocessingDrawing" xmlns:w10="urn:schemas-microsoft-com:office:word" xmlns:w="http://schemas.openxmlformats.org/wordprocessingml/2006/main" xmlns:w14="http://schemas.microsoft.com/office/word/2010/wordml" xmlns:w15="http://schemas.microsoft.com/office/word/2012/wordml" xmlns:w16cex="http://schemas.microsoft.com/office/word/2018/wordml/cex" xmlns:w16cid="http://schemas.microsoft.com/office/word/2016/wordml/cid" xmlns:w16="http://schemas.microsoft.com/office/word/2018/wordml" xmlns:w16sdtdh="http://schemas.microsoft.com/office/word/2020/wordml/sdtdatahash" xmlns:w16se="http://schemas.microsoft.com/office/word/2015/wordml/symex" xmlns:wpg="http://schemas.microsoft.com/office/word/2010/wordprocessingGroup" xmlns:wpi="http://schemas.microsoft.com/office/word/2010/wordprocessingInk" xmlns:wne="http://schemas.microsoft.com/office/word/2006/wordml" xmlns:wps="http://schemas.microsoft.com/office/word/2010/wordprocessingShape" mc:Ignorable="w14 w15 w16se w16cid w16 w16cex w16sdtdh wp14">
+  <w:comment w:id="1" w:author="Matheus Belchior" w:date="2023-06-14T12:13:00Z" w:initials="MB">
+    <w:p>
+      <w:pPr>
+        <w:pStyle w:val="Textodecomentrio"/>
+      </w:pPr>
+      <w:r>
+        <w:rPr>
+          <w:rStyle w:val="Refdecomentrio"/>
+        </w:rPr>
+        <w:annotationRef/>
+      </w:r>
+      <w:r>
+        <w:t>https://blog.minitab.com/pt/analise-de-regressao-como-interpretar-s-o-erro-padrao-da-regressao</w:t>
+      </w:r>
+    </w:p>
+  </w:comment>
+  <w:comment w:id="2" w:author="Matheus Belchior" w:date="2023-06-14T12:14:00Z" w:initials="MB">
+    <w:p>
+      <w:pPr>
+        <w:pStyle w:val="Textodecomentrio"/>
+      </w:pPr>
+      <w:r>
+        <w:rPr>
+          <w:rStyle w:val="Refdecomentrio"/>
+        </w:rPr>
+        <w:annotationRef/>
+      </w:r>
+    </w:p>
+  </w:comment>
+</w:comments>
+</file>
+
+<file path=word/commentsExtended.xml><?xml version="1.0" encoding="utf-8"?>
+<w15:commentsEx xmlns:wpc="http://schemas.microsoft.com/office/word/2010/wordprocessingCanvas" xmlns:cx="http://schemas.microsoft.com/office/drawing/2014/chartex" xmlns:cx1="http://schemas.microsoft.com/office/drawing/2015/9/8/chartex" xmlns:cx2="http://schemas.microsoft.com/office/drawing/2015/10/21/chartex" xmlns:cx3="http://schemas.microsoft.com/office/drawing/2016/5/9/chartex" xmlns:cx4="http://schemas.microsoft.com/office/drawing/2016/5/10/chartex" xmlns:cx5="http://schemas.microsoft.com/office/drawing/2016/5/11/chartex" xmlns:cx6="http://schemas.microsoft.com/office/drawing/2016/5/12/chartex" xmlns:cx7="http://schemas.microsoft.com/office/drawing/2016/5/13/chartex" xmlns:cx8="http://schemas.microsoft.com/office/drawing/2016/5/14/chartex" xmlns:mc="http://schemas.openxmlformats.org/markup-compatibility/2006" xmlns:aink="http://schemas.microsoft.com/office/drawing/2016/ink" xmlns:am3d="http://schemas.microsoft.com/office/drawing/2017/model3d" xmlns:o="urn:schemas-microsoft-com:office:office" xmlns:r="http://schemas.openxmlformats.org/officeDocument/2006/relationships" xmlns:m="http://schemas.openxmlformats.org/officeDocument/2006/math" xmlns:v="urn:schemas-microsoft-com:vml" xmlns:wp14="http://schemas.microsoft.com/office/word/2010/wordprocessingDrawing" xmlns:wp="http://schemas.openxmlformats.org/drawingml/2006/wordprocessingDrawing" xmlns:w10="urn:schemas-microsoft-com:office:word" xmlns:w="http://schemas.openxmlformats.org/wordprocessingml/2006/main" xmlns:w14="http://schemas.microsoft.com/office/word/2010/wordml" xmlns:w15="http://schemas.microsoft.com/office/word/2012/wordml" xmlns:w16cex="http://schemas.microsoft.com/office/word/2018/wordml/cex" xmlns:w16cid="http://schemas.microsoft.com/office/word/2016/wordml/cid" xmlns:w16="http://schemas.microsoft.com/office/word/2018/wordml" xmlns:w16sdtdh="http://schemas.microsoft.com/office/word/2020/wordml/sdtdatahash" xmlns:w16se="http://schemas.microsoft.com/office/word/2015/wordml/symex" xmlns:wpg="http://schemas.microsoft.com/office/word/2010/wordprocessingGroup" xmlns:wpi="http://schemas.microsoft.com/office/word/2010/wordprocessingInk" xmlns:wne="http://schemas.microsoft.com/office/word/2006/wordml" xmlns:wps="http://schemas.microsoft.com/office/word/2010/wordprocessingShape" mc:Ignorable="w14 w15 w16se w16cid w16 w16cex w16sdtdh wp14">
+  <w15:commentEx w15:paraId="132CFA79" w15:done="0"/>
+  <w15:commentEx w15:paraId="5DB3EF1B" w15:paraIdParent="132CFA79" w15:done="0"/>
+</w15:commentsEx>
+</file>
+
+<file path=word/commentsExtensible.xml><?xml version="1.0" encoding="utf-8"?>
+<w16cex:commentsExtensible xmlns:wpc="http://schemas.microsoft.com/office/word/2010/wordprocessingCanvas" xmlns:cx="http://schemas.microsoft.com/office/drawing/2014/chartex" xmlns:cx1="http://schemas.microsoft.com/office/drawing/2015/9/8/chartex" xmlns:cx2="http://schemas.microsoft.com/office/drawing/2015/10/21/chartex" xmlns:cx3="http://schemas.microsoft.com/office/drawing/2016/5/9/chartex" xmlns:cx4="http://schemas.microsoft.com/office/drawing/2016/5/10/chartex" xmlns:cx5="http://schemas.microsoft.com/office/drawing/2016/5/11/chartex" xmlns:cx6="http://schemas.microsoft.com/office/drawing/2016/5/12/chartex" xmlns:cx7="http://schemas.microsoft.com/office/drawing/2016/5/13/chartex" xmlns:cx8="http://schemas.microsoft.com/office/drawing/2016/5/14/chartex" xmlns:mc="http://schemas.openxmlformats.org/markup-compatibility/2006" xmlns:aink="http://schemas.microsoft.com/office/drawing/2016/ink" xmlns:am3d="http://schemas.microsoft.com/office/drawing/2017/model3d" xmlns:o="urn:schemas-microsoft-com:office:office" xmlns:r="http://schemas.openxmlformats.org/officeDocument/2006/relationships" xmlns:m="http://schemas.openxmlformats.org/officeDocument/2006/math" xmlns:v="urn:schemas-microsoft-com:vml" xmlns:wp14="http://schemas.microsoft.com/office/word/2010/wordprocessingDrawing" xmlns:wp="http://schemas.openxmlformats.org/drawingml/2006/wordprocessingDrawing" xmlns:w10="urn:schemas-microsoft-com:office:word" xmlns:w="http://schemas.openxmlformats.org/wordprocessingml/2006/main" xmlns:w14="http://schemas.microsoft.com/office/word/2010/wordml" xmlns:w15="http://schemas.microsoft.com/office/word/2012/wordml" xmlns:w16cex="http://schemas.microsoft.com/office/word/2018/wordml/cex" xmlns:w16cid="http://schemas.microsoft.com/office/word/2016/wordml/cid" xmlns:w16="http://schemas.microsoft.com/office/word/2018/wordml" xmlns:w16sdtdh="http://schemas.microsoft.com/office/word/2020/wordml/sdtdatahash" xmlns:w16se="http://schemas.microsoft.com/office/word/2015/wordml/symex" xmlns:wpg="http://schemas.microsoft.com/office/word/2010/wordprocessingGroup" xmlns:wpi="http://schemas.microsoft.com/office/word/2010/wordprocessingInk" xmlns:wne="http://schemas.microsoft.com/office/word/2006/wordml" xmlns:wps="http://schemas.microsoft.com/office/word/2010/wordprocessingShape" mc:Ignorable="w14 w15 w16se w16cid w16 w16cex w16sdtdh wp14">
+  <w16cex:commentExtensible w16cex:durableId="28342D87" w16cex:dateUtc="2023-06-14T15:13:00Z"/>
+  <w16cex:commentExtensible w16cex:durableId="28342D91" w16cex:dateUtc="2023-06-14T15:14:00Z"/>
+</w16cex:commentsExtensible>
+</file>
+
+<file path=word/commentsIds.xml><?xml version="1.0" encoding="utf-8"?>
+<w16cid:commentsIds xmlns:wpc="http://schemas.microsoft.com/office/word/2010/wordprocessingCanvas" xmlns:cx="http://schemas.microsoft.com/office/drawing/2014/chartex" xmlns:cx1="http://schemas.microsoft.com/office/drawing/2015/9/8/chartex" xmlns:cx2="http://schemas.microsoft.com/office/drawing/2015/10/21/chartex" xmlns:cx3="http://schemas.microsoft.com/office/drawing/2016/5/9/chartex" xmlns:cx4="http://schemas.microsoft.com/office/drawing/2016/5/10/chartex" xmlns:cx5="http://schemas.microsoft.com/office/drawing/2016/5/11/chartex" xmlns:cx6="http://schemas.microsoft.com/office/drawing/2016/5/12/chartex" xmlns:cx7="http://schemas.microsoft.com/office/drawing/2016/5/13/chartex" xmlns:cx8="http://schemas.microsoft.com/office/drawing/2016/5/14/chartex" xmlns:mc="http://schemas.openxmlformats.org/markup-compatibility/2006" xmlns:aink="http://schemas.microsoft.com/office/drawing/2016/ink" xmlns:am3d="http://schemas.microsoft.com/office/drawing/2017/model3d" xmlns:o="urn:schemas-microsoft-com:office:office" xmlns:r="http://schemas.openxmlformats.org/officeDocument/2006/relationships" xmlns:m="http://schemas.openxmlformats.org/officeDocument/2006/math" xmlns:v="urn:schemas-microsoft-com:vml" xmlns:wp14="http://schemas.microsoft.com/office/word/2010/wordprocessingDrawing" xmlns:wp="http://schemas.openxmlformats.org/drawingml/2006/wordprocessingDrawing" xmlns:w10="urn:schemas-microsoft-com:office:word" xmlns:w="http://schemas.openxmlformats.org/wordprocessingml/2006/main" xmlns:w14="http://schemas.microsoft.com/office/word/2010/wordml" xmlns:w15="http://schemas.microsoft.com/office/word/2012/wordml" xmlns:w16cex="http://schemas.microsoft.com/office/word/2018/wordml/cex" xmlns:w16cid="http://schemas.microsoft.com/office/word/2016/wordml/cid" xmlns:w16="http://schemas.microsoft.com/office/word/2018/wordml" xmlns:w16sdtdh="http://schemas.microsoft.com/office/word/2020/wordml/sdtdatahash" xmlns:w16se="http://schemas.microsoft.com/office/word/2015/wordml/symex" xmlns:wpg="http://schemas.microsoft.com/office/word/2010/wordprocessingGroup" xmlns:wpi="http://schemas.microsoft.com/office/word/2010/wordprocessingInk" xmlns:wne="http://schemas.microsoft.com/office/word/2006/wordml" xmlns:wps="http://schemas.microsoft.com/office/word/2010/wordprocessingShape" mc:Ignorable="w14 w15 w16se w16cid w16 w16cex w16sdtdh wp14">
+  <w16cid:commentId w16cid:paraId="132CFA79" w16cid:durableId="28342D87"/>
+  <w16cid:commentId w16cid:paraId="5DB3EF1B" w16cid:durableId="28342D91"/>
+</w16cid:commentsIds>
+</file>
+
+<file path=word/people.xml><?xml version="1.0" encoding="utf-8"?>
+<w15:people xmlns:wpc="http://schemas.microsoft.com/office/word/2010/wordprocessingCanvas" xmlns:cx="http://schemas.microsoft.com/office/drawing/2014/chartex" xmlns:cx1="http://schemas.microsoft.com/office/drawing/2015/9/8/chartex" xmlns:cx2="http://schemas.microsoft.com/office/drawing/2015/10/21/chartex" xmlns:cx3="http://schemas.microsoft.com/office/drawing/2016/5/9/chartex" xmlns:cx4="http://schemas.microsoft.com/office/drawing/2016/5/10/chartex" xmlns:cx5="http://schemas.microsoft.com/office/drawing/2016/5/11/chartex" xmlns:cx6="http://schemas.microsoft.com/office/drawing/2016/5/12/chartex" xmlns:cx7="http://schemas.microsoft.com/office/drawing/2016/5/13/chartex" xmlns:cx8="http://schemas.microsoft.com/office/drawing/2016/5/14/chartex" xmlns:mc="http://schemas.openxmlformats.org/markup-compatibility/2006" xmlns:aink="http://schemas.microsoft.com/office/drawing/2016/ink" xmlns:am3d="http://schemas.microsoft.com/office/drawing/2017/model3d" xmlns:o="urn:schemas-microsoft-com:office:office" xmlns:r="http://schemas.openxmlformats.org/officeDocument/2006/relationships" xmlns:m="http://schemas.openxmlformats.org/officeDocument/2006/math" xmlns:v="urn:schemas-microsoft-com:vml" xmlns:wp14="http://schemas.microsoft.com/office/word/2010/wordprocessingDrawing" xmlns:wp="http://schemas.openxmlformats.org/drawingml/2006/wordprocessingDrawing" xmlns:w10="urn:schemas-microsoft-com:office:word" xmlns:w="http://schemas.openxmlformats.org/wordprocessingml/2006/main" xmlns:w14="http://schemas.microsoft.com/office/word/2010/wordml" xmlns:w15="http://schemas.microsoft.com/office/word/2012/wordml" xmlns:w16cex="http://schemas.microsoft.com/office/word/2018/wordml/cex" xmlns:w16cid="http://schemas.microsoft.com/office/word/2016/wordml/cid" xmlns:w16="http://schemas.microsoft.com/office/word/2018/wordml" xmlns:w16sdtdh="http://schemas.microsoft.com/office/word/2020/wordml/sdtdatahash" xmlns:w16se="http://schemas.microsoft.com/office/word/2015/wordml/symex" xmlns:wpg="http://schemas.microsoft.com/office/word/2010/wordprocessingGroup" xmlns:wpi="http://schemas.microsoft.com/office/word/2010/wordprocessingInk" xmlns:wne="http://schemas.microsoft.com/office/word/2006/wordml" xmlns:wps="http://schemas.microsoft.com/office/word/2010/wordprocessingShape" mc:Ignorable="w14 w15 w16se w16cid w16 w16cex w16sdtdh wp14">
+  <w15:person w15:author="Matheus Belchior">
+    <w15:presenceInfo w15:providerId="Windows Live" w15:userId="9f007b834554e231"/>
+  </w15:person>
+</w15:people>
 </file>
 
 <file path=word/styles.xml><?xml version="1.0" encoding="utf-8"?>
@@ -11068,6 +11166,76 @@
       <w:szCs w:val="18"/>
     </w:rPr>
   </w:style>
+  <w:style w:type="character" w:styleId="Refdecomentrio">
+    <w:name w:val="annotation reference"/>
+    <w:basedOn w:val="Fontepargpadro"/>
+    <w:uiPriority w:val="99"/>
+    <w:semiHidden/>
+    <w:unhideWhenUsed/>
+    <w:rsid w:val="00464959"/>
+    <w:rPr>
+      <w:sz w:val="16"/>
+      <w:szCs w:val="16"/>
+    </w:rPr>
+  </w:style>
+  <w:style w:type="paragraph" w:styleId="Textodecomentrio">
+    <w:name w:val="annotation text"/>
+    <w:basedOn w:val="Normal"/>
+    <w:link w:val="TextodecomentrioChar"/>
+    <w:uiPriority w:val="99"/>
+    <w:semiHidden/>
+    <w:unhideWhenUsed/>
+    <w:rsid w:val="00464959"/>
+    <w:pPr>
+      <w:spacing w:line="240" w:lineRule="auto"/>
+    </w:pPr>
+    <w:rPr>
+      <w:sz w:val="20"/>
+      <w:szCs w:val="20"/>
+    </w:rPr>
+  </w:style>
+  <w:style w:type="character" w:customStyle="1" w:styleId="TextodecomentrioChar">
+    <w:name w:val="Texto de comentário Char"/>
+    <w:basedOn w:val="Fontepargpadro"/>
+    <w:link w:val="Textodecomentrio"/>
+    <w:uiPriority w:val="99"/>
+    <w:semiHidden/>
+    <w:rsid w:val="00464959"/>
+    <w:rPr>
+      <w:rFonts w:ascii="Arial" w:hAnsi="Arial"/>
+      <w:sz w:val="20"/>
+      <w:szCs w:val="20"/>
+    </w:rPr>
+  </w:style>
+  <w:style w:type="paragraph" w:styleId="Assuntodocomentrio">
+    <w:name w:val="annotation subject"/>
+    <w:basedOn w:val="Textodecomentrio"/>
+    <w:next w:val="Textodecomentrio"/>
+    <w:link w:val="AssuntodocomentrioChar"/>
+    <w:uiPriority w:val="99"/>
+    <w:semiHidden/>
+    <w:unhideWhenUsed/>
+    <w:rsid w:val="00464959"/>
+    <w:rPr>
+      <w:b/>
+      <w:bCs/>
+    </w:rPr>
+  </w:style>
+  <w:style w:type="character" w:customStyle="1" w:styleId="AssuntodocomentrioChar">
+    <w:name w:val="Assunto do comentário Char"/>
+    <w:basedOn w:val="TextodecomentrioChar"/>
+    <w:link w:val="Assuntodocomentrio"/>
+    <w:uiPriority w:val="99"/>
+    <w:semiHidden/>
+    <w:rsid w:val="00464959"/>
+    <w:rPr>
+      <w:rFonts w:ascii="Arial" w:hAnsi="Arial"/>
+      <w:b/>
+      <w:bCs/>
+      <w:sz w:val="20"/>
+      <w:szCs w:val="20"/>
+    </w:rPr>
+  </w:style>
 </w:styles>
 </file>
 

</xml_diff>

<commit_message>
incluindo fichamento do artigo original RAO 2019)
</commit_message>
<xml_diff>
--- a/Modelo_1/descritivo.docx
+++ b/Modelo_1/descritivo.docx
@@ -9026,24 +9026,13 @@
       </w:r>
       <w:proofErr w:type="spellEnd"/>
       <w:r>
-        <w:t xml:space="preserve"> </w:t>
-      </w:r>
-      <w:r>
-        <w:t>(</w:t>
-      </w:r>
-      <w:r>
-        <w:t>1.24.3</w:t>
-      </w:r>
-      <w:r>
-        <w:t xml:space="preserve">), </w:t>
+        <w:t xml:space="preserve"> (1.24.3), </w:t>
       </w:r>
       <w:proofErr w:type="spellStart"/>
-      <w:proofErr w:type="gramStart"/>
       <w:r>
         <w:t>scipy.integrate</w:t>
       </w:r>
       <w:proofErr w:type="spellEnd"/>
-      <w:proofErr w:type="gramEnd"/>
       <w:r>
         <w:t xml:space="preserve"> e</w:t>
       </w:r>
@@ -9219,17 +9208,12 @@
         <w:t xml:space="preserve"> por meio da chamada da função ‘</w:t>
       </w:r>
       <w:proofErr w:type="spellStart"/>
-      <w:proofErr w:type="gramStart"/>
       <w:r>
         <w:t>ajustarXlsx</w:t>
       </w:r>
       <w:proofErr w:type="spellEnd"/>
       <w:r>
-        <w:t>(</w:t>
-      </w:r>
-      <w:proofErr w:type="gramEnd"/>
-      <w:r>
-        <w:t>)</w:t>
+        <w:t>()</w:t>
       </w:r>
       <w:r>
         <w:t xml:space="preserve">’, a qual recebe como argumentos o caminho do arquivo e uma lista de parâmetros para tratamento dos dados (tempo inicial e final, número de pontos e algarismos significativos) e retorna um </w:t>
@@ -9371,24 +9355,30 @@
         <w:tab/>
         <w:t xml:space="preserve">Para a obtenção dos resultados do modelo é empregada a função </w:t>
       </w:r>
-      <w:proofErr w:type="gramStart"/>
       <w:r>
         <w:rPr>
           <w:i/>
           <w:iCs/>
         </w:rPr>
-        <w:t>minimize(</w:t>
-      </w:r>
-      <w:proofErr w:type="gramEnd"/>
+        <w:t>minimize()</w:t>
+      </w:r>
+      <w:r>
+        <w:t xml:space="preserve"> da biblioteca </w:t>
+      </w:r>
+      <w:proofErr w:type="spellStart"/>
       <w:r>
         <w:rPr>
           <w:i/>
           <w:iCs/>
         </w:rPr>
-        <w:t>)</w:t>
-      </w:r>
-      <w:r>
-        <w:t xml:space="preserve"> da biblioteca </w:t>
+        <w:t>lmfit</w:t>
+      </w:r>
+      <w:proofErr w:type="spellEnd"/>
+      <w:r>
+        <w:t xml:space="preserve">, a qual </w:t>
+      </w:r>
+      <w:r>
+        <w:t xml:space="preserve">recebe como parâmetro uma função objetivo, um objeto </w:t>
       </w:r>
       <w:proofErr w:type="spellStart"/>
       <w:r>
@@ -9396,14 +9386,11 @@
           <w:i/>
           <w:iCs/>
         </w:rPr>
-        <w:t>lmfit</w:t>
+        <w:t>Parameters</w:t>
       </w:r>
       <w:proofErr w:type="spellEnd"/>
       <w:r>
-        <w:t xml:space="preserve">, a qual </w:t>
-      </w:r>
-      <w:r>
-        <w:t xml:space="preserve">recebe como parâmetro uma função objetivo, um objeto </w:t>
+        <w:t xml:space="preserve"> e outros argumentos opcionais como o método a ser usado na minimização dos dados, para retornar um objeto do tipo </w:t>
       </w:r>
       <w:proofErr w:type="spellStart"/>
       <w:r>
@@ -9411,11 +9398,27 @@
           <w:i/>
           <w:iCs/>
         </w:rPr>
-        <w:t>Parameters</w:t>
+        <w:t>MinimizeResult</w:t>
       </w:r>
       <w:proofErr w:type="spellEnd"/>
       <w:r>
-        <w:t xml:space="preserve"> e outros argumentos opcionais como o método a ser usado na minimização dos dados, para retornar um objeto do tipo </w:t>
+        <w:t xml:space="preserve">, que contém os parâmetros otimizados e </w:t>
+      </w:r>
+      <w:r>
+        <w:t>e</w:t>
+      </w:r>
+      <w:r>
+        <w:t xml:space="preserve">statísticas de </w:t>
+      </w:r>
+      <w:r>
+        <w:lastRenderedPageBreak/>
+        <w:t>qualidade do ajuste.</w:t>
+      </w:r>
+      <w:r>
+        <w:t xml:space="preserve"> A função objetivo</w:t>
+      </w:r>
+      <w:r>
+        <w:t xml:space="preserve"> utilizada pela minimize é definida na função residual() e seus parâmetros são passados no argumento </w:t>
       </w:r>
       <w:proofErr w:type="spellStart"/>
       <w:r>
@@ -9423,110 +9426,89 @@
           <w:i/>
           <w:iCs/>
         </w:rPr>
-        <w:t>MinimizeResult</w:t>
+        <w:t>args</w:t>
       </w:r>
       <w:proofErr w:type="spellEnd"/>
       <w:r>
-        <w:t xml:space="preserve">, que contém os parâmetros otimizados e </w:t>
-      </w:r>
-      <w:r>
-        <w:t>e</w:t>
-      </w:r>
-      <w:r>
-        <w:t xml:space="preserve">statísticas de </w:t>
-      </w:r>
-      <w:r>
-        <w:lastRenderedPageBreak/>
-        <w:t>qualidade do ajuste.</w:t>
-      </w:r>
-      <w:r>
-        <w:t xml:space="preserve"> A função objetivo</w:t>
-      </w:r>
-      <w:r>
-        <w:t xml:space="preserve"> utilizada pela minimize é definida na função residual() e seus parâmetros são passados no argumento </w:t>
+        <w:t xml:space="preserve"> na chamada de minimize</w:t>
+      </w:r>
+      <w:r>
+        <w:t>()</w:t>
+      </w:r>
+      <w:r>
+        <w:t xml:space="preserve">. Basicamente, a função residual </w:t>
+      </w:r>
+      <w:r>
+        <w:t xml:space="preserve">realiza </w:t>
+      </w:r>
+      <w:r>
+        <w:t>a chamad</w:t>
+      </w:r>
+      <w:r>
+        <w:t>a</w:t>
+      </w:r>
+      <w:r>
+        <w:t xml:space="preserve"> da</w:t>
+      </w:r>
+      <w:r>
+        <w:t xml:space="preserve"> função integração()</w:t>
+      </w:r>
+      <w:r>
+        <w:t xml:space="preserve"> que utiliza do módulo </w:t>
       </w:r>
       <w:proofErr w:type="spellStart"/>
+      <w:r>
+        <w:t>scipy.integrate.solve_ivp</w:t>
+      </w:r>
+      <w:proofErr w:type="spellEnd"/>
+      <w:r>
+        <w:t xml:space="preserve"> para realizar a integração </w:t>
+      </w:r>
+      <w:r>
+        <w:t xml:space="preserve">dos dados, recebendo como parâmetro a função </w:t>
+      </w:r>
       <w:r>
         <w:rPr>
           <w:i/>
           <w:iCs/>
         </w:rPr>
-        <w:t>args</w:t>
-      </w:r>
-      <w:proofErr w:type="spellEnd"/>
-      <w:r>
-        <w:t xml:space="preserve"> na chamada de </w:t>
-      </w:r>
-      <w:proofErr w:type="gramStart"/>
-      <w:r>
-        <w:t>minimize</w:t>
-      </w:r>
-      <w:r>
-        <w:t>(</w:t>
-      </w:r>
-      <w:proofErr w:type="gramEnd"/>
-      <w:r>
-        <w:t>)</w:t>
-      </w:r>
-      <w:r>
-        <w:t xml:space="preserve">. Basicamente, a função residual </w:t>
-      </w:r>
-      <w:r>
-        <w:t xml:space="preserve">realiza </w:t>
-      </w:r>
-      <w:r>
-        <w:t>a chamad</w:t>
-      </w:r>
-      <w:r>
-        <w:t>a</w:t>
-      </w:r>
-      <w:r>
-        <w:t xml:space="preserve"> da</w:t>
-      </w:r>
-      <w:r>
-        <w:t xml:space="preserve"> função integração()</w:t>
-      </w:r>
-      <w:r>
-        <w:t xml:space="preserve"> que utiliza do módulo </w:t>
+        <w:t>model()</w:t>
+      </w:r>
+      <w:r>
+        <w:t xml:space="preserve"> que define o modelo matemático e os parâmetros de integração</w:t>
+      </w:r>
+      <w:r>
+        <w:t>,</w:t>
+      </w:r>
+      <w:r>
+        <w:t xml:space="preserve"> </w:t>
+      </w:r>
+      <w:r>
+        <w:t>para</w:t>
+      </w:r>
+      <w:r>
+        <w:t xml:space="preserve"> retorna</w:t>
+      </w:r>
+      <w:r>
+        <w:t xml:space="preserve">r à função residual </w:t>
+      </w:r>
+      <w:r>
+        <w:t xml:space="preserve">a variável </w:t>
       </w:r>
       <w:proofErr w:type="spellStart"/>
-      <w:r>
-        <w:t>scipy.integrate.solve_ivp</w:t>
-      </w:r>
-      <w:proofErr w:type="spellEnd"/>
-      <w:r>
-        <w:t xml:space="preserve"> para realizar a integração </w:t>
-      </w:r>
-      <w:r>
-        <w:t xml:space="preserve">dos dados, recebendo como parâmetro a função </w:t>
-      </w:r>
       <w:r>
         <w:rPr>
           <w:i/>
           <w:iCs/>
         </w:rPr>
-        <w:t>model()</w:t>
-      </w:r>
-      <w:r>
-        <w:t xml:space="preserve"> que define o modelo matemático e os parâmetros de integração</w:t>
-      </w:r>
-      <w:r>
-        <w:t>,</w:t>
-      </w:r>
-      <w:r>
-        <w:t xml:space="preserve"> </w:t>
-      </w:r>
-      <w:r>
-        <w:t>para</w:t>
-      </w:r>
-      <w:r>
-        <w:t xml:space="preserve"> retorna</w:t>
-      </w:r>
-      <w:r>
-        <w:t xml:space="preserve">r à função residual </w:t>
-      </w:r>
-      <w:r>
-        <w:t xml:space="preserve">a variável </w:t>
+        <w:t>solve_ivp</w:t>
+      </w:r>
+      <w:proofErr w:type="spellEnd"/>
+      <w:r>
+        <w:t xml:space="preserve"> (conjunto de objetos com dados da integração numérica</w:t>
+      </w:r>
+      <w:r>
+        <w:t xml:space="preserve">, definido pela biblioteca </w:t>
       </w:r>
       <w:proofErr w:type="spellStart"/>
       <w:r>
@@ -9534,239 +9516,182 @@
           <w:i/>
           <w:iCs/>
         </w:rPr>
-        <w:t>solve_ivp</w:t>
+        <w:t>scipy.integrate</w:t>
       </w:r>
       <w:proofErr w:type="spellEnd"/>
       <w:r>
-        <w:t xml:space="preserve"> (conjunto de objetos com dados da integração numérica</w:t>
-      </w:r>
-      <w:r>
-        <w:t xml:space="preserve">, definido pela biblioteca </w:t>
-      </w:r>
-      <w:proofErr w:type="spellStart"/>
+        <w:t xml:space="preserve">) salva na variável </w:t>
+      </w:r>
       <w:r>
         <w:rPr>
           <w:i/>
           <w:iCs/>
         </w:rPr>
-        <w:t>scipy.integrate</w:t>
-      </w:r>
-      <w:proofErr w:type="spellEnd"/>
-      <w:r>
-        <w:t xml:space="preserve">) salva na variável </w:t>
-      </w:r>
+        <w:t>model</w:t>
+      </w:r>
+      <w:r>
+        <w:t xml:space="preserve">,  a função residual acessa então </w:t>
+      </w:r>
+      <w:proofErr w:type="spellStart"/>
       <w:r>
         <w:rPr>
           <w:i/>
           <w:iCs/>
         </w:rPr>
-        <w:t>model</w:t>
-      </w:r>
-      <w:r>
-        <w:t xml:space="preserve">,  a função residual acessa então </w:t>
-      </w:r>
-      <w:proofErr w:type="spellStart"/>
+        <w:t>model.y</w:t>
+      </w:r>
+      <w:proofErr w:type="spellEnd"/>
+      <w:r>
+        <w:t>, que contém os dados de resolução da integração para cada tempo</w:t>
+      </w:r>
+      <w:r>
+        <w:t xml:space="preserve">. Por fim, é calculado a </w:t>
+      </w:r>
+      <w:r>
+        <w:t>diferença entre o</w:t>
+      </w:r>
+      <w:r>
+        <w:t>s</w:t>
+      </w:r>
+      <w:r>
+        <w:t xml:space="preserve"> </w:t>
+      </w:r>
+      <w:r>
+        <w:t xml:space="preserve">dados do </w:t>
+      </w:r>
+      <w:r>
+        <w:t>modelo e os dados</w:t>
+      </w:r>
+      <w:r>
+        <w:t xml:space="preserve"> experimentais para cada tempo, sendo realizada a normalização do erro por meio de sua divisão pelo maior valor dos dados experimentais. Assim, a função residual retorna</w:t>
+      </w:r>
+      <w:r>
+        <w:t xml:space="preserve"> </w:t>
+      </w:r>
+      <w:r>
+        <w:t xml:space="preserve">uma </w:t>
+      </w:r>
+      <w:r>
+        <w:t>matriz de resíduos</w:t>
+      </w:r>
+      <w:r>
+        <w:t>, que será efetivamente</w:t>
+      </w:r>
+      <w:r>
+        <w:t xml:space="preserve"> minimizada </w:t>
+      </w:r>
+      <w:r>
+        <w:t xml:space="preserve">pela </w:t>
+      </w:r>
       <w:r>
         <w:rPr>
           <w:i/>
           <w:iCs/>
         </w:rPr>
-        <w:t>model.y</w:t>
-      </w:r>
-      <w:proofErr w:type="spellEnd"/>
-      <w:r>
-        <w:t>, que contém os dados de resolução da integração para cada tempo</w:t>
-      </w:r>
-      <w:r>
-        <w:t xml:space="preserve">. Por fim, é calculado a </w:t>
-      </w:r>
-      <w:r>
-        <w:t>diferença entre o</w:t>
-      </w:r>
-      <w:r>
-        <w:t>s</w:t>
-      </w:r>
-      <w:r>
-        <w:t xml:space="preserve"> </w:t>
-      </w:r>
-      <w:r>
-        <w:t xml:space="preserve">dados do </w:t>
-      </w:r>
-      <w:r>
-        <w:t>modelo e os dados</w:t>
-      </w:r>
-      <w:r>
-        <w:t xml:space="preserve"> experimentais para cada tempo, sendo realizada a normalização do erro por meio de sua divisão pelo maior valor dos dados experimentais. Assim, a função residual retorna</w:t>
-      </w:r>
-      <w:r>
-        <w:t xml:space="preserve"> </w:t>
-      </w:r>
-      <w:r>
-        <w:t xml:space="preserve">uma </w:t>
-      </w:r>
-      <w:r>
-        <w:t>matriz de resíduos</w:t>
-      </w:r>
-      <w:r>
-        <w:t>, que será efetivamente</w:t>
-      </w:r>
-      <w:r>
-        <w:t xml:space="preserve"> minimizada </w:t>
-      </w:r>
-      <w:r>
-        <w:t xml:space="preserve">pela </w:t>
-      </w:r>
-      <w:proofErr w:type="gramStart"/>
+        <w:t>minimize()</w:t>
+      </w:r>
+      <w:r>
+        <w:t xml:space="preserve">, permitindo a obtenção do objeto </w:t>
+      </w:r>
+      <w:proofErr w:type="spellStart"/>
       <w:r>
         <w:rPr>
           <w:i/>
           <w:iCs/>
         </w:rPr>
-        <w:t>minimize(</w:t>
-      </w:r>
-      <w:proofErr w:type="gramEnd"/>
+        <w:t>MinimizeResult</w:t>
+      </w:r>
+      <w:proofErr w:type="spellEnd"/>
+      <w:r>
+        <w:t>.</w:t>
+      </w:r>
+      <w:r>
+        <w:t xml:space="preserve"> A função residual() e residual2() seguem os mesmos princípios, sendo que a residual2() foi apenas adaptada para calcular erro considerando tanto os dados de produto quanto de substrato, realizando o somatório de ambos.</w:t>
+      </w:r>
+    </w:p>
+    <w:p>
+      <w:r>
+        <w:tab/>
+        <w:t xml:space="preserve">O modelo matemático é definido na função </w:t>
+      </w:r>
       <w:r>
         <w:rPr>
           <w:i/>
           <w:iCs/>
         </w:rPr>
-        <w:t>)</w:t>
-      </w:r>
-      <w:r>
-        <w:t xml:space="preserve">, permitindo a obtenção do objeto </w:t>
-      </w:r>
-      <w:proofErr w:type="spellStart"/>
+        <w:t>model()</w:t>
+      </w:r>
+      <w:r>
+        <w:t xml:space="preserve">, recebendo como parâmetros </w:t>
+      </w:r>
+      <w:r>
+        <w:t xml:space="preserve">uma lista com as </w:t>
+      </w:r>
+      <w:r>
+        <w:t>condições iniciais das variáveis dos balanços</w:t>
+      </w:r>
+      <w:r>
+        <w:t xml:space="preserve"> (x) </w:t>
+      </w:r>
+      <w:r>
+        <w:t xml:space="preserve">e os valores de parâmetros do modelo. Assim, essa função registra os valores dos parâmetros para cada iteração e retorna a lista com o sistema de equações a ser resolvido pela </w:t>
+      </w:r>
+      <w:r>
+        <w:t>integração.</w:t>
+      </w:r>
+    </w:p>
+    <w:p>
+      <w:r>
+        <w:tab/>
+        <w:t xml:space="preserve">Para cada um dos três casos também é calculado o valor de r², por meio da função </w:t>
+      </w:r>
       <w:r>
         <w:rPr>
           <w:i/>
           <w:iCs/>
         </w:rPr>
-        <w:t>MinimizeResult</w:t>
+        <w:t>r2()</w:t>
+      </w:r>
+      <w:r>
+        <w:t xml:space="preserve">, a qual </w:t>
+      </w:r>
+      <w:r>
+        <w:t xml:space="preserve">realiza novamente a integração do sistema de equações, </w:t>
+      </w:r>
+      <w:r>
+        <w:t xml:space="preserve">agora </w:t>
+      </w:r>
+      <w:r>
+        <w:t>a partir dos parâmetros retornados pela minimização e compara os dados</w:t>
+      </w:r>
+      <w:r>
+        <w:t xml:space="preserve"> obtidos com os </w:t>
+      </w:r>
+      <w:r>
+        <w:t>dados experimentais.</w:t>
+      </w:r>
+      <w:r>
+        <w:t xml:space="preserve"> Tem-se ainda as funções de plotagem() e </w:t>
+      </w:r>
+      <w:proofErr w:type="spellStart"/>
+      <w:r>
+        <w:t>writeReport</w:t>
       </w:r>
       <w:proofErr w:type="spellEnd"/>
       <w:r>
-        <w:t>.</w:t>
-      </w:r>
-      <w:r>
-        <w:t xml:space="preserve"> A função </w:t>
-      </w:r>
-      <w:proofErr w:type="gramStart"/>
-      <w:r>
-        <w:t>residual(</w:t>
-      </w:r>
-      <w:proofErr w:type="gramEnd"/>
-      <w:r>
-        <w:t>) e residual2() seguem os mesmos princípios, sendo que a residual2() foi apenas adaptada para calcular erro considerando tanto os dados de produto quanto de substrato, realizando o somatório de ambos.</w:t>
+        <w:t>(), as quais servem para realizar a plotagem dos gráficos tanto com a curva obtida pela modelagem quanto com os dados experimentais e para atualizar automaticamente o arquivo .</w:t>
+      </w:r>
+      <w:proofErr w:type="spellStart"/>
+      <w:r>
+        <w:t>txt</w:t>
+      </w:r>
+      <w:proofErr w:type="spellEnd"/>
+      <w:r>
+        <w:t xml:space="preserve"> de relatório, armazenando as informações obtidas ao longo da execução para cada um dos casos analisados.</w:t>
       </w:r>
     </w:p>
     <w:p>
       <w:r>
-        <w:tab/>
-        <w:t xml:space="preserve">O modelo matemático é definido na função </w:t>
-      </w:r>
-      <w:proofErr w:type="gramStart"/>
-      <w:r>
-        <w:rPr>
-          <w:i/>
-          <w:iCs/>
-        </w:rPr>
-        <w:t>model(</w:t>
-      </w:r>
-      <w:proofErr w:type="gramEnd"/>
-      <w:r>
-        <w:rPr>
-          <w:i/>
-          <w:iCs/>
-        </w:rPr>
-        <w:t>)</w:t>
-      </w:r>
-      <w:r>
-        <w:t xml:space="preserve">, recebendo como parâmetros </w:t>
-      </w:r>
-      <w:r>
-        <w:t xml:space="preserve">uma lista com as </w:t>
-      </w:r>
-      <w:r>
-        <w:t>condições iniciais das variáveis dos balanços</w:t>
-      </w:r>
-      <w:r>
-        <w:t xml:space="preserve"> (x) </w:t>
-      </w:r>
-      <w:r>
-        <w:t xml:space="preserve">e os valores de parâmetros do modelo. Assim, essa função registra os valores dos parâmetros para cada iteração e retorna a lista com o sistema de equações a ser resolvido pela </w:t>
-      </w:r>
-      <w:r>
-        <w:t>integração.</w:t>
-      </w:r>
-    </w:p>
-    <w:p>
-      <w:r>
-        <w:tab/>
-        <w:t xml:space="preserve">Para cada um dos três casos também é calculado o valor </w:t>
-      </w:r>
-      <w:proofErr w:type="gramStart"/>
-      <w:r>
-        <w:t>de r</w:t>
-      </w:r>
-      <w:proofErr w:type="gramEnd"/>
-      <w:r>
-        <w:t xml:space="preserve">², por meio da função </w:t>
-      </w:r>
-      <w:r>
-        <w:rPr>
-          <w:i/>
-          <w:iCs/>
-        </w:rPr>
-        <w:t>r2()</w:t>
-      </w:r>
-      <w:r>
-        <w:t xml:space="preserve">, a qual </w:t>
-      </w:r>
-      <w:r>
-        <w:t xml:space="preserve">realiza novamente a integração do sistema de equações, </w:t>
-      </w:r>
-      <w:r>
-        <w:t xml:space="preserve">agora </w:t>
-      </w:r>
-      <w:r>
-        <w:t>a partir dos parâmetros retornados pela minimização e compara os dados</w:t>
-      </w:r>
-      <w:r>
-        <w:t xml:space="preserve"> obtidos com os </w:t>
-      </w:r>
-      <w:r>
-        <w:t>dados experimentais.</w:t>
-      </w:r>
-      <w:r>
-        <w:t xml:space="preserve"> Tem-se ainda as funções de </w:t>
-      </w:r>
-      <w:proofErr w:type="gramStart"/>
-      <w:r>
-        <w:t>plotagem(</w:t>
-      </w:r>
-      <w:proofErr w:type="gramEnd"/>
-      <w:r>
-        <w:t xml:space="preserve">) e </w:t>
-      </w:r>
-      <w:proofErr w:type="spellStart"/>
-      <w:r>
-        <w:t>writeReport</w:t>
-      </w:r>
-      <w:proofErr w:type="spellEnd"/>
-      <w:r>
-        <w:t>(), as quais servem para realizar a plotagem dos gráficos tanto com a curva obtida pela modelagem quanto com os dados experimentais e para atualizar automaticamente o arquivo .</w:t>
-      </w:r>
-      <w:proofErr w:type="spellStart"/>
-      <w:r>
-        <w:t>txt</w:t>
-      </w:r>
-      <w:proofErr w:type="spellEnd"/>
-      <w:r>
-        <w:t xml:space="preserve"> de relatório, armazenando as informações obtidas ao longo da execução para cada um dos casos analisados.</w:t>
-      </w:r>
-    </w:p>
-    <w:p>
-      <w:r>
         <w:lastRenderedPageBreak/>
         <w:tab/>
       </w:r>
@@ -9777,17 +9702,12 @@
         <w:t xml:space="preserve">básico do fluxo computacional e da comunicação entre a função principal </w:t>
       </w:r>
       <w:proofErr w:type="spellStart"/>
-      <w:proofErr w:type="gramStart"/>
       <w:r>
         <w:t>Main</w:t>
       </w:r>
       <w:proofErr w:type="spellEnd"/>
       <w:r>
-        <w:t>(</w:t>
-      </w:r>
-      <w:proofErr w:type="gramEnd"/>
-      <w:r>
-        <w:t>) e as demais funções</w:t>
+        <w:t>() e as demais funções</w:t>
       </w:r>
       <w:r>
         <w:t xml:space="preserve"> do código, com destaque para o retorno de cada função</w:t>
@@ -9828,11 +9748,11 @@
                     <pic:cNvPicPr/>
                   </pic:nvPicPr>
                   <pic:blipFill rotWithShape="1">
-                    <a:blip r:embed="rId5" cstate="print">
+                    <a:blip r:embed="rId6" cstate="print">
                       <a:extLst>
                         <a:ext uri="{BEBA8EAE-BF5A-486C-A8C5-ECC9F3942E4B}">
                           <a14:imgProps xmlns:a14="http://schemas.microsoft.com/office/drawing/2010/main">
-                            <a14:imgLayer r:embed="rId6">
+                            <a14:imgLayer r:embed="rId7">
                               <a14:imgEffect>
                                 <a14:sharpenSoften amount="50000"/>
                               </a14:imgEffect>
@@ -9970,13 +9890,7 @@
       </w:r>
       <w:proofErr w:type="spellEnd"/>
       <w:r>
-        <w:t>, o</w:t>
-      </w:r>
-      <w:r>
-        <w:t xml:space="preserve"> erro padrão estimado para o valor de melhor ajuste</w:t>
-      </w:r>
-      <w:r>
-        <w:t>,</w:t>
+        <w:t>, o erro padrão estimado para o valor de melhor ajuste,</w:t>
       </w:r>
       <w:r>
         <w:t xml:space="preserve"> sendo que </w:t>
@@ -10013,15 +9927,7 @@
         <w:t>.</w:t>
       </w:r>
       <w:r>
-        <w:t xml:space="preserve"> Além disso, é exibido a mensagem da função minimize indicando se ocorreu algum problema no ajuste, o valor </w:t>
-      </w:r>
-      <w:proofErr w:type="gramStart"/>
-      <w:r>
-        <w:t>de r</w:t>
-      </w:r>
-      <w:proofErr w:type="gramEnd"/>
-      <w:r>
-        <w:t>² e o tempo de execução do ajuste.</w:t>
+        <w:t xml:space="preserve"> Além disso, é exibido a mensagem da função minimize indicando se ocorreu algum problema no ajuste, o valor de r² e o tempo de execução do ajuste.</w:t>
       </w:r>
     </w:p>
     <w:p>
@@ -10222,7 +10128,7 @@
                           </pic:cNvPicPr>
                         </pic:nvPicPr>
                         <pic:blipFill>
-                          <a:blip r:embed="rId11"/>
+                          <a:blip r:embed="rId12"/>
                           <a:stretch>
                             <a:fillRect/>
                           </a:stretch>
@@ -10245,7 +10151,7 @@
                           </pic:cNvPicPr>
                         </pic:nvPicPr>
                         <pic:blipFill>
-                          <a:blip r:embed="rId12"/>
+                          <a:blip r:embed="rId13"/>
                           <a:stretch>
                             <a:fillRect/>
                           </a:stretch>
@@ -10352,10 +10258,10 @@
                   <v:path o:connecttype="none"/>
                 </v:shape>
                 <v:shape id="Imagem 1280146684" o:spid="_x0000_s1053" type="#_x0000_t75" style="position:absolute;left:2540;top:3704;width:22965;height:21168;visibility:visible;mso-wrap-style:square" o:gfxdata="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">
-                  <v:imagedata r:id="rId13" o:title=""/>
+                  <v:imagedata r:id="rId14" o:title=""/>
                 </v:shape>
                 <v:shape id="Imagem 1555096954" o:spid="_x0000_s1054" type="#_x0000_t75" style="position:absolute;left:28108;top:3660;width:22838;height:21412;visibility:visible;mso-wrap-style:square" o:gfxdata="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">
-                  <v:imagedata r:id="rId14" o:title=""/>
+                  <v:imagedata r:id="rId15" o:title=""/>
                 </v:shape>
                 <v:shape id="Caixa de Texto 1206091498" o:spid="_x0000_s1055" type="#_x0000_t202" style="position:absolute;width:3429;height:2603;visibility:visible;mso-wrap-style:square;v-text-anchor:top" o:gfxdata="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" fillcolor="white [3201]" stroked="f" strokeweight=".5pt">
                   <v:textbox>
@@ -10440,19 +10346,2265 @@
         <w:tab/>
       </w:r>
     </w:p>
+    <w:p>
+      <w:pPr>
+        <w:jc w:val="center"/>
+      </w:pPr>
+    </w:p>
+    <w:p>
+      <w:pPr>
+        <w:rPr>
+          <w:b/>
+          <w:bCs/>
+        </w:rPr>
+      </w:pPr>
+      <w:r>
+        <w:rPr>
+          <w:b/>
+          <w:bCs/>
+        </w:rPr>
+        <w:t xml:space="preserve">Fichamento artigo original (Rao, 1999) usado como base para os dados e condições de operações: </w:t>
+      </w:r>
+    </w:p>
+    <w:p>
+      <w:pPr>
+        <w:pStyle w:val="PargrafodaLista"/>
+        <w:numPr>
+          <w:ilvl w:val="0"/>
+          <w:numId w:val="1"/>
+        </w:numPr>
+      </w:pPr>
+      <w:r>
+        <w:t>Regime:</w:t>
+      </w:r>
+      <w:r>
+        <w:t xml:space="preserve"> Batelada;</w:t>
+      </w:r>
+    </w:p>
+    <w:p>
+      <w:pPr>
+        <w:pStyle w:val="PargrafodaLista"/>
+        <w:numPr>
+          <w:ilvl w:val="0"/>
+          <w:numId w:val="1"/>
+        </w:numPr>
+      </w:pPr>
+      <w:r>
+        <w:t>Substrato: resíduo municipal</w:t>
+      </w:r>
+      <w:r>
+        <w:t xml:space="preserve"> </w:t>
+      </w:r>
+      <w:r>
+        <w:t>(</w:t>
+      </w:r>
+      <w:r>
+        <w:rPr>
+          <w:i/>
+          <w:iCs/>
+        </w:rPr>
+        <w:t xml:space="preserve">food </w:t>
+      </w:r>
+      <w:proofErr w:type="spellStart"/>
+      <w:r>
+        <w:rPr>
+          <w:i/>
+          <w:iCs/>
+        </w:rPr>
+        <w:t>waste</w:t>
+      </w:r>
+      <w:proofErr w:type="spellEnd"/>
+      <w:r>
+        <w:t>)</w:t>
+      </w:r>
+    </w:p>
+    <w:p>
+      <w:pPr>
+        <w:pStyle w:val="PargrafodaLista"/>
+        <w:numPr>
+          <w:ilvl w:val="0"/>
+          <w:numId w:val="2"/>
+        </w:numPr>
+      </w:pPr>
+      <w:r>
+        <w:t>2 L</w:t>
+      </w:r>
+      <w:r>
+        <w:t xml:space="preserve"> com [S] = 32,4 g/L (massa de sólidos</w:t>
+      </w:r>
+      <w:r>
+        <w:t xml:space="preserve"> totais</w:t>
+      </w:r>
+      <w:r>
+        <w:t>/</w:t>
+      </w:r>
+      <w:proofErr w:type="spellStart"/>
+      <w:r>
+        <w:t>Vol.Total</w:t>
+      </w:r>
+      <w:proofErr w:type="spellEnd"/>
+      <w:r>
+        <w:t>*)</w:t>
+      </w:r>
+    </w:p>
+    <w:p>
+      <w:pPr>
+        <w:pStyle w:val="PargrafodaLista"/>
+        <w:ind w:left="2138"/>
+      </w:pPr>
+      <w:r>
+        <w:t>*</w:t>
+      </w:r>
+      <w:r>
+        <w:t xml:space="preserve"> Assumindo densidade de sólidos ~= densidade água.</w:t>
+      </w:r>
+    </w:p>
+    <w:p>
+      <w:pPr>
+        <w:pStyle w:val="PargrafodaLista"/>
+        <w:numPr>
+          <w:ilvl w:val="0"/>
+          <w:numId w:val="2"/>
+        </w:numPr>
+      </w:pPr>
+      <w:r>
+        <w:t xml:space="preserve">Correção de C/N para 25:1 com </w:t>
+      </w:r>
+      <w:proofErr w:type="spellStart"/>
+      <w:r>
+        <w:t>uréia</w:t>
+      </w:r>
+      <w:proofErr w:type="spellEnd"/>
+      <w:r>
+        <w:t xml:space="preserve"> (</w:t>
+      </w:r>
+      <w:r>
+        <w:t>proporção ideal para atividade microbiana máxima</w:t>
+      </w:r>
+      <w:r>
+        <w:t>);</w:t>
+      </w:r>
+    </w:p>
+    <w:p>
+      <w:pPr>
+        <w:pStyle w:val="PargrafodaLista"/>
+        <w:numPr>
+          <w:ilvl w:val="0"/>
+          <w:numId w:val="2"/>
+        </w:numPr>
+      </w:pPr>
+      <w:r>
+        <w:t>Composição química do lixo municipal</w:t>
+      </w:r>
+      <w:r>
+        <w:t>:</w:t>
+      </w:r>
+    </w:p>
+    <w:tbl>
+      <w:tblPr>
+        <w:tblStyle w:val="Tabelacomgrade"/>
+        <w:tblW w:w="0" w:type="auto"/>
+        <w:tblInd w:w="1413" w:type="dxa"/>
+        <w:tblLook w:val="04A0" w:firstRow="1" w:lastRow="0" w:firstColumn="1" w:lastColumn="0" w:noHBand="0" w:noVBand="1"/>
+      </w:tblPr>
+      <w:tblGrid>
+        <w:gridCol w:w="2834"/>
+        <w:gridCol w:w="3261"/>
+      </w:tblGrid>
+      <w:tr>
+        <w:tc>
+          <w:tcPr>
+            <w:tcW w:w="2834" w:type="dxa"/>
+          </w:tcPr>
+          <w:p>
+            <w:pPr>
+              <w:jc w:val="center"/>
+            </w:pPr>
+            <w:r>
+              <w:t>Umidade</w:t>
+            </w:r>
+          </w:p>
+        </w:tc>
+        <w:tc>
+          <w:tcPr>
+            <w:tcW w:w="3261" w:type="dxa"/>
+          </w:tcPr>
+          <w:p>
+            <w:pPr>
+              <w:jc w:val="center"/>
+            </w:pPr>
+            <w:r>
+              <w:t>85 %</w:t>
+            </w:r>
+          </w:p>
+        </w:tc>
+      </w:tr>
+      <w:tr>
+        <w:tc>
+          <w:tcPr>
+            <w:tcW w:w="2834" w:type="dxa"/>
+          </w:tcPr>
+          <w:p>
+            <w:pPr>
+              <w:jc w:val="center"/>
+            </w:pPr>
+            <w:r>
+              <w:t>Sólidos Totais</w:t>
+            </w:r>
+          </w:p>
+        </w:tc>
+        <w:tc>
+          <w:tcPr>
+            <w:tcW w:w="3261" w:type="dxa"/>
+          </w:tcPr>
+          <w:p>
+            <w:pPr>
+              <w:jc w:val="center"/>
+            </w:pPr>
+            <w:r>
+              <w:t>15 %</w:t>
+            </w:r>
+          </w:p>
+        </w:tc>
+      </w:tr>
+      <w:tr>
+        <w:tc>
+          <w:tcPr>
+            <w:tcW w:w="2834" w:type="dxa"/>
+          </w:tcPr>
+          <w:p>
+            <w:pPr>
+              <w:jc w:val="center"/>
+            </w:pPr>
+            <w:r>
+              <w:t>Sólidos Voláteis Totais</w:t>
+            </w:r>
+          </w:p>
+        </w:tc>
+        <w:tc>
+          <w:tcPr>
+            <w:tcW w:w="3261" w:type="dxa"/>
+          </w:tcPr>
+          <w:p>
+            <w:pPr>
+              <w:jc w:val="center"/>
+              <w:rPr>
+                <w:vertAlign w:val="superscript"/>
+              </w:rPr>
+            </w:pPr>
+            <w:r>
+              <w:t>88,5 %</w:t>
+            </w:r>
+            <w:r>
+              <w:rPr>
+                <w:vertAlign w:val="superscript"/>
+              </w:rPr>
+              <w:t>a</w:t>
+            </w:r>
+          </w:p>
+        </w:tc>
+      </w:tr>
+      <w:tr>
+        <w:tc>
+          <w:tcPr>
+            <w:tcW w:w="2834" w:type="dxa"/>
+          </w:tcPr>
+          <w:p>
+            <w:pPr>
+              <w:jc w:val="center"/>
+            </w:pPr>
+            <w:r>
+              <w:t>Cinzas</w:t>
+            </w:r>
+          </w:p>
+        </w:tc>
+        <w:tc>
+          <w:tcPr>
+            <w:tcW w:w="3261" w:type="dxa"/>
+          </w:tcPr>
+          <w:p>
+            <w:pPr>
+              <w:jc w:val="center"/>
+            </w:pPr>
+            <w:r>
+              <w:t>11,5 %</w:t>
+            </w:r>
+            <w:r>
+              <w:rPr>
+                <w:vertAlign w:val="superscript"/>
+              </w:rPr>
+              <w:t>a</w:t>
+            </w:r>
+          </w:p>
+        </w:tc>
+      </w:tr>
+      <w:tr>
+        <w:tc>
+          <w:tcPr>
+            <w:tcW w:w="2834" w:type="dxa"/>
+          </w:tcPr>
+          <w:p>
+            <w:pPr>
+              <w:jc w:val="center"/>
+            </w:pPr>
+            <w:r>
+              <w:t>Carbono orgânico total</w:t>
+            </w:r>
+          </w:p>
+        </w:tc>
+        <w:tc>
+          <w:tcPr>
+            <w:tcW w:w="3261" w:type="dxa"/>
+          </w:tcPr>
+          <w:p>
+            <w:pPr>
+              <w:jc w:val="center"/>
+            </w:pPr>
+            <w:r>
+              <w:t>40 %</w:t>
+            </w:r>
+            <w:r>
+              <w:rPr>
+                <w:vertAlign w:val="superscript"/>
+              </w:rPr>
+              <w:t>a</w:t>
+            </w:r>
+          </w:p>
+        </w:tc>
+      </w:tr>
+      <w:tr>
+        <w:tc>
+          <w:tcPr>
+            <w:tcW w:w="2834" w:type="dxa"/>
+          </w:tcPr>
+          <w:p>
+            <w:pPr>
+              <w:jc w:val="center"/>
+            </w:pPr>
+            <w:r>
+              <w:t>Nitrogênio (</w:t>
+            </w:r>
+            <w:proofErr w:type="spellStart"/>
+            <w:r>
+              <w:rPr>
+                <w:i/>
+                <w:iCs/>
+              </w:rPr>
+              <w:t>Kjeldahl</w:t>
+            </w:r>
+            <w:proofErr w:type="spellEnd"/>
+            <w:r>
+              <w:t>)</w:t>
+            </w:r>
+          </w:p>
+        </w:tc>
+        <w:tc>
+          <w:tcPr>
+            <w:tcW w:w="3261" w:type="dxa"/>
+          </w:tcPr>
+          <w:p>
+            <w:pPr>
+              <w:jc w:val="center"/>
+            </w:pPr>
+            <w:r>
+              <w:t>1,1 %</w:t>
+            </w:r>
+          </w:p>
+        </w:tc>
+      </w:tr>
+      <w:tr>
+        <w:tc>
+          <w:tcPr>
+            <w:tcW w:w="2834" w:type="dxa"/>
+          </w:tcPr>
+          <w:p>
+            <w:pPr>
+              <w:jc w:val="center"/>
+            </w:pPr>
+            <w:r>
+              <w:t>C/N</w:t>
+            </w:r>
+          </w:p>
+        </w:tc>
+        <w:tc>
+          <w:tcPr>
+            <w:tcW w:w="3261" w:type="dxa"/>
+          </w:tcPr>
+          <w:p>
+            <w:pPr>
+              <w:jc w:val="center"/>
+            </w:pPr>
+            <w:r>
+              <w:t>36,36</w:t>
+            </w:r>
+          </w:p>
+        </w:tc>
+      </w:tr>
+      <w:tr>
+        <w:tc>
+          <w:tcPr>
+            <w:tcW w:w="2834" w:type="dxa"/>
+          </w:tcPr>
+          <w:p>
+            <w:pPr>
+              <w:jc w:val="center"/>
+            </w:pPr>
+            <w:r>
+              <w:t>Fat</w:t>
+            </w:r>
+          </w:p>
+        </w:tc>
+        <w:tc>
+          <w:tcPr>
+            <w:tcW w:w="3261" w:type="dxa"/>
+          </w:tcPr>
+          <w:p>
+            <w:pPr>
+              <w:jc w:val="center"/>
+            </w:pPr>
+            <w:r>
+              <w:t>8,5 %</w:t>
+            </w:r>
+            <w:r>
+              <w:rPr>
+                <w:vertAlign w:val="superscript"/>
+              </w:rPr>
+              <w:t>a</w:t>
+            </w:r>
+          </w:p>
+        </w:tc>
+      </w:tr>
+      <w:tr>
+        <w:tc>
+          <w:tcPr>
+            <w:tcW w:w="2834" w:type="dxa"/>
+          </w:tcPr>
+          <w:p>
+            <w:pPr>
+              <w:jc w:val="center"/>
+            </w:pPr>
+            <w:r>
+              <w:t>Proteína</w:t>
+            </w:r>
+          </w:p>
+        </w:tc>
+        <w:tc>
+          <w:tcPr>
+            <w:tcW w:w="3261" w:type="dxa"/>
+          </w:tcPr>
+          <w:p>
+            <w:pPr>
+              <w:jc w:val="center"/>
+            </w:pPr>
+            <w:r>
+              <w:t>6,87 %</w:t>
+            </w:r>
+            <w:r>
+              <w:rPr>
+                <w:vertAlign w:val="superscript"/>
+              </w:rPr>
+              <w:t>a</w:t>
+            </w:r>
+          </w:p>
+        </w:tc>
+      </w:tr>
+      <w:tr>
+        <w:tc>
+          <w:tcPr>
+            <w:tcW w:w="2834" w:type="dxa"/>
+          </w:tcPr>
+          <w:p>
+            <w:pPr>
+              <w:jc w:val="center"/>
+            </w:pPr>
+            <w:r>
+              <w:t>Celulose</w:t>
+            </w:r>
+          </w:p>
+        </w:tc>
+        <w:tc>
+          <w:tcPr>
+            <w:tcW w:w="3261" w:type="dxa"/>
+          </w:tcPr>
+          <w:p>
+            <w:pPr>
+              <w:jc w:val="center"/>
+            </w:pPr>
+            <w:r>
+              <w:t>15,5 %</w:t>
+            </w:r>
+            <w:r>
+              <w:rPr>
+                <w:vertAlign w:val="superscript"/>
+              </w:rPr>
+              <w:t>a</w:t>
+            </w:r>
+          </w:p>
+        </w:tc>
+      </w:tr>
+      <w:tr>
+        <w:tc>
+          <w:tcPr>
+            <w:tcW w:w="2834" w:type="dxa"/>
+          </w:tcPr>
+          <w:p>
+            <w:pPr>
+              <w:jc w:val="center"/>
+            </w:pPr>
+            <w:r>
+              <w:t>Hemicelulose</w:t>
+            </w:r>
+          </w:p>
+        </w:tc>
+        <w:tc>
+          <w:tcPr>
+            <w:tcW w:w="3261" w:type="dxa"/>
+          </w:tcPr>
+          <w:p>
+            <w:pPr>
+              <w:jc w:val="center"/>
+            </w:pPr>
+            <w:r>
+              <w:t>9,5 %</w:t>
+            </w:r>
+            <w:r>
+              <w:rPr>
+                <w:vertAlign w:val="superscript"/>
+              </w:rPr>
+              <w:t>a</w:t>
+            </w:r>
+          </w:p>
+        </w:tc>
+      </w:tr>
+      <w:tr>
+        <w:tc>
+          <w:tcPr>
+            <w:tcW w:w="2834" w:type="dxa"/>
+          </w:tcPr>
+          <w:p>
+            <w:pPr>
+              <w:jc w:val="center"/>
+            </w:pPr>
+            <w:r>
+              <w:t>Lignina</w:t>
+            </w:r>
+          </w:p>
+        </w:tc>
+        <w:tc>
+          <w:tcPr>
+            <w:tcW w:w="3261" w:type="dxa"/>
+          </w:tcPr>
+          <w:p>
+            <w:pPr>
+              <w:jc w:val="center"/>
+            </w:pPr>
+            <w:r>
+              <w:t>8,5 %</w:t>
+            </w:r>
+            <w:r>
+              <w:rPr>
+                <w:vertAlign w:val="superscript"/>
+              </w:rPr>
+              <w:t>a</w:t>
+            </w:r>
+          </w:p>
+        </w:tc>
+      </w:tr>
+    </w:tbl>
+    <w:p>
+      <w:pPr>
+        <w:rPr>
+          <w:sz w:val="18"/>
+          <w:szCs w:val="18"/>
+        </w:rPr>
+      </w:pPr>
+      <w:r>
+        <w:tab/>
+      </w:r>
+      <w:r>
+        <w:tab/>
+      </w:r>
+      <w:r>
+        <w:rPr>
+          <w:sz w:val="18"/>
+          <w:szCs w:val="18"/>
+        </w:rPr>
+        <w:t>a - E</w:t>
+      </w:r>
+      <w:r>
+        <w:rPr>
+          <w:sz w:val="18"/>
+          <w:szCs w:val="18"/>
+        </w:rPr>
+        <w:t>m relação a ST</w:t>
+      </w:r>
+      <w:r>
+        <w:rPr>
+          <w:sz w:val="18"/>
+          <w:szCs w:val="18"/>
+        </w:rPr>
+        <w:t>.</w:t>
+      </w:r>
+    </w:p>
+    <w:p>
+      <w:pPr>
+        <w:pStyle w:val="PargrafodaLista"/>
+        <w:numPr>
+          <w:ilvl w:val="0"/>
+          <w:numId w:val="1"/>
+        </w:numPr>
+      </w:pPr>
+      <w:r>
+        <w:t>Temperatura: 26 +/- 4 °C;</w:t>
+      </w:r>
+    </w:p>
+    <w:p>
+      <w:pPr>
+        <w:pStyle w:val="PargrafodaLista"/>
+        <w:numPr>
+          <w:ilvl w:val="0"/>
+          <w:numId w:val="1"/>
+        </w:numPr>
+      </w:pPr>
+      <w:r>
+        <w:lastRenderedPageBreak/>
+        <w:t>Tempo: 240 dias;</w:t>
+      </w:r>
+    </w:p>
+    <w:p>
+      <w:pPr>
+        <w:pStyle w:val="PargrafodaLista"/>
+        <w:numPr>
+          <w:ilvl w:val="0"/>
+          <w:numId w:val="1"/>
+        </w:numPr>
+      </w:pPr>
+      <w:r>
+        <w:t xml:space="preserve">Biorreator: capacidade de 3,25 L e volume de trabalho de </w:t>
+      </w:r>
+      <w:r>
+        <w:t>2 L</w:t>
+      </w:r>
+      <w:r>
+        <w:t>;</w:t>
+      </w:r>
+    </w:p>
+    <w:p>
+      <w:pPr>
+        <w:pStyle w:val="PargrafodaLista"/>
+        <w:numPr>
+          <w:ilvl w:val="0"/>
+          <w:numId w:val="1"/>
+        </w:numPr>
+      </w:pPr>
+      <w:r>
+        <w:t>Inóculo: 15 % do volume de trabalho do biorreator;</w:t>
+      </w:r>
+    </w:p>
+    <w:p>
+      <w:pPr>
+        <w:pStyle w:val="PargrafodaLista"/>
+        <w:numPr>
+          <w:ilvl w:val="1"/>
+          <w:numId w:val="1"/>
+        </w:numPr>
+      </w:pPr>
+      <w:r>
+        <w:t>C</w:t>
+      </w:r>
+      <w:r>
+        <w:t>oletado</w:t>
+      </w:r>
+      <w:r>
+        <w:t xml:space="preserve"> </w:t>
+      </w:r>
+      <w:r>
+        <w:t>de um biogás à base de esterco de gado</w:t>
+      </w:r>
+      <w:r>
+        <w:t xml:space="preserve"> das proximidades;</w:t>
+      </w:r>
+    </w:p>
+    <w:p>
+      <w:pPr>
+        <w:pStyle w:val="PargrafodaLista"/>
+        <w:numPr>
+          <w:ilvl w:val="0"/>
+          <w:numId w:val="1"/>
+        </w:numPr>
+      </w:pPr>
+      <w:r>
+        <w:t>Medidas diárias de produção de biogás e análises semanais de composição e qualidade (</w:t>
+      </w:r>
+      <w:r>
+        <w:t>cromatografia gasosa</w:t>
+      </w:r>
+      <w:r>
+        <w:t>)</w:t>
+      </w:r>
+      <w:r>
+        <w:t xml:space="preserve"> – medidas a 25 °C corrigidas para 0 °C e 1 </w:t>
+      </w:r>
+      <w:proofErr w:type="spellStart"/>
+      <w:r>
+        <w:t>atm</w:t>
+      </w:r>
+      <w:proofErr w:type="spellEnd"/>
+      <w:r>
+        <w:t>;</w:t>
+      </w:r>
+    </w:p>
+    <w:p>
+      <w:pPr>
+        <w:pStyle w:val="PargrafodaLista"/>
+        <w:numPr>
+          <w:ilvl w:val="0"/>
+          <w:numId w:val="1"/>
+        </w:numPr>
+      </w:pPr>
+      <w:r>
+        <w:t xml:space="preserve">Experimental: 4 biorreatores com lixo municipal e 1 com esterco de gado (branco); Mistura do substrato uma vez por dia; </w:t>
+      </w:r>
+    </w:p>
+    <w:tbl>
+      <w:tblPr>
+        <w:tblStyle w:val="Tabelacomgrade"/>
+        <w:tblW w:w="0" w:type="auto"/>
+        <w:tblInd w:w="562" w:type="dxa"/>
+        <w:tblLook w:val="04A0" w:firstRow="1" w:lastRow="0" w:firstColumn="1" w:lastColumn="0" w:noHBand="0" w:noVBand="1"/>
+      </w:tblPr>
+      <w:tblGrid>
+        <w:gridCol w:w="2552"/>
+        <w:gridCol w:w="1097"/>
+        <w:gridCol w:w="1418"/>
+        <w:gridCol w:w="1275"/>
+      </w:tblGrid>
+      <w:tr>
+        <w:tc>
+          <w:tcPr>
+            <w:tcW w:w="2552" w:type="dxa"/>
+          </w:tcPr>
+          <w:p>
+            <w:pPr>
+              <w:jc w:val="center"/>
+            </w:pPr>
+          </w:p>
+        </w:tc>
+        <w:tc>
+          <w:tcPr>
+            <w:tcW w:w="1097" w:type="dxa"/>
+          </w:tcPr>
+          <w:p>
+            <w:pPr>
+              <w:jc w:val="center"/>
+            </w:pPr>
+            <w:r>
+              <w:t>Efluente</w:t>
+            </w:r>
+          </w:p>
+        </w:tc>
+        <w:tc>
+          <w:tcPr>
+            <w:tcW w:w="1418" w:type="dxa"/>
+          </w:tcPr>
+          <w:p>
+            <w:pPr>
+              <w:jc w:val="center"/>
+            </w:pPr>
+            <w:r>
+              <w:t>Afluente</w:t>
+            </w:r>
+          </w:p>
+        </w:tc>
+        <w:tc>
+          <w:tcPr>
+            <w:tcW w:w="1275" w:type="dxa"/>
+          </w:tcPr>
+          <w:p>
+            <w:pPr>
+              <w:jc w:val="center"/>
+            </w:pPr>
+            <w:r>
+              <w:t>Inóculo</w:t>
+            </w:r>
+          </w:p>
+        </w:tc>
+      </w:tr>
+      <w:tr>
+        <w:tc>
+          <w:tcPr>
+            <w:tcW w:w="2552" w:type="dxa"/>
+          </w:tcPr>
+          <w:p>
+            <w:pPr>
+              <w:jc w:val="center"/>
+            </w:pPr>
+            <w:r>
+              <w:t>pH</w:t>
+            </w:r>
+          </w:p>
+        </w:tc>
+        <w:tc>
+          <w:tcPr>
+            <w:tcW w:w="1097" w:type="dxa"/>
+          </w:tcPr>
+          <w:p>
+            <w:pPr>
+              <w:jc w:val="center"/>
+            </w:pPr>
+            <w:r>
+              <w:t>7,0</w:t>
+            </w:r>
+          </w:p>
+        </w:tc>
+        <w:tc>
+          <w:tcPr>
+            <w:tcW w:w="1418" w:type="dxa"/>
+          </w:tcPr>
+          <w:p>
+            <w:pPr>
+              <w:jc w:val="center"/>
+            </w:pPr>
+            <w:r>
+              <w:t>7,8</w:t>
+            </w:r>
+          </w:p>
+        </w:tc>
+        <w:tc>
+          <w:tcPr>
+            <w:tcW w:w="1275" w:type="dxa"/>
+          </w:tcPr>
+          <w:p>
+            <w:pPr>
+              <w:jc w:val="center"/>
+            </w:pPr>
+            <w:r>
+              <w:t>7,2</w:t>
+            </w:r>
+          </w:p>
+        </w:tc>
+      </w:tr>
+      <w:tr>
+        <w:tc>
+          <w:tcPr>
+            <w:tcW w:w="2552" w:type="dxa"/>
+          </w:tcPr>
+          <w:p>
+            <w:pPr>
+              <w:jc w:val="center"/>
+            </w:pPr>
+            <w:r>
+              <w:t>Alcalinidade (mg/L)</w:t>
+            </w:r>
+          </w:p>
+        </w:tc>
+        <w:tc>
+          <w:tcPr>
+            <w:tcW w:w="1097" w:type="dxa"/>
+          </w:tcPr>
+          <w:p>
+            <w:pPr>
+              <w:jc w:val="center"/>
+            </w:pPr>
+            <w:r>
+              <w:t>1400</w:t>
+            </w:r>
+          </w:p>
+        </w:tc>
+        <w:tc>
+          <w:tcPr>
+            <w:tcW w:w="1418" w:type="dxa"/>
+          </w:tcPr>
+          <w:p>
+            <w:pPr>
+              <w:jc w:val="center"/>
+            </w:pPr>
+            <w:r>
+              <w:t>2200</w:t>
+            </w:r>
+          </w:p>
+        </w:tc>
+        <w:tc>
+          <w:tcPr>
+            <w:tcW w:w="1275" w:type="dxa"/>
+          </w:tcPr>
+          <w:p>
+            <w:pPr>
+              <w:jc w:val="center"/>
+            </w:pPr>
+            <w:r>
+              <w:t>300</w:t>
+            </w:r>
+          </w:p>
+        </w:tc>
+      </w:tr>
+      <w:tr>
+        <w:tc>
+          <w:tcPr>
+            <w:tcW w:w="2552" w:type="dxa"/>
+          </w:tcPr>
+          <w:p>
+            <w:pPr>
+              <w:jc w:val="center"/>
+              <w:rPr>
+                <w:vertAlign w:val="superscript"/>
+              </w:rPr>
+            </w:pPr>
+            <w:proofErr w:type="spellStart"/>
+            <w:r>
+              <w:t>Ác</w:t>
+            </w:r>
+            <w:proofErr w:type="spellEnd"/>
+            <w:r>
+              <w:t xml:space="preserve">. Graxos </w:t>
+            </w:r>
+            <w:proofErr w:type="spellStart"/>
+            <w:r>
+              <w:t>vol.</w:t>
+            </w:r>
+            <w:r>
+              <w:rPr>
+                <w:vertAlign w:val="superscript"/>
+              </w:rPr>
+              <w:t>a</w:t>
+            </w:r>
+            <w:proofErr w:type="spellEnd"/>
+          </w:p>
+        </w:tc>
+        <w:tc>
+          <w:tcPr>
+            <w:tcW w:w="1097" w:type="dxa"/>
+          </w:tcPr>
+          <w:p>
+            <w:pPr>
+              <w:jc w:val="center"/>
+            </w:pPr>
+            <w:r>
+              <w:t>1200</w:t>
+            </w:r>
+          </w:p>
+        </w:tc>
+        <w:tc>
+          <w:tcPr>
+            <w:tcW w:w="1418" w:type="dxa"/>
+          </w:tcPr>
+          <w:p>
+            <w:pPr>
+              <w:jc w:val="center"/>
+            </w:pPr>
+            <w:r>
+              <w:t>550</w:t>
+            </w:r>
+          </w:p>
+        </w:tc>
+        <w:tc>
+          <w:tcPr>
+            <w:tcW w:w="1275" w:type="dxa"/>
+          </w:tcPr>
+          <w:p>
+            <w:pPr>
+              <w:jc w:val="center"/>
+            </w:pPr>
+            <w:r>
+              <w:t>1410</w:t>
+            </w:r>
+          </w:p>
+        </w:tc>
+      </w:tr>
+      <w:tr>
+        <w:tc>
+          <w:tcPr>
+            <w:tcW w:w="2552" w:type="dxa"/>
+          </w:tcPr>
+          <w:p>
+            <w:pPr>
+              <w:jc w:val="center"/>
+            </w:pPr>
+            <w:r>
+              <w:t>DQO total (</w:t>
+            </w:r>
+            <w:proofErr w:type="spellStart"/>
+            <w:r>
+              <w:t>mgl</w:t>
+            </w:r>
+            <w:proofErr w:type="spellEnd"/>
+            <w:r>
+              <w:t>)</w:t>
+            </w:r>
+          </w:p>
+        </w:tc>
+        <w:tc>
+          <w:tcPr>
+            <w:tcW w:w="1097" w:type="dxa"/>
+          </w:tcPr>
+          <w:p>
+            <w:pPr>
+              <w:jc w:val="center"/>
+            </w:pPr>
+            <w:r>
+              <w:t>42500</w:t>
+            </w:r>
+          </w:p>
+        </w:tc>
+        <w:tc>
+          <w:tcPr>
+            <w:tcW w:w="1418" w:type="dxa"/>
+          </w:tcPr>
+          <w:p>
+            <w:pPr>
+              <w:jc w:val="center"/>
+            </w:pPr>
+            <w:r>
+              <w:t>4700</w:t>
+            </w:r>
+          </w:p>
+        </w:tc>
+        <w:tc>
+          <w:tcPr>
+            <w:tcW w:w="1275" w:type="dxa"/>
+          </w:tcPr>
+          <w:p>
+            <w:pPr>
+              <w:jc w:val="center"/>
+            </w:pPr>
+            <w:r>
+              <w:t>25200</w:t>
+            </w:r>
+          </w:p>
+        </w:tc>
+      </w:tr>
+    </w:tbl>
+    <w:p>
+      <w:pPr>
+        <w:pStyle w:val="PargrafodaLista"/>
+        <w:numPr>
+          <w:ilvl w:val="0"/>
+          <w:numId w:val="4"/>
+        </w:numPr>
+        <w:rPr>
+          <w:vertAlign w:val="superscript"/>
+        </w:rPr>
+      </w:pPr>
+      <w:r>
+        <w:rPr>
+          <w:vertAlign w:val="superscript"/>
+        </w:rPr>
+        <w:t>Como ácido acético;</w:t>
+      </w:r>
+    </w:p>
+    <w:p>
+      <w:pPr>
+        <w:pStyle w:val="PargrafodaLista"/>
+        <w:numPr>
+          <w:ilvl w:val="0"/>
+          <w:numId w:val="7"/>
+        </w:numPr>
+      </w:pPr>
+      <w:r>
+        <w:t>pH ajustado</w:t>
+      </w:r>
+      <w:r>
+        <w:t xml:space="preserve"> </w:t>
+      </w:r>
+      <w:r>
+        <w:t>para 7,2</w:t>
+      </w:r>
+      <w:r>
+        <w:t xml:space="preserve"> +/- </w:t>
+      </w:r>
+      <w:r>
+        <w:t xml:space="preserve">0,2 </w:t>
+      </w:r>
+      <w:r>
+        <w:t>com</w:t>
+      </w:r>
+      <w:r>
+        <w:t xml:space="preserve"> Na</w:t>
+      </w:r>
+      <w:proofErr w:type="spellStart"/>
+      <w:r>
+        <w:t>OH</w:t>
+      </w:r>
+      <w:proofErr w:type="spellEnd"/>
+      <w:r>
+        <w:t xml:space="preserve"> 0,5 N no 3º, 6º, 10º e 22º dias</w:t>
+      </w:r>
+      <w:r>
+        <w:t xml:space="preserve">, </w:t>
+      </w:r>
+      <w:r>
+        <w:t>quando o pH antes do ajuste e imediatamente após a mistura do</w:t>
+      </w:r>
+      <w:r>
+        <w:t xml:space="preserve"> </w:t>
+      </w:r>
+      <w:r>
+        <w:t>substrato variou entre 5,5 e 6,5</w:t>
+      </w:r>
+      <w:r>
+        <w:t>;</w:t>
+      </w:r>
+    </w:p>
+    <w:p>
+      <w:pPr>
+        <w:pStyle w:val="PargrafodaLista"/>
+        <w:numPr>
+          <w:ilvl w:val="0"/>
+          <w:numId w:val="7"/>
+        </w:numPr>
+      </w:pPr>
+      <w:r>
+        <w:t>pH e o VFA foram mantidos</w:t>
+      </w:r>
+      <w:r>
+        <w:t xml:space="preserve"> </w:t>
+      </w:r>
+      <w:r>
+        <w:t>entre 7,0 e 7,9, e 3800 e 550 mg/l, respectivamente</w:t>
+      </w:r>
+      <w:r>
+        <w:t>;</w:t>
+      </w:r>
+    </w:p>
+    <w:p>
+      <w:pPr>
+        <w:pStyle w:val="PargrafodaLista"/>
+      </w:pPr>
+    </w:p>
+    <w:p>
+      <w:pPr>
+        <w:pStyle w:val="PargrafodaLista"/>
+        <w:numPr>
+          <w:ilvl w:val="0"/>
+          <w:numId w:val="5"/>
+        </w:numPr>
+      </w:pPr>
+      <w:r>
+        <w:t xml:space="preserve">Considerações Matemáticas: </w:t>
+      </w:r>
+    </w:p>
+    <w:p>
+      <w:pPr>
+        <w:pStyle w:val="PargrafodaLista"/>
+        <w:numPr>
+          <w:ilvl w:val="1"/>
+          <w:numId w:val="5"/>
+        </w:numPr>
+      </w:pPr>
+      <w:r>
+        <w:t xml:space="preserve">Estequiometria: 1 kg de C no S </w:t>
+      </w:r>
+      <w:r>
+        <w:sym w:font="Wingdings" w:char="F0E0"/>
+      </w:r>
+      <w:r>
+        <w:t xml:space="preserve"> Rendimento de 1/12 kg de gás;</w:t>
+      </w:r>
+    </w:p>
+    <w:p>
+      <w:pPr>
+        <w:pStyle w:val="PargrafodaLista"/>
+        <w:numPr>
+          <w:ilvl w:val="1"/>
+          <w:numId w:val="5"/>
+        </w:numPr>
+      </w:pPr>
+      <w:r>
+        <w:t>P</w:t>
+      </w:r>
+      <w:r>
+        <w:t>or kg de carbono</w:t>
+      </w:r>
+      <w:r>
+        <w:t xml:space="preserve"> </w:t>
+      </w:r>
+      <w:r>
+        <w:t>degradado, o rendimento do gás deve ser de 1,866 m</w:t>
+      </w:r>
+      <w:r>
+        <w:rPr>
+          <w:vertAlign w:val="superscript"/>
+        </w:rPr>
+        <w:t>3</w:t>
+      </w:r>
+      <w:r>
+        <w:t xml:space="preserve"> de gás medido a 0 </w:t>
+      </w:r>
+      <w:r>
+        <w:t>°</w:t>
+      </w:r>
+      <w:r>
+        <w:t>C e 1 atm.</w:t>
+      </w:r>
+    </w:p>
+    <w:p>
+      <w:pPr>
+        <w:pStyle w:val="PargrafodaLista"/>
+        <w:numPr>
+          <w:ilvl w:val="1"/>
+          <w:numId w:val="5"/>
+        </w:numPr>
+      </w:pPr>
+      <w:r>
+        <w:t>Modelo</w:t>
+      </w:r>
+      <w:r>
+        <w:t xml:space="preserve"> empírico baseado em reações paralelas de </w:t>
+      </w:r>
+      <w:proofErr w:type="spellStart"/>
+      <w:r>
+        <w:t>pseudo-primeira</w:t>
+      </w:r>
+      <w:proofErr w:type="spellEnd"/>
+      <w:r>
+        <w:t xml:space="preserve"> ordem </w:t>
+      </w:r>
+      <w:r>
+        <w:t>- D</w:t>
+      </w:r>
+      <w:r>
+        <w:t>etermina</w:t>
+      </w:r>
+      <w:r>
+        <w:t>ção</w:t>
+      </w:r>
+      <w:r>
+        <w:t xml:space="preserve"> </w:t>
+      </w:r>
+      <w:r>
+        <w:t>d</w:t>
+      </w:r>
+      <w:r>
+        <w:t xml:space="preserve">a produção final de biogás e </w:t>
+      </w:r>
+      <w:r>
+        <w:t xml:space="preserve">a </w:t>
+      </w:r>
+      <w:r>
+        <w:t>concentração</w:t>
+      </w:r>
+      <w:r>
+        <w:t xml:space="preserve"> final de</w:t>
+      </w:r>
+      <w:r>
+        <w:t xml:space="preserve"> substrato biodegradável</w:t>
+      </w:r>
+      <w:r>
+        <w:t xml:space="preserve">. </w:t>
+      </w:r>
+    </w:p>
+    <w:p>
+      <w:pPr>
+        <w:pStyle w:val="PargrafodaLista"/>
+        <w:numPr>
+          <w:ilvl w:val="1"/>
+          <w:numId w:val="5"/>
+        </w:numPr>
+      </w:pPr>
+      <w:r>
+        <w:t xml:space="preserve">O potencial final de produção de biogás pode ser definido </w:t>
+      </w:r>
+      <w:r>
+        <w:t xml:space="preserve">como a  </w:t>
+      </w:r>
+    </w:p>
+    <w:p>
+      <w:pPr>
+        <w:pStyle w:val="PargrafodaLista"/>
+        <w:ind w:left="1440"/>
+      </w:pPr>
+      <w:r>
+        <w:t>concentração final de substrato biodegradável</w:t>
+      </w:r>
+      <w:r>
+        <w:t xml:space="preserve"> (m</w:t>
+      </w:r>
+      <w:r>
+        <w:rPr>
+          <w:vertAlign w:val="superscript"/>
+        </w:rPr>
+        <w:t>3</w:t>
+      </w:r>
+      <w:r>
+        <w:t>) divido pelo substrato na alimentação (Kg);</w:t>
+      </w:r>
+    </w:p>
+    <w:p>
+      <w:pPr>
+        <w:pStyle w:val="PargrafodaLista"/>
+        <w:numPr>
+          <w:ilvl w:val="1"/>
+          <w:numId w:val="5"/>
+        </w:numPr>
+      </w:pPr>
+      <w:r>
+        <w:lastRenderedPageBreak/>
+        <w:t xml:space="preserve">A </w:t>
+      </w:r>
+      <w:r>
+        <w:t>concentração final de substrato biodegradável</w:t>
+      </w:r>
+      <w:r>
+        <w:t xml:space="preserve"> </w:t>
+      </w:r>
+      <w:r>
+        <w:t>pode ser obtida relacionando a degradação de DQO com a produção cumulativa de biogás;</w:t>
+      </w:r>
+    </w:p>
+    <w:p>
+      <w:pPr>
+        <w:pStyle w:val="PargrafodaLista"/>
+        <w:numPr>
+          <w:ilvl w:val="1"/>
+          <w:numId w:val="5"/>
+        </w:numPr>
+      </w:pPr>
+      <w:r>
+        <w:t>A biodegradabilidade anaeróbica final</w:t>
+      </w:r>
+      <w:r>
+        <w:t xml:space="preserve"> (%)</w:t>
+      </w:r>
+      <w:r>
+        <w:t xml:space="preserve"> é definida como a razão entre a demanda final de oxigênio químico biodegradável e a demanda química total de oxigênio</w:t>
+      </w:r>
+      <w:r>
+        <w:t>;</w:t>
+      </w:r>
+    </w:p>
+    <w:p>
+      <w:pPr>
+        <w:pStyle w:val="PargrafodaLista"/>
+        <w:numPr>
+          <w:ilvl w:val="1"/>
+          <w:numId w:val="5"/>
+        </w:numPr>
+      </w:pPr>
+      <w:r>
+        <w:t xml:space="preserve">A fração refratária ou concentração de substrato não biodegradável </w:t>
+      </w:r>
+      <w:r>
+        <w:t xml:space="preserve">(%) </w:t>
+      </w:r>
+      <w:r>
+        <w:t>pode se</w:t>
+      </w:r>
+      <w:r>
+        <w:t xml:space="preserve">r definida como 100 - </w:t>
+      </w:r>
+      <w:r>
+        <w:t>biodegradabilidade anaeróbica final</w:t>
+      </w:r>
+      <w:r>
+        <w:t>;</w:t>
+      </w:r>
+    </w:p>
+    <w:p>
+      <w:pPr>
+        <w:pStyle w:val="PargrafodaLista"/>
+        <w:numPr>
+          <w:ilvl w:val="1"/>
+          <w:numId w:val="5"/>
+        </w:numPr>
+      </w:pPr>
+      <w:r>
+        <w:t xml:space="preserve">A eficiência de conversão do </w:t>
+      </w:r>
+      <w:proofErr w:type="spellStart"/>
+      <w:r>
+        <w:t>bioprocesso</w:t>
+      </w:r>
+      <w:proofErr w:type="spellEnd"/>
+      <w:r>
+        <w:t xml:space="preserve"> pode ser definida </w:t>
+      </w:r>
+      <w:r>
+        <w:t xml:space="preserve">como </w:t>
+      </w:r>
+    </w:p>
+    <w:p>
+      <w:pPr>
+        <w:pStyle w:val="PargrafodaLista"/>
+        <w:numPr>
+          <w:ilvl w:val="0"/>
+          <w:numId w:val="5"/>
+        </w:numPr>
+      </w:pPr>
+      <w:r>
+        <w:t>Observações:</w:t>
+      </w:r>
+    </w:p>
+    <w:p>
+      <w:pPr>
+        <w:pStyle w:val="PargrafodaLista"/>
+        <w:numPr>
+          <w:ilvl w:val="1"/>
+          <w:numId w:val="5"/>
+        </w:numPr>
+      </w:pPr>
+      <w:r>
+        <w:t xml:space="preserve">Degradação </w:t>
+      </w:r>
+      <w:r>
+        <w:t>do substrato começou quase imediatamente</w:t>
+      </w:r>
+      <w:r>
+        <w:t xml:space="preserve">, com a </w:t>
+      </w:r>
+      <w:r>
+        <w:t xml:space="preserve">digestão </w:t>
+      </w:r>
+      <w:r>
+        <w:t xml:space="preserve">ocorrendo </w:t>
+      </w:r>
+      <w:r>
+        <w:t xml:space="preserve">até que a taxa de produção de gás fosse insignificante. As taxas máximas específicas de produção de biogás foram observadas em 1,3 e 1,25 </w:t>
+      </w:r>
+      <w:proofErr w:type="spellStart"/>
+      <w:r>
+        <w:t>vol</w:t>
+      </w:r>
+      <w:r>
+        <w:t>G</w:t>
+      </w:r>
+      <w:r>
+        <w:t>ás</w:t>
+      </w:r>
+      <w:proofErr w:type="spellEnd"/>
+      <w:r>
+        <w:t>/</w:t>
+      </w:r>
+      <w:proofErr w:type="spellStart"/>
+      <w:r>
+        <w:t>vol</w:t>
+      </w:r>
+      <w:r>
+        <w:t>R</w:t>
+      </w:r>
+      <w:r>
+        <w:t>eator</w:t>
+      </w:r>
+      <w:proofErr w:type="spellEnd"/>
+      <w:r>
+        <w:t>/dia, respectivamente</w:t>
+      </w:r>
+      <w:r>
+        <w:t>, no 4 e 5 dias, com maior taxa de ácidos graxos voláteis (</w:t>
+      </w:r>
+      <w:r>
+        <w:t>7300 mg/l</w:t>
+      </w:r>
+      <w:r>
+        <w:t>)</w:t>
+      </w:r>
+      <w:r>
+        <w:t>;</w:t>
+      </w:r>
+    </w:p>
+    <w:p>
+      <w:pPr>
+        <w:pStyle w:val="PargrafodaLista"/>
+        <w:numPr>
+          <w:ilvl w:val="1"/>
+          <w:numId w:val="5"/>
+        </w:numPr>
+      </w:pPr>
+      <w:r>
+        <w:t xml:space="preserve">Redução do pH nos primeiros dias devido </w:t>
+      </w:r>
+      <w:r>
+        <w:t>à</w:t>
+      </w:r>
+      <w:r>
+        <w:t xml:space="preserve"> alta formação de ácidos graxos </w:t>
+      </w:r>
+      <w:r>
+        <w:t>voláteis</w:t>
+      </w:r>
+      <w:r>
+        <w:t xml:space="preserve"> </w:t>
+      </w:r>
+      <w:r>
+        <w:sym w:font="Wingdings" w:char="F0E0"/>
+      </w:r>
+      <w:r>
+        <w:t xml:space="preserve"> junto com a alta taxa específica de produção de biogás indica que o substrato possui matéria orgânica facilmente degradável</w:t>
+      </w:r>
+      <w:r>
+        <w:t>;</w:t>
+      </w:r>
+      <w:r>
+        <w:t xml:space="preserve"> </w:t>
+      </w:r>
+    </w:p>
+    <w:p>
+      <w:pPr>
+        <w:pStyle w:val="PargrafodaLista"/>
+        <w:numPr>
+          <w:ilvl w:val="1"/>
+          <w:numId w:val="5"/>
+        </w:numPr>
+      </w:pPr>
+      <w:r>
+        <w:t>6,26% do total</w:t>
+      </w:r>
+      <w:r>
+        <w:t xml:space="preserve"> de </w:t>
+      </w:r>
+      <w:r>
+        <w:t>matéria volátil no substrato foi convertida e o rendimento total de biogás foi de 0,564</w:t>
+      </w:r>
+      <w:r>
+        <w:t xml:space="preserve"> </w:t>
+      </w:r>
+      <w:r>
+        <w:t>m3/kg sólidos voláteis</w:t>
+      </w:r>
+      <w:r>
+        <w:t>;</w:t>
+      </w:r>
+    </w:p>
+    <w:p>
+      <w:pPr>
+        <w:pStyle w:val="PargrafodaLista"/>
+        <w:numPr>
+          <w:ilvl w:val="1"/>
+          <w:numId w:val="5"/>
+        </w:numPr>
+      </w:pPr>
+      <w:r>
+        <w:t>A</w:t>
+      </w:r>
+      <w:r>
+        <w:t xml:space="preserve"> </w:t>
+      </w:r>
+      <w:r>
+        <w:t>baixa taxa</w:t>
+      </w:r>
+      <w:r>
+        <w:t xml:space="preserve"> C/N</w:t>
+      </w:r>
+      <w:r>
+        <w:t xml:space="preserve"> </w:t>
+      </w:r>
+      <w:r>
+        <w:t xml:space="preserve"> (9,6) no substrato digerido indica que ele pode ser utilizado como </w:t>
+      </w:r>
+      <w:proofErr w:type="spellStart"/>
+      <w:r>
+        <w:t>biofertilizante</w:t>
+      </w:r>
+      <w:proofErr w:type="spellEnd"/>
+      <w:r>
+        <w:t xml:space="preserve"> ou condicionador</w:t>
+      </w:r>
+      <w:r>
+        <w:t xml:space="preserve"> de solo</w:t>
+      </w:r>
+      <w:r>
+        <w:t>.</w:t>
+      </w:r>
+    </w:p>
+    <w:tbl>
+      <w:tblPr>
+        <w:tblStyle w:val="Tabelacomgrade"/>
+        <w:tblW w:w="0" w:type="auto"/>
+        <w:tblInd w:w="1413" w:type="dxa"/>
+        <w:tblLook w:val="04A0" w:firstRow="1" w:lastRow="0" w:firstColumn="1" w:lastColumn="0" w:noHBand="0" w:noVBand="1"/>
+      </w:tblPr>
+      <w:tblGrid>
+        <w:gridCol w:w="2163"/>
+        <w:gridCol w:w="1866"/>
+        <w:gridCol w:w="1526"/>
+        <w:gridCol w:w="1526"/>
+      </w:tblGrid>
+      <w:tr>
+        <w:tc>
+          <w:tcPr>
+            <w:tcW w:w="2163" w:type="dxa"/>
+          </w:tcPr>
+          <w:p>
+            <w:pPr>
+              <w:jc w:val="center"/>
+            </w:pPr>
+            <w:r>
+              <w:t>Parâmetro</w:t>
+            </w:r>
+          </w:p>
+        </w:tc>
+        <w:tc>
+          <w:tcPr>
+            <w:tcW w:w="1866" w:type="dxa"/>
+          </w:tcPr>
+          <w:p>
+            <w:pPr>
+              <w:jc w:val="center"/>
+            </w:pPr>
+            <w:r>
+              <w:t>Substrato</w:t>
+            </w:r>
+          </w:p>
+        </w:tc>
+        <w:tc>
+          <w:tcPr>
+            <w:tcW w:w="1526" w:type="dxa"/>
+          </w:tcPr>
+          <w:p>
+            <w:pPr>
+              <w:jc w:val="center"/>
+            </w:pPr>
+            <w:r>
+              <w:t>Lodo</w:t>
+            </w:r>
+          </w:p>
+        </w:tc>
+        <w:tc>
+          <w:tcPr>
+            <w:tcW w:w="1526" w:type="dxa"/>
+          </w:tcPr>
+          <w:p>
+            <w:pPr>
+              <w:jc w:val="center"/>
+            </w:pPr>
+            <w:r>
+              <w:t>Degradação (%)</w:t>
+            </w:r>
+          </w:p>
+        </w:tc>
+      </w:tr>
+      <w:tr>
+        <w:tc>
+          <w:tcPr>
+            <w:tcW w:w="2163" w:type="dxa"/>
+          </w:tcPr>
+          <w:p>
+            <w:pPr>
+              <w:jc w:val="center"/>
+            </w:pPr>
+            <w:r>
+              <w:t>Sólidos Totais</w:t>
+            </w:r>
+            <w:r>
+              <w:t xml:space="preserve"> (g)</w:t>
+            </w:r>
+          </w:p>
+        </w:tc>
+        <w:tc>
+          <w:tcPr>
+            <w:tcW w:w="1866" w:type="dxa"/>
+          </w:tcPr>
+          <w:p>
+            <w:pPr>
+              <w:jc w:val="center"/>
+            </w:pPr>
+            <w:r>
+              <w:t>67,000</w:t>
+            </w:r>
+          </w:p>
+        </w:tc>
+        <w:tc>
+          <w:tcPr>
+            <w:tcW w:w="1526" w:type="dxa"/>
+          </w:tcPr>
+          <w:p>
+            <w:pPr>
+              <w:jc w:val="center"/>
+            </w:pPr>
+            <w:r>
+              <w:t>21782</w:t>
+            </w:r>
+          </w:p>
+        </w:tc>
+        <w:tc>
+          <w:tcPr>
+            <w:tcW w:w="1526" w:type="dxa"/>
+          </w:tcPr>
+          <w:p>
+            <w:pPr>
+              <w:jc w:val="center"/>
+            </w:pPr>
+            <w:r>
+              <w:t>67,49</w:t>
+            </w:r>
+          </w:p>
+        </w:tc>
+      </w:tr>
+      <w:tr>
+        <w:tc>
+          <w:tcPr>
+            <w:tcW w:w="2163" w:type="dxa"/>
+          </w:tcPr>
+          <w:p>
+            <w:pPr>
+              <w:jc w:val="center"/>
+            </w:pPr>
+            <w:r>
+              <w:t>Sólidos Voláteis Totais</w:t>
+            </w:r>
+            <w:r>
+              <w:t xml:space="preserve"> (g)</w:t>
+            </w:r>
+          </w:p>
+        </w:tc>
+        <w:tc>
+          <w:tcPr>
+            <w:tcW w:w="1866" w:type="dxa"/>
+          </w:tcPr>
+          <w:p>
+            <w:pPr>
+              <w:jc w:val="center"/>
+            </w:pPr>
+            <w:r>
+              <w:t>59,295</w:t>
+            </w:r>
+          </w:p>
+        </w:tc>
+        <w:tc>
+          <w:tcPr>
+            <w:tcW w:w="1526" w:type="dxa"/>
+          </w:tcPr>
+          <w:p>
+            <w:pPr>
+              <w:jc w:val="center"/>
+            </w:pPr>
+            <w:r>
+              <w:t>14077</w:t>
+            </w:r>
+          </w:p>
+        </w:tc>
+        <w:tc>
+          <w:tcPr>
+            <w:tcW w:w="1526" w:type="dxa"/>
+          </w:tcPr>
+          <w:p>
+            <w:pPr>
+              <w:jc w:val="center"/>
+            </w:pPr>
+            <w:r>
+              <w:t>76,26</w:t>
+            </w:r>
+          </w:p>
+        </w:tc>
+      </w:tr>
+      <w:tr>
+        <w:tc>
+          <w:tcPr>
+            <w:tcW w:w="2163" w:type="dxa"/>
+          </w:tcPr>
+          <w:p>
+            <w:pPr>
+              <w:jc w:val="center"/>
+            </w:pPr>
+            <w:r>
+              <w:t>Carbono orgânico total</w:t>
+            </w:r>
+            <w:r>
+              <w:t xml:space="preserve"> </w:t>
+            </w:r>
+            <w:r>
+              <w:t>(g)</w:t>
+            </w:r>
+          </w:p>
+        </w:tc>
+        <w:tc>
+          <w:tcPr>
+            <w:tcW w:w="1866" w:type="dxa"/>
+          </w:tcPr>
+          <w:p>
+            <w:pPr>
+              <w:jc w:val="center"/>
+            </w:pPr>
+            <w:r>
+              <w:t>26,800</w:t>
+            </w:r>
+          </w:p>
+        </w:tc>
+        <w:tc>
+          <w:tcPr>
+            <w:tcW w:w="1526" w:type="dxa"/>
+          </w:tcPr>
+          <w:p>
+            <w:pPr>
+              <w:jc w:val="center"/>
+            </w:pPr>
+            <w:r>
+              <w:t>7,200</w:t>
+            </w:r>
+          </w:p>
+        </w:tc>
+        <w:tc>
+          <w:tcPr>
+            <w:tcW w:w="1526" w:type="dxa"/>
+          </w:tcPr>
+          <w:p>
+            <w:pPr>
+              <w:jc w:val="center"/>
+            </w:pPr>
+            <w:r>
+              <w:t>73,13</w:t>
+            </w:r>
+          </w:p>
+        </w:tc>
+      </w:tr>
+      <w:tr>
+        <w:tc>
+          <w:tcPr>
+            <w:tcW w:w="2163" w:type="dxa"/>
+          </w:tcPr>
+          <w:p>
+            <w:pPr>
+              <w:jc w:val="center"/>
+            </w:pPr>
+            <w:r>
+              <w:lastRenderedPageBreak/>
+              <w:t>Nitrogênio (</w:t>
+            </w:r>
+            <w:proofErr w:type="spellStart"/>
+            <w:r>
+              <w:rPr>
+                <w:i/>
+                <w:iCs/>
+              </w:rPr>
+              <w:t>Kjeldahl</w:t>
+            </w:r>
+            <w:proofErr w:type="spellEnd"/>
+            <w:r>
+              <w:t>)</w:t>
+            </w:r>
+            <w:r>
+              <w:t xml:space="preserve"> </w:t>
+            </w:r>
+            <w:r>
+              <w:t>(g)</w:t>
+            </w:r>
+          </w:p>
+        </w:tc>
+        <w:tc>
+          <w:tcPr>
+            <w:tcW w:w="1866" w:type="dxa"/>
+          </w:tcPr>
+          <w:p>
+            <w:pPr>
+              <w:jc w:val="center"/>
+            </w:pPr>
+            <w:r>
+              <w:t>1</w:t>
+            </w:r>
+            <w:r>
+              <w:t>,072</w:t>
+            </w:r>
+          </w:p>
+        </w:tc>
+        <w:tc>
+          <w:tcPr>
+            <w:tcW w:w="1526" w:type="dxa"/>
+          </w:tcPr>
+          <w:p>
+            <w:pPr>
+              <w:jc w:val="center"/>
+            </w:pPr>
+            <w:r>
+              <w:t>0,750</w:t>
+            </w:r>
+          </w:p>
+        </w:tc>
+        <w:tc>
+          <w:tcPr>
+            <w:tcW w:w="1526" w:type="dxa"/>
+          </w:tcPr>
+          <w:p>
+            <w:pPr>
+              <w:jc w:val="center"/>
+            </w:pPr>
+            <w:r>
+              <w:t>30,03</w:t>
+            </w:r>
+          </w:p>
+        </w:tc>
+      </w:tr>
+      <w:tr>
+        <w:tc>
+          <w:tcPr>
+            <w:tcW w:w="2163" w:type="dxa"/>
+          </w:tcPr>
+          <w:p>
+            <w:pPr>
+              <w:jc w:val="center"/>
+            </w:pPr>
+            <w:r>
+              <w:t>C/N</w:t>
+            </w:r>
+          </w:p>
+        </w:tc>
+        <w:tc>
+          <w:tcPr>
+            <w:tcW w:w="1866" w:type="dxa"/>
+          </w:tcPr>
+          <w:p>
+            <w:pPr>
+              <w:jc w:val="center"/>
+            </w:pPr>
+            <w:r>
+              <w:t>25,000</w:t>
+            </w:r>
+          </w:p>
+        </w:tc>
+        <w:tc>
+          <w:tcPr>
+            <w:tcW w:w="1526" w:type="dxa"/>
+          </w:tcPr>
+          <w:p>
+            <w:pPr>
+              <w:jc w:val="center"/>
+            </w:pPr>
+            <w:r>
+              <w:t>9,600</w:t>
+            </w:r>
+          </w:p>
+        </w:tc>
+        <w:tc>
+          <w:tcPr>
+            <w:tcW w:w="1526" w:type="dxa"/>
+          </w:tcPr>
+          <w:p>
+            <w:pPr>
+              <w:jc w:val="center"/>
+            </w:pPr>
+            <w:r>
+              <w:t>61,6</w:t>
+            </w:r>
+          </w:p>
+        </w:tc>
+      </w:tr>
+      <w:tr>
+        <w:tc>
+          <w:tcPr>
+            <w:tcW w:w="2163" w:type="dxa"/>
+          </w:tcPr>
+          <w:p>
+            <w:pPr>
+              <w:jc w:val="center"/>
+            </w:pPr>
+            <w:r>
+              <w:t xml:space="preserve">DQO </w:t>
+            </w:r>
+            <w:r>
+              <w:t>(g)</w:t>
+            </w:r>
+          </w:p>
+        </w:tc>
+        <w:tc>
+          <w:tcPr>
+            <w:tcW w:w="1866" w:type="dxa"/>
+          </w:tcPr>
+          <w:p>
+            <w:pPr>
+              <w:jc w:val="center"/>
+            </w:pPr>
+            <w:r>
+              <w:t>76.325</w:t>
+            </w:r>
+          </w:p>
+        </w:tc>
+        <w:tc>
+          <w:tcPr>
+            <w:tcW w:w="1526" w:type="dxa"/>
+          </w:tcPr>
+          <w:p>
+            <w:pPr>
+              <w:jc w:val="center"/>
+            </w:pPr>
+            <w:r>
+              <w:t>3,475</w:t>
+            </w:r>
+          </w:p>
+        </w:tc>
+        <w:tc>
+          <w:tcPr>
+            <w:tcW w:w="1526" w:type="dxa"/>
+          </w:tcPr>
+          <w:p>
+            <w:pPr>
+              <w:jc w:val="center"/>
+            </w:pPr>
+            <w:r>
+              <w:t>95,44</w:t>
+            </w:r>
+          </w:p>
+        </w:tc>
+      </w:tr>
+    </w:tbl>
     <w:p/>
     <w:p>
       <w:pPr>
-        <w:jc w:val="center"/>
+        <w:pStyle w:val="PargrafodaLista"/>
+        <w:numPr>
+          <w:ilvl w:val="1"/>
+          <w:numId w:val="5"/>
+        </w:numPr>
+      </w:pPr>
+      <w:r>
+        <w:t xml:space="preserve">Teor de metano no biogás na faixa 68–72 </w:t>
+      </w:r>
+      <w:proofErr w:type="spellStart"/>
+      <w:r>
+        <w:t>vol</w:t>
+      </w:r>
+      <w:proofErr w:type="spellEnd"/>
+      <w:r>
+        <w:t>%, com média de 70% (alto quando comparado com valores relatado na literatura para outros substratos);</w:t>
+      </w:r>
+    </w:p>
+    <w:tbl>
+      <w:tblPr>
+        <w:tblStyle w:val="Tabelacomgrade"/>
+        <w:tblW w:w="8364" w:type="dxa"/>
+        <w:tblInd w:w="889" w:type="dxa"/>
+        <w:tblLook w:val="04A0" w:firstRow="1" w:lastRow="0" w:firstColumn="1" w:lastColumn="0" w:noHBand="0" w:noVBand="1"/>
+      </w:tblPr>
+      <w:tblGrid>
+        <w:gridCol w:w="4254"/>
+        <w:gridCol w:w="2186"/>
+        <w:gridCol w:w="1924"/>
+      </w:tblGrid>
+      <w:tr>
+        <w:tc>
+          <w:tcPr>
+            <w:tcW w:w="4254" w:type="dxa"/>
+          </w:tcPr>
+          <w:p>
+            <w:pPr>
+              <w:jc w:val="center"/>
+            </w:pPr>
+            <w:r>
+              <w:t>Substrato</w:t>
+            </w:r>
+          </w:p>
+        </w:tc>
+        <w:tc>
+          <w:tcPr>
+            <w:tcW w:w="2186" w:type="dxa"/>
+          </w:tcPr>
+          <w:p>
+            <w:pPr>
+              <w:jc w:val="center"/>
+            </w:pPr>
+            <w:r>
+              <w:t>m</w:t>
+            </w:r>
+            <w:r>
+              <w:rPr>
+                <w:vertAlign w:val="superscript"/>
+              </w:rPr>
+              <w:t>3</w:t>
+            </w:r>
+            <w:r>
+              <w:t xml:space="preserve"> biogás / kg SV</w:t>
+            </w:r>
+          </w:p>
+        </w:tc>
+        <w:tc>
+          <w:tcPr>
+            <w:tcW w:w="1924" w:type="dxa"/>
+          </w:tcPr>
+          <w:p>
+            <w:pPr>
+              <w:jc w:val="center"/>
+            </w:pPr>
+            <w:r>
+              <w:t>% metano (</w:t>
+            </w:r>
+            <w:proofErr w:type="spellStart"/>
+            <w:r>
+              <w:t>vol</w:t>
+            </w:r>
+            <w:proofErr w:type="spellEnd"/>
+            <w:r>
+              <w:t>)</w:t>
+            </w:r>
+          </w:p>
+        </w:tc>
+      </w:tr>
+      <w:tr>
+        <w:tc>
+          <w:tcPr>
+            <w:tcW w:w="4254" w:type="dxa"/>
+          </w:tcPr>
+          <w:p>
+            <w:pPr>
+              <w:jc w:val="center"/>
+            </w:pPr>
+            <w:r>
+              <w:t>Resíduo sólido de frutas e vegetais</w:t>
+            </w:r>
+          </w:p>
+        </w:tc>
+        <w:tc>
+          <w:tcPr>
+            <w:tcW w:w="2186" w:type="dxa"/>
+          </w:tcPr>
+          <w:p>
+            <w:pPr>
+              <w:jc w:val="center"/>
+            </w:pPr>
+            <w:r>
+              <w:t>0,429-0,568</w:t>
+            </w:r>
+          </w:p>
+        </w:tc>
+        <w:tc>
+          <w:tcPr>
+            <w:tcW w:w="1924" w:type="dxa"/>
+          </w:tcPr>
+          <w:p>
+            <w:pPr>
+              <w:jc w:val="center"/>
+            </w:pPr>
+            <w:r>
+              <w:t>50-60</w:t>
+            </w:r>
+          </w:p>
+        </w:tc>
+      </w:tr>
+      <w:tr>
+        <w:tc>
+          <w:tcPr>
+            <w:tcW w:w="4254" w:type="dxa"/>
+          </w:tcPr>
+          <w:p>
+            <w:pPr>
+              <w:jc w:val="center"/>
+            </w:pPr>
+            <w:r>
+              <w:t>Resíduo de agricultura</w:t>
+            </w:r>
+          </w:p>
+        </w:tc>
+        <w:tc>
+          <w:tcPr>
+            <w:tcW w:w="2186" w:type="dxa"/>
+          </w:tcPr>
+          <w:p>
+            <w:pPr>
+              <w:jc w:val="center"/>
+            </w:pPr>
+            <w:r>
+              <w:t>0,730</w:t>
+            </w:r>
+          </w:p>
+        </w:tc>
+        <w:tc>
+          <w:tcPr>
+            <w:tcW w:w="1924" w:type="dxa"/>
+          </w:tcPr>
+          <w:p>
+            <w:pPr>
+              <w:jc w:val="center"/>
+            </w:pPr>
+            <w:r>
+              <w:t>59,9</w:t>
+            </w:r>
+          </w:p>
+        </w:tc>
+      </w:tr>
+      <w:tr>
+        <w:tc>
+          <w:tcPr>
+            <w:tcW w:w="4254" w:type="dxa"/>
+          </w:tcPr>
+          <w:p>
+            <w:pPr>
+              <w:jc w:val="center"/>
+            </w:pPr>
+            <w:r>
+              <w:t>Lixo municipal (RAO, 2019)</w:t>
+            </w:r>
+          </w:p>
+        </w:tc>
+        <w:tc>
+          <w:tcPr>
+            <w:tcW w:w="2186" w:type="dxa"/>
+          </w:tcPr>
+          <w:p>
+            <w:pPr>
+              <w:jc w:val="center"/>
+            </w:pPr>
+            <w:r>
+              <w:t>0,564</w:t>
+            </w:r>
+          </w:p>
+        </w:tc>
+        <w:tc>
+          <w:tcPr>
+            <w:tcW w:w="1924" w:type="dxa"/>
+          </w:tcPr>
+          <w:p>
+            <w:pPr>
+              <w:jc w:val="center"/>
+            </w:pPr>
+            <w:r>
+              <w:t>7</w:t>
+            </w:r>
+            <w:r>
+              <w:t>0</w:t>
+            </w:r>
+          </w:p>
+        </w:tc>
+      </w:tr>
+      <w:tr>
+        <w:tc>
+          <w:tcPr>
+            <w:tcW w:w="4254" w:type="dxa"/>
+          </w:tcPr>
+          <w:p>
+            <w:pPr>
+              <w:jc w:val="center"/>
+            </w:pPr>
+            <w:r>
+              <w:t>Esterco de gado</w:t>
+            </w:r>
+          </w:p>
+        </w:tc>
+        <w:tc>
+          <w:tcPr>
+            <w:tcW w:w="2186" w:type="dxa"/>
+          </w:tcPr>
+          <w:p>
+            <w:pPr>
+              <w:jc w:val="center"/>
+            </w:pPr>
+            <w:r>
+              <w:t>0,252</w:t>
+            </w:r>
+          </w:p>
+        </w:tc>
+        <w:tc>
+          <w:tcPr>
+            <w:tcW w:w="1924" w:type="dxa"/>
+          </w:tcPr>
+          <w:p>
+            <w:pPr>
+              <w:jc w:val="center"/>
+            </w:pPr>
+            <w:r>
+              <w:t>62</w:t>
+            </w:r>
+          </w:p>
+        </w:tc>
+      </w:tr>
+    </w:tbl>
+    <w:p>
+      <w:pPr>
+        <w:pStyle w:val="PargrafodaLista"/>
+        <w:ind w:left="1778"/>
       </w:pPr>
     </w:p>
     <w:p>
       <w:pPr>
-        <w:jc w:val="center"/>
+        <w:pStyle w:val="PargrafodaLista"/>
+        <w:ind w:left="1440"/>
       </w:pPr>
     </w:p>
-    <w:p/>
-    <w:p/>
     <w:sectPr>
       <w:pgSz w:w="11906" w:h="16838"/>
       <w:pgMar w:top="1417" w:right="1701" w:bottom="1417" w:left="1701" w:header="708" w:footer="708" w:gutter="0"/>
@@ -10516,6 +12668,1263 @@
   <w16cid:commentId w16cid:paraId="132CFA79" w16cid:durableId="28342D87"/>
   <w16cid:commentId w16cid:paraId="5DB3EF1B" w16cid:durableId="28342D91"/>
 </w16cid:commentsIds>
+</file>
+
+<file path=word/numbering.xml><?xml version="1.0" encoding="utf-8"?>
+<w:numbering xmlns:wpc="http://schemas.microsoft.com/office/word/2010/wordprocessingCanvas" xmlns:cx="http://schemas.microsoft.com/office/drawing/2014/chartex" xmlns:cx1="http://schemas.microsoft.com/office/drawing/2015/9/8/chartex" xmlns:cx2="http://schemas.microsoft.com/office/drawing/2015/10/21/chartex" xmlns:cx3="http://schemas.microsoft.com/office/drawing/2016/5/9/chartex" xmlns:cx4="http://schemas.microsoft.com/office/drawing/2016/5/10/chartex" xmlns:cx5="http://schemas.microsoft.com/office/drawing/2016/5/11/chartex" xmlns:cx6="http://schemas.microsoft.com/office/drawing/2016/5/12/chartex" xmlns:cx7="http://schemas.microsoft.com/office/drawing/2016/5/13/chartex" xmlns:cx8="http://schemas.microsoft.com/office/drawing/2016/5/14/chartex" xmlns:mc="http://schemas.openxmlformats.org/markup-compatibility/2006" xmlns:aink="http://schemas.microsoft.com/office/drawing/2016/ink" xmlns:am3d="http://schemas.microsoft.com/office/drawing/2017/model3d" xmlns:o="urn:schemas-microsoft-com:office:office" xmlns:r="http://schemas.openxmlformats.org/officeDocument/2006/relationships" xmlns:m="http://schemas.openxmlformats.org/officeDocument/2006/math" xmlns:v="urn:schemas-microsoft-com:vml" xmlns:wp14="http://schemas.microsoft.com/office/word/2010/wordprocessingDrawing" xmlns:wp="http://schemas.openxmlformats.org/drawingml/2006/wordprocessingDrawing" xmlns:w10="urn:schemas-microsoft-com:office:word" xmlns:w="http://schemas.openxmlformats.org/wordprocessingml/2006/main" xmlns:w14="http://schemas.microsoft.com/office/word/2010/wordml" xmlns:w15="http://schemas.microsoft.com/office/word/2012/wordml" xmlns:w16cex="http://schemas.microsoft.com/office/word/2018/wordml/cex" xmlns:w16cid="http://schemas.microsoft.com/office/word/2016/wordml/cid" xmlns:w16="http://schemas.microsoft.com/office/word/2018/wordml" xmlns:w16sdtdh="http://schemas.microsoft.com/office/word/2020/wordml/sdtdatahash" xmlns:w16se="http://schemas.microsoft.com/office/word/2015/wordml/symex" xmlns:wpg="http://schemas.microsoft.com/office/word/2010/wordprocessingGroup" xmlns:wpi="http://schemas.microsoft.com/office/word/2010/wordprocessingInk" xmlns:wne="http://schemas.microsoft.com/office/word/2006/wordml" xmlns:wps="http://schemas.microsoft.com/office/word/2010/wordprocessingShape" mc:Ignorable="w14 w15 w16se w16cid w16 w16cex w16sdtdh wp14">
+  <w:abstractNum w:abstractNumId="0" w15:restartNumberingAfterBreak="0">
+    <w:nsid w:val="035E4E5E"/>
+    <w:multiLevelType w:val="hybridMultilevel"/>
+    <w:tmpl w:val="DFD8E3CA"/>
+    <w:lvl w:ilvl="0" w:tplc="04160003">
+      <w:start w:val="1"/>
+      <w:numFmt w:val="bullet"/>
+      <w:lvlText w:val="o"/>
+      <w:lvlJc w:val="left"/>
+      <w:pPr>
+        <w:ind w:left="2138" w:hanging="360"/>
+      </w:pPr>
+      <w:rPr>
+        <w:rFonts w:ascii="Courier New" w:hAnsi="Courier New" w:cs="Courier New" w:hint="default"/>
+      </w:rPr>
+    </w:lvl>
+    <w:lvl w:ilvl="1" w:tplc="04160003" w:tentative="1">
+      <w:start w:val="1"/>
+      <w:numFmt w:val="bullet"/>
+      <w:lvlText w:val="o"/>
+      <w:lvlJc w:val="left"/>
+      <w:pPr>
+        <w:ind w:left="2858" w:hanging="360"/>
+      </w:pPr>
+      <w:rPr>
+        <w:rFonts w:ascii="Courier New" w:hAnsi="Courier New" w:hint="default"/>
+      </w:rPr>
+    </w:lvl>
+    <w:lvl w:ilvl="2" w:tplc="04160005" w:tentative="1">
+      <w:start w:val="1"/>
+      <w:numFmt w:val="bullet"/>
+      <w:lvlText w:val=""/>
+      <w:lvlJc w:val="left"/>
+      <w:pPr>
+        <w:ind w:left="3578" w:hanging="360"/>
+      </w:pPr>
+      <w:rPr>
+        <w:rFonts w:ascii="Wingdings" w:hAnsi="Wingdings" w:hint="default"/>
+      </w:rPr>
+    </w:lvl>
+    <w:lvl w:ilvl="3" w:tplc="04160001" w:tentative="1">
+      <w:start w:val="1"/>
+      <w:numFmt w:val="bullet"/>
+      <w:lvlText w:val=""/>
+      <w:lvlJc w:val="left"/>
+      <w:pPr>
+        <w:ind w:left="4298" w:hanging="360"/>
+      </w:pPr>
+      <w:rPr>
+        <w:rFonts w:ascii="Symbol" w:hAnsi="Symbol" w:hint="default"/>
+      </w:rPr>
+    </w:lvl>
+    <w:lvl w:ilvl="4" w:tplc="04160003" w:tentative="1">
+      <w:start w:val="1"/>
+      <w:numFmt w:val="bullet"/>
+      <w:lvlText w:val="o"/>
+      <w:lvlJc w:val="left"/>
+      <w:pPr>
+        <w:ind w:left="5018" w:hanging="360"/>
+      </w:pPr>
+      <w:rPr>
+        <w:rFonts w:ascii="Courier New" w:hAnsi="Courier New" w:hint="default"/>
+      </w:rPr>
+    </w:lvl>
+    <w:lvl w:ilvl="5" w:tplc="04160005" w:tentative="1">
+      <w:start w:val="1"/>
+      <w:numFmt w:val="bullet"/>
+      <w:lvlText w:val=""/>
+      <w:lvlJc w:val="left"/>
+      <w:pPr>
+        <w:ind w:left="5738" w:hanging="360"/>
+      </w:pPr>
+      <w:rPr>
+        <w:rFonts w:ascii="Wingdings" w:hAnsi="Wingdings" w:hint="default"/>
+      </w:rPr>
+    </w:lvl>
+    <w:lvl w:ilvl="6" w:tplc="04160001" w:tentative="1">
+      <w:start w:val="1"/>
+      <w:numFmt w:val="bullet"/>
+      <w:lvlText w:val=""/>
+      <w:lvlJc w:val="left"/>
+      <w:pPr>
+        <w:ind w:left="6458" w:hanging="360"/>
+      </w:pPr>
+      <w:rPr>
+        <w:rFonts w:ascii="Symbol" w:hAnsi="Symbol" w:hint="default"/>
+      </w:rPr>
+    </w:lvl>
+    <w:lvl w:ilvl="7" w:tplc="04160003" w:tentative="1">
+      <w:start w:val="1"/>
+      <w:numFmt w:val="bullet"/>
+      <w:lvlText w:val="o"/>
+      <w:lvlJc w:val="left"/>
+      <w:pPr>
+        <w:ind w:left="7178" w:hanging="360"/>
+      </w:pPr>
+      <w:rPr>
+        <w:rFonts w:ascii="Courier New" w:hAnsi="Courier New" w:hint="default"/>
+      </w:rPr>
+    </w:lvl>
+    <w:lvl w:ilvl="8" w:tplc="04160005" w:tentative="1">
+      <w:start w:val="1"/>
+      <w:numFmt w:val="bullet"/>
+      <w:lvlText w:val=""/>
+      <w:lvlJc w:val="left"/>
+      <w:pPr>
+        <w:ind w:left="7898" w:hanging="360"/>
+      </w:pPr>
+      <w:rPr>
+        <w:rFonts w:ascii="Wingdings" w:hAnsi="Wingdings" w:hint="default"/>
+      </w:rPr>
+    </w:lvl>
+  </w:abstractNum>
+  <w:abstractNum w:abstractNumId="1" w15:restartNumberingAfterBreak="0">
+    <w:nsid w:val="0FB955B3"/>
+    <w:multiLevelType w:val="hybridMultilevel"/>
+    <w:tmpl w:val="2D1C156E"/>
+    <w:lvl w:ilvl="0" w:tplc="04160001">
+      <w:start w:val="1"/>
+      <w:numFmt w:val="bullet"/>
+      <w:lvlText w:val=""/>
+      <w:lvlJc w:val="left"/>
+      <w:pPr>
+        <w:ind w:left="720" w:hanging="360"/>
+      </w:pPr>
+      <w:rPr>
+        <w:rFonts w:ascii="Symbol" w:hAnsi="Symbol" w:hint="default"/>
+      </w:rPr>
+    </w:lvl>
+    <w:lvl w:ilvl="1" w:tplc="04160003">
+      <w:start w:val="1"/>
+      <w:numFmt w:val="bullet"/>
+      <w:lvlText w:val="o"/>
+      <w:lvlJc w:val="left"/>
+      <w:pPr>
+        <w:ind w:left="1440" w:hanging="360"/>
+      </w:pPr>
+      <w:rPr>
+        <w:rFonts w:ascii="Courier New" w:hAnsi="Courier New" w:hint="default"/>
+      </w:rPr>
+    </w:lvl>
+    <w:lvl w:ilvl="2" w:tplc="04160005" w:tentative="1">
+      <w:start w:val="1"/>
+      <w:numFmt w:val="bullet"/>
+      <w:lvlText w:val=""/>
+      <w:lvlJc w:val="left"/>
+      <w:pPr>
+        <w:ind w:left="2160" w:hanging="360"/>
+      </w:pPr>
+      <w:rPr>
+        <w:rFonts w:ascii="Wingdings" w:hAnsi="Wingdings" w:hint="default"/>
+      </w:rPr>
+    </w:lvl>
+    <w:lvl w:ilvl="3" w:tplc="04160001" w:tentative="1">
+      <w:start w:val="1"/>
+      <w:numFmt w:val="bullet"/>
+      <w:lvlText w:val=""/>
+      <w:lvlJc w:val="left"/>
+      <w:pPr>
+        <w:ind w:left="2880" w:hanging="360"/>
+      </w:pPr>
+      <w:rPr>
+        <w:rFonts w:ascii="Symbol" w:hAnsi="Symbol" w:hint="default"/>
+      </w:rPr>
+    </w:lvl>
+    <w:lvl w:ilvl="4" w:tplc="04160003" w:tentative="1">
+      <w:start w:val="1"/>
+      <w:numFmt w:val="bullet"/>
+      <w:lvlText w:val="o"/>
+      <w:lvlJc w:val="left"/>
+      <w:pPr>
+        <w:ind w:left="3600" w:hanging="360"/>
+      </w:pPr>
+      <w:rPr>
+        <w:rFonts w:ascii="Courier New" w:hAnsi="Courier New" w:hint="default"/>
+      </w:rPr>
+    </w:lvl>
+    <w:lvl w:ilvl="5" w:tplc="04160005" w:tentative="1">
+      <w:start w:val="1"/>
+      <w:numFmt w:val="bullet"/>
+      <w:lvlText w:val=""/>
+      <w:lvlJc w:val="left"/>
+      <w:pPr>
+        <w:ind w:left="4320" w:hanging="360"/>
+      </w:pPr>
+      <w:rPr>
+        <w:rFonts w:ascii="Wingdings" w:hAnsi="Wingdings" w:hint="default"/>
+      </w:rPr>
+    </w:lvl>
+    <w:lvl w:ilvl="6" w:tplc="04160001" w:tentative="1">
+      <w:start w:val="1"/>
+      <w:numFmt w:val="bullet"/>
+      <w:lvlText w:val=""/>
+      <w:lvlJc w:val="left"/>
+      <w:pPr>
+        <w:ind w:left="5040" w:hanging="360"/>
+      </w:pPr>
+      <w:rPr>
+        <w:rFonts w:ascii="Symbol" w:hAnsi="Symbol" w:hint="default"/>
+      </w:rPr>
+    </w:lvl>
+    <w:lvl w:ilvl="7" w:tplc="04160003" w:tentative="1">
+      <w:start w:val="1"/>
+      <w:numFmt w:val="bullet"/>
+      <w:lvlText w:val="o"/>
+      <w:lvlJc w:val="left"/>
+      <w:pPr>
+        <w:ind w:left="5760" w:hanging="360"/>
+      </w:pPr>
+      <w:rPr>
+        <w:rFonts w:ascii="Courier New" w:hAnsi="Courier New" w:hint="default"/>
+      </w:rPr>
+    </w:lvl>
+    <w:lvl w:ilvl="8" w:tplc="04160005" w:tentative="1">
+      <w:start w:val="1"/>
+      <w:numFmt w:val="bullet"/>
+      <w:lvlText w:val=""/>
+      <w:lvlJc w:val="left"/>
+      <w:pPr>
+        <w:ind w:left="6480" w:hanging="360"/>
+      </w:pPr>
+      <w:rPr>
+        <w:rFonts w:ascii="Wingdings" w:hAnsi="Wingdings" w:hint="default"/>
+      </w:rPr>
+    </w:lvl>
+  </w:abstractNum>
+  <w:abstractNum w:abstractNumId="2" w15:restartNumberingAfterBreak="0">
+    <w:nsid w:val="1F343F2D"/>
+    <w:multiLevelType w:val="hybridMultilevel"/>
+    <w:tmpl w:val="5BB473EA"/>
+    <w:lvl w:ilvl="0" w:tplc="9E629102">
+      <w:start w:val="1"/>
+      <w:numFmt w:val="lowerLetter"/>
+      <w:lvlText w:val="%1-"/>
+      <w:lvlJc w:val="left"/>
+      <w:pPr>
+        <w:ind w:left="1069" w:hanging="360"/>
+      </w:pPr>
+      <w:rPr>
+        <w:rFonts w:hint="default"/>
+      </w:rPr>
+    </w:lvl>
+    <w:lvl w:ilvl="1" w:tplc="04160019" w:tentative="1">
+      <w:start w:val="1"/>
+      <w:numFmt w:val="lowerLetter"/>
+      <w:lvlText w:val="%2."/>
+      <w:lvlJc w:val="left"/>
+      <w:pPr>
+        <w:ind w:left="1789" w:hanging="360"/>
+      </w:pPr>
+    </w:lvl>
+    <w:lvl w:ilvl="2" w:tplc="0416001B" w:tentative="1">
+      <w:start w:val="1"/>
+      <w:numFmt w:val="lowerRoman"/>
+      <w:lvlText w:val="%3."/>
+      <w:lvlJc w:val="right"/>
+      <w:pPr>
+        <w:ind w:left="2509" w:hanging="180"/>
+      </w:pPr>
+    </w:lvl>
+    <w:lvl w:ilvl="3" w:tplc="0416000F" w:tentative="1">
+      <w:start w:val="1"/>
+      <w:numFmt w:val="decimal"/>
+      <w:lvlText w:val="%4."/>
+      <w:lvlJc w:val="left"/>
+      <w:pPr>
+        <w:ind w:left="3229" w:hanging="360"/>
+      </w:pPr>
+    </w:lvl>
+    <w:lvl w:ilvl="4" w:tplc="04160019" w:tentative="1">
+      <w:start w:val="1"/>
+      <w:numFmt w:val="lowerLetter"/>
+      <w:lvlText w:val="%5."/>
+      <w:lvlJc w:val="left"/>
+      <w:pPr>
+        <w:ind w:left="3949" w:hanging="360"/>
+      </w:pPr>
+    </w:lvl>
+    <w:lvl w:ilvl="5" w:tplc="0416001B" w:tentative="1">
+      <w:start w:val="1"/>
+      <w:numFmt w:val="lowerRoman"/>
+      <w:lvlText w:val="%6."/>
+      <w:lvlJc w:val="right"/>
+      <w:pPr>
+        <w:ind w:left="4669" w:hanging="180"/>
+      </w:pPr>
+    </w:lvl>
+    <w:lvl w:ilvl="6" w:tplc="0416000F" w:tentative="1">
+      <w:start w:val="1"/>
+      <w:numFmt w:val="decimal"/>
+      <w:lvlText w:val="%7."/>
+      <w:lvlJc w:val="left"/>
+      <w:pPr>
+        <w:ind w:left="5389" w:hanging="360"/>
+      </w:pPr>
+    </w:lvl>
+    <w:lvl w:ilvl="7" w:tplc="04160019" w:tentative="1">
+      <w:start w:val="1"/>
+      <w:numFmt w:val="lowerLetter"/>
+      <w:lvlText w:val="%8."/>
+      <w:lvlJc w:val="left"/>
+      <w:pPr>
+        <w:ind w:left="6109" w:hanging="360"/>
+      </w:pPr>
+    </w:lvl>
+    <w:lvl w:ilvl="8" w:tplc="0416001B" w:tentative="1">
+      <w:start w:val="1"/>
+      <w:numFmt w:val="lowerRoman"/>
+      <w:lvlText w:val="%9."/>
+      <w:lvlJc w:val="right"/>
+      <w:pPr>
+        <w:ind w:left="6829" w:hanging="180"/>
+      </w:pPr>
+    </w:lvl>
+  </w:abstractNum>
+  <w:abstractNum w:abstractNumId="3" w15:restartNumberingAfterBreak="0">
+    <w:nsid w:val="2E0D5EFE"/>
+    <w:multiLevelType w:val="hybridMultilevel"/>
+    <w:tmpl w:val="F3442F5E"/>
+    <w:lvl w:ilvl="0" w:tplc="04160003">
+      <w:start w:val="1"/>
+      <w:numFmt w:val="bullet"/>
+      <w:lvlText w:val="o"/>
+      <w:lvlJc w:val="left"/>
+      <w:pPr>
+        <w:ind w:left="1080" w:hanging="360"/>
+      </w:pPr>
+      <w:rPr>
+        <w:rFonts w:ascii="Courier New" w:hAnsi="Courier New" w:hint="default"/>
+      </w:rPr>
+    </w:lvl>
+    <w:lvl w:ilvl="1" w:tplc="04160003" w:tentative="1">
+      <w:start w:val="1"/>
+      <w:numFmt w:val="bullet"/>
+      <w:lvlText w:val="o"/>
+      <w:lvlJc w:val="left"/>
+      <w:pPr>
+        <w:ind w:left="1800" w:hanging="360"/>
+      </w:pPr>
+      <w:rPr>
+        <w:rFonts w:ascii="Courier New" w:hAnsi="Courier New" w:hint="default"/>
+      </w:rPr>
+    </w:lvl>
+    <w:lvl w:ilvl="2" w:tplc="04160005" w:tentative="1">
+      <w:start w:val="1"/>
+      <w:numFmt w:val="bullet"/>
+      <w:lvlText w:val=""/>
+      <w:lvlJc w:val="left"/>
+      <w:pPr>
+        <w:ind w:left="2520" w:hanging="360"/>
+      </w:pPr>
+      <w:rPr>
+        <w:rFonts w:ascii="Wingdings" w:hAnsi="Wingdings" w:hint="default"/>
+      </w:rPr>
+    </w:lvl>
+    <w:lvl w:ilvl="3" w:tplc="04160001" w:tentative="1">
+      <w:start w:val="1"/>
+      <w:numFmt w:val="bullet"/>
+      <w:lvlText w:val=""/>
+      <w:lvlJc w:val="left"/>
+      <w:pPr>
+        <w:ind w:left="3240" w:hanging="360"/>
+      </w:pPr>
+      <w:rPr>
+        <w:rFonts w:ascii="Symbol" w:hAnsi="Symbol" w:hint="default"/>
+      </w:rPr>
+    </w:lvl>
+    <w:lvl w:ilvl="4" w:tplc="04160003" w:tentative="1">
+      <w:start w:val="1"/>
+      <w:numFmt w:val="bullet"/>
+      <w:lvlText w:val="o"/>
+      <w:lvlJc w:val="left"/>
+      <w:pPr>
+        <w:ind w:left="3960" w:hanging="360"/>
+      </w:pPr>
+      <w:rPr>
+        <w:rFonts w:ascii="Courier New" w:hAnsi="Courier New" w:hint="default"/>
+      </w:rPr>
+    </w:lvl>
+    <w:lvl w:ilvl="5" w:tplc="04160005" w:tentative="1">
+      <w:start w:val="1"/>
+      <w:numFmt w:val="bullet"/>
+      <w:lvlText w:val=""/>
+      <w:lvlJc w:val="left"/>
+      <w:pPr>
+        <w:ind w:left="4680" w:hanging="360"/>
+      </w:pPr>
+      <w:rPr>
+        <w:rFonts w:ascii="Wingdings" w:hAnsi="Wingdings" w:hint="default"/>
+      </w:rPr>
+    </w:lvl>
+    <w:lvl w:ilvl="6" w:tplc="04160001" w:tentative="1">
+      <w:start w:val="1"/>
+      <w:numFmt w:val="bullet"/>
+      <w:lvlText w:val=""/>
+      <w:lvlJc w:val="left"/>
+      <w:pPr>
+        <w:ind w:left="5400" w:hanging="360"/>
+      </w:pPr>
+      <w:rPr>
+        <w:rFonts w:ascii="Symbol" w:hAnsi="Symbol" w:hint="default"/>
+      </w:rPr>
+    </w:lvl>
+    <w:lvl w:ilvl="7" w:tplc="04160003" w:tentative="1">
+      <w:start w:val="1"/>
+      <w:numFmt w:val="bullet"/>
+      <w:lvlText w:val="o"/>
+      <w:lvlJc w:val="left"/>
+      <w:pPr>
+        <w:ind w:left="6120" w:hanging="360"/>
+      </w:pPr>
+      <w:rPr>
+        <w:rFonts w:ascii="Courier New" w:hAnsi="Courier New" w:hint="default"/>
+      </w:rPr>
+    </w:lvl>
+    <w:lvl w:ilvl="8" w:tplc="04160005" w:tentative="1">
+      <w:start w:val="1"/>
+      <w:numFmt w:val="bullet"/>
+      <w:lvlText w:val=""/>
+      <w:lvlJc w:val="left"/>
+      <w:pPr>
+        <w:ind w:left="6840" w:hanging="360"/>
+      </w:pPr>
+      <w:rPr>
+        <w:rFonts w:ascii="Wingdings" w:hAnsi="Wingdings" w:hint="default"/>
+      </w:rPr>
+    </w:lvl>
+  </w:abstractNum>
+  <w:abstractNum w:abstractNumId="4" w15:restartNumberingAfterBreak="0">
+    <w:nsid w:val="371674F0"/>
+    <w:multiLevelType w:val="hybridMultilevel"/>
+    <w:tmpl w:val="D528F508"/>
+    <w:lvl w:ilvl="0" w:tplc="04160003">
+      <w:start w:val="1"/>
+      <w:numFmt w:val="bullet"/>
+      <w:lvlText w:val="o"/>
+      <w:lvlJc w:val="left"/>
+      <w:pPr>
+        <w:ind w:left="1069" w:hanging="360"/>
+      </w:pPr>
+      <w:rPr>
+        <w:rFonts w:ascii="Courier New" w:hAnsi="Courier New" w:hint="default"/>
+      </w:rPr>
+    </w:lvl>
+    <w:lvl w:ilvl="1" w:tplc="04160003" w:tentative="1">
+      <w:start w:val="1"/>
+      <w:numFmt w:val="bullet"/>
+      <w:lvlText w:val="o"/>
+      <w:lvlJc w:val="left"/>
+      <w:pPr>
+        <w:ind w:left="1789" w:hanging="360"/>
+      </w:pPr>
+      <w:rPr>
+        <w:rFonts w:ascii="Courier New" w:hAnsi="Courier New" w:hint="default"/>
+      </w:rPr>
+    </w:lvl>
+    <w:lvl w:ilvl="2" w:tplc="04160005" w:tentative="1">
+      <w:start w:val="1"/>
+      <w:numFmt w:val="bullet"/>
+      <w:lvlText w:val=""/>
+      <w:lvlJc w:val="left"/>
+      <w:pPr>
+        <w:ind w:left="2509" w:hanging="360"/>
+      </w:pPr>
+      <w:rPr>
+        <w:rFonts w:ascii="Wingdings" w:hAnsi="Wingdings" w:hint="default"/>
+      </w:rPr>
+    </w:lvl>
+    <w:lvl w:ilvl="3" w:tplc="04160001" w:tentative="1">
+      <w:start w:val="1"/>
+      <w:numFmt w:val="bullet"/>
+      <w:lvlText w:val=""/>
+      <w:lvlJc w:val="left"/>
+      <w:pPr>
+        <w:ind w:left="3229" w:hanging="360"/>
+      </w:pPr>
+      <w:rPr>
+        <w:rFonts w:ascii="Symbol" w:hAnsi="Symbol" w:hint="default"/>
+      </w:rPr>
+    </w:lvl>
+    <w:lvl w:ilvl="4" w:tplc="04160003" w:tentative="1">
+      <w:start w:val="1"/>
+      <w:numFmt w:val="bullet"/>
+      <w:lvlText w:val="o"/>
+      <w:lvlJc w:val="left"/>
+      <w:pPr>
+        <w:ind w:left="3949" w:hanging="360"/>
+      </w:pPr>
+      <w:rPr>
+        <w:rFonts w:ascii="Courier New" w:hAnsi="Courier New" w:hint="default"/>
+      </w:rPr>
+    </w:lvl>
+    <w:lvl w:ilvl="5" w:tplc="04160005" w:tentative="1">
+      <w:start w:val="1"/>
+      <w:numFmt w:val="bullet"/>
+      <w:lvlText w:val=""/>
+      <w:lvlJc w:val="left"/>
+      <w:pPr>
+        <w:ind w:left="4669" w:hanging="360"/>
+      </w:pPr>
+      <w:rPr>
+        <w:rFonts w:ascii="Wingdings" w:hAnsi="Wingdings" w:hint="default"/>
+      </w:rPr>
+    </w:lvl>
+    <w:lvl w:ilvl="6" w:tplc="04160001" w:tentative="1">
+      <w:start w:val="1"/>
+      <w:numFmt w:val="bullet"/>
+      <w:lvlText w:val=""/>
+      <w:lvlJc w:val="left"/>
+      <w:pPr>
+        <w:ind w:left="5389" w:hanging="360"/>
+      </w:pPr>
+      <w:rPr>
+        <w:rFonts w:ascii="Symbol" w:hAnsi="Symbol" w:hint="default"/>
+      </w:rPr>
+    </w:lvl>
+    <w:lvl w:ilvl="7" w:tplc="04160003" w:tentative="1">
+      <w:start w:val="1"/>
+      <w:numFmt w:val="bullet"/>
+      <w:lvlText w:val="o"/>
+      <w:lvlJc w:val="left"/>
+      <w:pPr>
+        <w:ind w:left="6109" w:hanging="360"/>
+      </w:pPr>
+      <w:rPr>
+        <w:rFonts w:ascii="Courier New" w:hAnsi="Courier New" w:hint="default"/>
+      </w:rPr>
+    </w:lvl>
+    <w:lvl w:ilvl="8" w:tplc="04160005" w:tentative="1">
+      <w:start w:val="1"/>
+      <w:numFmt w:val="bullet"/>
+      <w:lvlText w:val=""/>
+      <w:lvlJc w:val="left"/>
+      <w:pPr>
+        <w:ind w:left="6829" w:hanging="360"/>
+      </w:pPr>
+      <w:rPr>
+        <w:rFonts w:ascii="Wingdings" w:hAnsi="Wingdings" w:hint="default"/>
+      </w:rPr>
+    </w:lvl>
+  </w:abstractNum>
+  <w:abstractNum w:abstractNumId="5" w15:restartNumberingAfterBreak="0">
+    <w:nsid w:val="38111C56"/>
+    <w:multiLevelType w:val="hybridMultilevel"/>
+    <w:tmpl w:val="88F806E6"/>
+    <w:lvl w:ilvl="0" w:tplc="04160003">
+      <w:start w:val="1"/>
+      <w:numFmt w:val="bullet"/>
+      <w:lvlText w:val="o"/>
+      <w:lvlJc w:val="left"/>
+      <w:pPr>
+        <w:ind w:left="1778" w:hanging="360"/>
+      </w:pPr>
+      <w:rPr>
+        <w:rFonts w:ascii="Courier New" w:hAnsi="Courier New" w:hint="default"/>
+      </w:rPr>
+    </w:lvl>
+    <w:lvl w:ilvl="1" w:tplc="04160003" w:tentative="1">
+      <w:start w:val="1"/>
+      <w:numFmt w:val="bullet"/>
+      <w:lvlText w:val="o"/>
+      <w:lvlJc w:val="left"/>
+      <w:pPr>
+        <w:ind w:left="2498" w:hanging="360"/>
+      </w:pPr>
+      <w:rPr>
+        <w:rFonts w:ascii="Courier New" w:hAnsi="Courier New" w:hint="default"/>
+      </w:rPr>
+    </w:lvl>
+    <w:lvl w:ilvl="2" w:tplc="04160005" w:tentative="1">
+      <w:start w:val="1"/>
+      <w:numFmt w:val="bullet"/>
+      <w:lvlText w:val=""/>
+      <w:lvlJc w:val="left"/>
+      <w:pPr>
+        <w:ind w:left="3218" w:hanging="360"/>
+      </w:pPr>
+      <w:rPr>
+        <w:rFonts w:ascii="Wingdings" w:hAnsi="Wingdings" w:hint="default"/>
+      </w:rPr>
+    </w:lvl>
+    <w:lvl w:ilvl="3" w:tplc="04160001" w:tentative="1">
+      <w:start w:val="1"/>
+      <w:numFmt w:val="bullet"/>
+      <w:lvlText w:val=""/>
+      <w:lvlJc w:val="left"/>
+      <w:pPr>
+        <w:ind w:left="3938" w:hanging="360"/>
+      </w:pPr>
+      <w:rPr>
+        <w:rFonts w:ascii="Symbol" w:hAnsi="Symbol" w:hint="default"/>
+      </w:rPr>
+    </w:lvl>
+    <w:lvl w:ilvl="4" w:tplc="04160003" w:tentative="1">
+      <w:start w:val="1"/>
+      <w:numFmt w:val="bullet"/>
+      <w:lvlText w:val="o"/>
+      <w:lvlJc w:val="left"/>
+      <w:pPr>
+        <w:ind w:left="4658" w:hanging="360"/>
+      </w:pPr>
+      <w:rPr>
+        <w:rFonts w:ascii="Courier New" w:hAnsi="Courier New" w:hint="default"/>
+      </w:rPr>
+    </w:lvl>
+    <w:lvl w:ilvl="5" w:tplc="04160005" w:tentative="1">
+      <w:start w:val="1"/>
+      <w:numFmt w:val="bullet"/>
+      <w:lvlText w:val=""/>
+      <w:lvlJc w:val="left"/>
+      <w:pPr>
+        <w:ind w:left="5378" w:hanging="360"/>
+      </w:pPr>
+      <w:rPr>
+        <w:rFonts w:ascii="Wingdings" w:hAnsi="Wingdings" w:hint="default"/>
+      </w:rPr>
+    </w:lvl>
+    <w:lvl w:ilvl="6" w:tplc="04160001" w:tentative="1">
+      <w:start w:val="1"/>
+      <w:numFmt w:val="bullet"/>
+      <w:lvlText w:val=""/>
+      <w:lvlJc w:val="left"/>
+      <w:pPr>
+        <w:ind w:left="6098" w:hanging="360"/>
+      </w:pPr>
+      <w:rPr>
+        <w:rFonts w:ascii="Symbol" w:hAnsi="Symbol" w:hint="default"/>
+      </w:rPr>
+    </w:lvl>
+    <w:lvl w:ilvl="7" w:tplc="04160003" w:tentative="1">
+      <w:start w:val="1"/>
+      <w:numFmt w:val="bullet"/>
+      <w:lvlText w:val="o"/>
+      <w:lvlJc w:val="left"/>
+      <w:pPr>
+        <w:ind w:left="6818" w:hanging="360"/>
+      </w:pPr>
+      <w:rPr>
+        <w:rFonts w:ascii="Courier New" w:hAnsi="Courier New" w:hint="default"/>
+      </w:rPr>
+    </w:lvl>
+    <w:lvl w:ilvl="8" w:tplc="04160005" w:tentative="1">
+      <w:start w:val="1"/>
+      <w:numFmt w:val="bullet"/>
+      <w:lvlText w:val=""/>
+      <w:lvlJc w:val="left"/>
+      <w:pPr>
+        <w:ind w:left="7538" w:hanging="360"/>
+      </w:pPr>
+      <w:rPr>
+        <w:rFonts w:ascii="Wingdings" w:hAnsi="Wingdings" w:hint="default"/>
+      </w:rPr>
+    </w:lvl>
+  </w:abstractNum>
+  <w:abstractNum w:abstractNumId="6" w15:restartNumberingAfterBreak="0">
+    <w:nsid w:val="382E6A0F"/>
+    <w:multiLevelType w:val="hybridMultilevel"/>
+    <w:tmpl w:val="2F06440E"/>
+    <w:lvl w:ilvl="0" w:tplc="04160001">
+      <w:start w:val="1"/>
+      <w:numFmt w:val="bullet"/>
+      <w:lvlText w:val=""/>
+      <w:lvlJc w:val="left"/>
+      <w:pPr>
+        <w:ind w:left="1778" w:hanging="360"/>
+      </w:pPr>
+      <w:rPr>
+        <w:rFonts w:ascii="Symbol" w:hAnsi="Symbol" w:hint="default"/>
+      </w:rPr>
+    </w:lvl>
+    <w:lvl w:ilvl="1" w:tplc="04160003" w:tentative="1">
+      <w:start w:val="1"/>
+      <w:numFmt w:val="bullet"/>
+      <w:lvlText w:val="o"/>
+      <w:lvlJc w:val="left"/>
+      <w:pPr>
+        <w:ind w:left="2498" w:hanging="360"/>
+      </w:pPr>
+      <w:rPr>
+        <w:rFonts w:ascii="Courier New" w:hAnsi="Courier New" w:hint="default"/>
+      </w:rPr>
+    </w:lvl>
+    <w:lvl w:ilvl="2" w:tplc="04160005" w:tentative="1">
+      <w:start w:val="1"/>
+      <w:numFmt w:val="bullet"/>
+      <w:lvlText w:val=""/>
+      <w:lvlJc w:val="left"/>
+      <w:pPr>
+        <w:ind w:left="3218" w:hanging="360"/>
+      </w:pPr>
+      <w:rPr>
+        <w:rFonts w:ascii="Wingdings" w:hAnsi="Wingdings" w:hint="default"/>
+      </w:rPr>
+    </w:lvl>
+    <w:lvl w:ilvl="3" w:tplc="04160001" w:tentative="1">
+      <w:start w:val="1"/>
+      <w:numFmt w:val="bullet"/>
+      <w:lvlText w:val=""/>
+      <w:lvlJc w:val="left"/>
+      <w:pPr>
+        <w:ind w:left="3938" w:hanging="360"/>
+      </w:pPr>
+      <w:rPr>
+        <w:rFonts w:ascii="Symbol" w:hAnsi="Symbol" w:hint="default"/>
+      </w:rPr>
+    </w:lvl>
+    <w:lvl w:ilvl="4" w:tplc="04160003" w:tentative="1">
+      <w:start w:val="1"/>
+      <w:numFmt w:val="bullet"/>
+      <w:lvlText w:val="o"/>
+      <w:lvlJc w:val="left"/>
+      <w:pPr>
+        <w:ind w:left="4658" w:hanging="360"/>
+      </w:pPr>
+      <w:rPr>
+        <w:rFonts w:ascii="Courier New" w:hAnsi="Courier New" w:hint="default"/>
+      </w:rPr>
+    </w:lvl>
+    <w:lvl w:ilvl="5" w:tplc="04160005" w:tentative="1">
+      <w:start w:val="1"/>
+      <w:numFmt w:val="bullet"/>
+      <w:lvlText w:val=""/>
+      <w:lvlJc w:val="left"/>
+      <w:pPr>
+        <w:ind w:left="5378" w:hanging="360"/>
+      </w:pPr>
+      <w:rPr>
+        <w:rFonts w:ascii="Wingdings" w:hAnsi="Wingdings" w:hint="default"/>
+      </w:rPr>
+    </w:lvl>
+    <w:lvl w:ilvl="6" w:tplc="04160001" w:tentative="1">
+      <w:start w:val="1"/>
+      <w:numFmt w:val="bullet"/>
+      <w:lvlText w:val=""/>
+      <w:lvlJc w:val="left"/>
+      <w:pPr>
+        <w:ind w:left="6098" w:hanging="360"/>
+      </w:pPr>
+      <w:rPr>
+        <w:rFonts w:ascii="Symbol" w:hAnsi="Symbol" w:hint="default"/>
+      </w:rPr>
+    </w:lvl>
+    <w:lvl w:ilvl="7" w:tplc="04160003" w:tentative="1">
+      <w:start w:val="1"/>
+      <w:numFmt w:val="bullet"/>
+      <w:lvlText w:val="o"/>
+      <w:lvlJc w:val="left"/>
+      <w:pPr>
+        <w:ind w:left="6818" w:hanging="360"/>
+      </w:pPr>
+      <w:rPr>
+        <w:rFonts w:ascii="Courier New" w:hAnsi="Courier New" w:hint="default"/>
+      </w:rPr>
+    </w:lvl>
+    <w:lvl w:ilvl="8" w:tplc="04160005" w:tentative="1">
+      <w:start w:val="1"/>
+      <w:numFmt w:val="bullet"/>
+      <w:lvlText w:val=""/>
+      <w:lvlJc w:val="left"/>
+      <w:pPr>
+        <w:ind w:left="7538" w:hanging="360"/>
+      </w:pPr>
+      <w:rPr>
+        <w:rFonts w:ascii="Wingdings" w:hAnsi="Wingdings" w:hint="default"/>
+      </w:rPr>
+    </w:lvl>
+  </w:abstractNum>
+  <w:abstractNum w:abstractNumId="7" w15:restartNumberingAfterBreak="0">
+    <w:nsid w:val="42E747C3"/>
+    <w:multiLevelType w:val="hybridMultilevel"/>
+    <w:tmpl w:val="73A62498"/>
+    <w:lvl w:ilvl="0" w:tplc="04160001">
+      <w:start w:val="1"/>
+      <w:numFmt w:val="bullet"/>
+      <w:lvlText w:val=""/>
+      <w:lvlJc w:val="left"/>
+      <w:pPr>
+        <w:ind w:left="1778" w:hanging="360"/>
+      </w:pPr>
+      <w:rPr>
+        <w:rFonts w:ascii="Symbol" w:hAnsi="Symbol" w:hint="default"/>
+      </w:rPr>
+    </w:lvl>
+    <w:lvl w:ilvl="1" w:tplc="04160003" w:tentative="1">
+      <w:start w:val="1"/>
+      <w:numFmt w:val="bullet"/>
+      <w:lvlText w:val="o"/>
+      <w:lvlJc w:val="left"/>
+      <w:pPr>
+        <w:ind w:left="2498" w:hanging="360"/>
+      </w:pPr>
+      <w:rPr>
+        <w:rFonts w:ascii="Courier New" w:hAnsi="Courier New" w:hint="default"/>
+      </w:rPr>
+    </w:lvl>
+    <w:lvl w:ilvl="2" w:tplc="04160005" w:tentative="1">
+      <w:start w:val="1"/>
+      <w:numFmt w:val="bullet"/>
+      <w:lvlText w:val=""/>
+      <w:lvlJc w:val="left"/>
+      <w:pPr>
+        <w:ind w:left="3218" w:hanging="360"/>
+      </w:pPr>
+      <w:rPr>
+        <w:rFonts w:ascii="Wingdings" w:hAnsi="Wingdings" w:hint="default"/>
+      </w:rPr>
+    </w:lvl>
+    <w:lvl w:ilvl="3" w:tplc="04160001" w:tentative="1">
+      <w:start w:val="1"/>
+      <w:numFmt w:val="bullet"/>
+      <w:lvlText w:val=""/>
+      <w:lvlJc w:val="left"/>
+      <w:pPr>
+        <w:ind w:left="3938" w:hanging="360"/>
+      </w:pPr>
+      <w:rPr>
+        <w:rFonts w:ascii="Symbol" w:hAnsi="Symbol" w:hint="default"/>
+      </w:rPr>
+    </w:lvl>
+    <w:lvl w:ilvl="4" w:tplc="04160003" w:tentative="1">
+      <w:start w:val="1"/>
+      <w:numFmt w:val="bullet"/>
+      <w:lvlText w:val="o"/>
+      <w:lvlJc w:val="left"/>
+      <w:pPr>
+        <w:ind w:left="4658" w:hanging="360"/>
+      </w:pPr>
+      <w:rPr>
+        <w:rFonts w:ascii="Courier New" w:hAnsi="Courier New" w:hint="default"/>
+      </w:rPr>
+    </w:lvl>
+    <w:lvl w:ilvl="5" w:tplc="04160005" w:tentative="1">
+      <w:start w:val="1"/>
+      <w:numFmt w:val="bullet"/>
+      <w:lvlText w:val=""/>
+      <w:lvlJc w:val="left"/>
+      <w:pPr>
+        <w:ind w:left="5378" w:hanging="360"/>
+      </w:pPr>
+      <w:rPr>
+        <w:rFonts w:ascii="Wingdings" w:hAnsi="Wingdings" w:hint="default"/>
+      </w:rPr>
+    </w:lvl>
+    <w:lvl w:ilvl="6" w:tplc="04160001" w:tentative="1">
+      <w:start w:val="1"/>
+      <w:numFmt w:val="bullet"/>
+      <w:lvlText w:val=""/>
+      <w:lvlJc w:val="left"/>
+      <w:pPr>
+        <w:ind w:left="6098" w:hanging="360"/>
+      </w:pPr>
+      <w:rPr>
+        <w:rFonts w:ascii="Symbol" w:hAnsi="Symbol" w:hint="default"/>
+      </w:rPr>
+    </w:lvl>
+    <w:lvl w:ilvl="7" w:tplc="04160003" w:tentative="1">
+      <w:start w:val="1"/>
+      <w:numFmt w:val="bullet"/>
+      <w:lvlText w:val="o"/>
+      <w:lvlJc w:val="left"/>
+      <w:pPr>
+        <w:ind w:left="6818" w:hanging="360"/>
+      </w:pPr>
+      <w:rPr>
+        <w:rFonts w:ascii="Courier New" w:hAnsi="Courier New" w:hint="default"/>
+      </w:rPr>
+    </w:lvl>
+    <w:lvl w:ilvl="8" w:tplc="04160005" w:tentative="1">
+      <w:start w:val="1"/>
+      <w:numFmt w:val="bullet"/>
+      <w:lvlText w:val=""/>
+      <w:lvlJc w:val="left"/>
+      <w:pPr>
+        <w:ind w:left="7538" w:hanging="360"/>
+      </w:pPr>
+      <w:rPr>
+        <w:rFonts w:ascii="Wingdings" w:hAnsi="Wingdings" w:hint="default"/>
+      </w:rPr>
+    </w:lvl>
+  </w:abstractNum>
+  <w:abstractNum w:abstractNumId="8" w15:restartNumberingAfterBreak="0">
+    <w:nsid w:val="46351B98"/>
+    <w:multiLevelType w:val="hybridMultilevel"/>
+    <w:tmpl w:val="B8CC08F4"/>
+    <w:lvl w:ilvl="0" w:tplc="04160001">
+      <w:start w:val="1"/>
+      <w:numFmt w:val="bullet"/>
+      <w:lvlText w:val=""/>
+      <w:lvlJc w:val="left"/>
+      <w:pPr>
+        <w:ind w:left="720" w:hanging="360"/>
+      </w:pPr>
+      <w:rPr>
+        <w:rFonts w:ascii="Symbol" w:hAnsi="Symbol" w:hint="default"/>
+      </w:rPr>
+    </w:lvl>
+    <w:lvl w:ilvl="1" w:tplc="04160003" w:tentative="1">
+      <w:start w:val="1"/>
+      <w:numFmt w:val="bullet"/>
+      <w:lvlText w:val="o"/>
+      <w:lvlJc w:val="left"/>
+      <w:pPr>
+        <w:ind w:left="1440" w:hanging="360"/>
+      </w:pPr>
+      <w:rPr>
+        <w:rFonts w:ascii="Courier New" w:hAnsi="Courier New" w:hint="default"/>
+      </w:rPr>
+    </w:lvl>
+    <w:lvl w:ilvl="2" w:tplc="04160005" w:tentative="1">
+      <w:start w:val="1"/>
+      <w:numFmt w:val="bullet"/>
+      <w:lvlText w:val=""/>
+      <w:lvlJc w:val="left"/>
+      <w:pPr>
+        <w:ind w:left="2160" w:hanging="360"/>
+      </w:pPr>
+      <w:rPr>
+        <w:rFonts w:ascii="Wingdings" w:hAnsi="Wingdings" w:hint="default"/>
+      </w:rPr>
+    </w:lvl>
+    <w:lvl w:ilvl="3" w:tplc="04160001" w:tentative="1">
+      <w:start w:val="1"/>
+      <w:numFmt w:val="bullet"/>
+      <w:lvlText w:val=""/>
+      <w:lvlJc w:val="left"/>
+      <w:pPr>
+        <w:ind w:left="2880" w:hanging="360"/>
+      </w:pPr>
+      <w:rPr>
+        <w:rFonts w:ascii="Symbol" w:hAnsi="Symbol" w:hint="default"/>
+      </w:rPr>
+    </w:lvl>
+    <w:lvl w:ilvl="4" w:tplc="04160003" w:tentative="1">
+      <w:start w:val="1"/>
+      <w:numFmt w:val="bullet"/>
+      <w:lvlText w:val="o"/>
+      <w:lvlJc w:val="left"/>
+      <w:pPr>
+        <w:ind w:left="3600" w:hanging="360"/>
+      </w:pPr>
+      <w:rPr>
+        <w:rFonts w:ascii="Courier New" w:hAnsi="Courier New" w:hint="default"/>
+      </w:rPr>
+    </w:lvl>
+    <w:lvl w:ilvl="5" w:tplc="04160005" w:tentative="1">
+      <w:start w:val="1"/>
+      <w:numFmt w:val="bullet"/>
+      <w:lvlText w:val=""/>
+      <w:lvlJc w:val="left"/>
+      <w:pPr>
+        <w:ind w:left="4320" w:hanging="360"/>
+      </w:pPr>
+      <w:rPr>
+        <w:rFonts w:ascii="Wingdings" w:hAnsi="Wingdings" w:hint="default"/>
+      </w:rPr>
+    </w:lvl>
+    <w:lvl w:ilvl="6" w:tplc="04160001" w:tentative="1">
+      <w:start w:val="1"/>
+      <w:numFmt w:val="bullet"/>
+      <w:lvlText w:val=""/>
+      <w:lvlJc w:val="left"/>
+      <w:pPr>
+        <w:ind w:left="5040" w:hanging="360"/>
+      </w:pPr>
+      <w:rPr>
+        <w:rFonts w:ascii="Symbol" w:hAnsi="Symbol" w:hint="default"/>
+      </w:rPr>
+    </w:lvl>
+    <w:lvl w:ilvl="7" w:tplc="04160003" w:tentative="1">
+      <w:start w:val="1"/>
+      <w:numFmt w:val="bullet"/>
+      <w:lvlText w:val="o"/>
+      <w:lvlJc w:val="left"/>
+      <w:pPr>
+        <w:ind w:left="5760" w:hanging="360"/>
+      </w:pPr>
+      <w:rPr>
+        <w:rFonts w:ascii="Courier New" w:hAnsi="Courier New" w:hint="default"/>
+      </w:rPr>
+    </w:lvl>
+    <w:lvl w:ilvl="8" w:tplc="04160005" w:tentative="1">
+      <w:start w:val="1"/>
+      <w:numFmt w:val="bullet"/>
+      <w:lvlText w:val=""/>
+      <w:lvlJc w:val="left"/>
+      <w:pPr>
+        <w:ind w:left="6480" w:hanging="360"/>
+      </w:pPr>
+      <w:rPr>
+        <w:rFonts w:ascii="Wingdings" w:hAnsi="Wingdings" w:hint="default"/>
+      </w:rPr>
+    </w:lvl>
+  </w:abstractNum>
+  <w:abstractNum w:abstractNumId="9" w15:restartNumberingAfterBreak="0">
+    <w:nsid w:val="62384CC4"/>
+    <w:multiLevelType w:val="hybridMultilevel"/>
+    <w:tmpl w:val="60C24E9E"/>
+    <w:lvl w:ilvl="0" w:tplc="04160001">
+      <w:start w:val="1"/>
+      <w:numFmt w:val="bullet"/>
+      <w:lvlText w:val=""/>
+      <w:lvlJc w:val="left"/>
+      <w:pPr>
+        <w:ind w:left="720" w:hanging="360"/>
+      </w:pPr>
+      <w:rPr>
+        <w:rFonts w:ascii="Symbol" w:hAnsi="Symbol" w:hint="default"/>
+      </w:rPr>
+    </w:lvl>
+    <w:lvl w:ilvl="1" w:tplc="04160003">
+      <w:start w:val="1"/>
+      <w:numFmt w:val="bullet"/>
+      <w:lvlText w:val="o"/>
+      <w:lvlJc w:val="left"/>
+      <w:pPr>
+        <w:ind w:left="1440" w:hanging="360"/>
+      </w:pPr>
+      <w:rPr>
+        <w:rFonts w:ascii="Courier New" w:hAnsi="Courier New" w:cs="Courier New" w:hint="default"/>
+      </w:rPr>
+    </w:lvl>
+    <w:lvl w:ilvl="2" w:tplc="04160005" w:tentative="1">
+      <w:start w:val="1"/>
+      <w:numFmt w:val="bullet"/>
+      <w:lvlText w:val=""/>
+      <w:lvlJc w:val="left"/>
+      <w:pPr>
+        <w:ind w:left="2160" w:hanging="360"/>
+      </w:pPr>
+      <w:rPr>
+        <w:rFonts w:ascii="Wingdings" w:hAnsi="Wingdings" w:hint="default"/>
+      </w:rPr>
+    </w:lvl>
+    <w:lvl w:ilvl="3" w:tplc="04160001" w:tentative="1">
+      <w:start w:val="1"/>
+      <w:numFmt w:val="bullet"/>
+      <w:lvlText w:val=""/>
+      <w:lvlJc w:val="left"/>
+      <w:pPr>
+        <w:ind w:left="2880" w:hanging="360"/>
+      </w:pPr>
+      <w:rPr>
+        <w:rFonts w:ascii="Symbol" w:hAnsi="Symbol" w:hint="default"/>
+      </w:rPr>
+    </w:lvl>
+    <w:lvl w:ilvl="4" w:tplc="04160003" w:tentative="1">
+      <w:start w:val="1"/>
+      <w:numFmt w:val="bullet"/>
+      <w:lvlText w:val="o"/>
+      <w:lvlJc w:val="left"/>
+      <w:pPr>
+        <w:ind w:left="3600" w:hanging="360"/>
+      </w:pPr>
+      <w:rPr>
+        <w:rFonts w:ascii="Courier New" w:hAnsi="Courier New" w:hint="default"/>
+      </w:rPr>
+    </w:lvl>
+    <w:lvl w:ilvl="5" w:tplc="04160005" w:tentative="1">
+      <w:start w:val="1"/>
+      <w:numFmt w:val="bullet"/>
+      <w:lvlText w:val=""/>
+      <w:lvlJc w:val="left"/>
+      <w:pPr>
+        <w:ind w:left="4320" w:hanging="360"/>
+      </w:pPr>
+      <w:rPr>
+        <w:rFonts w:ascii="Wingdings" w:hAnsi="Wingdings" w:hint="default"/>
+      </w:rPr>
+    </w:lvl>
+    <w:lvl w:ilvl="6" w:tplc="04160001" w:tentative="1">
+      <w:start w:val="1"/>
+      <w:numFmt w:val="bullet"/>
+      <w:lvlText w:val=""/>
+      <w:lvlJc w:val="left"/>
+      <w:pPr>
+        <w:ind w:left="5040" w:hanging="360"/>
+      </w:pPr>
+      <w:rPr>
+        <w:rFonts w:ascii="Symbol" w:hAnsi="Symbol" w:hint="default"/>
+      </w:rPr>
+    </w:lvl>
+    <w:lvl w:ilvl="7" w:tplc="04160003" w:tentative="1">
+      <w:start w:val="1"/>
+      <w:numFmt w:val="bullet"/>
+      <w:lvlText w:val="o"/>
+      <w:lvlJc w:val="left"/>
+      <w:pPr>
+        <w:ind w:left="5760" w:hanging="360"/>
+      </w:pPr>
+      <w:rPr>
+        <w:rFonts w:ascii="Courier New" w:hAnsi="Courier New" w:hint="default"/>
+      </w:rPr>
+    </w:lvl>
+    <w:lvl w:ilvl="8" w:tplc="04160005" w:tentative="1">
+      <w:start w:val="1"/>
+      <w:numFmt w:val="bullet"/>
+      <w:lvlText w:val=""/>
+      <w:lvlJc w:val="left"/>
+      <w:pPr>
+        <w:ind w:left="6480" w:hanging="360"/>
+      </w:pPr>
+      <w:rPr>
+        <w:rFonts w:ascii="Wingdings" w:hAnsi="Wingdings" w:hint="default"/>
+      </w:rPr>
+    </w:lvl>
+  </w:abstractNum>
+  <w:abstractNum w:abstractNumId="10" w15:restartNumberingAfterBreak="0">
+    <w:nsid w:val="64A02CA0"/>
+    <w:multiLevelType w:val="hybridMultilevel"/>
+    <w:tmpl w:val="BBF2C81C"/>
+    <w:lvl w:ilvl="0" w:tplc="04160005">
+      <w:start w:val="1"/>
+      <w:numFmt w:val="bullet"/>
+      <w:lvlText w:val=""/>
+      <w:lvlJc w:val="left"/>
+      <w:pPr>
+        <w:ind w:left="1778" w:hanging="360"/>
+      </w:pPr>
+      <w:rPr>
+        <w:rFonts w:ascii="Wingdings" w:hAnsi="Wingdings" w:hint="default"/>
+      </w:rPr>
+    </w:lvl>
+    <w:lvl w:ilvl="1" w:tplc="04160003" w:tentative="1">
+      <w:start w:val="1"/>
+      <w:numFmt w:val="bullet"/>
+      <w:lvlText w:val="o"/>
+      <w:lvlJc w:val="left"/>
+      <w:pPr>
+        <w:ind w:left="2498" w:hanging="360"/>
+      </w:pPr>
+      <w:rPr>
+        <w:rFonts w:ascii="Courier New" w:hAnsi="Courier New" w:hint="default"/>
+      </w:rPr>
+    </w:lvl>
+    <w:lvl w:ilvl="2" w:tplc="04160005" w:tentative="1">
+      <w:start w:val="1"/>
+      <w:numFmt w:val="bullet"/>
+      <w:lvlText w:val=""/>
+      <w:lvlJc w:val="left"/>
+      <w:pPr>
+        <w:ind w:left="3218" w:hanging="360"/>
+      </w:pPr>
+      <w:rPr>
+        <w:rFonts w:ascii="Wingdings" w:hAnsi="Wingdings" w:hint="default"/>
+      </w:rPr>
+    </w:lvl>
+    <w:lvl w:ilvl="3" w:tplc="04160001" w:tentative="1">
+      <w:start w:val="1"/>
+      <w:numFmt w:val="bullet"/>
+      <w:lvlText w:val=""/>
+      <w:lvlJc w:val="left"/>
+      <w:pPr>
+        <w:ind w:left="3938" w:hanging="360"/>
+      </w:pPr>
+      <w:rPr>
+        <w:rFonts w:ascii="Symbol" w:hAnsi="Symbol" w:hint="default"/>
+      </w:rPr>
+    </w:lvl>
+    <w:lvl w:ilvl="4" w:tplc="04160003" w:tentative="1">
+      <w:start w:val="1"/>
+      <w:numFmt w:val="bullet"/>
+      <w:lvlText w:val="o"/>
+      <w:lvlJc w:val="left"/>
+      <w:pPr>
+        <w:ind w:left="4658" w:hanging="360"/>
+      </w:pPr>
+      <w:rPr>
+        <w:rFonts w:ascii="Courier New" w:hAnsi="Courier New" w:hint="default"/>
+      </w:rPr>
+    </w:lvl>
+    <w:lvl w:ilvl="5" w:tplc="04160005" w:tentative="1">
+      <w:start w:val="1"/>
+      <w:numFmt w:val="bullet"/>
+      <w:lvlText w:val=""/>
+      <w:lvlJc w:val="left"/>
+      <w:pPr>
+        <w:ind w:left="5378" w:hanging="360"/>
+      </w:pPr>
+      <w:rPr>
+        <w:rFonts w:ascii="Wingdings" w:hAnsi="Wingdings" w:hint="default"/>
+      </w:rPr>
+    </w:lvl>
+    <w:lvl w:ilvl="6" w:tplc="04160001" w:tentative="1">
+      <w:start w:val="1"/>
+      <w:numFmt w:val="bullet"/>
+      <w:lvlText w:val=""/>
+      <w:lvlJc w:val="left"/>
+      <w:pPr>
+        <w:ind w:left="6098" w:hanging="360"/>
+      </w:pPr>
+      <w:rPr>
+        <w:rFonts w:ascii="Symbol" w:hAnsi="Symbol" w:hint="default"/>
+      </w:rPr>
+    </w:lvl>
+    <w:lvl w:ilvl="7" w:tplc="04160003" w:tentative="1">
+      <w:start w:val="1"/>
+      <w:numFmt w:val="bullet"/>
+      <w:lvlText w:val="o"/>
+      <w:lvlJc w:val="left"/>
+      <w:pPr>
+        <w:ind w:left="6818" w:hanging="360"/>
+      </w:pPr>
+      <w:rPr>
+        <w:rFonts w:ascii="Courier New" w:hAnsi="Courier New" w:hint="default"/>
+      </w:rPr>
+    </w:lvl>
+    <w:lvl w:ilvl="8" w:tplc="04160005" w:tentative="1">
+      <w:start w:val="1"/>
+      <w:numFmt w:val="bullet"/>
+      <w:lvlText w:val=""/>
+      <w:lvlJc w:val="left"/>
+      <w:pPr>
+        <w:ind w:left="7538" w:hanging="360"/>
+      </w:pPr>
+      <w:rPr>
+        <w:rFonts w:ascii="Wingdings" w:hAnsi="Wingdings" w:hint="default"/>
+      </w:rPr>
+    </w:lvl>
+  </w:abstractNum>
+  <w:num w:numId="1">
+    <w:abstractNumId w:val="9"/>
+  </w:num>
+  <w:num w:numId="2">
+    <w:abstractNumId w:val="0"/>
+  </w:num>
+  <w:num w:numId="3">
+    <w:abstractNumId w:val="10"/>
+  </w:num>
+  <w:num w:numId="4">
+    <w:abstractNumId w:val="2"/>
+  </w:num>
+  <w:num w:numId="5">
+    <w:abstractNumId w:val="1"/>
+  </w:num>
+  <w:num w:numId="6">
+    <w:abstractNumId w:val="3"/>
+  </w:num>
+  <w:num w:numId="7">
+    <w:abstractNumId w:val="8"/>
+  </w:num>
+  <w:num w:numId="8">
+    <w:abstractNumId w:val="7"/>
+  </w:num>
+  <w:num w:numId="9">
+    <w:abstractNumId w:val="6"/>
+  </w:num>
+  <w:num w:numId="10">
+    <w:abstractNumId w:val="4"/>
+  </w:num>
+  <w:num w:numId="11">
+    <w:abstractNumId w:val="5"/>
+  </w:num>
+</w:numbering>
 </file>
 
 <file path=word/people.xml><?xml version="1.0" encoding="utf-8"?>
@@ -11236,6 +14645,17 @@
       <w:szCs w:val="20"/>
     </w:rPr>
   </w:style>
+  <w:style w:type="paragraph" w:styleId="PargrafodaLista">
+    <w:name w:val="List Paragraph"/>
+    <w:basedOn w:val="Normal"/>
+    <w:uiPriority w:val="34"/>
+    <w:qFormat/>
+    <w:rsid w:val="00A512DB"/>
+    <w:pPr>
+      <w:ind w:left="720"/>
+      <w:contextualSpacing/>
+    </w:pPr>
+  </w:style>
 </w:styles>
 </file>
 

</xml_diff>

<commit_message>
novos parametros main e atualização descritivo doc
</commit_message>
<xml_diff>
--- a/Modelo_1/descritivo.docx
+++ b/Modelo_1/descritivo.docx
@@ -11306,6 +11306,1145 @@
           </w:p>
         </w:tc>
       </w:tr>
+      <w:tr>
+        <w:trPr>
+          <w:trHeight w:val="378"/>
+        </w:trPr>
+        <w:tc>
+          <w:tcPr>
+            <w:tcW w:w="2120" w:type="dxa"/>
+            <w:vMerge w:val="restart"/>
+          </w:tcPr>
+          <w:p>
+            <w:r>
+              <w:t>Cama de frango e gado</w:t>
+            </w:r>
+          </w:p>
+        </w:tc>
+        <w:tc>
+          <w:tcPr>
+            <w:tcW w:w="1557" w:type="dxa"/>
+          </w:tcPr>
+          <w:p>
+            <w:r>
+              <w:t>Batelada</w:t>
+            </w:r>
+          </w:p>
+        </w:tc>
+        <w:tc>
+          <w:tcPr>
+            <w:tcW w:w="3264" w:type="dxa"/>
+          </w:tcPr>
+          <w:p>
+            <w:pPr>
+              <w:rPr>
+                <w:rFonts w:cs="Arial"/>
+              </w:rPr>
+            </w:pPr>
+            <w:r>
+              <w:rPr>
+                <w:rFonts w:cs="Arial"/>
+              </w:rPr>
+              <w:t>μ</w:t>
+            </w:r>
+            <w:r>
+              <w:rPr>
+                <w:rFonts w:cs="Arial"/>
+                <w:vertAlign w:val="subscript"/>
+              </w:rPr>
+              <w:t>1</w:t>
+            </w:r>
+            <w:r>
+              <w:rPr>
+                <w:rFonts w:cs="Arial"/>
+                <w:vertAlign w:val="subscript"/>
+              </w:rPr>
+              <w:t>m</w:t>
+            </w:r>
+            <w:r>
+              <w:rPr>
+                <w:rFonts w:cs="Arial"/>
+                <w:vertAlign w:val="subscript"/>
+              </w:rPr>
+              <w:t>ax</w:t>
+            </w:r>
+            <w:r>
+              <w:rPr>
+                <w:rFonts w:cs="Arial"/>
+              </w:rPr>
+              <w:t xml:space="preserve"> (d</w:t>
+            </w:r>
+            <w:r>
+              <w:rPr>
+                <w:rFonts w:cs="Arial"/>
+                <w:vertAlign w:val="superscript"/>
+              </w:rPr>
+              <w:t>-1</w:t>
+            </w:r>
+            <w:r>
+              <w:rPr>
+                <w:rFonts w:cs="Arial"/>
+              </w:rPr>
+              <w:t>): 0.4</w:t>
+            </w:r>
+          </w:p>
+          <w:p>
+            <w:pPr>
+              <w:rPr>
+                <w:rFonts w:cs="Arial"/>
+              </w:rPr>
+            </w:pPr>
+            <w:r>
+              <w:rPr>
+                <w:rFonts w:cs="Arial"/>
+              </w:rPr>
+              <w:t>μ</w:t>
+            </w:r>
+            <w:r>
+              <w:rPr>
+                <w:rFonts w:cs="Arial"/>
+                <w:vertAlign w:val="subscript"/>
+              </w:rPr>
+              <w:t>2</w:t>
+            </w:r>
+            <w:r>
+              <w:rPr>
+                <w:rFonts w:cs="Arial"/>
+                <w:vertAlign w:val="subscript"/>
+              </w:rPr>
+              <w:t>m</w:t>
+            </w:r>
+            <w:r>
+              <w:rPr>
+                <w:rFonts w:cs="Arial"/>
+                <w:vertAlign w:val="subscript"/>
+              </w:rPr>
+              <w:t>ax</w:t>
+            </w:r>
+            <w:r>
+              <w:rPr>
+                <w:rFonts w:cs="Arial"/>
+              </w:rPr>
+              <w:t xml:space="preserve"> (d</w:t>
+            </w:r>
+            <w:r>
+              <w:rPr>
+                <w:rFonts w:cs="Arial"/>
+                <w:vertAlign w:val="superscript"/>
+              </w:rPr>
+              <w:t>-1</w:t>
+            </w:r>
+            <w:r>
+              <w:rPr>
+                <w:rFonts w:cs="Arial"/>
+              </w:rPr>
+              <w:t>): 0.4</w:t>
+            </w:r>
+          </w:p>
+          <w:p>
+            <w:pPr>
+              <w:rPr>
+                <w:rFonts w:cs="Arial"/>
+              </w:rPr>
+            </w:pPr>
+            <w:r>
+              <w:rPr>
+                <w:rFonts w:cs="Arial"/>
+              </w:rPr>
+              <w:t xml:space="preserve">β </w:t>
+            </w:r>
+            <w:r>
+              <w:rPr>
+                <w:rFonts w:cs="Arial"/>
+              </w:rPr>
+              <w:t>(</w:t>
+            </w:r>
+            <w:r>
+              <w:rPr>
+                <w:rFonts w:cs="Arial"/>
+              </w:rPr>
+              <w:t>L/</w:t>
+            </w:r>
+            <w:proofErr w:type="spellStart"/>
+            <w:r>
+              <w:rPr>
+                <w:rFonts w:cs="Arial"/>
+              </w:rPr>
+              <w:t>mg.d</w:t>
+            </w:r>
+            <w:proofErr w:type="spellEnd"/>
+            <w:r>
+              <w:rPr>
+                <w:rFonts w:cs="Arial"/>
+              </w:rPr>
+              <w:t xml:space="preserve">): </w:t>
+            </w:r>
+            <w:r>
+              <w:rPr>
+                <w:rFonts w:cs="Arial"/>
+              </w:rPr>
+              <w:t>0.5</w:t>
+            </w:r>
+          </w:p>
+          <w:p>
+            <w:pPr>
+              <w:rPr>
+                <w:rFonts w:cs="Arial"/>
+              </w:rPr>
+            </w:pPr>
+            <w:r>
+              <w:rPr>
+                <w:rFonts w:cs="Arial"/>
+              </w:rPr>
+              <w:t>k</w:t>
+            </w:r>
+            <w:r>
+              <w:rPr>
+                <w:rFonts w:cs="Arial"/>
+                <w:vertAlign w:val="subscript"/>
+              </w:rPr>
+              <w:t>1</w:t>
+            </w:r>
+            <w:r>
+              <w:rPr>
+                <w:rFonts w:cs="Arial"/>
+              </w:rPr>
+              <w:t xml:space="preserve"> (d</w:t>
+            </w:r>
+            <w:r>
+              <w:rPr>
+                <w:rFonts w:cs="Arial"/>
+                <w:vertAlign w:val="superscript"/>
+              </w:rPr>
+              <w:t>-1</w:t>
+            </w:r>
+            <w:r>
+              <w:rPr>
+                <w:rFonts w:cs="Arial"/>
+              </w:rPr>
+              <w:t>): 0.0025</w:t>
+            </w:r>
+          </w:p>
+          <w:p>
+            <w:pPr>
+              <w:rPr>
+                <w:rFonts w:cs="Arial"/>
+              </w:rPr>
+            </w:pPr>
+            <w:r>
+              <w:rPr>
+                <w:rFonts w:cs="Arial"/>
+              </w:rPr>
+              <w:t>k</w:t>
+            </w:r>
+            <w:r>
+              <w:rPr>
+                <w:rFonts w:cs="Arial"/>
+                <w:vertAlign w:val="subscript"/>
+              </w:rPr>
+              <w:t>2</w:t>
+            </w:r>
+            <w:r>
+              <w:rPr>
+                <w:rFonts w:cs="Arial"/>
+              </w:rPr>
+              <w:t xml:space="preserve"> (d</w:t>
+            </w:r>
+            <w:r>
+              <w:rPr>
+                <w:rFonts w:cs="Arial"/>
+                <w:vertAlign w:val="superscript"/>
+              </w:rPr>
+              <w:t>-1</w:t>
+            </w:r>
+            <w:r>
+              <w:rPr>
+                <w:rFonts w:cs="Arial"/>
+              </w:rPr>
+              <w:t xml:space="preserve">): </w:t>
+            </w:r>
+            <w:r>
+              <w:rPr>
+                <w:rFonts w:cs="Arial"/>
+              </w:rPr>
+              <w:t>0.004</w:t>
+            </w:r>
+          </w:p>
+          <w:p>
+            <w:pPr>
+              <w:rPr>
+                <w:rFonts w:cs="Arial"/>
+              </w:rPr>
+            </w:pPr>
+            <w:r>
+              <w:rPr>
+                <w:rFonts w:cs="Arial"/>
+              </w:rPr>
+              <w:t>K</w:t>
+            </w:r>
+            <w:r>
+              <w:rPr>
+                <w:rFonts w:cs="Arial"/>
+                <w:vertAlign w:val="subscript"/>
+              </w:rPr>
+              <w:t>s1</w:t>
+            </w:r>
+            <w:r>
+              <w:rPr>
+                <w:rFonts w:cs="Arial"/>
+              </w:rPr>
+              <w:t xml:space="preserve"> (</w:t>
+            </w:r>
+            <w:r>
+              <w:rPr>
+                <w:rFonts w:cs="Arial"/>
+              </w:rPr>
+              <w:t>mg/L</w:t>
+            </w:r>
+            <w:r>
+              <w:rPr>
+                <w:rFonts w:cs="Arial"/>
+              </w:rPr>
+              <w:t>)</w:t>
+            </w:r>
+            <w:r>
+              <w:rPr>
+                <w:rFonts w:cs="Arial"/>
+              </w:rPr>
+              <w:t xml:space="preserve">: </w:t>
+            </w:r>
+            <w:r>
+              <w:rPr>
+                <w:rFonts w:cs="Arial"/>
+              </w:rPr>
+              <w:t>160</w:t>
+            </w:r>
+          </w:p>
+          <w:p>
+            <w:pPr>
+              <w:rPr>
+                <w:rFonts w:cs="Arial"/>
+              </w:rPr>
+            </w:pPr>
+            <w:r>
+              <w:rPr>
+                <w:rFonts w:cs="Arial"/>
+              </w:rPr>
+              <w:lastRenderedPageBreak/>
+              <w:t>K</w:t>
+            </w:r>
+            <w:r>
+              <w:rPr>
+                <w:rFonts w:cs="Arial"/>
+                <w:vertAlign w:val="subscript"/>
+              </w:rPr>
+              <w:t>s2</w:t>
+            </w:r>
+            <w:r>
+              <w:rPr>
+                <w:rFonts w:cs="Arial"/>
+              </w:rPr>
+              <w:t xml:space="preserve"> (mg/L): 0.82</w:t>
+            </w:r>
+          </w:p>
+          <w:p>
+            <w:pPr>
+              <w:rPr>
+                <w:rFonts w:cs="Arial"/>
+              </w:rPr>
+            </w:pPr>
+            <w:r>
+              <w:rPr>
+                <w:rFonts w:cs="Arial"/>
+              </w:rPr>
+              <w:t>Y</w:t>
+            </w:r>
+            <w:r>
+              <w:rPr>
+                <w:rFonts w:cs="Arial"/>
+                <w:vertAlign w:val="subscript"/>
+              </w:rPr>
+              <w:t>1</w:t>
+            </w:r>
+            <w:r>
+              <w:rPr>
+                <w:rFonts w:cs="Arial"/>
+              </w:rPr>
+              <w:t xml:space="preserve">: </w:t>
+            </w:r>
+            <w:r>
+              <w:rPr>
+                <w:rFonts w:cs="Arial"/>
+              </w:rPr>
+              <w:t>0.0264</w:t>
+            </w:r>
+          </w:p>
+          <w:p>
+            <w:pPr>
+              <w:rPr>
+                <w:rFonts w:cs="Arial"/>
+              </w:rPr>
+            </w:pPr>
+            <w:r>
+              <w:rPr>
+                <w:rFonts w:cs="Arial"/>
+              </w:rPr>
+              <w:t>Y</w:t>
+            </w:r>
+            <w:r>
+              <w:rPr>
+                <w:rFonts w:cs="Arial"/>
+                <w:vertAlign w:val="subscript"/>
+              </w:rPr>
+              <w:t>2</w:t>
+            </w:r>
+            <w:r>
+              <w:rPr>
+                <w:rFonts w:cs="Arial"/>
+              </w:rPr>
+              <w:t xml:space="preserve">: </w:t>
+            </w:r>
+            <w:r>
+              <w:rPr>
+                <w:rFonts w:cs="Arial"/>
+              </w:rPr>
+              <w:t>0.0242</w:t>
+            </w:r>
+          </w:p>
+          <w:p>
+            <w:pPr>
+              <w:rPr>
+                <w:rFonts w:cs="Arial"/>
+              </w:rPr>
+            </w:pPr>
+            <w:r>
+              <w:rPr>
+                <w:rFonts w:cs="Arial"/>
+              </w:rPr>
+              <w:t>Y</w:t>
+            </w:r>
+            <w:r>
+              <w:rPr>
+                <w:rFonts w:cs="Arial"/>
+                <w:vertAlign w:val="subscript"/>
+              </w:rPr>
+              <w:t>b</w:t>
+            </w:r>
+            <w:r>
+              <w:rPr>
+                <w:rFonts w:cs="Arial"/>
+              </w:rPr>
+              <w:t>: 45.51</w:t>
+            </w:r>
+          </w:p>
+          <w:p>
+            <w:pPr>
+              <w:rPr>
+                <w:rFonts w:cs="Arial"/>
+              </w:rPr>
+            </w:pPr>
+            <w:proofErr w:type="spellStart"/>
+            <w:r>
+              <w:rPr>
+                <w:rFonts w:cs="Arial"/>
+              </w:rPr>
+              <w:t>Y</w:t>
+            </w:r>
+            <w:r>
+              <w:rPr>
+                <w:rFonts w:cs="Arial"/>
+                <w:vertAlign w:val="subscript"/>
+              </w:rPr>
+              <w:t>g</w:t>
+            </w:r>
+            <w:proofErr w:type="spellEnd"/>
+            <w:r>
+              <w:rPr>
+                <w:rFonts w:cs="Arial"/>
+                <w:vertAlign w:val="subscript"/>
+              </w:rPr>
+              <w:t xml:space="preserve"> </w:t>
+            </w:r>
+            <w:r>
+              <w:rPr>
+                <w:rFonts w:cs="Arial"/>
+              </w:rPr>
+              <w:t>(L/mg)</w:t>
+            </w:r>
+            <w:r>
+              <w:rPr>
+                <w:rFonts w:cs="Arial"/>
+              </w:rPr>
+              <w:t>: 74.54</w:t>
+            </w:r>
+          </w:p>
+        </w:tc>
+        <w:tc>
+          <w:tcPr>
+            <w:tcW w:w="1553" w:type="dxa"/>
+            <w:vMerge w:val="restart"/>
+          </w:tcPr>
+          <w:p>
+            <w:commentRangeStart w:id="8"/>
+            <w:proofErr w:type="spellStart"/>
+            <w:r>
+              <w:lastRenderedPageBreak/>
+              <w:t>Simeonov</w:t>
+            </w:r>
+            <w:proofErr w:type="spellEnd"/>
+            <w:r>
+              <w:t xml:space="preserve"> </w:t>
+            </w:r>
+            <w:r>
+              <w:rPr>
+                <w:i/>
+                <w:iCs/>
+              </w:rPr>
+              <w:t>et al.</w:t>
+            </w:r>
+            <w:r>
+              <w:t xml:space="preserve"> (1996)</w:t>
+            </w:r>
+            <w:commentRangeEnd w:id="8"/>
+            <w:r>
+              <w:rPr>
+                <w:rStyle w:val="Refdecomentrio"/>
+              </w:rPr>
+              <w:commentReference w:id="8"/>
+            </w:r>
+          </w:p>
+        </w:tc>
+      </w:tr>
+      <w:tr>
+        <w:trPr>
+          <w:trHeight w:val="378"/>
+        </w:trPr>
+        <w:tc>
+          <w:tcPr>
+            <w:tcW w:w="2120" w:type="dxa"/>
+            <w:vMerge/>
+          </w:tcPr>
+          <w:p/>
+        </w:tc>
+        <w:tc>
+          <w:tcPr>
+            <w:tcW w:w="1557" w:type="dxa"/>
+          </w:tcPr>
+          <w:p>
+            <w:r>
+              <w:t>Contínuo</w:t>
+            </w:r>
+          </w:p>
+        </w:tc>
+        <w:tc>
+          <w:tcPr>
+            <w:tcW w:w="3264" w:type="dxa"/>
+          </w:tcPr>
+          <w:p>
+            <w:pPr>
+              <w:rPr>
+                <w:rFonts w:cs="Arial"/>
+              </w:rPr>
+            </w:pPr>
+            <w:r>
+              <w:rPr>
+                <w:rFonts w:cs="Arial"/>
+              </w:rPr>
+              <w:t>μ</w:t>
+            </w:r>
+            <w:r>
+              <w:rPr>
+                <w:rFonts w:cs="Arial"/>
+                <w:vertAlign w:val="subscript"/>
+              </w:rPr>
+              <w:t>1</w:t>
+            </w:r>
+            <w:r>
+              <w:rPr>
+                <w:rFonts w:cs="Arial"/>
+                <w:vertAlign w:val="subscript"/>
+              </w:rPr>
+              <w:t>m</w:t>
+            </w:r>
+            <w:r>
+              <w:rPr>
+                <w:rFonts w:cs="Arial"/>
+                <w:vertAlign w:val="subscript"/>
+              </w:rPr>
+              <w:t>ax</w:t>
+            </w:r>
+            <w:r>
+              <w:rPr>
+                <w:rFonts w:cs="Arial"/>
+              </w:rPr>
+              <w:t xml:space="preserve"> (d</w:t>
+            </w:r>
+            <w:r>
+              <w:rPr>
+                <w:rFonts w:cs="Arial"/>
+                <w:vertAlign w:val="superscript"/>
+              </w:rPr>
+              <w:t>-1</w:t>
+            </w:r>
+            <w:r>
+              <w:rPr>
+                <w:rFonts w:cs="Arial"/>
+              </w:rPr>
+              <w:t>): 0.</w:t>
+            </w:r>
+            <w:r>
+              <w:rPr>
+                <w:rFonts w:cs="Arial"/>
+              </w:rPr>
+              <w:t>202</w:t>
+            </w:r>
+          </w:p>
+          <w:p>
+            <w:pPr>
+              <w:rPr>
+                <w:rFonts w:cs="Arial"/>
+              </w:rPr>
+            </w:pPr>
+            <w:r>
+              <w:rPr>
+                <w:rFonts w:cs="Arial"/>
+              </w:rPr>
+              <w:t>μ</w:t>
+            </w:r>
+            <w:r>
+              <w:rPr>
+                <w:rFonts w:cs="Arial"/>
+                <w:vertAlign w:val="subscript"/>
+              </w:rPr>
+              <w:t>2</w:t>
+            </w:r>
+            <w:r>
+              <w:rPr>
+                <w:rFonts w:cs="Arial"/>
+                <w:vertAlign w:val="subscript"/>
+              </w:rPr>
+              <w:t>m</w:t>
+            </w:r>
+            <w:r>
+              <w:rPr>
+                <w:rFonts w:cs="Arial"/>
+                <w:vertAlign w:val="subscript"/>
+              </w:rPr>
+              <w:t>ax</w:t>
+            </w:r>
+            <w:r>
+              <w:rPr>
+                <w:rFonts w:cs="Arial"/>
+              </w:rPr>
+              <w:t xml:space="preserve"> (d</w:t>
+            </w:r>
+            <w:r>
+              <w:rPr>
+                <w:rFonts w:cs="Arial"/>
+                <w:vertAlign w:val="superscript"/>
+              </w:rPr>
+              <w:t>-1</w:t>
+            </w:r>
+            <w:r>
+              <w:rPr>
+                <w:rFonts w:cs="Arial"/>
+              </w:rPr>
+              <w:t>): 0.</w:t>
+            </w:r>
+            <w:r>
+              <w:rPr>
+                <w:rFonts w:cs="Arial"/>
+              </w:rPr>
+              <w:t>5976</w:t>
+            </w:r>
+          </w:p>
+          <w:p>
+            <w:pPr>
+              <w:rPr>
+                <w:rFonts w:cs="Arial"/>
+              </w:rPr>
+            </w:pPr>
+            <w:r>
+              <w:rPr>
+                <w:rFonts w:cs="Arial"/>
+              </w:rPr>
+              <w:t>β</w:t>
+            </w:r>
+            <w:r>
+              <w:rPr>
+                <w:rFonts w:cs="Arial"/>
+                <w:vertAlign w:val="superscript"/>
+              </w:rPr>
+              <w:t>1</w:t>
+            </w:r>
+            <w:r>
+              <w:rPr>
+                <w:rFonts w:cs="Arial"/>
+              </w:rPr>
+              <w:t xml:space="preserve"> (L/</w:t>
+            </w:r>
+            <w:proofErr w:type="spellStart"/>
+            <w:r>
+              <w:rPr>
+                <w:rFonts w:cs="Arial"/>
+              </w:rPr>
+              <w:t>mg.d</w:t>
+            </w:r>
+            <w:proofErr w:type="spellEnd"/>
+            <w:r>
+              <w:rPr>
+                <w:rFonts w:cs="Arial"/>
+              </w:rPr>
+              <w:t xml:space="preserve">): </w:t>
+            </w:r>
+            <w:r>
+              <w:rPr>
+                <w:rFonts w:cs="Arial"/>
+              </w:rPr>
+              <w:t>2.465</w:t>
+            </w:r>
+          </w:p>
+          <w:p>
+            <w:pPr>
+              <w:rPr>
+                <w:rFonts w:cs="Arial"/>
+              </w:rPr>
+            </w:pPr>
+            <w:r>
+              <w:rPr>
+                <w:rFonts w:cs="Arial"/>
+              </w:rPr>
+              <w:t>k</w:t>
+            </w:r>
+            <w:r>
+              <w:rPr>
+                <w:rFonts w:cs="Arial"/>
+                <w:vertAlign w:val="subscript"/>
+              </w:rPr>
+              <w:t>1</w:t>
+            </w:r>
+            <w:r>
+              <w:rPr>
+                <w:rFonts w:cs="Arial"/>
+              </w:rPr>
+              <w:t xml:space="preserve"> (d</w:t>
+            </w:r>
+            <w:r>
+              <w:rPr>
+                <w:rFonts w:cs="Arial"/>
+                <w:vertAlign w:val="superscript"/>
+              </w:rPr>
+              <w:t>-1</w:t>
+            </w:r>
+            <w:r>
+              <w:rPr>
+                <w:rFonts w:cs="Arial"/>
+              </w:rPr>
+              <w:t>): 0.00</w:t>
+            </w:r>
+            <w:r>
+              <w:rPr>
+                <w:rFonts w:cs="Arial"/>
+              </w:rPr>
+              <w:t>667</w:t>
+            </w:r>
+          </w:p>
+          <w:p>
+            <w:pPr>
+              <w:rPr>
+                <w:rFonts w:cs="Arial"/>
+              </w:rPr>
+            </w:pPr>
+            <w:r>
+              <w:rPr>
+                <w:rFonts w:cs="Arial"/>
+              </w:rPr>
+              <w:t>k</w:t>
+            </w:r>
+            <w:r>
+              <w:rPr>
+                <w:rFonts w:cs="Arial"/>
+                <w:vertAlign w:val="subscript"/>
+              </w:rPr>
+              <w:t>2</w:t>
+            </w:r>
+            <w:r>
+              <w:rPr>
+                <w:rFonts w:cs="Arial"/>
+              </w:rPr>
+              <w:t xml:space="preserve"> (d</w:t>
+            </w:r>
+            <w:r>
+              <w:rPr>
+                <w:rFonts w:cs="Arial"/>
+                <w:vertAlign w:val="superscript"/>
+              </w:rPr>
+              <w:t>-1</w:t>
+            </w:r>
+            <w:r>
+              <w:rPr>
+                <w:rFonts w:cs="Arial"/>
+              </w:rPr>
+              <w:t>): 0.0</w:t>
+            </w:r>
+            <w:r>
+              <w:rPr>
+                <w:rFonts w:cs="Arial"/>
+              </w:rPr>
+              <w:t>228</w:t>
+            </w:r>
+          </w:p>
+          <w:p>
+            <w:pPr>
+              <w:rPr>
+                <w:rFonts w:cs="Arial"/>
+              </w:rPr>
+            </w:pPr>
+            <w:r>
+              <w:rPr>
+                <w:rFonts w:cs="Arial"/>
+              </w:rPr>
+              <w:t>K</w:t>
+            </w:r>
+            <w:r>
+              <w:rPr>
+                <w:rFonts w:cs="Arial"/>
+                <w:vertAlign w:val="subscript"/>
+              </w:rPr>
+              <w:t>s1</w:t>
+            </w:r>
+            <w:r>
+              <w:rPr>
+                <w:rFonts w:cs="Arial"/>
+              </w:rPr>
+              <w:t xml:space="preserve"> (mg/L): </w:t>
+            </w:r>
+            <w:r>
+              <w:rPr>
+                <w:rFonts w:cs="Arial"/>
+              </w:rPr>
+              <w:t>0.0389</w:t>
+            </w:r>
+          </w:p>
+          <w:p>
+            <w:pPr>
+              <w:rPr>
+                <w:rFonts w:cs="Arial"/>
+              </w:rPr>
+            </w:pPr>
+            <w:r>
+              <w:rPr>
+                <w:rFonts w:cs="Arial"/>
+              </w:rPr>
+              <w:t>K</w:t>
+            </w:r>
+            <w:r>
+              <w:rPr>
+                <w:rFonts w:cs="Arial"/>
+                <w:vertAlign w:val="subscript"/>
+              </w:rPr>
+              <w:t>s2</w:t>
+            </w:r>
+            <w:r>
+              <w:rPr>
+                <w:rFonts w:cs="Arial"/>
+              </w:rPr>
+              <w:t xml:space="preserve"> (mg/L): 0.</w:t>
+            </w:r>
+            <w:r>
+              <w:rPr>
+                <w:rFonts w:cs="Arial"/>
+              </w:rPr>
+              <w:t>5943</w:t>
+            </w:r>
+          </w:p>
+          <w:p>
+            <w:pPr>
+              <w:rPr>
+                <w:rFonts w:cs="Arial"/>
+              </w:rPr>
+            </w:pPr>
+            <w:r>
+              <w:rPr>
+                <w:rFonts w:cs="Arial"/>
+              </w:rPr>
+              <w:t>Y</w:t>
+            </w:r>
+            <w:r>
+              <w:rPr>
+                <w:rFonts w:cs="Arial"/>
+                <w:vertAlign w:val="subscript"/>
+              </w:rPr>
+              <w:t>1</w:t>
+            </w:r>
+            <w:r>
+              <w:rPr>
+                <w:rFonts w:cs="Arial"/>
+              </w:rPr>
+              <w:t>: 0.0</w:t>
+            </w:r>
+            <w:r>
+              <w:rPr>
+                <w:rFonts w:cs="Arial"/>
+              </w:rPr>
+              <w:t>0575</w:t>
+            </w:r>
+            <w:r>
+              <w:rPr>
+                <w:rFonts w:cs="Arial"/>
+              </w:rPr>
+              <w:t xml:space="preserve"> – 0.0642</w:t>
+            </w:r>
+            <w:r>
+              <w:rPr>
+                <w:rFonts w:cs="Arial"/>
+                <w:vertAlign w:val="superscript"/>
+              </w:rPr>
+              <w:t>3</w:t>
+            </w:r>
+          </w:p>
+          <w:p>
+            <w:pPr>
+              <w:rPr>
+                <w:rFonts w:cs="Arial"/>
+              </w:rPr>
+            </w:pPr>
+            <w:r>
+              <w:rPr>
+                <w:rFonts w:cs="Arial"/>
+              </w:rPr>
+              <w:t>Y</w:t>
+            </w:r>
+            <w:r>
+              <w:rPr>
+                <w:rFonts w:cs="Arial"/>
+                <w:vertAlign w:val="subscript"/>
+              </w:rPr>
+              <w:t>2</w:t>
+            </w:r>
+            <w:r>
+              <w:rPr>
+                <w:rFonts w:cs="Arial"/>
+              </w:rPr>
+              <w:t>: 0.</w:t>
+            </w:r>
+            <w:r>
+              <w:rPr>
+                <w:rFonts w:cs="Arial"/>
+              </w:rPr>
+              <w:t>7104</w:t>
+            </w:r>
+            <w:r>
+              <w:rPr>
+                <w:rFonts w:cs="Arial"/>
+              </w:rPr>
+              <w:t xml:space="preserve"> – 1.002</w:t>
+            </w:r>
+            <w:r>
+              <w:rPr>
+                <w:rFonts w:cs="Arial"/>
+                <w:vertAlign w:val="superscript"/>
+              </w:rPr>
+              <w:t>3</w:t>
+            </w:r>
+          </w:p>
+          <w:p>
+            <w:pPr>
+              <w:rPr>
+                <w:rFonts w:cs="Arial"/>
+              </w:rPr>
+            </w:pPr>
+            <w:r>
+              <w:rPr>
+                <w:rFonts w:cs="Arial"/>
+              </w:rPr>
+              <w:t>Y</w:t>
+            </w:r>
+            <w:r>
+              <w:rPr>
+                <w:rFonts w:cs="Arial"/>
+                <w:vertAlign w:val="subscript"/>
+              </w:rPr>
+              <w:t>b</w:t>
+            </w:r>
+            <w:r>
+              <w:rPr>
+                <w:rFonts w:cs="Arial"/>
+              </w:rPr>
+              <w:t xml:space="preserve">: </w:t>
+            </w:r>
+            <w:r>
+              <w:rPr>
+                <w:rFonts w:cs="Arial"/>
+              </w:rPr>
+              <w:t>42.18</w:t>
+            </w:r>
+            <w:r>
+              <w:rPr>
+                <w:rFonts w:cs="Arial"/>
+                <w:vertAlign w:val="superscript"/>
+              </w:rPr>
+              <w:t>3</w:t>
+            </w:r>
+            <w:r>
+              <w:rPr>
+                <w:rFonts w:cs="Arial"/>
+              </w:rPr>
+              <w:t xml:space="preserve"> </w:t>
+            </w:r>
+            <w:r>
+              <w:rPr>
+                <w:rFonts w:cs="Arial"/>
+              </w:rPr>
+              <w:t>–</w:t>
+            </w:r>
+            <w:r>
+              <w:rPr>
+                <w:rFonts w:cs="Arial"/>
+              </w:rPr>
+              <w:t xml:space="preserve"> </w:t>
+            </w:r>
+            <w:r>
+              <w:rPr>
+                <w:rFonts w:cs="Arial"/>
+              </w:rPr>
+              <w:t>49.74</w:t>
+            </w:r>
+          </w:p>
+          <w:p>
+            <w:pPr>
+              <w:rPr>
+                <w:rFonts w:cs="Arial"/>
+              </w:rPr>
+            </w:pPr>
+            <w:proofErr w:type="spellStart"/>
+            <w:r>
+              <w:rPr>
+                <w:rFonts w:cs="Arial"/>
+              </w:rPr>
+              <w:t>Y</w:t>
+            </w:r>
+            <w:r>
+              <w:rPr>
+                <w:rFonts w:cs="Arial"/>
+                <w:vertAlign w:val="subscript"/>
+              </w:rPr>
+              <w:t>p</w:t>
+            </w:r>
+            <w:proofErr w:type="spellEnd"/>
+            <w:r>
+              <w:rPr>
+                <w:rFonts w:cs="Arial"/>
+              </w:rPr>
+              <w:t xml:space="preserve"> (</w:t>
+            </w:r>
+            <w:r>
+              <w:rPr>
+                <w:rFonts w:cs="Arial"/>
+              </w:rPr>
+              <w:t>mg/g</w:t>
+            </w:r>
+            <w:r>
+              <w:rPr>
+                <w:rFonts w:cs="Arial"/>
+              </w:rPr>
+              <w:t>)</w:t>
+            </w:r>
+            <w:r>
+              <w:rPr>
+                <w:rFonts w:cs="Arial"/>
+              </w:rPr>
+              <w:t>: 1.678</w:t>
+            </w:r>
+            <w:r>
+              <w:rPr>
+                <w:rFonts w:cs="Arial"/>
+              </w:rPr>
+              <w:t xml:space="preserve"> – 1.813</w:t>
+            </w:r>
+            <w:r>
+              <w:rPr>
+                <w:rFonts w:cs="Arial"/>
+                <w:vertAlign w:val="superscript"/>
+              </w:rPr>
+              <w:t>3</w:t>
+            </w:r>
+          </w:p>
+          <w:p>
+            <w:pPr>
+              <w:rPr>
+                <w:rFonts w:cs="Arial"/>
+              </w:rPr>
+            </w:pPr>
+            <w:proofErr w:type="spellStart"/>
+            <w:r>
+              <w:rPr>
+                <w:rFonts w:cs="Arial"/>
+              </w:rPr>
+              <w:t>Y</w:t>
+            </w:r>
+            <w:r>
+              <w:rPr>
+                <w:rFonts w:cs="Arial"/>
+                <w:vertAlign w:val="subscript"/>
+              </w:rPr>
+              <w:t>g</w:t>
+            </w:r>
+            <w:proofErr w:type="spellEnd"/>
+            <w:r>
+              <w:rPr>
+                <w:rFonts w:cs="Arial"/>
+                <w:vertAlign w:val="subscript"/>
+              </w:rPr>
+              <w:t xml:space="preserve"> </w:t>
+            </w:r>
+            <w:r>
+              <w:rPr>
+                <w:rFonts w:cs="Arial"/>
+              </w:rPr>
+              <w:t xml:space="preserve">(L/mg): </w:t>
+            </w:r>
+            <w:r>
+              <w:rPr>
+                <w:rFonts w:cs="Arial"/>
+              </w:rPr>
+              <w:t>1.</w:t>
+            </w:r>
+            <w:r>
+              <w:rPr>
+                <w:rFonts w:cs="Arial"/>
+              </w:rPr>
+              <w:t>107</w:t>
+            </w:r>
+            <w:r>
+              <w:rPr>
+                <w:rFonts w:cs="Arial"/>
+                <w:vertAlign w:val="superscript"/>
+              </w:rPr>
+              <w:t>3</w:t>
+            </w:r>
+            <w:r>
+              <w:rPr>
+                <w:rFonts w:cs="Arial"/>
+              </w:rPr>
+              <w:t xml:space="preserve"> - </w:t>
+            </w:r>
+            <w:r>
+              <w:rPr>
+                <w:rFonts w:cs="Arial"/>
+              </w:rPr>
+              <w:t>109.5</w:t>
+            </w:r>
+          </w:p>
+        </w:tc>
+        <w:tc>
+          <w:tcPr>
+            <w:tcW w:w="1553" w:type="dxa"/>
+            <w:vMerge/>
+          </w:tcPr>
+          <w:p/>
+        </w:tc>
+      </w:tr>
     </w:tbl>
     <w:p>
       <w:r>
@@ -11315,6 +12454,14 @@
     <w:p>
       <w:r>
         <w:t>2 – Constante de decaimento</w:t>
+      </w:r>
+    </w:p>
+    <w:p>
+      <w:r>
+        <w:t>3 – D&gt;</w:t>
+      </w:r>
+      <w:r>
+        <w:t>0.16</w:t>
       </w:r>
     </w:p>
     <w:p/>
@@ -11340,7 +12487,6 @@
           <w:b/>
           <w:bCs/>
         </w:rPr>
-        <w:lastRenderedPageBreak/>
         <w:t xml:space="preserve">Fichamento artigo original (Rao, 1999) usado como base para os dados e condições de operações: </w:t>
       </w:r>
     </w:p>
@@ -11469,6 +12615,7 @@
         </w:numPr>
       </w:pPr>
       <w:r>
+        <w:lastRenderedPageBreak/>
         <w:t>Composição química do lixo municipal</w:t>
       </w:r>
       <w:r>
@@ -12011,7 +13158,6 @@
         </w:numPr>
       </w:pPr>
       <w:r>
-        <w:lastRenderedPageBreak/>
         <w:t xml:space="preserve">Experimental: 4 biorreatores com lixo municipal e 1 com esterco de gado (branco); Mistura do substrato uma vez por dia; </w:t>
       </w:r>
     </w:p>
@@ -12350,6 +13496,7 @@
         </w:numPr>
       </w:pPr>
       <w:r>
+        <w:lastRenderedPageBreak/>
         <w:t xml:space="preserve">pH ajustado para 7,2 +/- 0,2 com </w:t>
       </w:r>
       <w:proofErr w:type="spellStart"/>
@@ -12546,7 +13693,6 @@
         <w:spacing w:before="240"/>
       </w:pPr>
       <w:r>
-        <w:lastRenderedPageBreak/>
         <w:t>A eficiência de conversão do bioprocesso pode ser definida como</w:t>
       </w:r>
       <w:r>
@@ -12652,6 +13798,7 @@
         </w:numPr>
       </w:pPr>
       <w:r>
+        <w:lastRenderedPageBreak/>
         <w:t>Observações:</w:t>
       </w:r>
     </w:p>
@@ -12767,7 +13914,15 @@
         </w:numPr>
       </w:pPr>
       <w:r>
-        <w:t>6,26% do total de matéria volátil no substrato foi convertida e o rendimento total de biogás foi de 0,564 m3/kg sólidos voláteis;</w:t>
+        <w:t xml:space="preserve">6,26% do total de matéria volátil no substrato foi </w:t>
+      </w:r>
+      <w:proofErr w:type="gramStart"/>
+      <w:r>
+        <w:t>convertida</w:t>
+      </w:r>
+      <w:proofErr w:type="gramEnd"/>
+      <w:r>
+        <w:t xml:space="preserve"> e o rendimento total de biogás foi de 0,564 m3/kg sólidos voláteis;</w:t>
       </w:r>
     </w:p>
     <w:p>
@@ -13156,7 +14311,6 @@
               <w:jc w:val="center"/>
             </w:pPr>
             <w:r>
-              <w:lastRenderedPageBreak/>
               <w:t>DQO (g)</w:t>
             </w:r>
           </w:p>
@@ -13344,6 +14498,7 @@
               <w:jc w:val="center"/>
             </w:pPr>
             <w:r>
+              <w:lastRenderedPageBreak/>
               <w:t>Resíduo de agricultura</w:t>
             </w:r>
           </w:p>
@@ -13612,6 +14767,28 @@
             <w:rStyle w:val="Hyperlink"/>
           </w:rPr>
           <w:t>https://www.lume.ufrgs.br/bitstream/handle/10183/193113/001091699.pdf?sequence=1</w:t>
+        </w:r>
+      </w:hyperlink>
+    </w:p>
+  </w:comment>
+  <w:comment w:id="8" w:author="Yuri Carvalho" w:date="2023-07-07T19:19:00Z" w:initials="YC">
+    <w:p>
+      <w:pPr>
+        <w:pStyle w:val="Textodecomentrio"/>
+        <w:jc w:val="left"/>
+      </w:pPr>
+      <w:r>
+        <w:rPr>
+          <w:rStyle w:val="Refdecomentrio"/>
+        </w:rPr>
+        <w:annotationRef/>
+      </w:r>
+      <w:hyperlink r:id="rId5" w:history="1">
+        <w:r>
+          <w:rPr>
+            <w:rStyle w:val="Hyperlink"/>
+          </w:rPr>
+          <w:t>https://www.sciencedirect.com/science/article/pii/0043135495002707</w:t>
         </w:r>
       </w:hyperlink>
     </w:p>
@@ -13628,6 +14805,7 @@
   <w15:commentEx w15:paraId="790B40BB" w15:done="0"/>
   <w15:commentEx w15:paraId="3FBF3ABF" w15:done="0"/>
   <w15:commentEx w15:paraId="263D921F" w15:done="0"/>
+  <w15:commentEx w15:paraId="46FE4815" w15:done="0"/>
 </w15:commentsEx>
 </file>
 
@@ -13640,6 +14818,7 @@
   <w16cex:commentExtensible w16cex:durableId="28483423" w16cex:dateUtc="2023-06-29T19:47:00Z"/>
   <w16cex:commentExtensible w16cex:durableId="2848341C" w16cex:dateUtc="2023-06-29T19:47:00Z"/>
   <w16cex:commentExtensible w16cex:durableId="28483494" w16cex:dateUtc="2023-06-29T19:49:00Z"/>
+  <w16cex:commentExtensible w16cex:durableId="2852E3A6" w16cex:dateUtc="2023-07-07T22:19:00Z"/>
 </w16cex:commentsExtensible>
 </file>
 
@@ -13652,6 +14831,7 @@
   <w16cid:commentId w16cid:paraId="790B40BB" w16cid:durableId="28483423"/>
   <w16cid:commentId w16cid:paraId="3FBF3ABF" w16cid:durableId="2848341C"/>
   <w16cid:commentId w16cid:paraId="263D921F" w16cid:durableId="28483494"/>
+  <w16cid:commentId w16cid:paraId="46FE4815" w16cid:durableId="2852E3A6"/>
 </w16cid:commentsIds>
 </file>
 
@@ -15769,6 +16949,18 @@
       <w:u w:val="single"/>
     </w:rPr>
   </w:style>
+  <w:style w:type="character" w:styleId="MenoPendente">
+    <w:name w:val="Unresolved Mention"/>
+    <w:basedOn w:val="Fontepargpadro"/>
+    <w:uiPriority w:val="99"/>
+    <w:semiHidden/>
+    <w:unhideWhenUsed/>
+    <w:rsid w:val="00BE0C84"/>
+    <w:rPr>
+      <w:color w:val="605E5C"/>
+      <w:shd w:val="clear" w:color="auto" w:fill="E1DFDD"/>
+    </w:rPr>
+  </w:style>
 </w:styles>
 </file>
 

</xml_diff>

<commit_message>
novas análise de parametros
</commit_message>
<xml_diff>
--- a/Modelo_1/descritivo.docx
+++ b/Modelo_1/descritivo.docx
@@ -1,10 +1,11 @@
 
 <file path=word/document.xml><?xml version="1.0" encoding="utf-8"?>
-<w:document xmlns:wpc="http://schemas.microsoft.com/office/word/2010/wordprocessingCanvas" xmlns:cx="http://schemas.microsoft.com/office/drawing/2014/chartex" xmlns:cx1="http://schemas.microsoft.com/office/drawing/2015/9/8/chartex" xmlns:cx2="http://schemas.microsoft.com/office/drawing/2015/10/21/chartex" xmlns:cx3="http://schemas.microsoft.com/office/drawing/2016/5/9/chartex" xmlns:cx4="http://schemas.microsoft.com/office/drawing/2016/5/10/chartex" xmlns:cx5="http://schemas.microsoft.com/office/drawing/2016/5/11/chartex" xmlns:cx6="http://schemas.microsoft.com/office/drawing/2016/5/12/chartex" xmlns:cx7="http://schemas.microsoft.com/office/drawing/2016/5/13/chartex" xmlns:cx8="http://schemas.microsoft.com/office/drawing/2016/5/14/chartex" xmlns:mc="http://schemas.openxmlformats.org/markup-compatibility/2006" xmlns:aink="http://schemas.microsoft.com/office/drawing/2016/ink" xmlns:am3d="http://schemas.microsoft.com/office/drawing/2017/model3d" xmlns:o="urn:schemas-microsoft-com:office:office" xmlns:r="http://schemas.openxmlformats.org/officeDocument/2006/relationships" xmlns:m="http://schemas.openxmlformats.org/officeDocument/2006/math" xmlns:v="urn:schemas-microsoft-com:vml" xmlns:wp14="http://schemas.microsoft.com/office/word/2010/wordprocessingDrawing" xmlns:wp="http://schemas.openxmlformats.org/drawingml/2006/wordprocessingDrawing" xmlns:w10="urn:schemas-microsoft-com:office:word" xmlns:w="http://schemas.openxmlformats.org/wordprocessingml/2006/main" xmlns:w14="http://schemas.microsoft.com/office/word/2010/wordml" xmlns:w15="http://schemas.microsoft.com/office/word/2012/wordml" xmlns:w16cex="http://schemas.microsoft.com/office/word/2018/wordml/cex" xmlns:w16cid="http://schemas.microsoft.com/office/word/2016/wordml/cid" xmlns:w16="http://schemas.microsoft.com/office/word/2018/wordml" xmlns:w16sdtdh="http://schemas.microsoft.com/office/word/2020/wordml/sdtdatahash" xmlns:w16se="http://schemas.microsoft.com/office/word/2015/wordml/symex" xmlns:wpg="http://schemas.microsoft.com/office/word/2010/wordprocessingGroup" xmlns:wpi="http://schemas.microsoft.com/office/word/2010/wordprocessingInk" xmlns:wne="http://schemas.microsoft.com/office/word/2006/wordml" xmlns:wps="http://schemas.microsoft.com/office/word/2010/wordprocessingShape" mc:Ignorable="w14 w15 w16se w16cid w16 w16cex w16sdtdh wp14">
+<w:document xmlns:wpc="http://schemas.microsoft.com/office/word/2010/wordprocessingCanvas" xmlns:cx="http://schemas.microsoft.com/office/drawing/2014/chartex" xmlns:cx1="http://schemas.microsoft.com/office/drawing/2015/9/8/chartex" xmlns:cx2="http://schemas.microsoft.com/office/drawing/2015/10/21/chartex" xmlns:cx3="http://schemas.microsoft.com/office/drawing/2016/5/9/chartex" xmlns:cx4="http://schemas.microsoft.com/office/drawing/2016/5/10/chartex" xmlns:cx5="http://schemas.microsoft.com/office/drawing/2016/5/11/chartex" xmlns:cx6="http://schemas.microsoft.com/office/drawing/2016/5/12/chartex" xmlns:cx7="http://schemas.microsoft.com/office/drawing/2016/5/13/chartex" xmlns:cx8="http://schemas.microsoft.com/office/drawing/2016/5/14/chartex" xmlns:mc="http://schemas.openxmlformats.org/markup-compatibility/2006" xmlns:aink="http://schemas.microsoft.com/office/drawing/2016/ink" xmlns:am3d="http://schemas.microsoft.com/office/drawing/2017/model3d" xmlns:o="urn:schemas-microsoft-com:office:office" xmlns:oel="http://schemas.microsoft.com/office/2019/extlst" xmlns:r="http://schemas.openxmlformats.org/officeDocument/2006/relationships" xmlns:m="http://schemas.openxmlformats.org/officeDocument/2006/math" xmlns:v="urn:schemas-microsoft-com:vml" xmlns:wp14="http://schemas.microsoft.com/office/word/2010/wordprocessingDrawing" xmlns:wp="http://schemas.openxmlformats.org/drawingml/2006/wordprocessingDrawing" xmlns:w10="urn:schemas-microsoft-com:office:word" xmlns:w="http://schemas.openxmlformats.org/wordprocessingml/2006/main" xmlns:w14="http://schemas.microsoft.com/office/word/2010/wordml" xmlns:w15="http://schemas.microsoft.com/office/word/2012/wordml" xmlns:w16cex="http://schemas.microsoft.com/office/word/2018/wordml/cex" xmlns:w16cid="http://schemas.microsoft.com/office/word/2016/wordml/cid" xmlns:w16="http://schemas.microsoft.com/office/word/2018/wordml" xmlns:w16sdtdh="http://schemas.microsoft.com/office/word/2020/wordml/sdtdatahash" xmlns:w16se="http://schemas.microsoft.com/office/word/2015/wordml/symex" xmlns:wpg="http://schemas.microsoft.com/office/word/2010/wordprocessingGroup" xmlns:wpi="http://schemas.microsoft.com/office/word/2010/wordprocessingInk" xmlns:wne="http://schemas.microsoft.com/office/word/2006/wordml" xmlns:wps="http://schemas.microsoft.com/office/word/2010/wordprocessingShape" mc:Ignorable="w14 w15 w16se w16cid w16 w16cex w16sdtdh wp14">
   <w:body>
     <w:p>
       <w:pPr>
         <w:pStyle w:val="Ttulo1"/>
+        <w:ind w:firstLine="709"/>
         <w:jc w:val="center"/>
       </w:pPr>
       <w:bookmarkStart w:id="0" w:name="_Hlk137308152"/>
@@ -883,13 +884,7 @@
                 <w:rPr>
                   <w:rFonts w:ascii="Cambria Math" w:hAnsi="Cambria Math"/>
                 </w:rPr>
-                <m:t>-</m:t>
-              </m:r>
-              <m:r>
-                <w:rPr>
-                  <w:rFonts w:ascii="Cambria Math" w:hAnsi="Cambria Math"/>
-                </w:rPr>
-                <m:t>S</m:t>
+                <m:t>-S</m:t>
               </m:r>
             </m:e>
           </m:d>
@@ -947,13 +942,7 @@
             <w:rPr>
               <w:rFonts w:ascii="Cambria Math" w:hAnsi="Cambria Math"/>
             </w:rPr>
-            <m:t>-</m:t>
-          </m:r>
-          <m:r>
-            <w:rPr>
-              <w:rFonts w:ascii="Cambria Math" w:hAnsi="Cambria Math"/>
-            </w:rPr>
-            <m:t xml:space="preserve"> </m:t>
+            <m:t xml:space="preserve">- </m:t>
           </m:r>
           <m:nary>
             <m:naryPr>
@@ -1010,27 +999,14 @@
       <w:r>
         <w:t xml:space="preserve">( </w:t>
       </w:r>
-      <w:r>
-        <w:fldChar w:fldCharType="begin"/>
-      </w:r>
-      <w:r>
-        <w:instrText xml:space="preserve"> SEQ ( \* ARABIC </w:instrText>
-      </w:r>
-      <w:r>
-        <w:fldChar w:fldCharType="separate"/>
-      </w:r>
-      <w:r>
-        <w:rPr>
-          <w:noProof/>
-        </w:rPr>
-        <w:t>1</w:t>
-      </w:r>
-      <w:r>
-        <w:rPr>
-          <w:noProof/>
-        </w:rPr>
-        <w:fldChar w:fldCharType="end"/>
-      </w:r>
+      <w:fldSimple w:instr=" SEQ ( \* ARABIC ">
+        <w:r>
+          <w:rPr>
+            <w:noProof/>
+          </w:rPr>
+          <w:t>1</w:t>
+        </w:r>
+      </w:fldSimple>
       <w:r>
         <w:t xml:space="preserve"> )</w:t>
       </w:r>
@@ -1140,13 +1116,7 @@
                 <w:rPr>
                   <w:rFonts w:ascii="Cambria Math" w:hAnsi="Cambria Math"/>
                 </w:rPr>
-                <m:t>-</m:t>
-              </m:r>
-              <m:r>
-                <w:rPr>
-                  <w:rFonts w:ascii="Cambria Math" w:hAnsi="Cambria Math"/>
-                </w:rPr>
-                <m:t>X</m:t>
+                <m:t>-X</m:t>
               </m:r>
             </m:e>
           </m:d>
@@ -1202,13 +1172,7 @@
                 <w:rPr>
                   <w:rFonts w:ascii="Cambria Math" w:hAnsi="Cambria Math"/>
                 </w:rPr>
-                <m:t>-</m:t>
-              </m:r>
-              <m:r>
-                <w:rPr>
-                  <w:rFonts w:ascii="Cambria Math" w:hAnsi="Cambria Math"/>
-                </w:rPr>
-                <m:t xml:space="preserve"> </m:t>
+                <m:t xml:space="preserve">- </m:t>
               </m:r>
               <m:nary>
                 <m:naryPr>
@@ -1267,27 +1231,14 @@
       <w:r>
         <w:t xml:space="preserve">( </w:t>
       </w:r>
-      <w:r>
-        <w:fldChar w:fldCharType="begin"/>
-      </w:r>
-      <w:r>
-        <w:instrText xml:space="preserve"> SEQ ( \* ARABIC </w:instrText>
-      </w:r>
-      <w:r>
-        <w:fldChar w:fldCharType="separate"/>
-      </w:r>
-      <w:r>
-        <w:rPr>
-          <w:noProof/>
-        </w:rPr>
-        <w:t>2</w:t>
-      </w:r>
-      <w:r>
-        <w:rPr>
-          <w:noProof/>
-        </w:rPr>
-        <w:fldChar w:fldCharType="end"/>
-      </w:r>
+      <w:fldSimple w:instr=" SEQ ( \* ARABIC ">
+        <w:r>
+          <w:rPr>
+            <w:noProof/>
+          </w:rPr>
+          <w:t>2</w:t>
+        </w:r>
+      </w:fldSimple>
       <w:r>
         <w:t xml:space="preserve"> )</w:t>
       </w:r>
@@ -1397,13 +1348,7 @@
                 <w:rPr>
                   <w:rFonts w:ascii="Cambria Math" w:hAnsi="Cambria Math"/>
                 </w:rPr>
-                <m:t>-</m:t>
-              </m:r>
-              <m:r>
-                <w:rPr>
-                  <w:rFonts w:ascii="Cambria Math" w:hAnsi="Cambria Math"/>
-                </w:rPr>
-                <m:t>P</m:t>
+                <m:t>-P</m:t>
               </m:r>
             </m:e>
           </m:d>
@@ -1461,13 +1406,7 @@
             <w:rPr>
               <w:rFonts w:ascii="Cambria Math" w:hAnsi="Cambria Math"/>
             </w:rPr>
-            <m:t>-</m:t>
-          </m:r>
-          <m:r>
-            <w:rPr>
-              <w:rFonts w:ascii="Cambria Math" w:hAnsi="Cambria Math"/>
-            </w:rPr>
-            <m:t xml:space="preserve"> </m:t>
+            <m:t xml:space="preserve">- </m:t>
           </m:r>
           <m:nary>
             <m:naryPr>
@@ -1524,27 +1463,14 @@
       <w:r>
         <w:t xml:space="preserve">( </w:t>
       </w:r>
-      <w:r>
-        <w:fldChar w:fldCharType="begin"/>
-      </w:r>
-      <w:r>
-        <w:instrText xml:space="preserve"> SEQ ( \* ARABIC </w:instrText>
-      </w:r>
-      <w:r>
-        <w:fldChar w:fldCharType="separate"/>
-      </w:r>
-      <w:r>
-        <w:rPr>
-          <w:noProof/>
-        </w:rPr>
-        <w:t>3</w:t>
-      </w:r>
-      <w:r>
-        <w:rPr>
-          <w:noProof/>
-        </w:rPr>
-        <w:fldChar w:fldCharType="end"/>
-      </w:r>
+      <w:fldSimple w:instr=" SEQ ( \* ARABIC ">
+        <w:r>
+          <w:rPr>
+            <w:noProof/>
+          </w:rPr>
+          <w:t>3</w:t>
+        </w:r>
+      </w:fldSimple>
       <w:r>
         <w:t xml:space="preserve"> )</w:t>
       </w:r>
@@ -2079,27 +2005,14 @@
       <w:r>
         <w:t xml:space="preserve">( </w:t>
       </w:r>
-      <w:r>
-        <w:fldChar w:fldCharType="begin"/>
-      </w:r>
-      <w:r>
-        <w:instrText xml:space="preserve"> SEQ ( \* ARABIC </w:instrText>
-      </w:r>
-      <w:r>
-        <w:fldChar w:fldCharType="separate"/>
-      </w:r>
-      <w:r>
-        <w:rPr>
-          <w:noProof/>
-        </w:rPr>
-        <w:t>4</w:t>
-      </w:r>
-      <w:r>
-        <w:rPr>
-          <w:noProof/>
-        </w:rPr>
-        <w:fldChar w:fldCharType="end"/>
-      </w:r>
+      <w:fldSimple w:instr=" SEQ ( \* ARABIC ">
+        <w:r>
+          <w:rPr>
+            <w:noProof/>
+          </w:rPr>
+          <w:t>4</w:t>
+        </w:r>
+      </w:fldSimple>
       <w:r>
         <w:t xml:space="preserve"> )</w:t>
       </w:r>
@@ -2262,31 +2175,7 @@
               <w:sz w:val="24"/>
               <w:szCs w:val="24"/>
             </w:rPr>
-            <m:t>=</m:t>
-          </m:r>
-          <m:r>
-            <w:rPr>
-              <w:rFonts w:ascii="Cambria Math" w:eastAsiaTheme="minorEastAsia" w:hAnsi="Cambria Math"/>
-              <w:sz w:val="24"/>
-              <w:szCs w:val="24"/>
-            </w:rPr>
-            <m:t>μ</m:t>
-          </m:r>
-          <m:r>
-            <w:rPr>
-              <w:rFonts w:ascii="Cambria Math" w:eastAsiaTheme="minorEastAsia" w:hAnsi="Cambria Math"/>
-              <w:sz w:val="24"/>
-              <w:szCs w:val="24"/>
-            </w:rPr>
-            <m:t xml:space="preserve"> </m:t>
-          </m:r>
-          <m:r>
-            <w:rPr>
-              <w:rFonts w:ascii="Cambria Math" w:eastAsiaTheme="minorEastAsia" w:hAnsi="Cambria Math"/>
-              <w:sz w:val="24"/>
-              <w:szCs w:val="24"/>
-            </w:rPr>
-            <m:t>X</m:t>
+            <m:t>=μ X</m:t>
           </m:r>
         </m:oMath>
       </m:oMathPara>
@@ -2299,27 +2188,14 @@
       <w:r>
         <w:t xml:space="preserve">( </w:t>
       </w:r>
-      <w:r>
-        <w:fldChar w:fldCharType="begin"/>
-      </w:r>
-      <w:r>
-        <w:instrText xml:space="preserve"> SEQ ( \* ARABIC </w:instrText>
-      </w:r>
-      <w:r>
-        <w:fldChar w:fldCharType="separate"/>
-      </w:r>
-      <w:r>
-        <w:rPr>
-          <w:noProof/>
-        </w:rPr>
-        <w:t>5</w:t>
-      </w:r>
-      <w:r>
-        <w:rPr>
-          <w:noProof/>
-        </w:rPr>
-        <w:fldChar w:fldCharType="end"/>
-      </w:r>
+      <w:fldSimple w:instr=" SEQ ( \* ARABIC ">
+        <w:r>
+          <w:rPr>
+            <w:noProof/>
+          </w:rPr>
+          <w:t>5</w:t>
+        </w:r>
+      </w:fldSimple>
       <w:r>
         <w:t xml:space="preserve"> )</w:t>
       </w:r>
@@ -2424,23 +2300,7 @@
                       <w:sz w:val="24"/>
                       <w:szCs w:val="24"/>
                     </w:rPr>
-                    <m:t>X</m:t>
-                  </m:r>
-                  <m:r>
-                    <w:rPr>
-                      <w:rFonts w:ascii="Cambria Math" w:hAnsi="Cambria Math"/>
-                      <w:sz w:val="24"/>
-                      <w:szCs w:val="24"/>
-                    </w:rPr>
-                    <m:t>/</m:t>
-                  </m:r>
-                  <m:r>
-                    <w:rPr>
-                      <w:rFonts w:ascii="Cambria Math" w:hAnsi="Cambria Math"/>
-                      <w:sz w:val="24"/>
-                      <w:szCs w:val="24"/>
-                    </w:rPr>
-                    <m:t>S</m:t>
+                    <m:t>X/S</m:t>
                   </m:r>
                 </m:sub>
               </m:sSub>
@@ -2452,23 +2312,7 @@
               <w:sz w:val="24"/>
               <w:szCs w:val="24"/>
             </w:rPr>
-            <m:t xml:space="preserve"> </m:t>
-          </m:r>
-          <m:r>
-            <w:rPr>
-              <w:rFonts w:ascii="Cambria Math" w:eastAsiaTheme="minorEastAsia" w:hAnsi="Cambria Math"/>
-              <w:sz w:val="24"/>
-              <w:szCs w:val="24"/>
-            </w:rPr>
-            <m:t>X</m:t>
-          </m:r>
-          <m:r>
-            <w:rPr>
-              <w:rFonts w:ascii="Cambria Math" w:eastAsiaTheme="minorEastAsia" w:hAnsi="Cambria Math"/>
-              <w:sz w:val="24"/>
-              <w:szCs w:val="24"/>
-            </w:rPr>
-            <m:t xml:space="preserve"> </m:t>
+            <m:t xml:space="preserve"> X </m:t>
           </m:r>
         </m:oMath>
       </m:oMathPara>
@@ -2481,27 +2325,14 @@
       <w:r>
         <w:t xml:space="preserve">( </w:t>
       </w:r>
-      <w:r>
-        <w:fldChar w:fldCharType="begin"/>
-      </w:r>
-      <w:r>
-        <w:instrText xml:space="preserve"> SEQ ( \* ARABIC </w:instrText>
-      </w:r>
-      <w:r>
-        <w:fldChar w:fldCharType="separate"/>
-      </w:r>
-      <w:r>
-        <w:rPr>
-          <w:noProof/>
-        </w:rPr>
-        <w:t>6</w:t>
-      </w:r>
-      <w:r>
-        <w:rPr>
-          <w:noProof/>
-        </w:rPr>
-        <w:fldChar w:fldCharType="end"/>
-      </w:r>
+      <w:fldSimple w:instr=" SEQ ( \* ARABIC ">
+        <w:r>
+          <w:rPr>
+            <w:noProof/>
+          </w:rPr>
+          <w:t>6</w:t>
+        </w:r>
+      </w:fldSimple>
       <w:r>
         <w:t xml:space="preserve"> )</w:t>
       </w:r>
@@ -2733,13 +2564,7 @@
                 <w:rPr>
                   <w:rFonts w:ascii="Cambria Math" w:eastAsiaTheme="minorEastAsia" w:hAnsi="Cambria Math"/>
                 </w:rPr>
-                <m:t>-</m:t>
-              </m:r>
-              <m:r>
-                <w:rPr>
-                  <w:rFonts w:ascii="Cambria Math" w:eastAsiaTheme="minorEastAsia" w:hAnsi="Cambria Math"/>
-                </w:rPr>
-                <m:t>S</m:t>
+                <m:t>-S</m:t>
               </m:r>
             </m:e>
           </m:d>
@@ -2809,19 +2634,7 @@
                     <w:rPr>
                       <w:rFonts w:ascii="Cambria Math" w:eastAsiaTheme="minorEastAsia" w:hAnsi="Cambria Math"/>
                     </w:rPr>
-                    <m:t>X</m:t>
-                  </m:r>
-                  <m:r>
-                    <w:rPr>
-                      <w:rFonts w:ascii="Cambria Math" w:eastAsiaTheme="minorEastAsia" w:hAnsi="Cambria Math"/>
-                    </w:rPr>
-                    <m:t>/</m:t>
-                  </m:r>
-                  <m:r>
-                    <w:rPr>
-                      <w:rFonts w:ascii="Cambria Math" w:eastAsiaTheme="minorEastAsia" w:hAnsi="Cambria Math"/>
-                    </w:rPr>
-                    <m:t>S</m:t>
+                    <m:t>X/S</m:t>
                   </m:r>
                 </m:sub>
               </m:sSub>
@@ -2875,13 +2688,7 @@
                 <w:rPr>
                   <w:rFonts w:ascii="Cambria Math" w:eastAsiaTheme="minorEastAsia" w:hAnsi="Cambria Math"/>
                 </w:rPr>
-                <m:t>+</m:t>
-              </m:r>
-              <m:r>
-                <w:rPr>
-                  <w:rFonts w:ascii="Cambria Math" w:eastAsiaTheme="minorEastAsia" w:hAnsi="Cambria Math"/>
-                </w:rPr>
-                <m:t>S</m:t>
+                <m:t>+S</m:t>
               </m:r>
             </m:den>
           </m:f>
@@ -2905,27 +2712,14 @@
       <w:r>
         <w:t xml:space="preserve">( </w:t>
       </w:r>
-      <w:r>
-        <w:fldChar w:fldCharType="begin"/>
-      </w:r>
-      <w:r>
-        <w:instrText xml:space="preserve"> SEQ ( \* ARABIC </w:instrText>
-      </w:r>
-      <w:r>
-        <w:fldChar w:fldCharType="separate"/>
-      </w:r>
-      <w:r>
-        <w:rPr>
-          <w:noProof/>
-        </w:rPr>
-        <w:t>7</w:t>
-      </w:r>
-      <w:r>
-        <w:rPr>
-          <w:noProof/>
-        </w:rPr>
-        <w:fldChar w:fldCharType="end"/>
-      </w:r>
+      <w:fldSimple w:instr=" SEQ ( \* ARABIC ">
+        <w:r>
+          <w:rPr>
+            <w:noProof/>
+          </w:rPr>
+          <w:t>7</w:t>
+        </w:r>
+      </w:fldSimple>
       <w:r>
         <w:t xml:space="preserve"> )</w:t>
       </w:r>
@@ -3131,15 +2925,7 @@
               <w:sz w:val="24"/>
               <w:szCs w:val="24"/>
             </w:rPr>
-            <m:t xml:space="preserve"> </m:t>
-          </m:r>
-          <m:r>
-            <w:rPr>
-              <w:rFonts w:ascii="Cambria Math" w:hAnsi="Cambria Math"/>
-              <w:sz w:val="24"/>
-              <w:szCs w:val="24"/>
-            </w:rPr>
-            <m:t>X</m:t>
+            <m:t xml:space="preserve"> X</m:t>
           </m:r>
         </m:oMath>
       </m:oMathPara>
@@ -3152,27 +2938,14 @@
       <w:r>
         <w:t xml:space="preserve">( </w:t>
       </w:r>
-      <w:r>
-        <w:fldChar w:fldCharType="begin"/>
-      </w:r>
-      <w:r>
-        <w:instrText xml:space="preserve"> SEQ ( \* ARABIC </w:instrText>
-      </w:r>
-      <w:r>
-        <w:fldChar w:fldCharType="separate"/>
-      </w:r>
-      <w:r>
-        <w:rPr>
-          <w:noProof/>
-        </w:rPr>
-        <w:t>8</w:t>
-      </w:r>
-      <w:r>
-        <w:rPr>
-          <w:noProof/>
-        </w:rPr>
-        <w:fldChar w:fldCharType="end"/>
-      </w:r>
+      <w:fldSimple w:instr=" SEQ ( \* ARABIC ">
+        <w:r>
+          <w:rPr>
+            <w:noProof/>
+          </w:rPr>
+          <w:t>8</w:t>
+        </w:r>
+      </w:fldSimple>
       <w:r>
         <w:t xml:space="preserve"> )</w:t>
       </w:r>
@@ -3382,15 +3155,7 @@
                   <w:sz w:val="24"/>
                   <w:szCs w:val="24"/>
                 </w:rPr>
-                <m:t>-</m:t>
-              </m:r>
-              <m:r>
-                <w:rPr>
-                  <w:rFonts w:ascii="Cambria Math" w:hAnsi="Cambria Math"/>
-                  <w:sz w:val="24"/>
-                  <w:szCs w:val="24"/>
-                </w:rPr>
-                <m:t>X</m:t>
+                <m:t>-X</m:t>
               </m:r>
             </m:e>
           </m:d>
@@ -3430,15 +3195,7 @@
                   <w:sz w:val="24"/>
                   <w:szCs w:val="24"/>
                 </w:rPr>
-                <m:t>max</m:t>
-              </m:r>
-              <m:r>
-                <w:rPr>
-                  <w:rFonts w:ascii="Cambria Math" w:hAnsi="Cambria Math"/>
-                  <w:sz w:val="24"/>
-                  <w:szCs w:val="24"/>
-                </w:rPr>
-                <m:t xml:space="preserve"> </m:t>
+                <m:t xml:space="preserve">max </m:t>
               </m:r>
             </m:sub>
           </m:sSub>
@@ -3502,15 +3259,7 @@
                   <w:sz w:val="24"/>
                   <w:szCs w:val="24"/>
                 </w:rPr>
-                <m:t>+</m:t>
-              </m:r>
-              <m:r>
-                <w:rPr>
-                  <w:rFonts w:ascii="Cambria Math" w:hAnsi="Cambria Math"/>
-                  <w:sz w:val="24"/>
-                  <w:szCs w:val="24"/>
-                </w:rPr>
-                <m:t>S</m:t>
+                <m:t>+S</m:t>
               </m:r>
             </m:den>
           </m:f>
@@ -3520,15 +3269,7 @@
               <w:sz w:val="24"/>
               <w:szCs w:val="24"/>
             </w:rPr>
-            <m:t>X</m:t>
-          </m:r>
-          <m:r>
-            <w:rPr>
-              <w:rFonts w:ascii="Cambria Math" w:hAnsi="Cambria Math"/>
-              <w:sz w:val="24"/>
-              <w:szCs w:val="24"/>
-            </w:rPr>
-            <m:t>-</m:t>
+            <m:t>X-</m:t>
           </m:r>
           <m:sSub>
             <m:sSubPr>
@@ -3581,27 +3322,14 @@
       <w:r>
         <w:t xml:space="preserve">( </w:t>
       </w:r>
-      <w:r>
-        <w:fldChar w:fldCharType="begin"/>
-      </w:r>
-      <w:r>
-        <w:instrText xml:space="preserve"> SEQ ( \* ARABIC </w:instrText>
-      </w:r>
-      <w:r>
-        <w:fldChar w:fldCharType="separate"/>
-      </w:r>
-      <w:r>
-        <w:rPr>
-          <w:noProof/>
-        </w:rPr>
-        <w:t>9</w:t>
-      </w:r>
-      <w:r>
-        <w:rPr>
-          <w:noProof/>
-        </w:rPr>
-        <w:fldChar w:fldCharType="end"/>
-      </w:r>
+      <w:fldSimple w:instr=" SEQ ( \* ARABIC ">
+        <w:r>
+          <w:rPr>
+            <w:noProof/>
+          </w:rPr>
+          <w:t>9</w:t>
+        </w:r>
+      </w:fldSimple>
       <w:r>
         <w:t xml:space="preserve"> )</w:t>
       </w:r>
@@ -3924,27 +3652,14 @@
       <w:r>
         <w:t xml:space="preserve">( </w:t>
       </w:r>
-      <w:r>
-        <w:fldChar w:fldCharType="begin"/>
-      </w:r>
-      <w:r>
-        <w:instrText xml:space="preserve"> SEQ ( \* ARABIC </w:instrText>
-      </w:r>
-      <w:r>
-        <w:fldChar w:fldCharType="separate"/>
-      </w:r>
-      <w:r>
-        <w:rPr>
-          <w:noProof/>
-        </w:rPr>
-        <w:t>10</w:t>
-      </w:r>
-      <w:r>
-        <w:rPr>
-          <w:noProof/>
-        </w:rPr>
-        <w:fldChar w:fldCharType="end"/>
-      </w:r>
+      <w:fldSimple w:instr=" SEQ ( \* ARABIC ">
+        <w:r>
+          <w:rPr>
+            <w:noProof/>
+          </w:rPr>
+          <w:t>10</w:t>
+        </w:r>
+      </w:fldSimple>
       <w:r>
         <w:t xml:space="preserve"> )</w:t>
       </w:r>
@@ -4177,13 +3892,7 @@
                 <w:rPr>
                   <w:rFonts w:ascii="Cambria Math" w:hAnsi="Cambria Math"/>
                 </w:rPr>
-                <m:t>-</m:t>
-              </m:r>
-              <m:r>
-                <w:rPr>
-                  <w:rFonts w:ascii="Cambria Math" w:hAnsi="Cambria Math"/>
-                </w:rPr>
-                <m:t>P</m:t>
+                <m:t>-P</m:t>
               </m:r>
             </m:e>
           </m:d>
@@ -4215,19 +3924,7 @@
                 <w:rPr>
                   <w:rFonts w:ascii="Cambria Math" w:eastAsiaTheme="minorEastAsia" w:hAnsi="Cambria Math"/>
                 </w:rPr>
-                <m:t>P</m:t>
-              </m:r>
-              <m:r>
-                <w:rPr>
-                  <w:rFonts w:ascii="Cambria Math" w:eastAsiaTheme="minorEastAsia" w:hAnsi="Cambria Math"/>
-                </w:rPr>
-                <m:t>/</m:t>
-              </m:r>
-              <m:r>
-                <w:rPr>
-                  <w:rFonts w:ascii="Cambria Math" w:eastAsiaTheme="minorEastAsia" w:hAnsi="Cambria Math"/>
-                </w:rPr>
-                <m:t>S</m:t>
+                <m:t>P/S</m:t>
               </m:r>
             </m:sub>
           </m:sSub>
@@ -4291,19 +3988,7 @@
                     <w:rPr>
                       <w:rFonts w:ascii="Cambria Math" w:eastAsiaTheme="minorEastAsia" w:hAnsi="Cambria Math"/>
                     </w:rPr>
-                    <m:t>X</m:t>
-                  </m:r>
-                  <m:r>
-                    <w:rPr>
-                      <w:rFonts w:ascii="Cambria Math" w:eastAsiaTheme="minorEastAsia" w:hAnsi="Cambria Math"/>
-                    </w:rPr>
-                    <m:t>/</m:t>
-                  </m:r>
-                  <m:r>
-                    <w:rPr>
-                      <w:rFonts w:ascii="Cambria Math" w:eastAsiaTheme="minorEastAsia" w:hAnsi="Cambria Math"/>
-                    </w:rPr>
-                    <m:t>S</m:t>
+                    <m:t>X/S</m:t>
                   </m:r>
                 </m:sub>
               </m:sSub>
@@ -4357,13 +4042,7 @@
                 <w:rPr>
                   <w:rFonts w:ascii="Cambria Math" w:eastAsiaTheme="minorEastAsia" w:hAnsi="Cambria Math"/>
                 </w:rPr>
-                <m:t>+</m:t>
-              </m:r>
-              <m:r>
-                <w:rPr>
-                  <w:rFonts w:ascii="Cambria Math" w:eastAsiaTheme="minorEastAsia" w:hAnsi="Cambria Math"/>
-                </w:rPr>
-                <m:t>S</m:t>
+                <m:t>+S</m:t>
               </m:r>
             </m:den>
           </m:f>
@@ -4384,27 +4063,14 @@
       <w:r>
         <w:t xml:space="preserve">( </w:t>
       </w:r>
-      <w:r>
-        <w:fldChar w:fldCharType="begin"/>
-      </w:r>
-      <w:r>
-        <w:instrText xml:space="preserve"> SEQ ( \* ARABIC </w:instrText>
-      </w:r>
-      <w:r>
-        <w:fldChar w:fldCharType="separate"/>
-      </w:r>
-      <w:r>
-        <w:rPr>
-          <w:noProof/>
-        </w:rPr>
-        <w:t>11</w:t>
-      </w:r>
-      <w:r>
-        <w:rPr>
-          <w:noProof/>
-        </w:rPr>
-        <w:fldChar w:fldCharType="end"/>
-      </w:r>
+      <w:fldSimple w:instr=" SEQ ( \* ARABIC ">
+        <w:r>
+          <w:rPr>
+            <w:noProof/>
+          </w:rPr>
+          <w:t>11</w:t>
+        </w:r>
+      </w:fldSimple>
       <w:r>
         <w:t xml:space="preserve"> )</w:t>
       </w:r>
@@ -4526,13 +4192,7 @@
                       <w:rPr>
                         <w:rFonts w:ascii="Cambria Math" w:eastAsiaTheme="minorEastAsia" w:hAnsi="Cambria Math"/>
                       </w:rPr>
-                      <m:t>=</m:t>
-                    </m:r>
-                    <m:r>
-                      <w:rPr>
-                        <w:rFonts w:ascii="Cambria Math" w:eastAsiaTheme="minorEastAsia" w:hAnsi="Cambria Math"/>
-                      </w:rPr>
-                      <m:t>D</m:t>
+                      <m:t>=D</m:t>
                     </m:r>
                     <m:d>
                       <m:dPr>
@@ -4574,13 +4234,7 @@
                           <w:rPr>
                             <w:rFonts w:ascii="Cambria Math" w:eastAsiaTheme="minorEastAsia" w:hAnsi="Cambria Math"/>
                           </w:rPr>
-                          <m:t>-</m:t>
-                        </m:r>
-                        <m:r>
-                          <w:rPr>
-                            <w:rFonts w:ascii="Cambria Math" w:eastAsiaTheme="minorEastAsia" w:hAnsi="Cambria Math"/>
-                          </w:rPr>
-                          <m:t>S</m:t>
+                          <m:t>-S</m:t>
                         </m:r>
                       </m:e>
                     </m:d>
@@ -4650,19 +4304,7 @@
                               <w:rPr>
                                 <w:rFonts w:ascii="Cambria Math" w:eastAsiaTheme="minorEastAsia" w:hAnsi="Cambria Math"/>
                               </w:rPr>
-                              <m:t>X</m:t>
-                            </m:r>
-                            <m:r>
-                              <w:rPr>
-                                <w:rFonts w:ascii="Cambria Math" w:eastAsiaTheme="minorEastAsia" w:hAnsi="Cambria Math"/>
-                              </w:rPr>
-                              <m:t>/</m:t>
-                            </m:r>
-                            <m:r>
-                              <w:rPr>
-                                <w:rFonts w:ascii="Cambria Math" w:eastAsiaTheme="minorEastAsia" w:hAnsi="Cambria Math"/>
-                              </w:rPr>
-                              <m:t>S</m:t>
+                              <m:t>X/S</m:t>
                             </m:r>
                           </m:sub>
                         </m:sSub>
@@ -4716,13 +4358,7 @@
                           <w:rPr>
                             <w:rFonts w:ascii="Cambria Math" w:eastAsiaTheme="minorEastAsia" w:hAnsi="Cambria Math"/>
                           </w:rPr>
-                          <m:t>+</m:t>
-                        </m:r>
-                        <m:r>
-                          <w:rPr>
-                            <w:rFonts w:ascii="Cambria Math" w:eastAsiaTheme="minorEastAsia" w:hAnsi="Cambria Math"/>
-                          </w:rPr>
-                          <m:t>S</m:t>
+                          <m:t>+S</m:t>
                         </m:r>
                       </m:den>
                     </m:f>
@@ -4770,14 +4406,7 @@
                         <w:rFonts w:ascii="Cambria Math" w:hAnsi="Cambria Math"/>
                         <w:szCs w:val="24"/>
                       </w:rPr>
-                      <m:t>=</m:t>
-                    </m:r>
-                    <m:r>
-                      <w:rPr>
-                        <w:rFonts w:ascii="Cambria Math" w:hAnsi="Cambria Math"/>
-                        <w:szCs w:val="24"/>
-                      </w:rPr>
-                      <m:t>D</m:t>
+                      <m:t>=D</m:t>
                     </m:r>
                     <m:d>
                       <m:dPr>
@@ -4824,14 +4453,7 @@
                             <w:rFonts w:ascii="Cambria Math" w:hAnsi="Cambria Math"/>
                             <w:szCs w:val="24"/>
                           </w:rPr>
-                          <m:t>-</m:t>
-                        </m:r>
-                        <m:r>
-                          <w:rPr>
-                            <w:rFonts w:ascii="Cambria Math" w:hAnsi="Cambria Math"/>
-                            <w:szCs w:val="24"/>
-                          </w:rPr>
-                          <m:t>X</m:t>
+                          <m:t>-X</m:t>
                         </m:r>
                       </m:e>
                     </m:d>
@@ -4936,14 +4558,7 @@
                                 <w:rFonts w:ascii="Cambria Math" w:hAnsi="Cambria Math"/>
                                 <w:szCs w:val="24"/>
                               </w:rPr>
-                              <m:t>+</m:t>
-                            </m:r>
-                            <m:r>
-                              <w:rPr>
-                                <w:rFonts w:ascii="Cambria Math" w:hAnsi="Cambria Math"/>
-                                <w:szCs w:val="24"/>
-                              </w:rPr>
-                              <m:t>S</m:t>
+                              <m:t>+S</m:t>
                             </m:r>
                           </m:den>
                         </m:f>
@@ -5052,13 +4667,7 @@
                       <w:rPr>
                         <w:rFonts w:ascii="Cambria Math" w:hAnsi="Cambria Math"/>
                       </w:rPr>
-                      <m:t>=</m:t>
-                    </m:r>
-                    <m:r>
-                      <w:rPr>
-                        <w:rFonts w:ascii="Cambria Math" w:hAnsi="Cambria Math"/>
-                      </w:rPr>
-                      <m:t>D</m:t>
+                      <m:t>=D</m:t>
                     </m:r>
                     <m:d>
                       <m:dPr>
@@ -5100,13 +4709,7 @@
                           <w:rPr>
                             <w:rFonts w:ascii="Cambria Math" w:hAnsi="Cambria Math"/>
                           </w:rPr>
-                          <m:t>-</m:t>
-                        </m:r>
-                        <m:r>
-                          <w:rPr>
-                            <w:rFonts w:ascii="Cambria Math" w:hAnsi="Cambria Math"/>
-                          </w:rPr>
-                          <m:t>P</m:t>
+                          <m:t>-P</m:t>
                         </m:r>
                       </m:e>
                     </m:d>
@@ -5138,19 +4741,7 @@
                           <w:rPr>
                             <w:rFonts w:ascii="Cambria Math" w:eastAsiaTheme="minorEastAsia" w:hAnsi="Cambria Math"/>
                           </w:rPr>
-                          <m:t>P</m:t>
-                        </m:r>
-                        <m:r>
-                          <w:rPr>
-                            <w:rFonts w:ascii="Cambria Math" w:eastAsiaTheme="minorEastAsia" w:hAnsi="Cambria Math"/>
-                          </w:rPr>
-                          <m:t>/</m:t>
-                        </m:r>
-                        <m:r>
-                          <w:rPr>
-                            <w:rFonts w:ascii="Cambria Math" w:eastAsiaTheme="minorEastAsia" w:hAnsi="Cambria Math"/>
-                          </w:rPr>
-                          <m:t>S</m:t>
+                          <m:t>P/S</m:t>
                         </m:r>
                       </m:sub>
                     </m:sSub>
@@ -5214,19 +4805,7 @@
                               <w:rPr>
                                 <w:rFonts w:ascii="Cambria Math" w:eastAsiaTheme="minorEastAsia" w:hAnsi="Cambria Math"/>
                               </w:rPr>
-                              <m:t>X</m:t>
-                            </m:r>
-                            <m:r>
-                              <w:rPr>
-                                <w:rFonts w:ascii="Cambria Math" w:eastAsiaTheme="minorEastAsia" w:hAnsi="Cambria Math"/>
-                              </w:rPr>
-                              <m:t>/</m:t>
-                            </m:r>
-                            <m:r>
-                              <w:rPr>
-                                <w:rFonts w:ascii="Cambria Math" w:eastAsiaTheme="minorEastAsia" w:hAnsi="Cambria Math"/>
-                              </w:rPr>
-                              <m:t>S</m:t>
+                              <m:t>X/S</m:t>
                             </m:r>
                           </m:sub>
                         </m:sSub>
@@ -5280,13 +4859,7 @@
                           <w:rPr>
                             <w:rFonts w:ascii="Cambria Math" w:eastAsiaTheme="minorEastAsia" w:hAnsi="Cambria Math"/>
                           </w:rPr>
-                          <m:t>+</m:t>
-                        </m:r>
-                        <m:r>
-                          <w:rPr>
-                            <w:rFonts w:ascii="Cambria Math" w:eastAsiaTheme="minorEastAsia" w:hAnsi="Cambria Math"/>
-                          </w:rPr>
-                          <m:t>S</m:t>
+                          <m:t>+S</m:t>
                         </m:r>
                       </m:den>
                     </m:f>
@@ -5315,27 +4888,14 @@
       <w:r>
         <w:t xml:space="preserve">( </w:t>
       </w:r>
-      <w:r>
-        <w:fldChar w:fldCharType="begin"/>
-      </w:r>
-      <w:r>
-        <w:instrText xml:space="preserve"> SEQ ( \* ARABIC </w:instrText>
-      </w:r>
-      <w:r>
-        <w:fldChar w:fldCharType="separate"/>
-      </w:r>
-      <w:r>
-        <w:rPr>
-          <w:noProof/>
-        </w:rPr>
-        <w:t>12</w:t>
-      </w:r>
-      <w:r>
-        <w:rPr>
-          <w:noProof/>
-        </w:rPr>
-        <w:fldChar w:fldCharType="end"/>
-      </w:r>
+      <w:fldSimple w:instr=" SEQ ( \* ARABIC ">
+        <w:r>
+          <w:rPr>
+            <w:noProof/>
+          </w:rPr>
+          <w:t>12</w:t>
+        </w:r>
+      </w:fldSimple>
       <w:r>
         <w:t xml:space="preserve"> )</w:t>
       </w:r>
@@ -6045,19 +5605,7 @@
                           <w:rPr>
                             <w:rFonts w:ascii="Cambria Math" w:hAnsi="Cambria Math"/>
                           </w:rPr>
-                          <m:t>P</m:t>
-                        </m:r>
-                        <m:r>
-                          <w:rPr>
-                            <w:rFonts w:ascii="Cambria Math" w:hAnsi="Cambria Math"/>
-                          </w:rPr>
-                          <m:t>/</m:t>
-                        </m:r>
-                        <m:r>
-                          <w:rPr>
-                            <w:rFonts w:ascii="Cambria Math" w:hAnsi="Cambria Math"/>
-                          </w:rPr>
-                          <m:t>S</m:t>
+                          <m:t>P/S</m:t>
                         </m:r>
                       </m:sub>
                     </m:sSub>
@@ -6091,19 +5639,7 @@
                           <w:rPr>
                             <w:rFonts w:ascii="Cambria Math" w:hAnsi="Cambria Math"/>
                           </w:rPr>
-                          <m:t>X</m:t>
-                        </m:r>
-                        <m:r>
-                          <w:rPr>
-                            <w:rFonts w:ascii="Cambria Math" w:hAnsi="Cambria Math"/>
-                          </w:rPr>
-                          <m:t>/</m:t>
-                        </m:r>
-                        <m:r>
-                          <w:rPr>
-                            <w:rFonts w:ascii="Cambria Math" w:hAnsi="Cambria Math"/>
-                          </w:rPr>
-                          <m:t>S</m:t>
+                          <m:t>X/S</m:t>
                         </m:r>
                       </m:sub>
                     </m:sSub>
@@ -6198,13 +5734,7 @@
                       <w:rPr>
                         <w:rFonts w:ascii="Cambria Math" w:hAnsi="Cambria Math"/>
                       </w:rPr>
-                      <m:t>+</m:t>
-                    </m:r>
-                    <m:r>
-                      <w:rPr>
-                        <w:rFonts w:ascii="Cambria Math" w:hAnsi="Cambria Math"/>
-                      </w:rPr>
-                      <m:t>S</m:t>
+                      <m:t>+S</m:t>
                     </m:r>
                   </m:den>
                 </m:f>
@@ -6410,13 +5940,7 @@
             <w:rPr>
               <w:rFonts w:ascii="Cambria Math" w:hAnsi="Cambria Math"/>
             </w:rPr>
-            <m:t>=</m:t>
-          </m:r>
-          <m:r>
-            <w:rPr>
-              <w:rFonts w:ascii="Cambria Math" w:hAnsi="Cambria Math"/>
-            </w:rPr>
-            <m:t>D</m:t>
+            <m:t>=D</m:t>
           </m:r>
           <m:d>
             <m:dPr>
@@ -6450,13 +5974,7 @@
                     <w:rPr>
                       <w:rFonts w:ascii="Cambria Math" w:hAnsi="Cambria Math"/>
                     </w:rPr>
-                    <m:t>i</m:t>
-                  </m:r>
-                  <m:r>
-                    <w:rPr>
-                      <w:rFonts w:ascii="Cambria Math" w:hAnsi="Cambria Math"/>
-                    </w:rPr>
-                    <m:t>,0</m:t>
+                    <m:t>i,0</m:t>
                   </m:r>
                 </m:sub>
               </m:sSub>
@@ -6517,13 +6035,7 @@
                 <w:rPr>
                   <w:rFonts w:ascii="Cambria Math" w:hAnsi="Cambria Math"/>
                 </w:rPr>
-                <m:t>j</m:t>
-              </m:r>
-              <m:r>
-                <w:rPr>
-                  <w:rFonts w:ascii="Cambria Math" w:hAnsi="Cambria Math"/>
-                </w:rPr>
-                <m:t>=1-2</m:t>
+                <m:t>j=1-2</m:t>
               </m:r>
             </m:sub>
             <m:sup/>
@@ -6582,19 +6094,7 @@
                     <w:rPr>
                       <w:rFonts w:ascii="Cambria Math" w:hAnsi="Cambria Math"/>
                     </w:rPr>
-                    <m:t>i</m:t>
-                  </m:r>
-                  <m:r>
-                    <w:rPr>
-                      <w:rFonts w:ascii="Cambria Math" w:hAnsi="Cambria Math"/>
-                    </w:rPr>
-                    <m:t xml:space="preserve">,  </m:t>
-                  </m:r>
-                  <m:r>
-                    <w:rPr>
-                      <w:rFonts w:ascii="Cambria Math" w:hAnsi="Cambria Math"/>
-                    </w:rPr>
-                    <m:t>j</m:t>
+                    <m:t>i,  j</m:t>
                   </m:r>
                 </m:sub>
               </m:sSub>
@@ -6620,27 +6120,14 @@
       <w:r>
         <w:t xml:space="preserve">( </w:t>
       </w:r>
-      <w:r>
-        <w:fldChar w:fldCharType="begin"/>
-      </w:r>
-      <w:r>
-        <w:instrText xml:space="preserve"> SEQ ( \* ARABIC </w:instrText>
-      </w:r>
-      <w:r>
-        <w:fldChar w:fldCharType="separate"/>
-      </w:r>
-      <w:r>
-        <w:rPr>
-          <w:noProof/>
-        </w:rPr>
-        <w:t>13</w:t>
-      </w:r>
-      <w:r>
-        <w:rPr>
-          <w:noProof/>
-        </w:rPr>
-        <w:fldChar w:fldCharType="end"/>
-      </w:r>
+      <w:fldSimple w:instr=" SEQ ( \* ARABIC ">
+        <w:r>
+          <w:rPr>
+            <w:noProof/>
+          </w:rPr>
+          <w:t>13</w:t>
+        </w:r>
+      </w:fldSimple>
       <w:r>
         <w:t xml:space="preserve"> )</w:t>
       </w:r>
@@ -6717,13 +6204,7 @@
                       <w:rPr>
                         <w:rFonts w:ascii="Cambria Math" w:hAnsi="Cambria Math"/>
                       </w:rPr>
-                      <m:t>=</m:t>
-                    </m:r>
-                    <m:r>
-                      <w:rPr>
-                        <w:rFonts w:ascii="Cambria Math" w:hAnsi="Cambria Math"/>
-                      </w:rPr>
-                      <m:t>D</m:t>
+                      <m:t>=D</m:t>
                     </m:r>
                     <m:d>
                       <m:dPr>
@@ -6765,13 +6246,7 @@
                           <w:rPr>
                             <w:rFonts w:ascii="Cambria Math" w:hAnsi="Cambria Math"/>
                           </w:rPr>
-                          <m:t>-</m:t>
-                        </m:r>
-                        <m:r>
-                          <w:rPr>
-                            <w:rFonts w:ascii="Cambria Math" w:hAnsi="Cambria Math"/>
-                          </w:rPr>
-                          <m:t>S</m:t>
+                          <m:t>-S</m:t>
                         </m:r>
                       </m:e>
                     </m:d>
@@ -6798,13 +6273,7 @@
                           <w:rPr>
                             <w:rFonts w:ascii="Cambria Math" w:hAnsi="Cambria Math"/>
                           </w:rPr>
-                          <m:t>j</m:t>
-                        </m:r>
-                        <m:r>
-                          <w:rPr>
-                            <w:rFonts w:ascii="Cambria Math" w:hAnsi="Cambria Math"/>
-                          </w:rPr>
-                          <m:t>=1-2</m:t>
+                          <m:t>j=1-2</m:t>
                         </m:r>
                       </m:sub>
                       <m:sup/>
@@ -6863,13 +6332,7 @@
                               <w:rPr>
                                 <w:rFonts w:ascii="Cambria Math" w:hAnsi="Cambria Math"/>
                               </w:rPr>
-                              <m:t>1,</m:t>
-                            </m:r>
-                            <m:r>
-                              <w:rPr>
-                                <w:rFonts w:ascii="Cambria Math" w:hAnsi="Cambria Math"/>
-                              </w:rPr>
-                              <m:t>j</m:t>
+                              <m:t>1,j</m:t>
                             </m:r>
                           </m:sub>
                         </m:sSub>
@@ -6909,13 +6372,7 @@
                       <w:rPr>
                         <w:rFonts w:ascii="Cambria Math" w:hAnsi="Cambria Math"/>
                       </w:rPr>
-                      <m:t>=</m:t>
-                    </m:r>
-                    <m:r>
-                      <w:rPr>
-                        <w:rFonts w:ascii="Cambria Math" w:hAnsi="Cambria Math"/>
-                      </w:rPr>
-                      <m:t>D</m:t>
+                      <m:t>=D</m:t>
                     </m:r>
                     <m:d>
                       <m:dPr>
@@ -6931,13 +6388,7 @@
                           <w:rPr>
                             <w:rFonts w:ascii="Cambria Math" w:hAnsi="Cambria Math"/>
                           </w:rPr>
-                          <m:t>-</m:t>
-                        </m:r>
-                        <m:r>
-                          <w:rPr>
-                            <w:rFonts w:ascii="Cambria Math" w:hAnsi="Cambria Math"/>
-                          </w:rPr>
-                          <m:t>X</m:t>
+                          <m:t>-X</m:t>
                         </m:r>
                       </m:e>
                     </m:d>
@@ -6964,13 +6415,7 @@
                           <w:rPr>
                             <w:rFonts w:ascii="Cambria Math" w:hAnsi="Cambria Math"/>
                           </w:rPr>
-                          <m:t>j</m:t>
-                        </m:r>
-                        <m:r>
-                          <w:rPr>
-                            <w:rFonts w:ascii="Cambria Math" w:hAnsi="Cambria Math"/>
-                          </w:rPr>
-                          <m:t>=1-2</m:t>
+                          <m:t>j=1-2</m:t>
                         </m:r>
                       </m:sub>
                       <m:sup/>
@@ -7029,13 +6474,7 @@
                               <w:rPr>
                                 <w:rFonts w:ascii="Cambria Math" w:hAnsi="Cambria Math"/>
                               </w:rPr>
-                              <m:t>2,</m:t>
-                            </m:r>
-                            <m:r>
-                              <w:rPr>
-                                <w:rFonts w:ascii="Cambria Math" w:hAnsi="Cambria Math"/>
-                              </w:rPr>
-                              <m:t>j</m:t>
+                              <m:t>2,j</m:t>
                             </m:r>
                           </m:sub>
                         </m:sSub>
@@ -7075,13 +6514,7 @@
                       <w:rPr>
                         <w:rFonts w:ascii="Cambria Math" w:hAnsi="Cambria Math"/>
                       </w:rPr>
-                      <m:t>=</m:t>
-                    </m:r>
-                    <m:r>
-                      <w:rPr>
-                        <w:rFonts w:ascii="Cambria Math" w:hAnsi="Cambria Math"/>
-                      </w:rPr>
-                      <m:t>D</m:t>
+                      <m:t>=D</m:t>
                     </m:r>
                     <m:d>
                       <m:dPr>
@@ -7097,13 +6530,7 @@
                           <w:rPr>
                             <w:rFonts w:ascii="Cambria Math" w:hAnsi="Cambria Math"/>
                           </w:rPr>
-                          <m:t>-</m:t>
-                        </m:r>
-                        <m:r>
-                          <w:rPr>
-                            <w:rFonts w:ascii="Cambria Math" w:hAnsi="Cambria Math"/>
-                          </w:rPr>
-                          <m:t>P</m:t>
+                          <m:t>-P</m:t>
                         </m:r>
                       </m:e>
                     </m:d>
@@ -7130,13 +6557,7 @@
                           <w:rPr>
                             <w:rFonts w:ascii="Cambria Math" w:hAnsi="Cambria Math"/>
                           </w:rPr>
-                          <m:t>j</m:t>
-                        </m:r>
-                        <m:r>
-                          <w:rPr>
-                            <w:rFonts w:ascii="Cambria Math" w:hAnsi="Cambria Math"/>
-                          </w:rPr>
-                          <m:t>=1-2</m:t>
+                          <m:t>j=1-2</m:t>
                         </m:r>
                       </m:sub>
                       <m:sup/>
@@ -7195,13 +6616,7 @@
                               <w:rPr>
                                 <w:rFonts w:ascii="Cambria Math" w:hAnsi="Cambria Math"/>
                               </w:rPr>
-                              <m:t>3,</m:t>
-                            </m:r>
-                            <m:r>
-                              <w:rPr>
-                                <w:rFonts w:ascii="Cambria Math" w:hAnsi="Cambria Math"/>
-                              </w:rPr>
-                              <m:t>j</m:t>
+                              <m:t>3,j</m:t>
                             </m:r>
                           </m:sub>
                         </m:sSub>
@@ -7223,27 +6638,14 @@
       <w:r>
         <w:t xml:space="preserve">( </w:t>
       </w:r>
-      <w:r>
-        <w:fldChar w:fldCharType="begin"/>
-      </w:r>
-      <w:r>
-        <w:instrText xml:space="preserve"> SEQ ( \* ARABIC </w:instrText>
-      </w:r>
-      <w:r>
-        <w:fldChar w:fldCharType="separate"/>
-      </w:r>
-      <w:r>
-        <w:rPr>
-          <w:noProof/>
-        </w:rPr>
-        <w:t>14</w:t>
-      </w:r>
-      <w:r>
-        <w:rPr>
-          <w:noProof/>
-        </w:rPr>
-        <w:fldChar w:fldCharType="end"/>
-      </w:r>
+      <w:fldSimple w:instr=" SEQ ( \* ARABIC ">
+        <w:r>
+          <w:rPr>
+            <w:noProof/>
+          </w:rPr>
+          <w:t>14</w:t>
+        </w:r>
+      </w:fldSimple>
       <w:r>
         <w:t xml:space="preserve"> )</w:t>
       </w:r>
@@ -7772,31 +7174,7 @@
                                           <w:sz w:val="20"/>
                                           <w:szCs w:val="18"/>
                                         </w:rPr>
-                                        <m:t>μ</m:t>
-                                      </m:r>
-                                      <m:r>
-                                        <w:rPr>
-                                          <w:rFonts w:ascii="Cambria Math" w:hAnsi="Cambria Math"/>
-                                          <w:sz w:val="20"/>
-                                          <w:szCs w:val="18"/>
-                                        </w:rPr>
-                                        <m:t>(</m:t>
-                                      </m:r>
-                                      <m:r>
-                                        <w:rPr>
-                                          <w:rFonts w:ascii="Cambria Math" w:hAnsi="Cambria Math"/>
-                                          <w:sz w:val="20"/>
-                                          <w:szCs w:val="18"/>
-                                        </w:rPr>
-                                        <m:t>S</m:t>
-                                      </m:r>
-                                      <m:r>
-                                        <w:rPr>
-                                          <w:rFonts w:ascii="Cambria Math" w:hAnsi="Cambria Math"/>
-                                          <w:sz w:val="20"/>
-                                          <w:szCs w:val="18"/>
-                                        </w:rPr>
-                                        <m:t>)</m:t>
+                                        <m:t>μ(S)</m:t>
                                       </m:r>
                                     </m:num>
                                     <m:den>
@@ -7828,23 +7206,7 @@
                                               <w:sz w:val="20"/>
                                               <w:szCs w:val="18"/>
                                             </w:rPr>
-                                            <m:t>X</m:t>
-                                          </m:r>
-                                          <m:r>
-                                            <w:rPr>
-                                              <w:rFonts w:ascii="Cambria Math" w:hAnsi="Cambria Math"/>
-                                              <w:sz w:val="20"/>
-                                              <w:szCs w:val="18"/>
-                                            </w:rPr>
-                                            <m:t>/</m:t>
-                                          </m:r>
-                                          <m:r>
-                                            <w:rPr>
-                                              <w:rFonts w:ascii="Cambria Math" w:hAnsi="Cambria Math"/>
-                                              <w:sz w:val="20"/>
-                                              <w:szCs w:val="18"/>
-                                            </w:rPr>
-                                            <m:t>S</m:t>
+                                            <m:t>X/S</m:t>
                                           </m:r>
                                         </m:sub>
                                       </m:sSub>
@@ -8018,23 +7380,7 @@
                                               <w:sz w:val="20"/>
                                               <w:szCs w:val="18"/>
                                             </w:rPr>
-                                            <m:t>P</m:t>
-                                          </m:r>
-                                          <m:r>
-                                            <w:rPr>
-                                              <w:rFonts w:ascii="Cambria Math" w:hAnsi="Cambria Math"/>
-                                              <w:sz w:val="20"/>
-                                              <w:szCs w:val="18"/>
-                                            </w:rPr>
-                                            <m:t>/</m:t>
-                                          </m:r>
-                                          <m:r>
-                                            <w:rPr>
-                                              <w:rFonts w:ascii="Cambria Math" w:hAnsi="Cambria Math"/>
-                                              <w:sz w:val="20"/>
-                                              <w:szCs w:val="18"/>
-                                            </w:rPr>
-                                            <m:t>S</m:t>
+                                            <m:t>P/S</m:t>
                                           </m:r>
                                         </m:sub>
                                       </m:sSub>
@@ -8068,23 +7414,7 @@
                                               <w:sz w:val="20"/>
                                               <w:szCs w:val="18"/>
                                             </w:rPr>
-                                            <m:t>X</m:t>
-                                          </m:r>
-                                          <m:r>
-                                            <w:rPr>
-                                              <w:rFonts w:ascii="Cambria Math" w:hAnsi="Cambria Math"/>
-                                              <w:sz w:val="20"/>
-                                              <w:szCs w:val="18"/>
-                                            </w:rPr>
-                                            <m:t>/</m:t>
-                                          </m:r>
-                                          <m:r>
-                                            <w:rPr>
-                                              <w:rFonts w:ascii="Cambria Math" w:hAnsi="Cambria Math"/>
-                                              <w:sz w:val="20"/>
-                                              <w:szCs w:val="18"/>
-                                            </w:rPr>
-                                            <m:t>S</m:t>
+                                            <m:t>X/S</m:t>
                                           </m:r>
                                         </m:sub>
                                       </m:sSub>
@@ -8096,39 +7426,7 @@
                                       <w:sz w:val="20"/>
                                       <w:szCs w:val="18"/>
                                     </w:rPr>
-                                    <m:t>μ</m:t>
-                                  </m:r>
-                                  <m:r>
-                                    <w:rPr>
-                                      <w:rFonts w:ascii="Cambria Math" w:hAnsi="Cambria Math"/>
-                                      <w:sz w:val="20"/>
-                                      <w:szCs w:val="18"/>
-                                    </w:rPr>
-                                    <m:t>(</m:t>
-                                  </m:r>
-                                  <m:r>
-                                    <w:rPr>
-                                      <w:rFonts w:ascii="Cambria Math" w:hAnsi="Cambria Math"/>
-                                      <w:sz w:val="20"/>
-                                      <w:szCs w:val="18"/>
-                                    </w:rPr>
-                                    <m:t>S</m:t>
-                                  </m:r>
-                                  <m:r>
-                                    <w:rPr>
-                                      <w:rFonts w:ascii="Cambria Math" w:hAnsi="Cambria Math"/>
-                                      <w:sz w:val="20"/>
-                                      <w:szCs w:val="18"/>
-                                    </w:rPr>
-                                    <m:t>)</m:t>
-                                  </m:r>
-                                  <m:r>
-                                    <w:rPr>
-                                      <w:rFonts w:ascii="Cambria Math" w:hAnsi="Cambria Math"/>
-                                      <w:sz w:val="20"/>
-                                      <w:szCs w:val="18"/>
-                                    </w:rPr>
-                                    <m:t>X</m:t>
+                                    <m:t>μ(S)X</m:t>
                                   </m:r>
                                 </m:oMath>
                               </m:oMathPara>
@@ -8542,31 +7840,7 @@
                                     <w:sz w:val="20"/>
                                     <w:szCs w:val="18"/>
                                   </w:rPr>
-                                  <m:t>μ</m:t>
-                                </m:r>
-                                <m:r>
-                                  <w:rPr>
-                                    <w:rFonts w:ascii="Cambria Math" w:hAnsi="Cambria Math"/>
-                                    <w:sz w:val="20"/>
-                                    <w:szCs w:val="18"/>
-                                  </w:rPr>
-                                  <m:t>(</m:t>
-                                </m:r>
-                                <m:r>
-                                  <w:rPr>
-                                    <w:rFonts w:ascii="Cambria Math" w:hAnsi="Cambria Math"/>
-                                    <w:sz w:val="20"/>
-                                    <w:szCs w:val="18"/>
-                                  </w:rPr>
-                                  <m:t>S</m:t>
-                                </m:r>
-                                <m:r>
-                                  <w:rPr>
-                                    <w:rFonts w:ascii="Cambria Math" w:hAnsi="Cambria Math"/>
-                                    <w:sz w:val="20"/>
-                                    <w:szCs w:val="18"/>
-                                  </w:rPr>
-                                  <m:t>)</m:t>
+                                  <m:t>μ(S)</m:t>
                                 </m:r>
                               </m:num>
                               <m:den>
@@ -8598,23 +7872,7 @@
                                         <w:sz w:val="20"/>
                                         <w:szCs w:val="18"/>
                                       </w:rPr>
-                                      <m:t>X</m:t>
-                                    </m:r>
-                                    <m:r>
-                                      <w:rPr>
-                                        <w:rFonts w:ascii="Cambria Math" w:hAnsi="Cambria Math"/>
-                                        <w:sz w:val="20"/>
-                                        <w:szCs w:val="18"/>
-                                      </w:rPr>
-                                      <m:t>/</m:t>
-                                    </m:r>
-                                    <m:r>
-                                      <w:rPr>
-                                        <w:rFonts w:ascii="Cambria Math" w:hAnsi="Cambria Math"/>
-                                        <w:sz w:val="20"/>
-                                        <w:szCs w:val="18"/>
-                                      </w:rPr>
-                                      <m:t>S</m:t>
+                                      <m:t>X/S</m:t>
                                     </m:r>
                                   </m:sub>
                                 </m:sSub>
@@ -8742,23 +8000,7 @@
                                         <w:sz w:val="20"/>
                                         <w:szCs w:val="18"/>
                                       </w:rPr>
-                                      <m:t>P</m:t>
-                                    </m:r>
-                                    <m:r>
-                                      <w:rPr>
-                                        <w:rFonts w:ascii="Cambria Math" w:hAnsi="Cambria Math"/>
-                                        <w:sz w:val="20"/>
-                                        <w:szCs w:val="18"/>
-                                      </w:rPr>
-                                      <m:t>/</m:t>
-                                    </m:r>
-                                    <m:r>
-                                      <w:rPr>
-                                        <w:rFonts w:ascii="Cambria Math" w:hAnsi="Cambria Math"/>
-                                        <w:sz w:val="20"/>
-                                        <w:szCs w:val="18"/>
-                                      </w:rPr>
-                                      <m:t>S</m:t>
+                                      <m:t>P/S</m:t>
                                     </m:r>
                                   </m:sub>
                                 </m:sSub>
@@ -8792,23 +8034,7 @@
                                         <w:sz w:val="20"/>
                                         <w:szCs w:val="18"/>
                                       </w:rPr>
-                                      <m:t>X</m:t>
-                                    </m:r>
-                                    <m:r>
-                                      <w:rPr>
-                                        <w:rFonts w:ascii="Cambria Math" w:hAnsi="Cambria Math"/>
-                                        <w:sz w:val="20"/>
-                                        <w:szCs w:val="18"/>
-                                      </w:rPr>
-                                      <m:t>/</m:t>
-                                    </m:r>
-                                    <m:r>
-                                      <w:rPr>
-                                        <w:rFonts w:ascii="Cambria Math" w:hAnsi="Cambria Math"/>
-                                        <w:sz w:val="20"/>
-                                        <w:szCs w:val="18"/>
-                                      </w:rPr>
-                                      <m:t>S</m:t>
+                                      <m:t>X/S</m:t>
                                     </m:r>
                                   </m:sub>
                                 </m:sSub>
@@ -8820,39 +8046,7 @@
                                 <w:sz w:val="20"/>
                                 <w:szCs w:val="18"/>
                               </w:rPr>
-                              <m:t>μ</m:t>
-                            </m:r>
-                            <m:r>
-                              <w:rPr>
-                                <w:rFonts w:ascii="Cambria Math" w:hAnsi="Cambria Math"/>
-                                <w:sz w:val="20"/>
-                                <w:szCs w:val="18"/>
-                              </w:rPr>
-                              <m:t>(</m:t>
-                            </m:r>
-                            <m:r>
-                              <w:rPr>
-                                <w:rFonts w:ascii="Cambria Math" w:hAnsi="Cambria Math"/>
-                                <w:sz w:val="20"/>
-                                <w:szCs w:val="18"/>
-                              </w:rPr>
-                              <m:t>S</m:t>
-                            </m:r>
-                            <m:r>
-                              <w:rPr>
-                                <w:rFonts w:ascii="Cambria Math" w:hAnsi="Cambria Math"/>
-                                <w:sz w:val="20"/>
-                                <w:szCs w:val="18"/>
-                              </w:rPr>
-                              <m:t>)</m:t>
-                            </m:r>
-                            <m:r>
-                              <w:rPr>
-                                <w:rFonts w:ascii="Cambria Math" w:hAnsi="Cambria Math"/>
-                                <w:sz w:val="20"/>
-                                <w:szCs w:val="18"/>
-                              </w:rPr>
-                              <m:t>X</m:t>
+                              <m:t>μ(S)X</m:t>
                             </m:r>
                           </m:oMath>
                         </m:oMathPara>
@@ -11275,7 +10469,15 @@
         </w:numPr>
       </w:pPr>
       <w:r>
-        <w:t>6,26% do total de matéria volátil no substrato foi convertida e o rendimento total de biogás foi de 0,564 m3/kg sólidos voláteis;</w:t>
+        <w:t xml:space="preserve">6,26% do total de matéria volátil no substrato foi </w:t>
+      </w:r>
+      <w:proofErr w:type="gramStart"/>
+      <w:r>
+        <w:t>convertida</w:t>
+      </w:r>
+      <w:proofErr w:type="gramEnd"/>
+      <w:r>
+        <w:t xml:space="preserve"> e o rendimento total de biogás foi de 0,564 m3/kg sólidos voláteis;</w:t>
       </w:r>
     </w:p>
     <w:p>
@@ -11977,10 +11179,7 @@
         <w:tab/>
       </w:r>
       <w:r>
-        <w:t xml:space="preserve">A obtenção dos dados experimentais a serem utilizados foi realizada </w:t>
-      </w:r>
-      <w:r>
-        <w:t xml:space="preserve">a partir da ferramenta gráfica </w:t>
+        <w:t xml:space="preserve">A obtenção dos dados experimentais a serem utilizados foi realizada a partir da ferramenta gráfica </w:t>
       </w:r>
       <w:proofErr w:type="spellStart"/>
       <w:r>
@@ -12001,13 +11200,7 @@
         <w:t>et al.</w:t>
       </w:r>
       <w:r>
-        <w:t xml:space="preserve"> (</w:t>
-      </w:r>
-      <w:r>
-        <w:t>2022</w:t>
-      </w:r>
-      <w:r>
-        <w:t>)</w:t>
+        <w:t xml:space="preserve"> (2022)</w:t>
       </w:r>
       <w:r>
         <w:t>.</w:t>
@@ -12043,13 +11236,7 @@
         <w:t>aos experimentos de Rao et al. (2000)</w:t>
       </w:r>
       <w:r>
-        <w:t>, por meio dos gráficos mostrados na</w:t>
-      </w:r>
-      <w:r>
-        <w:t xml:space="preserve"> Figura</w:t>
-      </w:r>
-      <w:r>
-        <w:t xml:space="preserve"> 3</w:t>
+        <w:t>, por meio dos gráficos mostrados na Figura 3</w:t>
       </w:r>
       <w:r>
         <w:t>.</w:t>
@@ -12253,7 +11440,7 @@
           </mc:Choice>
           <mc:Fallback>
             <w:pict>
-              <v:group w14:anchorId="460A6F65" id="Tela 31853817" o:spid="_x0000_s1051" editas="canvas" style="width:427.7pt;height:217.5pt;mso-position-horizontal-relative:char;mso-position-vertical-relative:line" coordsize="54311,27622" o:gfxdata="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">
+              <v:group w14:anchorId="460A6F65" id="Tela 31853817" o:spid="_x0000_s1051" editas="canvas" style="width:427.7pt;height:217.5pt;mso-position-horizontal-relative:char;mso-position-vertical-relative:line" coordsize="54311,27622" o:gfxdata="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">
                 <v:shape id="_x0000_s1052" type="#_x0000_t75" style="position:absolute;width:54311;height:27622;visibility:visible;mso-wrap-style:square" filled="t">
                   <v:fill o:detectmouseclick="t"/>
                   <v:path o:connecttype="none"/>
@@ -12327,49 +11514,7 @@
       </w:r>
       <w:proofErr w:type="spellEnd"/>
       <w:r>
-        <w:t xml:space="preserve"> em batelada de 240 dias utilizando resíduo municipal alimentício como substrato e lodo c</w:t>
-      </w:r>
-      <w:r>
-        <w:t>oletado de um bio</w:t>
-      </w:r>
-      <w:r>
-        <w:t>digestor</w:t>
-      </w:r>
-      <w:r>
-        <w:t xml:space="preserve"> à base de esterco de gado</w:t>
-      </w:r>
-      <w:r>
-        <w:t xml:space="preserve"> como inóculo. O experimento foi conduzido em temperatura ambiente (</w:t>
-      </w:r>
-      <w:r>
-        <w:t>26 +/- 4 °C</w:t>
-      </w:r>
-      <w:r>
-        <w:t>) e com correções de pH (</w:t>
-      </w:r>
-      <w:r>
-        <w:t>7,2 +/- 0,2</w:t>
-      </w:r>
-      <w:r>
-        <w:t>). O ensaio foi acompanhado por meio de m</w:t>
-      </w:r>
-      <w:r>
-        <w:t>edi</w:t>
-      </w:r>
-      <w:r>
-        <w:t>ções</w:t>
-      </w:r>
-      <w:r>
-        <w:t xml:space="preserve"> diárias de produção de biogás e análises semanais de composição e qualidade </w:t>
-      </w:r>
-      <w:r>
-        <w:t xml:space="preserve">por </w:t>
-      </w:r>
-      <w:r>
-        <w:t>cromatografia gasosa</w:t>
-      </w:r>
-      <w:r>
-        <w:t>.</w:t>
+        <w:t xml:space="preserve"> em batelada de 240 dias utilizando resíduo municipal alimentício como substrato e lodo coletado de um biodigestor à base de esterco de gado como inóculo. O experimento foi conduzido em temperatura ambiente (26 +/- 4 °C) e com correções de pH (7,2 +/- 0,2). O ensaio foi acompanhado por meio de medições diárias de produção de biogás e análises semanais de composição e qualidade por cromatografia gasosa.</w:t>
       </w:r>
     </w:p>
     <w:p>
@@ -12539,16 +11684,7 @@
         <w:t xml:space="preserve"> </w:t>
       </w:r>
       <w:r>
-        <w:t>possíveis faixas de variações</w:t>
-      </w:r>
-      <w:r>
-        <w:t xml:space="preserve"> dentro d</w:t>
-      </w:r>
-      <w:r>
-        <w:t>e um</w:t>
-      </w:r>
-      <w:r>
-        <w:t xml:space="preserve"> intervalo amplo reportado em diferentes literaturas</w:t>
+        <w:t>possíveis faixas de variações dentro de um intervalo amplo reportado em diferentes literaturas</w:t>
       </w:r>
       <w:r>
         <w:t xml:space="preserve"> </w:t>
@@ -12565,28 +11701,7 @@
         <w:commentReference w:id="3"/>
       </w:r>
       <w:r>
-        <w:t>, sendo que</w:t>
-      </w:r>
-      <w:r>
-        <w:t xml:space="preserve"> </w:t>
-      </w:r>
-      <w:r>
-        <w:t>e</w:t>
-      </w:r>
-      <w:r>
-        <w:t>m seguida realizou-se o refino desse</w:t>
-      </w:r>
-      <w:r>
-        <w:t>s intervalos</w:t>
-      </w:r>
-      <w:r>
-        <w:t xml:space="preserve"> </w:t>
-      </w:r>
-      <w:r>
-        <w:t>de forma a</w:t>
-      </w:r>
-      <w:r>
-        <w:t xml:space="preserve"> </w:t>
+        <w:t xml:space="preserve">, sendo que em seguida realizou-se o refino desses intervalos de forma a </w:t>
       </w:r>
       <w:r>
         <w:t>reduzir o erro padrão dos valores otimizados</w:t>
@@ -12627,6 +11742,7 @@
         </w:rPr>
         <w:t xml:space="preserve"> </w:t>
       </w:r>
+      <w:proofErr w:type="gramStart"/>
       <w:r>
         <w:rPr>
           <w:lang w:val="en-US"/>
@@ -12637,7 +11753,14 @@
         <w:rPr>
           <w:lang w:val="en-US"/>
         </w:rPr>
-        <w:t>(d</w:t>
+        <w:t>(</w:t>
+      </w:r>
+      <w:proofErr w:type="gramEnd"/>
+      <w:r>
+        <w:rPr>
+          <w:lang w:val="en-US"/>
+        </w:rPr>
+        <w:t>d</w:t>
       </w:r>
       <w:r>
         <w:rPr>
@@ -13050,13 +12173,7 @@
     </w:p>
     <w:p>
       <w:r>
-        <w:t>Através des</w:t>
-      </w:r>
-      <w:r>
-        <w:t>t</w:t>
-      </w:r>
-      <w:r>
-        <w:t>e processo de otimização e refino, obteve-se os seguintes valores de parâmetros:</w:t>
+        <w:t>Através deste processo de otimização e refino, obteve-se os seguintes valores de parâmetros:</w:t>
       </w:r>
     </w:p>
     <w:p>
@@ -15848,7 +14965,7 @@
 </file>
 
 <file path=word/comments.xml><?xml version="1.0" encoding="utf-8"?>
-<w:comments xmlns:wpc="http://schemas.microsoft.com/office/word/2010/wordprocessingCanvas" xmlns:cx="http://schemas.microsoft.com/office/drawing/2014/chartex" xmlns:cx1="http://schemas.microsoft.com/office/drawing/2015/9/8/chartex" xmlns:cx2="http://schemas.microsoft.com/office/drawing/2015/10/21/chartex" xmlns:cx3="http://schemas.microsoft.com/office/drawing/2016/5/9/chartex" xmlns:cx4="http://schemas.microsoft.com/office/drawing/2016/5/10/chartex" xmlns:cx5="http://schemas.microsoft.com/office/drawing/2016/5/11/chartex" xmlns:cx6="http://schemas.microsoft.com/office/drawing/2016/5/12/chartex" xmlns:cx7="http://schemas.microsoft.com/office/drawing/2016/5/13/chartex" xmlns:cx8="http://schemas.microsoft.com/office/drawing/2016/5/14/chartex" xmlns:mc="http://schemas.openxmlformats.org/markup-compatibility/2006" xmlns:aink="http://schemas.microsoft.com/office/drawing/2016/ink" xmlns:am3d="http://schemas.microsoft.com/office/drawing/2017/model3d" xmlns:o="urn:schemas-microsoft-com:office:office" xmlns:r="http://schemas.openxmlformats.org/officeDocument/2006/relationships" xmlns:m="http://schemas.openxmlformats.org/officeDocument/2006/math" xmlns:v="urn:schemas-microsoft-com:vml" xmlns:wp14="http://schemas.microsoft.com/office/word/2010/wordprocessingDrawing" xmlns:wp="http://schemas.openxmlformats.org/drawingml/2006/wordprocessingDrawing" xmlns:w10="urn:schemas-microsoft-com:office:word" xmlns:w="http://schemas.openxmlformats.org/wordprocessingml/2006/main" xmlns:w14="http://schemas.microsoft.com/office/word/2010/wordml" xmlns:w15="http://schemas.microsoft.com/office/word/2012/wordml" xmlns:w16cex="http://schemas.microsoft.com/office/word/2018/wordml/cex" xmlns:w16cid="http://schemas.microsoft.com/office/word/2016/wordml/cid" xmlns:w16="http://schemas.microsoft.com/office/word/2018/wordml" xmlns:w16sdtdh="http://schemas.microsoft.com/office/word/2020/wordml/sdtdatahash" xmlns:w16se="http://schemas.microsoft.com/office/word/2015/wordml/symex" xmlns:wpg="http://schemas.microsoft.com/office/word/2010/wordprocessingGroup" xmlns:wpi="http://schemas.microsoft.com/office/word/2010/wordprocessingInk" xmlns:wne="http://schemas.microsoft.com/office/word/2006/wordml" xmlns:wps="http://schemas.microsoft.com/office/word/2010/wordprocessingShape" mc:Ignorable="w14 w15 w16se w16cid w16 w16cex w16sdtdh wp14">
+<w:comments xmlns:wpc="http://schemas.microsoft.com/office/word/2010/wordprocessingCanvas" xmlns:cx="http://schemas.microsoft.com/office/drawing/2014/chartex" xmlns:cx1="http://schemas.microsoft.com/office/drawing/2015/9/8/chartex" xmlns:cx2="http://schemas.microsoft.com/office/drawing/2015/10/21/chartex" xmlns:cx3="http://schemas.microsoft.com/office/drawing/2016/5/9/chartex" xmlns:cx4="http://schemas.microsoft.com/office/drawing/2016/5/10/chartex" xmlns:cx5="http://schemas.microsoft.com/office/drawing/2016/5/11/chartex" xmlns:cx6="http://schemas.microsoft.com/office/drawing/2016/5/12/chartex" xmlns:cx7="http://schemas.microsoft.com/office/drawing/2016/5/13/chartex" xmlns:cx8="http://schemas.microsoft.com/office/drawing/2016/5/14/chartex" xmlns:mc="http://schemas.openxmlformats.org/markup-compatibility/2006" xmlns:aink="http://schemas.microsoft.com/office/drawing/2016/ink" xmlns:am3d="http://schemas.microsoft.com/office/drawing/2017/model3d" xmlns:o="urn:schemas-microsoft-com:office:office" xmlns:oel="http://schemas.microsoft.com/office/2019/extlst" xmlns:r="http://schemas.openxmlformats.org/officeDocument/2006/relationships" xmlns:m="http://schemas.openxmlformats.org/officeDocument/2006/math" xmlns:v="urn:schemas-microsoft-com:vml" xmlns:wp14="http://schemas.microsoft.com/office/word/2010/wordprocessingDrawing" xmlns:wp="http://schemas.openxmlformats.org/drawingml/2006/wordprocessingDrawing" xmlns:w10="urn:schemas-microsoft-com:office:word" xmlns:w="http://schemas.openxmlformats.org/wordprocessingml/2006/main" xmlns:w14="http://schemas.microsoft.com/office/word/2010/wordml" xmlns:w15="http://schemas.microsoft.com/office/word/2012/wordml" xmlns:w16cex="http://schemas.microsoft.com/office/word/2018/wordml/cex" xmlns:w16cid="http://schemas.microsoft.com/office/word/2016/wordml/cid" xmlns:w16="http://schemas.microsoft.com/office/word/2018/wordml" xmlns:w16sdtdh="http://schemas.microsoft.com/office/word/2020/wordml/sdtdatahash" xmlns:w16se="http://schemas.microsoft.com/office/word/2015/wordml/symex" xmlns:wpg="http://schemas.microsoft.com/office/word/2010/wordprocessingGroup" xmlns:wpi="http://schemas.microsoft.com/office/word/2010/wordprocessingInk" xmlns:wne="http://schemas.microsoft.com/office/word/2006/wordml" xmlns:wps="http://schemas.microsoft.com/office/word/2010/wordprocessingShape" mc:Ignorable="w14 w15 w16se w16cid w16 w16cex w16sdtdh wp14">
   <w:comment w:id="1" w:author="Matheus Belchior" w:date="2023-06-14T12:13:00Z" w:initials="MB">
     <w:p>
       <w:pPr>
@@ -16030,7 +15147,7 @@
 </file>
 
 <file path=word/commentsExtended.xml><?xml version="1.0" encoding="utf-8"?>
-<w15:commentsEx xmlns:wpc="http://schemas.microsoft.com/office/word/2010/wordprocessingCanvas" xmlns:cx="http://schemas.microsoft.com/office/drawing/2014/chartex" xmlns:cx1="http://schemas.microsoft.com/office/drawing/2015/9/8/chartex" xmlns:cx2="http://schemas.microsoft.com/office/drawing/2015/10/21/chartex" xmlns:cx3="http://schemas.microsoft.com/office/drawing/2016/5/9/chartex" xmlns:cx4="http://schemas.microsoft.com/office/drawing/2016/5/10/chartex" xmlns:cx5="http://schemas.microsoft.com/office/drawing/2016/5/11/chartex" xmlns:cx6="http://schemas.microsoft.com/office/drawing/2016/5/12/chartex" xmlns:cx7="http://schemas.microsoft.com/office/drawing/2016/5/13/chartex" xmlns:cx8="http://schemas.microsoft.com/office/drawing/2016/5/14/chartex" xmlns:mc="http://schemas.openxmlformats.org/markup-compatibility/2006" xmlns:aink="http://schemas.microsoft.com/office/drawing/2016/ink" xmlns:am3d="http://schemas.microsoft.com/office/drawing/2017/model3d" xmlns:o="urn:schemas-microsoft-com:office:office" xmlns:r="http://schemas.openxmlformats.org/officeDocument/2006/relationships" xmlns:m="http://schemas.openxmlformats.org/officeDocument/2006/math" xmlns:v="urn:schemas-microsoft-com:vml" xmlns:wp14="http://schemas.microsoft.com/office/word/2010/wordprocessingDrawing" xmlns:wp="http://schemas.openxmlformats.org/drawingml/2006/wordprocessingDrawing" xmlns:w10="urn:schemas-microsoft-com:office:word" xmlns:w="http://schemas.openxmlformats.org/wordprocessingml/2006/main" xmlns:w14="http://schemas.microsoft.com/office/word/2010/wordml" xmlns:w15="http://schemas.microsoft.com/office/word/2012/wordml" xmlns:w16cex="http://schemas.microsoft.com/office/word/2018/wordml/cex" xmlns:w16cid="http://schemas.microsoft.com/office/word/2016/wordml/cid" xmlns:w16="http://schemas.microsoft.com/office/word/2018/wordml" xmlns:w16sdtdh="http://schemas.microsoft.com/office/word/2020/wordml/sdtdatahash" xmlns:w16se="http://schemas.microsoft.com/office/word/2015/wordml/symex" xmlns:wpg="http://schemas.microsoft.com/office/word/2010/wordprocessingGroup" xmlns:wpi="http://schemas.microsoft.com/office/word/2010/wordprocessingInk" xmlns:wne="http://schemas.microsoft.com/office/word/2006/wordml" xmlns:wps="http://schemas.microsoft.com/office/word/2010/wordprocessingShape" mc:Ignorable="w14 w15 w16se w16cid w16 w16cex w16sdtdh wp14">
+<w15:commentsEx xmlns:wpc="http://schemas.microsoft.com/office/word/2010/wordprocessingCanvas" xmlns:cx="http://schemas.microsoft.com/office/drawing/2014/chartex" xmlns:cx1="http://schemas.microsoft.com/office/drawing/2015/9/8/chartex" xmlns:cx2="http://schemas.microsoft.com/office/drawing/2015/10/21/chartex" xmlns:cx3="http://schemas.microsoft.com/office/drawing/2016/5/9/chartex" xmlns:cx4="http://schemas.microsoft.com/office/drawing/2016/5/10/chartex" xmlns:cx5="http://schemas.microsoft.com/office/drawing/2016/5/11/chartex" xmlns:cx6="http://schemas.microsoft.com/office/drawing/2016/5/12/chartex" xmlns:cx7="http://schemas.microsoft.com/office/drawing/2016/5/13/chartex" xmlns:cx8="http://schemas.microsoft.com/office/drawing/2016/5/14/chartex" xmlns:mc="http://schemas.openxmlformats.org/markup-compatibility/2006" xmlns:aink="http://schemas.microsoft.com/office/drawing/2016/ink" xmlns:am3d="http://schemas.microsoft.com/office/drawing/2017/model3d" xmlns:o="urn:schemas-microsoft-com:office:office" xmlns:oel="http://schemas.microsoft.com/office/2019/extlst" xmlns:r="http://schemas.openxmlformats.org/officeDocument/2006/relationships" xmlns:m="http://schemas.openxmlformats.org/officeDocument/2006/math" xmlns:v="urn:schemas-microsoft-com:vml" xmlns:wp14="http://schemas.microsoft.com/office/word/2010/wordprocessingDrawing" xmlns:wp="http://schemas.openxmlformats.org/drawingml/2006/wordprocessingDrawing" xmlns:w10="urn:schemas-microsoft-com:office:word" xmlns:w="http://schemas.openxmlformats.org/wordprocessingml/2006/main" xmlns:w14="http://schemas.microsoft.com/office/word/2010/wordml" xmlns:w15="http://schemas.microsoft.com/office/word/2012/wordml" xmlns:w16cex="http://schemas.microsoft.com/office/word/2018/wordml/cex" xmlns:w16cid="http://schemas.microsoft.com/office/word/2016/wordml/cid" xmlns:w16="http://schemas.microsoft.com/office/word/2018/wordml" xmlns:w16sdtdh="http://schemas.microsoft.com/office/word/2020/wordml/sdtdatahash" xmlns:w16se="http://schemas.microsoft.com/office/word/2015/wordml/symex" xmlns:wpg="http://schemas.microsoft.com/office/word/2010/wordprocessingGroup" xmlns:wpi="http://schemas.microsoft.com/office/word/2010/wordprocessingInk" xmlns:wne="http://schemas.microsoft.com/office/word/2006/wordml" xmlns:wps="http://schemas.microsoft.com/office/word/2010/wordprocessingShape" mc:Ignorable="w14 w15 w16se w16cid w16 w16cex w16sdtdh wp14">
   <w15:commentEx w15:paraId="132CFA79" w15:done="0"/>
   <w15:commentEx w15:paraId="5DB3EF1B" w15:paraIdParent="132CFA79" w15:done="0"/>
   <w15:commentEx w15:paraId="330D4966" w15:done="0"/>
@@ -16044,7 +15161,7 @@
 </file>
 
 <file path=word/commentsExtensible.xml><?xml version="1.0" encoding="utf-8"?>
-<w16cex:commentsExtensible xmlns:wpc="http://schemas.microsoft.com/office/word/2010/wordprocessingCanvas" xmlns:cx="http://schemas.microsoft.com/office/drawing/2014/chartex" xmlns:cx1="http://schemas.microsoft.com/office/drawing/2015/9/8/chartex" xmlns:cx2="http://schemas.microsoft.com/office/drawing/2015/10/21/chartex" xmlns:cx3="http://schemas.microsoft.com/office/drawing/2016/5/9/chartex" xmlns:cx4="http://schemas.microsoft.com/office/drawing/2016/5/10/chartex" xmlns:cx5="http://schemas.microsoft.com/office/drawing/2016/5/11/chartex" xmlns:cx6="http://schemas.microsoft.com/office/drawing/2016/5/12/chartex" xmlns:cx7="http://schemas.microsoft.com/office/drawing/2016/5/13/chartex" xmlns:cx8="http://schemas.microsoft.com/office/drawing/2016/5/14/chartex" xmlns:mc="http://schemas.openxmlformats.org/markup-compatibility/2006" xmlns:aink="http://schemas.microsoft.com/office/drawing/2016/ink" xmlns:am3d="http://schemas.microsoft.com/office/drawing/2017/model3d" xmlns:o="urn:schemas-microsoft-com:office:office" xmlns:r="http://schemas.openxmlformats.org/officeDocument/2006/relationships" xmlns:m="http://schemas.openxmlformats.org/officeDocument/2006/math" xmlns:v="urn:schemas-microsoft-com:vml" xmlns:wp14="http://schemas.microsoft.com/office/word/2010/wordprocessingDrawing" xmlns:wp="http://schemas.openxmlformats.org/drawingml/2006/wordprocessingDrawing" xmlns:w10="urn:schemas-microsoft-com:office:word" xmlns:w="http://schemas.openxmlformats.org/wordprocessingml/2006/main" xmlns:w14="http://schemas.microsoft.com/office/word/2010/wordml" xmlns:w15="http://schemas.microsoft.com/office/word/2012/wordml" xmlns:w16cex="http://schemas.microsoft.com/office/word/2018/wordml/cex" xmlns:w16cid="http://schemas.microsoft.com/office/word/2016/wordml/cid" xmlns:w16="http://schemas.microsoft.com/office/word/2018/wordml" xmlns:w16sdtdh="http://schemas.microsoft.com/office/word/2020/wordml/sdtdatahash" xmlns:w16se="http://schemas.microsoft.com/office/word/2015/wordml/symex" xmlns:wpg="http://schemas.microsoft.com/office/word/2010/wordprocessingGroup" xmlns:wpi="http://schemas.microsoft.com/office/word/2010/wordprocessingInk" xmlns:wne="http://schemas.microsoft.com/office/word/2006/wordml" xmlns:wps="http://schemas.microsoft.com/office/word/2010/wordprocessingShape" mc:Ignorable="w14 w15 w16se w16cid w16 w16cex w16sdtdh wp14">
+<w16cex:commentsExtensible xmlns:wpc="http://schemas.microsoft.com/office/word/2010/wordprocessingCanvas" xmlns:cx="http://schemas.microsoft.com/office/drawing/2014/chartex" xmlns:cx1="http://schemas.microsoft.com/office/drawing/2015/9/8/chartex" xmlns:cx2="http://schemas.microsoft.com/office/drawing/2015/10/21/chartex" xmlns:cx3="http://schemas.microsoft.com/office/drawing/2016/5/9/chartex" xmlns:cx4="http://schemas.microsoft.com/office/drawing/2016/5/10/chartex" xmlns:cx5="http://schemas.microsoft.com/office/drawing/2016/5/11/chartex" xmlns:cx6="http://schemas.microsoft.com/office/drawing/2016/5/12/chartex" xmlns:cx7="http://schemas.microsoft.com/office/drawing/2016/5/13/chartex" xmlns:cx8="http://schemas.microsoft.com/office/drawing/2016/5/14/chartex" xmlns:cr="http://schemas.microsoft.com/office/comments/2020/reactions" xmlns:mc="http://schemas.openxmlformats.org/markup-compatibility/2006" xmlns:aink="http://schemas.microsoft.com/office/drawing/2016/ink" xmlns:am3d="http://schemas.microsoft.com/office/drawing/2017/model3d" xmlns:o="urn:schemas-microsoft-com:office:office" xmlns:oel="http://schemas.microsoft.com/office/2019/extlst" xmlns:r="http://schemas.openxmlformats.org/officeDocument/2006/relationships" xmlns:m="http://schemas.openxmlformats.org/officeDocument/2006/math" xmlns:v="urn:schemas-microsoft-com:vml" xmlns:wp14="http://schemas.microsoft.com/office/word/2010/wordprocessingDrawing" xmlns:wp="http://schemas.openxmlformats.org/drawingml/2006/wordprocessingDrawing" xmlns:w10="urn:schemas-microsoft-com:office:word" xmlns:w="http://schemas.openxmlformats.org/wordprocessingml/2006/main" xmlns:w14="http://schemas.microsoft.com/office/word/2010/wordml" xmlns:w15="http://schemas.microsoft.com/office/word/2012/wordml" xmlns:w16cex="http://schemas.microsoft.com/office/word/2018/wordml/cex" xmlns:w16cid="http://schemas.microsoft.com/office/word/2016/wordml/cid" xmlns:w16="http://schemas.microsoft.com/office/word/2018/wordml" xmlns:w16sdtdh="http://schemas.microsoft.com/office/word/2020/wordml/sdtdatahash" xmlns:w16se="http://schemas.microsoft.com/office/word/2015/wordml/symex" xmlns:wpg="http://schemas.microsoft.com/office/word/2010/wordprocessingGroup" xmlns:wpi="http://schemas.microsoft.com/office/word/2010/wordprocessingInk" xmlns:wne="http://schemas.microsoft.com/office/word/2006/wordml" xmlns:wps="http://schemas.microsoft.com/office/word/2010/wordprocessingShape" mc:Ignorable="w14 w15 w16se w16cid w16 w16cex w16sdtdh cr wp14">
   <w16cex:commentExtensible w16cex:durableId="28342D87" w16cex:dateUtc="2023-06-14T15:13:00Z"/>
   <w16cex:commentExtensible w16cex:durableId="28342D91" w16cex:dateUtc="2023-06-14T15:14:00Z"/>
   <w16cex:commentExtensible w16cex:durableId="28877FAA" w16cex:dateUtc="2023-08-16T20:02:00Z"/>
@@ -16058,7 +15175,7 @@
 </file>
 
 <file path=word/commentsIds.xml><?xml version="1.0" encoding="utf-8"?>
-<w16cid:commentsIds xmlns:wpc="http://schemas.microsoft.com/office/word/2010/wordprocessingCanvas" xmlns:cx="http://schemas.microsoft.com/office/drawing/2014/chartex" xmlns:cx1="http://schemas.microsoft.com/office/drawing/2015/9/8/chartex" xmlns:cx2="http://schemas.microsoft.com/office/drawing/2015/10/21/chartex" xmlns:cx3="http://schemas.microsoft.com/office/drawing/2016/5/9/chartex" xmlns:cx4="http://schemas.microsoft.com/office/drawing/2016/5/10/chartex" xmlns:cx5="http://schemas.microsoft.com/office/drawing/2016/5/11/chartex" xmlns:cx6="http://schemas.microsoft.com/office/drawing/2016/5/12/chartex" xmlns:cx7="http://schemas.microsoft.com/office/drawing/2016/5/13/chartex" xmlns:cx8="http://schemas.microsoft.com/office/drawing/2016/5/14/chartex" xmlns:mc="http://schemas.openxmlformats.org/markup-compatibility/2006" xmlns:aink="http://schemas.microsoft.com/office/drawing/2016/ink" xmlns:am3d="http://schemas.microsoft.com/office/drawing/2017/model3d" xmlns:o="urn:schemas-microsoft-com:office:office" xmlns:r="http://schemas.openxmlformats.org/officeDocument/2006/relationships" xmlns:m="http://schemas.openxmlformats.org/officeDocument/2006/math" xmlns:v="urn:schemas-microsoft-com:vml" xmlns:wp14="http://schemas.microsoft.com/office/word/2010/wordprocessingDrawing" xmlns:wp="http://schemas.openxmlformats.org/drawingml/2006/wordprocessingDrawing" xmlns:w10="urn:schemas-microsoft-com:office:word" xmlns:w="http://schemas.openxmlformats.org/wordprocessingml/2006/main" xmlns:w14="http://schemas.microsoft.com/office/word/2010/wordml" xmlns:w15="http://schemas.microsoft.com/office/word/2012/wordml" xmlns:w16cex="http://schemas.microsoft.com/office/word/2018/wordml/cex" xmlns:w16cid="http://schemas.microsoft.com/office/word/2016/wordml/cid" xmlns:w16="http://schemas.microsoft.com/office/word/2018/wordml" xmlns:w16sdtdh="http://schemas.microsoft.com/office/word/2020/wordml/sdtdatahash" xmlns:w16se="http://schemas.microsoft.com/office/word/2015/wordml/symex" xmlns:wpg="http://schemas.microsoft.com/office/word/2010/wordprocessingGroup" xmlns:wpi="http://schemas.microsoft.com/office/word/2010/wordprocessingInk" xmlns:wne="http://schemas.microsoft.com/office/word/2006/wordml" xmlns:wps="http://schemas.microsoft.com/office/word/2010/wordprocessingShape" mc:Ignorable="w14 w15 w16se w16cid w16 w16cex w16sdtdh wp14">
+<w16cid:commentsIds xmlns:wpc="http://schemas.microsoft.com/office/word/2010/wordprocessingCanvas" xmlns:cx="http://schemas.microsoft.com/office/drawing/2014/chartex" xmlns:cx1="http://schemas.microsoft.com/office/drawing/2015/9/8/chartex" xmlns:cx2="http://schemas.microsoft.com/office/drawing/2015/10/21/chartex" xmlns:cx3="http://schemas.microsoft.com/office/drawing/2016/5/9/chartex" xmlns:cx4="http://schemas.microsoft.com/office/drawing/2016/5/10/chartex" xmlns:cx5="http://schemas.microsoft.com/office/drawing/2016/5/11/chartex" xmlns:cx6="http://schemas.microsoft.com/office/drawing/2016/5/12/chartex" xmlns:cx7="http://schemas.microsoft.com/office/drawing/2016/5/13/chartex" xmlns:cx8="http://schemas.microsoft.com/office/drawing/2016/5/14/chartex" xmlns:mc="http://schemas.openxmlformats.org/markup-compatibility/2006" xmlns:aink="http://schemas.microsoft.com/office/drawing/2016/ink" xmlns:am3d="http://schemas.microsoft.com/office/drawing/2017/model3d" xmlns:o="urn:schemas-microsoft-com:office:office" xmlns:oel="http://schemas.microsoft.com/office/2019/extlst" xmlns:r="http://schemas.openxmlformats.org/officeDocument/2006/relationships" xmlns:m="http://schemas.openxmlformats.org/officeDocument/2006/math" xmlns:v="urn:schemas-microsoft-com:vml" xmlns:wp14="http://schemas.microsoft.com/office/word/2010/wordprocessingDrawing" xmlns:wp="http://schemas.openxmlformats.org/drawingml/2006/wordprocessingDrawing" xmlns:w10="urn:schemas-microsoft-com:office:word" xmlns:w="http://schemas.openxmlformats.org/wordprocessingml/2006/main" xmlns:w14="http://schemas.microsoft.com/office/word/2010/wordml" xmlns:w15="http://schemas.microsoft.com/office/word/2012/wordml" xmlns:w16cex="http://schemas.microsoft.com/office/word/2018/wordml/cex" xmlns:w16cid="http://schemas.microsoft.com/office/word/2016/wordml/cid" xmlns:w16="http://schemas.microsoft.com/office/word/2018/wordml" xmlns:w16sdtdh="http://schemas.microsoft.com/office/word/2020/wordml/sdtdatahash" xmlns:w16se="http://schemas.microsoft.com/office/word/2015/wordml/symex" xmlns:wpg="http://schemas.microsoft.com/office/word/2010/wordprocessingGroup" xmlns:wpi="http://schemas.microsoft.com/office/word/2010/wordprocessingInk" xmlns:wne="http://schemas.microsoft.com/office/word/2006/wordml" xmlns:wps="http://schemas.microsoft.com/office/word/2010/wordprocessingShape" mc:Ignorable="w14 w15 w16se w16cid w16 w16cex w16sdtdh wp14">
   <w16cid:commentId w16cid:paraId="132CFA79" w16cid:durableId="28342D87"/>
   <w16cid:commentId w16cid:paraId="5DB3EF1B" w16cid:durableId="28342D91"/>
   <w16cid:commentId w16cid:paraId="330D4966" w16cid:durableId="28877FAA"/>
@@ -16072,7 +15189,7 @@
 </file>
 
 <file path=word/numbering.xml><?xml version="1.0" encoding="utf-8"?>
-<w:numbering xmlns:wpc="http://schemas.microsoft.com/office/word/2010/wordprocessingCanvas" xmlns:cx="http://schemas.microsoft.com/office/drawing/2014/chartex" xmlns:cx1="http://schemas.microsoft.com/office/drawing/2015/9/8/chartex" xmlns:cx2="http://schemas.microsoft.com/office/drawing/2015/10/21/chartex" xmlns:cx3="http://schemas.microsoft.com/office/drawing/2016/5/9/chartex" xmlns:cx4="http://schemas.microsoft.com/office/drawing/2016/5/10/chartex" xmlns:cx5="http://schemas.microsoft.com/office/drawing/2016/5/11/chartex" xmlns:cx6="http://schemas.microsoft.com/office/drawing/2016/5/12/chartex" xmlns:cx7="http://schemas.microsoft.com/office/drawing/2016/5/13/chartex" xmlns:cx8="http://schemas.microsoft.com/office/drawing/2016/5/14/chartex" xmlns:mc="http://schemas.openxmlformats.org/markup-compatibility/2006" xmlns:aink="http://schemas.microsoft.com/office/drawing/2016/ink" xmlns:am3d="http://schemas.microsoft.com/office/drawing/2017/model3d" xmlns:o="urn:schemas-microsoft-com:office:office" xmlns:r="http://schemas.openxmlformats.org/officeDocument/2006/relationships" xmlns:m="http://schemas.openxmlformats.org/officeDocument/2006/math" xmlns:v="urn:schemas-microsoft-com:vml" xmlns:wp14="http://schemas.microsoft.com/office/word/2010/wordprocessingDrawing" xmlns:wp="http://schemas.openxmlformats.org/drawingml/2006/wordprocessingDrawing" xmlns:w10="urn:schemas-microsoft-com:office:word" xmlns:w="http://schemas.openxmlformats.org/wordprocessingml/2006/main" xmlns:w14="http://schemas.microsoft.com/office/word/2010/wordml" xmlns:w15="http://schemas.microsoft.com/office/word/2012/wordml" xmlns:w16cex="http://schemas.microsoft.com/office/word/2018/wordml/cex" xmlns:w16cid="http://schemas.microsoft.com/office/word/2016/wordml/cid" xmlns:w16="http://schemas.microsoft.com/office/word/2018/wordml" xmlns:w16sdtdh="http://schemas.microsoft.com/office/word/2020/wordml/sdtdatahash" xmlns:w16se="http://schemas.microsoft.com/office/word/2015/wordml/symex" xmlns:wpg="http://schemas.microsoft.com/office/word/2010/wordprocessingGroup" xmlns:wpi="http://schemas.microsoft.com/office/word/2010/wordprocessingInk" xmlns:wne="http://schemas.microsoft.com/office/word/2006/wordml" xmlns:wps="http://schemas.microsoft.com/office/word/2010/wordprocessingShape" mc:Ignorable="w14 w15 w16se w16cid w16 w16cex w16sdtdh wp14">
+<w:numbering xmlns:wpc="http://schemas.microsoft.com/office/word/2010/wordprocessingCanvas" xmlns:cx="http://schemas.microsoft.com/office/drawing/2014/chartex" xmlns:cx1="http://schemas.microsoft.com/office/drawing/2015/9/8/chartex" xmlns:cx2="http://schemas.microsoft.com/office/drawing/2015/10/21/chartex" xmlns:cx3="http://schemas.microsoft.com/office/drawing/2016/5/9/chartex" xmlns:cx4="http://schemas.microsoft.com/office/drawing/2016/5/10/chartex" xmlns:cx5="http://schemas.microsoft.com/office/drawing/2016/5/11/chartex" xmlns:cx6="http://schemas.microsoft.com/office/drawing/2016/5/12/chartex" xmlns:cx7="http://schemas.microsoft.com/office/drawing/2016/5/13/chartex" xmlns:cx8="http://schemas.microsoft.com/office/drawing/2016/5/14/chartex" xmlns:mc="http://schemas.openxmlformats.org/markup-compatibility/2006" xmlns:aink="http://schemas.microsoft.com/office/drawing/2016/ink" xmlns:am3d="http://schemas.microsoft.com/office/drawing/2017/model3d" xmlns:o="urn:schemas-microsoft-com:office:office" xmlns:oel="http://schemas.microsoft.com/office/2019/extlst" xmlns:r="http://schemas.openxmlformats.org/officeDocument/2006/relationships" xmlns:m="http://schemas.openxmlformats.org/officeDocument/2006/math" xmlns:v="urn:schemas-microsoft-com:vml" xmlns:wp14="http://schemas.microsoft.com/office/word/2010/wordprocessingDrawing" xmlns:wp="http://schemas.openxmlformats.org/drawingml/2006/wordprocessingDrawing" xmlns:w10="urn:schemas-microsoft-com:office:word" xmlns:w="http://schemas.openxmlformats.org/wordprocessingml/2006/main" xmlns:w14="http://schemas.microsoft.com/office/word/2010/wordml" xmlns:w15="http://schemas.microsoft.com/office/word/2012/wordml" xmlns:w16cex="http://schemas.microsoft.com/office/word/2018/wordml/cex" xmlns:w16cid="http://schemas.microsoft.com/office/word/2016/wordml/cid" xmlns:w16="http://schemas.microsoft.com/office/word/2018/wordml" xmlns:w16sdtdh="http://schemas.microsoft.com/office/word/2020/wordml/sdtdatahash" xmlns:w16se="http://schemas.microsoft.com/office/word/2015/wordml/symex" xmlns:wpg="http://schemas.microsoft.com/office/word/2010/wordprocessingGroup" xmlns:wpi="http://schemas.microsoft.com/office/word/2010/wordprocessingInk" xmlns:wne="http://schemas.microsoft.com/office/word/2006/wordml" xmlns:wps="http://schemas.microsoft.com/office/word/2010/wordprocessingShape" mc:Ignorable="w14 w15 w16se w16cid w16 w16cex w16sdtdh wp14">
   <w:abstractNum w:abstractNumId="0" w15:restartNumberingAfterBreak="0">
     <w:nsid w:val="035E4E5E"/>
     <w:multiLevelType w:val="hybridMultilevel"/>
@@ -17405,47 +16522,47 @@
       </w:rPr>
     </w:lvl>
   </w:abstractNum>
-  <w:num w:numId="1">
+  <w:num w:numId="1" w16cid:durableId="827208807">
     <w:abstractNumId w:val="10"/>
   </w:num>
-  <w:num w:numId="2">
+  <w:num w:numId="2" w16cid:durableId="1686401016">
     <w:abstractNumId w:val="0"/>
   </w:num>
-  <w:num w:numId="3">
+  <w:num w:numId="3" w16cid:durableId="891845025">
     <w:abstractNumId w:val="11"/>
   </w:num>
-  <w:num w:numId="4">
+  <w:num w:numId="4" w16cid:durableId="145168607">
     <w:abstractNumId w:val="2"/>
   </w:num>
-  <w:num w:numId="5">
+  <w:num w:numId="5" w16cid:durableId="1274829061">
     <w:abstractNumId w:val="1"/>
   </w:num>
-  <w:num w:numId="6">
+  <w:num w:numId="6" w16cid:durableId="1711806226">
     <w:abstractNumId w:val="3"/>
   </w:num>
-  <w:num w:numId="7">
+  <w:num w:numId="7" w16cid:durableId="1830518293">
     <w:abstractNumId w:val="9"/>
   </w:num>
-  <w:num w:numId="8">
+  <w:num w:numId="8" w16cid:durableId="469130708">
     <w:abstractNumId w:val="7"/>
   </w:num>
-  <w:num w:numId="9">
+  <w:num w:numId="9" w16cid:durableId="1293291165">
     <w:abstractNumId w:val="6"/>
   </w:num>
-  <w:num w:numId="10">
+  <w:num w:numId="10" w16cid:durableId="23948060">
     <w:abstractNumId w:val="4"/>
   </w:num>
-  <w:num w:numId="11">
+  <w:num w:numId="11" w16cid:durableId="914045055">
     <w:abstractNumId w:val="5"/>
   </w:num>
-  <w:num w:numId="12">
+  <w:num w:numId="12" w16cid:durableId="700281619">
     <w:abstractNumId w:val="8"/>
   </w:num>
 </w:numbering>
 </file>
 
 <file path=word/people.xml><?xml version="1.0" encoding="utf-8"?>
-<w15:people xmlns:wpc="http://schemas.microsoft.com/office/word/2010/wordprocessingCanvas" xmlns:cx="http://schemas.microsoft.com/office/drawing/2014/chartex" xmlns:cx1="http://schemas.microsoft.com/office/drawing/2015/9/8/chartex" xmlns:cx2="http://schemas.microsoft.com/office/drawing/2015/10/21/chartex" xmlns:cx3="http://schemas.microsoft.com/office/drawing/2016/5/9/chartex" xmlns:cx4="http://schemas.microsoft.com/office/drawing/2016/5/10/chartex" xmlns:cx5="http://schemas.microsoft.com/office/drawing/2016/5/11/chartex" xmlns:cx6="http://schemas.microsoft.com/office/drawing/2016/5/12/chartex" xmlns:cx7="http://schemas.microsoft.com/office/drawing/2016/5/13/chartex" xmlns:cx8="http://schemas.microsoft.com/office/drawing/2016/5/14/chartex" xmlns:mc="http://schemas.openxmlformats.org/markup-compatibility/2006" xmlns:aink="http://schemas.microsoft.com/office/drawing/2016/ink" xmlns:am3d="http://schemas.microsoft.com/office/drawing/2017/model3d" xmlns:o="urn:schemas-microsoft-com:office:office" xmlns:r="http://schemas.openxmlformats.org/officeDocument/2006/relationships" xmlns:m="http://schemas.openxmlformats.org/officeDocument/2006/math" xmlns:v="urn:schemas-microsoft-com:vml" xmlns:wp14="http://schemas.microsoft.com/office/word/2010/wordprocessingDrawing" xmlns:wp="http://schemas.openxmlformats.org/drawingml/2006/wordprocessingDrawing" xmlns:w10="urn:schemas-microsoft-com:office:word" xmlns:w="http://schemas.openxmlformats.org/wordprocessingml/2006/main" xmlns:w14="http://schemas.microsoft.com/office/word/2010/wordml" xmlns:w15="http://schemas.microsoft.com/office/word/2012/wordml" xmlns:w16cex="http://schemas.microsoft.com/office/word/2018/wordml/cex" xmlns:w16cid="http://schemas.microsoft.com/office/word/2016/wordml/cid" xmlns:w16="http://schemas.microsoft.com/office/word/2018/wordml" xmlns:w16sdtdh="http://schemas.microsoft.com/office/word/2020/wordml/sdtdatahash" xmlns:w16se="http://schemas.microsoft.com/office/word/2015/wordml/symex" xmlns:wpg="http://schemas.microsoft.com/office/word/2010/wordprocessingGroup" xmlns:wpi="http://schemas.microsoft.com/office/word/2010/wordprocessingInk" xmlns:wne="http://schemas.microsoft.com/office/word/2006/wordml" xmlns:wps="http://schemas.microsoft.com/office/word/2010/wordprocessingShape" mc:Ignorable="w14 w15 w16se w16cid w16 w16cex w16sdtdh wp14">
+<w15:people xmlns:wpc="http://schemas.microsoft.com/office/word/2010/wordprocessingCanvas" xmlns:cx="http://schemas.microsoft.com/office/drawing/2014/chartex" xmlns:cx1="http://schemas.microsoft.com/office/drawing/2015/9/8/chartex" xmlns:cx2="http://schemas.microsoft.com/office/drawing/2015/10/21/chartex" xmlns:cx3="http://schemas.microsoft.com/office/drawing/2016/5/9/chartex" xmlns:cx4="http://schemas.microsoft.com/office/drawing/2016/5/10/chartex" xmlns:cx5="http://schemas.microsoft.com/office/drawing/2016/5/11/chartex" xmlns:cx6="http://schemas.microsoft.com/office/drawing/2016/5/12/chartex" xmlns:cx7="http://schemas.microsoft.com/office/drawing/2016/5/13/chartex" xmlns:cx8="http://schemas.microsoft.com/office/drawing/2016/5/14/chartex" xmlns:mc="http://schemas.openxmlformats.org/markup-compatibility/2006" xmlns:aink="http://schemas.microsoft.com/office/drawing/2016/ink" xmlns:am3d="http://schemas.microsoft.com/office/drawing/2017/model3d" xmlns:o="urn:schemas-microsoft-com:office:office" xmlns:oel="http://schemas.microsoft.com/office/2019/extlst" xmlns:r="http://schemas.openxmlformats.org/officeDocument/2006/relationships" xmlns:m="http://schemas.openxmlformats.org/officeDocument/2006/math" xmlns:v="urn:schemas-microsoft-com:vml" xmlns:wp14="http://schemas.microsoft.com/office/word/2010/wordprocessingDrawing" xmlns:wp="http://schemas.openxmlformats.org/drawingml/2006/wordprocessingDrawing" xmlns:w10="urn:schemas-microsoft-com:office:word" xmlns:w="http://schemas.openxmlformats.org/wordprocessingml/2006/main" xmlns:w14="http://schemas.microsoft.com/office/word/2010/wordml" xmlns:w15="http://schemas.microsoft.com/office/word/2012/wordml" xmlns:w16cex="http://schemas.microsoft.com/office/word/2018/wordml/cex" xmlns:w16cid="http://schemas.microsoft.com/office/word/2016/wordml/cid" xmlns:w16="http://schemas.microsoft.com/office/word/2018/wordml" xmlns:w16sdtdh="http://schemas.microsoft.com/office/word/2020/wordml/sdtdatahash" xmlns:w16se="http://schemas.microsoft.com/office/word/2015/wordml/symex" xmlns:wpg="http://schemas.microsoft.com/office/word/2010/wordprocessingGroup" xmlns:wpi="http://schemas.microsoft.com/office/word/2010/wordprocessingInk" xmlns:wne="http://schemas.microsoft.com/office/word/2006/wordml" xmlns:wps="http://schemas.microsoft.com/office/word/2010/wordprocessingShape" mc:Ignorable="w14 w15 w16se w16cid w16 w16cex w16sdtdh wp14">
   <w15:person w15:author="Matheus Belchior">
     <w15:presenceInfo w15:providerId="Windows Live" w15:userId="9f007b834554e231"/>
   </w15:person>

</xml_diff>

<commit_message>
analise de sensibilidade de parametros
</commit_message>
<xml_diff>
--- a/Modelo_1/descritivo.docx
+++ b/Modelo_1/descritivo.docx
@@ -55,15 +55,7 @@
         <w:t>S</w:t>
       </w:r>
       <w:r>
-        <w:t xml:space="preserve"> como uma </w:t>
-      </w:r>
-      <w:proofErr w:type="gramStart"/>
-      <w:r>
-        <w:t>variável .</w:t>
-      </w:r>
-      <w:proofErr w:type="gramEnd"/>
-      <w:r>
-        <w:t xml:space="preserve"> </w:t>
+        <w:t xml:space="preserve"> como uma variável . </w:t>
       </w:r>
     </w:p>
     <w:p>
@@ -1006,14 +998,27 @@
       <w:r>
         <w:t xml:space="preserve">( </w:t>
       </w:r>
-      <w:fldSimple w:instr=" SEQ ( \* ARABIC ">
-        <w:r>
-          <w:rPr>
-            <w:noProof/>
-          </w:rPr>
-          <w:t>1</w:t>
-        </w:r>
-      </w:fldSimple>
+      <w:r>
+        <w:fldChar w:fldCharType="begin"/>
+      </w:r>
+      <w:r>
+        <w:instrText xml:space="preserve"> SEQ ( \* ARABIC </w:instrText>
+      </w:r>
+      <w:r>
+        <w:fldChar w:fldCharType="separate"/>
+      </w:r>
+      <w:r>
+        <w:rPr>
+          <w:noProof/>
+        </w:rPr>
+        <w:t>1</w:t>
+      </w:r>
+      <w:r>
+        <w:rPr>
+          <w:noProof/>
+        </w:rPr>
+        <w:fldChar w:fldCharType="end"/>
+      </w:r>
       <w:r>
         <w:t xml:space="preserve"> )</w:t>
       </w:r>
@@ -1238,14 +1243,27 @@
       <w:r>
         <w:t xml:space="preserve">( </w:t>
       </w:r>
-      <w:fldSimple w:instr=" SEQ ( \* ARABIC ">
-        <w:r>
-          <w:rPr>
-            <w:noProof/>
-          </w:rPr>
-          <w:t>2</w:t>
-        </w:r>
-      </w:fldSimple>
+      <w:r>
+        <w:fldChar w:fldCharType="begin"/>
+      </w:r>
+      <w:r>
+        <w:instrText xml:space="preserve"> SEQ ( \* ARABIC </w:instrText>
+      </w:r>
+      <w:r>
+        <w:fldChar w:fldCharType="separate"/>
+      </w:r>
+      <w:r>
+        <w:rPr>
+          <w:noProof/>
+        </w:rPr>
+        <w:t>2</w:t>
+      </w:r>
+      <w:r>
+        <w:rPr>
+          <w:noProof/>
+        </w:rPr>
+        <w:fldChar w:fldCharType="end"/>
+      </w:r>
       <w:r>
         <w:t xml:space="preserve"> )</w:t>
       </w:r>
@@ -1470,14 +1488,27 @@
       <w:r>
         <w:t xml:space="preserve">( </w:t>
       </w:r>
-      <w:fldSimple w:instr=" SEQ ( \* ARABIC ">
-        <w:r>
-          <w:rPr>
-            <w:noProof/>
-          </w:rPr>
-          <w:t>3</w:t>
-        </w:r>
-      </w:fldSimple>
+      <w:r>
+        <w:fldChar w:fldCharType="begin"/>
+      </w:r>
+      <w:r>
+        <w:instrText xml:space="preserve"> SEQ ( \* ARABIC </w:instrText>
+      </w:r>
+      <w:r>
+        <w:fldChar w:fldCharType="separate"/>
+      </w:r>
+      <w:r>
+        <w:rPr>
+          <w:noProof/>
+        </w:rPr>
+        <w:t>3</w:t>
+      </w:r>
+      <w:r>
+        <w:rPr>
+          <w:noProof/>
+        </w:rPr>
+        <w:fldChar w:fldCharType="end"/>
+      </w:r>
       <w:r>
         <w:t xml:space="preserve"> )</w:t>
       </w:r>
@@ -2012,14 +2043,27 @@
       <w:r>
         <w:t xml:space="preserve">( </w:t>
       </w:r>
-      <w:fldSimple w:instr=" SEQ ( \* ARABIC ">
-        <w:r>
-          <w:rPr>
-            <w:noProof/>
-          </w:rPr>
-          <w:t>4</w:t>
-        </w:r>
-      </w:fldSimple>
+      <w:r>
+        <w:fldChar w:fldCharType="begin"/>
+      </w:r>
+      <w:r>
+        <w:instrText xml:space="preserve"> SEQ ( \* ARABIC </w:instrText>
+      </w:r>
+      <w:r>
+        <w:fldChar w:fldCharType="separate"/>
+      </w:r>
+      <w:r>
+        <w:rPr>
+          <w:noProof/>
+        </w:rPr>
+        <w:t>4</w:t>
+      </w:r>
+      <w:r>
+        <w:rPr>
+          <w:noProof/>
+        </w:rPr>
+        <w:fldChar w:fldCharType="end"/>
+      </w:r>
       <w:r>
         <w:t xml:space="preserve"> )</w:t>
       </w:r>
@@ -2195,14 +2239,27 @@
       <w:r>
         <w:t xml:space="preserve">( </w:t>
       </w:r>
-      <w:fldSimple w:instr=" SEQ ( \* ARABIC ">
-        <w:r>
-          <w:rPr>
-            <w:noProof/>
-          </w:rPr>
-          <w:t>5</w:t>
-        </w:r>
-      </w:fldSimple>
+      <w:r>
+        <w:fldChar w:fldCharType="begin"/>
+      </w:r>
+      <w:r>
+        <w:instrText xml:space="preserve"> SEQ ( \* ARABIC </w:instrText>
+      </w:r>
+      <w:r>
+        <w:fldChar w:fldCharType="separate"/>
+      </w:r>
+      <w:r>
+        <w:rPr>
+          <w:noProof/>
+        </w:rPr>
+        <w:t>5</w:t>
+      </w:r>
+      <w:r>
+        <w:rPr>
+          <w:noProof/>
+        </w:rPr>
+        <w:fldChar w:fldCharType="end"/>
+      </w:r>
       <w:r>
         <w:t xml:space="preserve"> )</w:t>
       </w:r>
@@ -2332,14 +2389,27 @@
       <w:r>
         <w:t xml:space="preserve">( </w:t>
       </w:r>
-      <w:fldSimple w:instr=" SEQ ( \* ARABIC ">
-        <w:r>
-          <w:rPr>
-            <w:noProof/>
-          </w:rPr>
-          <w:t>6</w:t>
-        </w:r>
-      </w:fldSimple>
+      <w:r>
+        <w:fldChar w:fldCharType="begin"/>
+      </w:r>
+      <w:r>
+        <w:instrText xml:space="preserve"> SEQ ( \* ARABIC </w:instrText>
+      </w:r>
+      <w:r>
+        <w:fldChar w:fldCharType="separate"/>
+      </w:r>
+      <w:r>
+        <w:rPr>
+          <w:noProof/>
+        </w:rPr>
+        <w:t>6</w:t>
+      </w:r>
+      <w:r>
+        <w:rPr>
+          <w:noProof/>
+        </w:rPr>
+        <w:fldChar w:fldCharType="end"/>
+      </w:r>
       <w:r>
         <w:t xml:space="preserve"> )</w:t>
       </w:r>
@@ -2719,14 +2789,27 @@
       <w:r>
         <w:t xml:space="preserve">( </w:t>
       </w:r>
-      <w:fldSimple w:instr=" SEQ ( \* ARABIC ">
-        <w:r>
-          <w:rPr>
-            <w:noProof/>
-          </w:rPr>
-          <w:t>7</w:t>
-        </w:r>
-      </w:fldSimple>
+      <w:r>
+        <w:fldChar w:fldCharType="begin"/>
+      </w:r>
+      <w:r>
+        <w:instrText xml:space="preserve"> SEQ ( \* ARABIC </w:instrText>
+      </w:r>
+      <w:r>
+        <w:fldChar w:fldCharType="separate"/>
+      </w:r>
+      <w:r>
+        <w:rPr>
+          <w:noProof/>
+        </w:rPr>
+        <w:t>7</w:t>
+      </w:r>
+      <w:r>
+        <w:rPr>
+          <w:noProof/>
+        </w:rPr>
+        <w:fldChar w:fldCharType="end"/>
+      </w:r>
       <w:r>
         <w:t xml:space="preserve"> )</w:t>
       </w:r>
@@ -2945,14 +3028,27 @@
       <w:r>
         <w:t xml:space="preserve">( </w:t>
       </w:r>
-      <w:fldSimple w:instr=" SEQ ( \* ARABIC ">
-        <w:r>
-          <w:rPr>
-            <w:noProof/>
-          </w:rPr>
-          <w:t>8</w:t>
-        </w:r>
-      </w:fldSimple>
+      <w:r>
+        <w:fldChar w:fldCharType="begin"/>
+      </w:r>
+      <w:r>
+        <w:instrText xml:space="preserve"> SEQ ( \* ARABIC </w:instrText>
+      </w:r>
+      <w:r>
+        <w:fldChar w:fldCharType="separate"/>
+      </w:r>
+      <w:r>
+        <w:rPr>
+          <w:noProof/>
+        </w:rPr>
+        <w:t>8</w:t>
+      </w:r>
+      <w:r>
+        <w:rPr>
+          <w:noProof/>
+        </w:rPr>
+        <w:fldChar w:fldCharType="end"/>
+      </w:r>
       <w:r>
         <w:t xml:space="preserve"> )</w:t>
       </w:r>
@@ -3329,14 +3425,27 @@
       <w:r>
         <w:t xml:space="preserve">( </w:t>
       </w:r>
-      <w:fldSimple w:instr=" SEQ ( \* ARABIC ">
-        <w:r>
-          <w:rPr>
-            <w:noProof/>
-          </w:rPr>
-          <w:t>9</w:t>
-        </w:r>
-      </w:fldSimple>
+      <w:r>
+        <w:fldChar w:fldCharType="begin"/>
+      </w:r>
+      <w:r>
+        <w:instrText xml:space="preserve"> SEQ ( \* ARABIC </w:instrText>
+      </w:r>
+      <w:r>
+        <w:fldChar w:fldCharType="separate"/>
+      </w:r>
+      <w:r>
+        <w:rPr>
+          <w:noProof/>
+        </w:rPr>
+        <w:t>9</w:t>
+      </w:r>
+      <w:r>
+        <w:rPr>
+          <w:noProof/>
+        </w:rPr>
+        <w:fldChar w:fldCharType="end"/>
+      </w:r>
       <w:r>
         <w:t xml:space="preserve"> )</w:t>
       </w:r>
@@ -3659,14 +3768,27 @@
       <w:r>
         <w:t xml:space="preserve">( </w:t>
       </w:r>
-      <w:fldSimple w:instr=" SEQ ( \* ARABIC ">
-        <w:r>
-          <w:rPr>
-            <w:noProof/>
-          </w:rPr>
-          <w:t>10</w:t>
-        </w:r>
-      </w:fldSimple>
+      <w:r>
+        <w:fldChar w:fldCharType="begin"/>
+      </w:r>
+      <w:r>
+        <w:instrText xml:space="preserve"> SEQ ( \* ARABIC </w:instrText>
+      </w:r>
+      <w:r>
+        <w:fldChar w:fldCharType="separate"/>
+      </w:r>
+      <w:r>
+        <w:rPr>
+          <w:noProof/>
+        </w:rPr>
+        <w:t>10</w:t>
+      </w:r>
+      <w:r>
+        <w:rPr>
+          <w:noProof/>
+        </w:rPr>
+        <w:fldChar w:fldCharType="end"/>
+      </w:r>
       <w:r>
         <w:t xml:space="preserve"> )</w:t>
       </w:r>
@@ -4070,14 +4192,27 @@
       <w:r>
         <w:t xml:space="preserve">( </w:t>
       </w:r>
-      <w:fldSimple w:instr=" SEQ ( \* ARABIC ">
-        <w:r>
-          <w:rPr>
-            <w:noProof/>
-          </w:rPr>
-          <w:t>11</w:t>
-        </w:r>
-      </w:fldSimple>
+      <w:r>
+        <w:fldChar w:fldCharType="begin"/>
+      </w:r>
+      <w:r>
+        <w:instrText xml:space="preserve"> SEQ ( \* ARABIC </w:instrText>
+      </w:r>
+      <w:r>
+        <w:fldChar w:fldCharType="separate"/>
+      </w:r>
+      <w:r>
+        <w:rPr>
+          <w:noProof/>
+        </w:rPr>
+        <w:t>11</w:t>
+      </w:r>
+      <w:r>
+        <w:rPr>
+          <w:noProof/>
+        </w:rPr>
+        <w:fldChar w:fldCharType="end"/>
+      </w:r>
       <w:r>
         <w:t xml:space="preserve"> )</w:t>
       </w:r>
@@ -4895,14 +5030,27 @@
       <w:r>
         <w:t xml:space="preserve">( </w:t>
       </w:r>
-      <w:fldSimple w:instr=" SEQ ( \* ARABIC ">
-        <w:r>
-          <w:rPr>
-            <w:noProof/>
-          </w:rPr>
-          <w:t>12</w:t>
-        </w:r>
-      </w:fldSimple>
+      <w:r>
+        <w:fldChar w:fldCharType="begin"/>
+      </w:r>
+      <w:r>
+        <w:instrText xml:space="preserve"> SEQ ( \* ARABIC </w:instrText>
+      </w:r>
+      <w:r>
+        <w:fldChar w:fldCharType="separate"/>
+      </w:r>
+      <w:r>
+        <w:rPr>
+          <w:noProof/>
+        </w:rPr>
+        <w:t>12</w:t>
+      </w:r>
+      <w:r>
+        <w:rPr>
+          <w:noProof/>
+        </w:rPr>
+        <w:fldChar w:fldCharType="end"/>
+      </w:r>
       <w:r>
         <w:t xml:space="preserve"> )</w:t>
       </w:r>
@@ -6127,14 +6275,27 @@
       <w:r>
         <w:t xml:space="preserve">( </w:t>
       </w:r>
-      <w:fldSimple w:instr=" SEQ ( \* ARABIC ">
-        <w:r>
-          <w:rPr>
-            <w:noProof/>
-          </w:rPr>
-          <w:t>13</w:t>
-        </w:r>
-      </w:fldSimple>
+      <w:r>
+        <w:fldChar w:fldCharType="begin"/>
+      </w:r>
+      <w:r>
+        <w:instrText xml:space="preserve"> SEQ ( \* ARABIC </w:instrText>
+      </w:r>
+      <w:r>
+        <w:fldChar w:fldCharType="separate"/>
+      </w:r>
+      <w:r>
+        <w:rPr>
+          <w:noProof/>
+        </w:rPr>
+        <w:t>13</w:t>
+      </w:r>
+      <w:r>
+        <w:rPr>
+          <w:noProof/>
+        </w:rPr>
+        <w:fldChar w:fldCharType="end"/>
+      </w:r>
       <w:r>
         <w:t xml:space="preserve"> )</w:t>
       </w:r>
@@ -6645,14 +6806,27 @@
       <w:r>
         <w:t xml:space="preserve">( </w:t>
       </w:r>
-      <w:fldSimple w:instr=" SEQ ( \* ARABIC ">
-        <w:r>
-          <w:rPr>
-            <w:noProof/>
-          </w:rPr>
-          <w:t>14</w:t>
-        </w:r>
-      </w:fldSimple>
+      <w:r>
+        <w:fldChar w:fldCharType="begin"/>
+      </w:r>
+      <w:r>
+        <w:instrText xml:space="preserve"> SEQ ( \* ARABIC </w:instrText>
+      </w:r>
+      <w:r>
+        <w:fldChar w:fldCharType="separate"/>
+      </w:r>
+      <w:r>
+        <w:rPr>
+          <w:noProof/>
+        </w:rPr>
+        <w:t>14</w:t>
+      </w:r>
+      <w:r>
+        <w:rPr>
+          <w:noProof/>
+        </w:rPr>
+        <w:fldChar w:fldCharType="end"/>
+      </w:r>
       <w:r>
         <w:t xml:space="preserve"> )</w:t>
       </w:r>
@@ -6710,6 +6884,9 @@
       </w:pPr>
     </w:p>
     <w:p>
+      <w:pPr>
+        <w:jc w:val="center"/>
+      </w:pPr>
       <w:r>
         <w:rPr>
           <w:b/>
@@ -8165,7 +8342,7 @@
     </w:p>
     <w:p>
       <w:pPr>
-        <w:jc w:val="left"/>
+        <w:jc w:val="center"/>
       </w:pPr>
       <w:r>
         <w:t>Fonte: dos autores.</w:t>
@@ -8216,12 +8393,10 @@
         <w:t xml:space="preserve"> (1.24.3), </w:t>
       </w:r>
       <w:proofErr w:type="spellStart"/>
-      <w:proofErr w:type="gramStart"/>
       <w:r>
         <w:t>scipy.integrate</w:t>
       </w:r>
       <w:proofErr w:type="spellEnd"/>
-      <w:proofErr w:type="gramEnd"/>
       <w:r>
         <w:t xml:space="preserve"> e </w:t>
       </w:r>
@@ -8292,17 +8467,12 @@
         <w:t xml:space="preserve"> por meio da chamada da função ‘</w:t>
       </w:r>
       <w:proofErr w:type="spellStart"/>
-      <w:proofErr w:type="gramStart"/>
       <w:r>
         <w:t>ajustarXlsx</w:t>
       </w:r>
       <w:proofErr w:type="spellEnd"/>
       <w:r>
-        <w:t>(</w:t>
-      </w:r>
-      <w:proofErr w:type="gramEnd"/>
-      <w:r>
-        <w:t>)</w:t>
+        <w:t>()</w:t>
       </w:r>
       <w:r>
         <w:t xml:space="preserve">’, a qual recebe como argumentos o caminho do arquivo e uma lista de parâmetros para tratamento dos dados (tempo inicial e final, número de pontos e algarismos significativos) e retorna um </w:t>
@@ -8448,24 +8618,30 @@
         <w:tab/>
         <w:t xml:space="preserve">Para a obtenção dos resultados do modelo é empregada a função </w:t>
       </w:r>
-      <w:proofErr w:type="gramStart"/>
       <w:r>
         <w:rPr>
           <w:i/>
           <w:iCs/>
         </w:rPr>
-        <w:t>minimize(</w:t>
-      </w:r>
-      <w:proofErr w:type="gramEnd"/>
+        <w:t>minimize()</w:t>
+      </w:r>
+      <w:r>
+        <w:t xml:space="preserve"> da biblioteca </w:t>
+      </w:r>
+      <w:proofErr w:type="spellStart"/>
       <w:r>
         <w:rPr>
           <w:i/>
           <w:iCs/>
         </w:rPr>
-        <w:t>)</w:t>
-      </w:r>
-      <w:r>
-        <w:t xml:space="preserve"> da biblioteca </w:t>
+        <w:t>lmfit</w:t>
+      </w:r>
+      <w:proofErr w:type="spellEnd"/>
+      <w:r>
+        <w:t xml:space="preserve">, a qual </w:t>
+      </w:r>
+      <w:r>
+        <w:t xml:space="preserve">recebe como parâmetro uma função objetivo, um objeto </w:t>
       </w:r>
       <w:proofErr w:type="spellStart"/>
       <w:r>
@@ -8473,14 +8649,11 @@
           <w:i/>
           <w:iCs/>
         </w:rPr>
-        <w:t>lmfit</w:t>
+        <w:t>Parameters</w:t>
       </w:r>
       <w:proofErr w:type="spellEnd"/>
       <w:r>
-        <w:t xml:space="preserve">, a qual </w:t>
-      </w:r>
-      <w:r>
-        <w:t xml:space="preserve">recebe como parâmetro uma função objetivo, um objeto </w:t>
+        <w:t xml:space="preserve"> e outros argumentos opcionais como o método a ser usado na minimização dos dados, para retornar um objeto do tipo </w:t>
       </w:r>
       <w:proofErr w:type="spellStart"/>
       <w:r>
@@ -8488,11 +8661,23 @@
           <w:i/>
           <w:iCs/>
         </w:rPr>
-        <w:t>Parameters</w:t>
+        <w:t>MinimizeResult</w:t>
       </w:r>
       <w:proofErr w:type="spellEnd"/>
       <w:r>
-        <w:t xml:space="preserve"> e outros argumentos opcionais como o método a ser usado na minimização dos dados, para retornar um objeto do tipo </w:t>
+        <w:t xml:space="preserve">, que contém os parâmetros otimizados e </w:t>
+      </w:r>
+      <w:r>
+        <w:t>e</w:t>
+      </w:r>
+      <w:r>
+        <w:t>statísticas de qualidade do ajuste.</w:t>
+      </w:r>
+      <w:r>
+        <w:t xml:space="preserve"> A função objetivo</w:t>
+      </w:r>
+      <w:r>
+        <w:t xml:space="preserve"> utilizada pela minimize é definida na função residual() e seus parâmetros são passados no argumento </w:t>
       </w:r>
       <w:proofErr w:type="spellStart"/>
       <w:r>
@@ -8500,106 +8685,89 @@
           <w:i/>
           <w:iCs/>
         </w:rPr>
-        <w:t>MinimizeResult</w:t>
+        <w:t>args</w:t>
       </w:r>
       <w:proofErr w:type="spellEnd"/>
       <w:r>
-        <w:t xml:space="preserve">, que contém os parâmetros otimizados e </w:t>
-      </w:r>
-      <w:r>
-        <w:t>e</w:t>
-      </w:r>
-      <w:r>
-        <w:t>statísticas de qualidade do ajuste.</w:t>
-      </w:r>
-      <w:r>
-        <w:t xml:space="preserve"> A função objetivo</w:t>
-      </w:r>
-      <w:r>
-        <w:t xml:space="preserve"> utilizada pela minimize é definida na função </w:t>
-      </w:r>
-      <w:proofErr w:type="gramStart"/>
-      <w:r>
-        <w:t>residual(</w:t>
-      </w:r>
-      <w:proofErr w:type="gramEnd"/>
-      <w:r>
-        <w:t xml:space="preserve">) e seus parâmetros são passados no argumento </w:t>
+        <w:t xml:space="preserve"> na chamada de minimize</w:t>
+      </w:r>
+      <w:r>
+        <w:t>()</w:t>
+      </w:r>
+      <w:r>
+        <w:t xml:space="preserve">. Basicamente, a função residual </w:t>
+      </w:r>
+      <w:r>
+        <w:t xml:space="preserve">realiza </w:t>
+      </w:r>
+      <w:r>
+        <w:t>a chamad</w:t>
+      </w:r>
+      <w:r>
+        <w:t>a</w:t>
+      </w:r>
+      <w:r>
+        <w:t xml:space="preserve"> da</w:t>
+      </w:r>
+      <w:r>
+        <w:t xml:space="preserve"> função integração()</w:t>
+      </w:r>
+      <w:r>
+        <w:t xml:space="preserve"> que utiliza do módulo </w:t>
       </w:r>
       <w:proofErr w:type="spellStart"/>
+      <w:r>
+        <w:t>scipy.integrate.solve_ivp</w:t>
+      </w:r>
+      <w:proofErr w:type="spellEnd"/>
+      <w:r>
+        <w:t xml:space="preserve"> para realizar a integração </w:t>
+      </w:r>
+      <w:r>
+        <w:t xml:space="preserve">dos dados, recebendo como parâmetro a função </w:t>
+      </w:r>
       <w:r>
         <w:rPr>
           <w:i/>
           <w:iCs/>
         </w:rPr>
-        <w:t>args</w:t>
-      </w:r>
-      <w:proofErr w:type="spellEnd"/>
-      <w:r>
-        <w:t xml:space="preserve"> na chamada de minimize</w:t>
-      </w:r>
-      <w:r>
-        <w:t>()</w:t>
-      </w:r>
-      <w:r>
-        <w:t xml:space="preserve">. Basicamente, a função residual </w:t>
-      </w:r>
-      <w:r>
-        <w:t xml:space="preserve">realiza </w:t>
-      </w:r>
-      <w:r>
-        <w:t>a chamad</w:t>
-      </w:r>
-      <w:r>
-        <w:t>a</w:t>
-      </w:r>
-      <w:r>
-        <w:t xml:space="preserve"> da</w:t>
-      </w:r>
-      <w:r>
-        <w:t xml:space="preserve"> função integração()</w:t>
-      </w:r>
-      <w:r>
-        <w:t xml:space="preserve"> que utiliza do módulo </w:t>
+        <w:t>model()</w:t>
+      </w:r>
+      <w:r>
+        <w:t xml:space="preserve"> que define o modelo matemático e os parâmetros de integração</w:t>
+      </w:r>
+      <w:r>
+        <w:t>,</w:t>
+      </w:r>
+      <w:r>
+        <w:t xml:space="preserve"> </w:t>
+      </w:r>
+      <w:r>
+        <w:t>para</w:t>
+      </w:r>
+      <w:r>
+        <w:t xml:space="preserve"> retorna</w:t>
+      </w:r>
+      <w:r>
+        <w:t xml:space="preserve">r à função residual </w:t>
+      </w:r>
+      <w:r>
+        <w:t xml:space="preserve">a variável </w:t>
       </w:r>
       <w:proofErr w:type="spellStart"/>
-      <w:r>
-        <w:t>scipy.integrate.solve_ivp</w:t>
-      </w:r>
-      <w:proofErr w:type="spellEnd"/>
-      <w:r>
-        <w:t xml:space="preserve"> para realizar a integração </w:t>
-      </w:r>
-      <w:r>
-        <w:t xml:space="preserve">dos dados, recebendo como parâmetro a função </w:t>
-      </w:r>
       <w:r>
         <w:rPr>
           <w:i/>
           <w:iCs/>
         </w:rPr>
-        <w:t>model()</w:t>
-      </w:r>
-      <w:r>
-        <w:t xml:space="preserve"> que define o modelo matemático e os parâmetros de integração</w:t>
-      </w:r>
-      <w:r>
-        <w:t>,</w:t>
-      </w:r>
-      <w:r>
-        <w:t xml:space="preserve"> </w:t>
-      </w:r>
-      <w:r>
-        <w:t>para</w:t>
-      </w:r>
-      <w:r>
-        <w:t xml:space="preserve"> retorna</w:t>
-      </w:r>
-      <w:r>
-        <w:t xml:space="preserve">r à função residual </w:t>
-      </w:r>
-      <w:r>
-        <w:t xml:space="preserve">a variável </w:t>
+        <w:t>solve_ivp</w:t>
+      </w:r>
+      <w:proofErr w:type="spellEnd"/>
+      <w:r>
+        <w:t xml:space="preserve"> (conjunto de objetos com dados da integração numérica</w:t>
+      </w:r>
+      <w:r>
+        <w:t xml:space="preserve">, definido pela biblioteca </w:t>
       </w:r>
       <w:proofErr w:type="spellStart"/>
       <w:r>
@@ -8607,271 +8775,212 @@
           <w:i/>
           <w:iCs/>
         </w:rPr>
-        <w:t>solve_ivp</w:t>
+        <w:t>scipy.integrate</w:t>
       </w:r>
       <w:proofErr w:type="spellEnd"/>
       <w:r>
-        <w:t xml:space="preserve"> (conjunto de objetos com dados da integração numérica</w:t>
-      </w:r>
-      <w:r>
-        <w:t xml:space="preserve">, definido pela biblioteca </w:t>
-      </w:r>
-      <w:proofErr w:type="spellStart"/>
+        <w:t xml:space="preserve">) salva na variável </w:t>
+      </w:r>
       <w:r>
         <w:rPr>
           <w:i/>
           <w:iCs/>
         </w:rPr>
-        <w:t>scipy.integrate</w:t>
-      </w:r>
-      <w:proofErr w:type="spellEnd"/>
-      <w:r>
-        <w:t xml:space="preserve">) salva na variável </w:t>
-      </w:r>
+        <w:t>model</w:t>
+      </w:r>
+      <w:r>
+        <w:t xml:space="preserve">,  a função residual acessa então </w:t>
+      </w:r>
+      <w:proofErr w:type="spellStart"/>
       <w:r>
         <w:rPr>
           <w:i/>
           <w:iCs/>
         </w:rPr>
-        <w:t>model</w:t>
-      </w:r>
-      <w:r>
-        <w:t xml:space="preserve">,  a função residual acessa então </w:t>
-      </w:r>
-      <w:proofErr w:type="spellStart"/>
+        <w:t>model.y</w:t>
+      </w:r>
+      <w:proofErr w:type="spellEnd"/>
+      <w:r>
+        <w:t>, que contém os dados de resolução da integração para cada tempo</w:t>
+      </w:r>
+      <w:r>
+        <w:t xml:space="preserve">. Por fim, é calculado a </w:t>
+      </w:r>
+      <w:r>
+        <w:t>diferença entre o</w:t>
+      </w:r>
+      <w:r>
+        <w:t>s</w:t>
+      </w:r>
+      <w:r>
+        <w:t xml:space="preserve"> </w:t>
+      </w:r>
+      <w:r>
+        <w:t xml:space="preserve">dados do </w:t>
+      </w:r>
+      <w:r>
+        <w:t>modelo e os dados</w:t>
+      </w:r>
+      <w:r>
+        <w:t xml:space="preserve"> experimentais para cada tempo, sendo realizada a normalização do erro por meio de sua divisão pelo maior valor dos dados experimentais. Assim, a função residual retorna</w:t>
+      </w:r>
+      <w:r>
+        <w:t xml:space="preserve"> </w:t>
+      </w:r>
+      <w:r>
+        <w:t xml:space="preserve">uma </w:t>
+      </w:r>
+      <w:r>
+        <w:t>lista</w:t>
+      </w:r>
+      <w:r>
+        <w:t xml:space="preserve"> de resíduos</w:t>
+      </w:r>
+      <w:r>
+        <w:t>, que será efetivamente</w:t>
+      </w:r>
+      <w:r>
+        <w:t xml:space="preserve"> minimizada </w:t>
+      </w:r>
+      <w:r>
+        <w:t xml:space="preserve">pela </w:t>
+      </w:r>
       <w:r>
         <w:rPr>
           <w:i/>
           <w:iCs/>
         </w:rPr>
-        <w:t>model.y</w:t>
-      </w:r>
-      <w:proofErr w:type="spellEnd"/>
-      <w:r>
-        <w:t>, que contém os dados de resolução da integração para cada tempo</w:t>
-      </w:r>
-      <w:r>
-        <w:t xml:space="preserve">. Por fim, é calculado a </w:t>
-      </w:r>
-      <w:r>
-        <w:t>diferença entre o</w:t>
-      </w:r>
-      <w:r>
-        <w:t>s</w:t>
-      </w:r>
-      <w:r>
-        <w:t xml:space="preserve"> </w:t>
-      </w:r>
-      <w:r>
-        <w:t xml:space="preserve">dados do </w:t>
-      </w:r>
-      <w:r>
-        <w:t>modelo e os dados</w:t>
-      </w:r>
-      <w:r>
-        <w:t xml:space="preserve"> experimentais para cada tempo, sendo realizada a normalização do erro por meio de sua divisão pelo maior valor dos dados experimentais. Assim, a função residual retorna</w:t>
-      </w:r>
-      <w:r>
-        <w:t xml:space="preserve"> </w:t>
-      </w:r>
-      <w:r>
-        <w:t xml:space="preserve">uma </w:t>
-      </w:r>
-      <w:r>
-        <w:t>lista</w:t>
-      </w:r>
-      <w:r>
-        <w:t xml:space="preserve"> de resíduos</w:t>
-      </w:r>
-      <w:r>
-        <w:t>, que será efetivamente</w:t>
-      </w:r>
-      <w:r>
-        <w:t xml:space="preserve"> minimizada </w:t>
-      </w:r>
-      <w:r>
-        <w:t xml:space="preserve">pela </w:t>
-      </w:r>
-      <w:proofErr w:type="gramStart"/>
+        <w:t>minimize()</w:t>
+      </w:r>
+      <w:r>
+        <w:t xml:space="preserve">, permitindo a obtenção do objeto </w:t>
+      </w:r>
+      <w:proofErr w:type="spellStart"/>
       <w:r>
         <w:rPr>
           <w:i/>
           <w:iCs/>
         </w:rPr>
-        <w:t>minimize(</w:t>
-      </w:r>
-      <w:proofErr w:type="gramEnd"/>
+        <w:t>MinimizeResult</w:t>
+      </w:r>
+      <w:proofErr w:type="spellEnd"/>
+      <w:r>
+        <w:t>.</w:t>
+      </w:r>
+      <w:r>
+        <w:t xml:space="preserve"> A função residual() e residual2() seguem os mesmos princípios, sendo que a residual2() foi apenas adaptada para calcular erro considerando tanto os dados de produto quanto de substrato, realizando o somatório de ambos.</w:t>
+      </w:r>
+    </w:p>
+    <w:p>
+      <w:r>
+        <w:tab/>
+        <w:t xml:space="preserve">O modelo matemático é definido na função </w:t>
+      </w:r>
       <w:r>
         <w:rPr>
           <w:i/>
           <w:iCs/>
         </w:rPr>
-        <w:t>)</w:t>
-      </w:r>
-      <w:r>
-        <w:t xml:space="preserve">, permitindo a obtenção do objeto </w:t>
-      </w:r>
-      <w:proofErr w:type="spellStart"/>
+        <w:t>model()</w:t>
+      </w:r>
+      <w:r>
+        <w:t xml:space="preserve">, recebendo como parâmetros </w:t>
+      </w:r>
+      <w:r>
+        <w:t xml:space="preserve">uma lista com as </w:t>
+      </w:r>
+      <w:r>
+        <w:t>condições iniciais das variáveis dos balanços</w:t>
+      </w:r>
+      <w:r>
+        <w:t xml:space="preserve"> (x) </w:t>
+      </w:r>
+      <w:r>
+        <w:t xml:space="preserve">e </w:t>
+      </w:r>
+      <w:r>
+        <w:lastRenderedPageBreak/>
+        <w:t xml:space="preserve">os valores de parâmetros do modelo. Assim, essa função registra os valores dos parâmetros para cada iteração e retorna a lista com o sistema de equações a ser resolvido pela </w:t>
+      </w:r>
+      <w:r>
+        <w:t>integração.</w:t>
+      </w:r>
+    </w:p>
+    <w:p>
+      <w:r>
+        <w:tab/>
+        <w:t xml:space="preserve">Para cada um dos três casos também é calculado o valor de r², por meio da função </w:t>
+      </w:r>
       <w:r>
         <w:rPr>
           <w:i/>
           <w:iCs/>
         </w:rPr>
-        <w:t>MinimizeResult</w:t>
+        <w:t>r2()</w:t>
+      </w:r>
+      <w:r>
+        <w:t xml:space="preserve">, a qual </w:t>
+      </w:r>
+      <w:r>
+        <w:t xml:space="preserve">realiza novamente a integração do sistema de equações, </w:t>
+      </w:r>
+      <w:r>
+        <w:t xml:space="preserve">agora </w:t>
+      </w:r>
+      <w:r>
+        <w:t>a partir dos parâmetros retornados pela minimização e compara os dados</w:t>
+      </w:r>
+      <w:r>
+        <w:t xml:space="preserve"> obtidos com os </w:t>
+      </w:r>
+      <w:r>
+        <w:t>dados experimentais.</w:t>
+      </w:r>
+      <w:r>
+        <w:t xml:space="preserve"> Tem-se ainda as funções </w:t>
+      </w:r>
+      <w:proofErr w:type="spellStart"/>
+      <w:r>
+        <w:t>subplts</w:t>
       </w:r>
       <w:proofErr w:type="spellEnd"/>
       <w:r>
-        <w:t>.</w:t>
-      </w:r>
-      <w:r>
-        <w:t xml:space="preserve"> A função </w:t>
-      </w:r>
-      <w:proofErr w:type="gramStart"/>
-      <w:r>
-        <w:t>residual(</w:t>
-      </w:r>
-      <w:proofErr w:type="gramEnd"/>
-      <w:r>
-        <w:t>) e residual2() seguem os mesmos princípios, sendo que a residual2() foi apenas adaptada para calcular erro considerando tanto os dados de produto quanto de substrato, realizando o somatório de ambos.</w:t>
+        <w:t xml:space="preserve">() e </w:t>
+      </w:r>
+      <w:proofErr w:type="spellStart"/>
+      <w:r>
+        <w:t>writeReport</w:t>
+      </w:r>
+      <w:proofErr w:type="spellEnd"/>
+      <w:r>
+        <w:t>(), as quais servem para realizar a plotagem dos gráficos tanto com a curva obtida pela modelagem quanto com os dados experimentais e para atualizar automaticamente o arquivo .</w:t>
+      </w:r>
+      <w:proofErr w:type="spellStart"/>
+      <w:r>
+        <w:t>txt</w:t>
+      </w:r>
+      <w:proofErr w:type="spellEnd"/>
+      <w:r>
+        <w:t xml:space="preserve"> de relatório, armazenando as informações obtidas ao longo da execução para cada um dos casos analisados.</w:t>
       </w:r>
     </w:p>
     <w:p>
       <w:r>
         <w:tab/>
-        <w:t xml:space="preserve">O modelo matemático é definido na função </w:t>
-      </w:r>
-      <w:proofErr w:type="gramStart"/>
-      <w:r>
-        <w:rPr>
-          <w:i/>
-          <w:iCs/>
-        </w:rPr>
-        <w:t>model(</w:t>
-      </w:r>
-      <w:proofErr w:type="gramEnd"/>
-      <w:r>
-        <w:rPr>
-          <w:i/>
-          <w:iCs/>
-        </w:rPr>
-        <w:t>)</w:t>
-      </w:r>
-      <w:r>
-        <w:t xml:space="preserve">, recebendo como parâmetros </w:t>
-      </w:r>
-      <w:r>
-        <w:t xml:space="preserve">uma lista com as </w:t>
-      </w:r>
-      <w:r>
-        <w:t>condições iniciais das variáveis dos balanços</w:t>
-      </w:r>
-      <w:r>
-        <w:t xml:space="preserve"> (x) </w:t>
-      </w:r>
-      <w:r>
-        <w:t xml:space="preserve">e </w:t>
-      </w:r>
-      <w:r>
-        <w:lastRenderedPageBreak/>
-        <w:t xml:space="preserve">os valores de parâmetros do modelo. Assim, essa função registra os valores dos parâmetros para cada iteração e retorna a lista com o sistema de equações a ser resolvido pela </w:t>
-      </w:r>
-      <w:r>
-        <w:t>integração.</w:t>
-      </w:r>
-    </w:p>
-    <w:p>
-      <w:r>
-        <w:tab/>
-        <w:t xml:space="preserve">Para cada um dos três casos também é calculado o valor </w:t>
-      </w:r>
-      <w:proofErr w:type="gramStart"/>
-      <w:r>
-        <w:t>de r</w:t>
-      </w:r>
-      <w:proofErr w:type="gramEnd"/>
-      <w:r>
-        <w:t xml:space="preserve">², por meio da função </w:t>
-      </w:r>
-      <w:r>
-        <w:rPr>
-          <w:i/>
-          <w:iCs/>
-        </w:rPr>
-        <w:t>r2()</w:t>
-      </w:r>
-      <w:r>
-        <w:t xml:space="preserve">, a qual </w:t>
-      </w:r>
-      <w:r>
-        <w:t xml:space="preserve">realiza novamente a integração do sistema de equações, </w:t>
-      </w:r>
-      <w:r>
-        <w:t xml:space="preserve">agora </w:t>
-      </w:r>
-      <w:r>
-        <w:t>a partir dos parâmetros retornados pela minimização e compara os dados</w:t>
-      </w:r>
-      <w:r>
-        <w:t xml:space="preserve"> obtidos com os </w:t>
-      </w:r>
-      <w:r>
-        <w:t>dados experimentais.</w:t>
-      </w:r>
-      <w:r>
-        <w:t xml:space="preserve"> Tem-se ainda as funções </w:t>
+      </w:r>
+      <w:r>
+        <w:t xml:space="preserve">A Figura 3 apresenta um fluxograma </w:t>
+      </w:r>
+      <w:r>
+        <w:t xml:space="preserve">básico do fluxo computacional e da comunicação entre a função principal </w:t>
       </w:r>
       <w:proofErr w:type="spellStart"/>
-      <w:proofErr w:type="gramStart"/>
-      <w:r>
-        <w:t>subplts</w:t>
+      <w:r>
+        <w:t>Main</w:t>
       </w:r>
       <w:proofErr w:type="spellEnd"/>
       <w:r>
-        <w:t>(</w:t>
-      </w:r>
-      <w:proofErr w:type="gramEnd"/>
-      <w:r>
-        <w:t xml:space="preserve">) e </w:t>
-      </w:r>
-      <w:proofErr w:type="spellStart"/>
-      <w:r>
-        <w:t>writeReport</w:t>
-      </w:r>
-      <w:proofErr w:type="spellEnd"/>
-      <w:r>
-        <w:t>(), as quais servem para realizar a plotagem dos gráficos tanto com a curva obtida pela modelagem quanto com os dados experimentais e para atualizar automaticamente o arquivo .</w:t>
-      </w:r>
-      <w:proofErr w:type="spellStart"/>
-      <w:r>
-        <w:t>txt</w:t>
-      </w:r>
-      <w:proofErr w:type="spellEnd"/>
-      <w:r>
-        <w:t xml:space="preserve"> de relatório, armazenando as informações obtidas ao longo da execução para cada um dos casos analisados.</w:t>
-      </w:r>
-    </w:p>
-    <w:p>
-      <w:r>
-        <w:tab/>
-      </w:r>
-      <w:r>
-        <w:t xml:space="preserve">A Figura 3 apresenta um fluxograma </w:t>
-      </w:r>
-      <w:r>
-        <w:t xml:space="preserve">básico do fluxo computacional e da comunicação entre a função principal </w:t>
-      </w:r>
-      <w:proofErr w:type="spellStart"/>
-      <w:proofErr w:type="gramStart"/>
-      <w:r>
-        <w:t>Main</w:t>
-      </w:r>
-      <w:proofErr w:type="spellEnd"/>
-      <w:r>
-        <w:t>(</w:t>
-      </w:r>
-      <w:proofErr w:type="gramEnd"/>
-      <w:r>
-        <w:t>) e as demais funções</w:t>
+        <w:t>() e as demais funções</w:t>
       </w:r>
       <w:r>
         <w:t xml:space="preserve"> do código, com destaque para o retorno de cada função</w:t>
@@ -9111,15 +9220,7 @@
         <w:t>.</w:t>
       </w:r>
       <w:r>
-        <w:t xml:space="preserve"> Além disso, é exibido a mensagem da função minimize indicando se ocorreu algum problema no ajuste, o valor </w:t>
-      </w:r>
-      <w:proofErr w:type="gramStart"/>
-      <w:r>
-        <w:t>de r</w:t>
-      </w:r>
-      <w:proofErr w:type="gramEnd"/>
-      <w:r>
-        <w:t>² e o tempo de execução do ajuste.</w:t>
+        <w:t xml:space="preserve"> Além disso, é exibido a mensagem da função minimize indicando se ocorreu algum problema no ajuste, o valor de r² e o tempo de execução do ajuste.</w:t>
       </w:r>
     </w:p>
     <w:p>
@@ -10088,7 +10189,6 @@
               <w:t xml:space="preserve">. Graxos </w:t>
             </w:r>
             <w:proofErr w:type="spellStart"/>
-            <w:proofErr w:type="gramStart"/>
             <w:r>
               <w:t>vol.</w:t>
             </w:r>
@@ -10099,7 +10199,6 @@
               <w:t>a</w:t>
             </w:r>
             <w:proofErr w:type="spellEnd"/>
-            <w:proofErr w:type="gramEnd"/>
           </w:p>
         </w:tc>
         <w:tc>
@@ -10566,15 +10665,7 @@
         </w:numPr>
       </w:pPr>
       <w:r>
-        <w:t>A baixa taxa C/</w:t>
-      </w:r>
-      <w:proofErr w:type="gramStart"/>
-      <w:r>
-        <w:t>N  (</w:t>
-      </w:r>
-      <w:proofErr w:type="gramEnd"/>
-      <w:r>
-        <w:t>9,6) no substrato digerido indica que ele pode ser utilizado como biofertilizante ou condicionador de solo.</w:t>
+        <w:t>A baixa taxa C/N  (9,6) no substrato digerido indica que ele pode ser utilizado como biofertilizante ou condicionador de solo.</w:t>
       </w:r>
     </w:p>
     <w:tbl>
@@ -11345,7 +11436,10 @@
         <w:t>aos experimentos de Rao et al. (2000)</w:t>
       </w:r>
       <w:r>
-        <w:t>, por meio dos gráficos mostrados na Figura 3</w:t>
+        <w:t xml:space="preserve">, por meio dos gráficos mostrados na Figura </w:t>
+      </w:r>
+      <w:r>
+        <w:t>4</w:t>
       </w:r>
       <w:r>
         <w:t>.</w:t>
@@ -11357,7 +11451,21 @@
           <w:b/>
           <w:bCs/>
         </w:rPr>
-        <w:t xml:space="preserve">Figura 3 – </w:t>
+        <w:t xml:space="preserve">Figura </w:t>
+      </w:r>
+      <w:r>
+        <w:rPr>
+          <w:b/>
+          <w:bCs/>
+        </w:rPr>
+        <w:t>4</w:t>
+      </w:r>
+      <w:r>
+        <w:rPr>
+          <w:b/>
+          <w:bCs/>
+        </w:rPr>
+        <w:t xml:space="preserve"> – </w:t>
       </w:r>
       <w:r>
         <w:t xml:space="preserve">Gráficos utilizados para extração de </w:t>
@@ -11634,7 +11742,13 @@
         <w:t xml:space="preserve">Utilizou-se os dados extraídos </w:t>
       </w:r>
       <w:r>
-        <w:t xml:space="preserve">dos gráficos da Figura 3 </w:t>
+        <w:t xml:space="preserve">dos gráficos da Figura </w:t>
+      </w:r>
+      <w:r>
+        <w:t>4</w:t>
+      </w:r>
+      <w:r>
+        <w:t xml:space="preserve"> </w:t>
       </w:r>
       <w:r>
         <w:t xml:space="preserve">para </w:t>
@@ -11857,6 +11971,35 @@
       </w:r>
       <w:r>
         <w:t xml:space="preserve"> </w:t>
+      </w:r>
+    </w:p>
+    <w:p>
+      <w:r>
+        <w:rPr>
+          <w:b/>
+          <w:bCs/>
+        </w:rPr>
+        <w:t>Tabela 2</w:t>
+      </w:r>
+      <w:r>
+        <w:rPr>
+          <w:b/>
+          <w:bCs/>
+        </w:rPr>
+        <w:t xml:space="preserve"> –</w:t>
+      </w:r>
+      <w:r>
+        <w:rPr>
+          <w:b/>
+          <w:bCs/>
+        </w:rPr>
+        <w:t xml:space="preserve"> </w:t>
+      </w:r>
+      <w:r>
+        <w:t>Parâmetros variáveis no espaço paramétrico inicial</w:t>
+      </w:r>
+      <w:r>
+        <w:t>.</w:t>
       </w:r>
     </w:p>
     <w:tbl>
@@ -11866,71 +12009,31 @@
         <w:tblLook w:val="04A0" w:firstRow="1" w:lastRow="0" w:firstColumn="1" w:lastColumn="0" w:noHBand="0" w:noVBand="1"/>
       </w:tblPr>
       <w:tblGrid>
-        <w:gridCol w:w="1413"/>
-        <w:gridCol w:w="1559"/>
-        <w:gridCol w:w="2126"/>
-        <w:gridCol w:w="2284"/>
+        <w:gridCol w:w="1324"/>
+        <w:gridCol w:w="1343"/>
+        <w:gridCol w:w="1448"/>
+        <w:gridCol w:w="2111"/>
+        <w:gridCol w:w="2268"/>
       </w:tblGrid>
       <w:tr>
         <w:tc>
           <w:tcPr>
-            <w:tcW w:w="1413" w:type="dxa"/>
+            <w:tcW w:w="1324" w:type="dxa"/>
           </w:tcPr>
           <w:p>
             <w:pPr>
               <w:jc w:val="center"/>
               <w:rPr>
-                <w:lang w:val="en-US"/>
+                <w:rFonts w:cs="Arial"/>
+                <w:b/>
+                <w:bCs/>
               </w:rPr>
             </w:pPr>
-            <w:r>
-              <w:rPr>
-                <w:rFonts w:cs="Arial"/>
-                <w:b/>
-                <w:bCs/>
-              </w:rPr>
-              <w:t>μ</w:t>
-            </w:r>
-            <w:r>
-              <w:rPr>
-                <w:rFonts w:cs="Arial"/>
-                <w:b/>
-                <w:bCs/>
-                <w:vertAlign w:val="subscript"/>
-                <w:lang w:val="en-US"/>
-              </w:rPr>
-              <w:t>m</w:t>
-            </w:r>
-            <w:r>
-              <w:rPr>
-                <w:rFonts w:cs="Arial"/>
-                <w:b/>
-                <w:bCs/>
-              </w:rPr>
-              <w:t>(d</w:t>
-            </w:r>
-            <w:r>
-              <w:rPr>
-                <w:rFonts w:cs="Arial"/>
-                <w:b/>
-                <w:bCs/>
-                <w:vertAlign w:val="superscript"/>
-              </w:rPr>
-              <w:t>-1</w:t>
-            </w:r>
-            <w:r>
-              <w:rPr>
-                <w:rFonts w:cs="Arial"/>
-                <w:b/>
-                <w:bCs/>
-              </w:rPr>
-              <w:t>)</w:t>
-            </w:r>
           </w:p>
         </w:tc>
         <w:tc>
           <w:tcPr>
-            <w:tcW w:w="1559" w:type="dxa"/>
+            <w:tcW w:w="1343" w:type="dxa"/>
           </w:tcPr>
           <w:p>
             <w:pPr>
@@ -11945,7 +12048,7 @@
                 <w:b/>
                 <w:bCs/>
               </w:rPr>
-              <w:t>k</w:t>
+              <w:t>μ</w:t>
             </w:r>
             <w:r>
               <w:rPr>
@@ -11955,7 +12058,7 @@
                 <w:vertAlign w:val="subscript"/>
                 <w:lang w:val="en-US"/>
               </w:rPr>
-              <w:t>d</w:t>
+              <w:t>m</w:t>
             </w:r>
             <w:r>
               <w:rPr>
@@ -11986,7 +12089,7 @@
         </w:tc>
         <w:tc>
           <w:tcPr>
-            <w:tcW w:w="2126" w:type="dxa"/>
+            <w:tcW w:w="1448" w:type="dxa"/>
           </w:tcPr>
           <w:p>
             <w:pPr>
@@ -12011,33 +12114,15 @@
                 <w:vertAlign w:val="subscript"/>
                 <w:lang w:val="en-US"/>
               </w:rPr>
-              <w:t>s</w:t>
-            </w:r>
-            <w:r>
-              <w:rPr>
-                <w:rFonts w:cs="Arial"/>
-                <w:b/>
-                <w:bCs/>
-              </w:rPr>
-              <w:t>(</w:t>
-            </w:r>
-            <w:proofErr w:type="spellStart"/>
-            <w:r>
-              <w:rPr>
-                <w:rFonts w:cs="Arial"/>
-                <w:b/>
-                <w:bCs/>
-              </w:rPr>
-              <w:t>kgDQO_S</w:t>
-            </w:r>
-            <w:proofErr w:type="spellEnd"/>
-            <w:r>
-              <w:rPr>
-                <w:rFonts w:cs="Arial"/>
-                <w:b/>
-                <w:bCs/>
-              </w:rPr>
-              <w:t>/m</w:t>
+              <w:t>d</w:t>
+            </w:r>
+            <w:r>
+              <w:rPr>
+                <w:rFonts w:cs="Arial"/>
+                <w:b/>
+                <w:bCs/>
+              </w:rPr>
+              <w:t>(d</w:t>
             </w:r>
             <w:r>
               <w:rPr>
@@ -12046,7 +12131,7 @@
                 <w:bCs/>
                 <w:vertAlign w:val="superscript"/>
               </w:rPr>
-              <w:t>3</w:t>
+              <w:t>-1</w:t>
             </w:r>
             <w:r>
               <w:rPr>
@@ -12060,34 +12145,132 @@
         </w:tc>
         <w:tc>
           <w:tcPr>
-            <w:tcW w:w="2284" w:type="dxa"/>
+            <w:tcW w:w="2111" w:type="dxa"/>
           </w:tcPr>
           <w:p>
             <w:pPr>
               <w:jc w:val="center"/>
               <w:rPr>
-                <w:lang w:val="en-US"/>
-              </w:rPr>
-            </w:pPr>
-            <w:r>
-              <w:rPr>
-                <w:rFonts w:cs="Arial"/>
-                <w:b/>
-                <w:bCs/>
-                <w:lang w:val="en-US"/>
-              </w:rPr>
-              <w:t>Y</w:t>
-            </w:r>
-            <w:r>
-              <w:rPr>
                 <w:rFonts w:cs="Arial"/>
                 <w:b/>
                 <w:bCs/>
                 <w:vertAlign w:val="subscript"/>
                 <w:lang w:val="en-US"/>
               </w:rPr>
+            </w:pPr>
+            <w:r>
+              <w:rPr>
+                <w:rFonts w:cs="Arial"/>
+                <w:b/>
+                <w:bCs/>
+              </w:rPr>
+              <w:t>k</w:t>
+            </w:r>
+            <w:r>
+              <w:rPr>
+                <w:rFonts w:cs="Arial"/>
+                <w:b/>
+                <w:bCs/>
+                <w:vertAlign w:val="subscript"/>
+                <w:lang w:val="en-US"/>
+              </w:rPr>
+              <w:t>s</w:t>
+            </w:r>
+          </w:p>
+          <w:p>
+            <w:pPr>
+              <w:jc w:val="center"/>
+              <w:rPr>
+                <w:lang w:val="en-US"/>
+              </w:rPr>
+            </w:pPr>
+            <w:r>
+              <w:rPr>
+                <w:rFonts w:cs="Arial"/>
+                <w:b/>
+                <w:bCs/>
+              </w:rPr>
+              <w:t>(</w:t>
+            </w:r>
+            <w:proofErr w:type="spellStart"/>
+            <w:r>
+              <w:rPr>
+                <w:rFonts w:cs="Arial"/>
+                <w:b/>
+                <w:bCs/>
+              </w:rPr>
+              <w:t>kgDQO_S</w:t>
+            </w:r>
+            <w:proofErr w:type="spellEnd"/>
+            <w:r>
+              <w:rPr>
+                <w:rFonts w:cs="Arial"/>
+                <w:b/>
+                <w:bCs/>
+              </w:rPr>
+              <w:t>/m</w:t>
+            </w:r>
+            <w:r>
+              <w:rPr>
+                <w:rFonts w:cs="Arial"/>
+                <w:b/>
+                <w:bCs/>
+                <w:vertAlign w:val="superscript"/>
+              </w:rPr>
+              <w:t>3</w:t>
+            </w:r>
+            <w:r>
+              <w:rPr>
+                <w:rFonts w:cs="Arial"/>
+                <w:b/>
+                <w:bCs/>
+              </w:rPr>
+              <w:t>)</w:t>
+            </w:r>
+          </w:p>
+        </w:tc>
+        <w:tc>
+          <w:tcPr>
+            <w:tcW w:w="2268" w:type="dxa"/>
+          </w:tcPr>
+          <w:p>
+            <w:pPr>
+              <w:jc w:val="center"/>
+              <w:rPr>
+                <w:rFonts w:cs="Arial"/>
+                <w:b/>
+                <w:bCs/>
+                <w:vertAlign w:val="subscript"/>
+                <w:lang w:val="en-US"/>
+              </w:rPr>
+            </w:pPr>
+            <w:r>
+              <w:rPr>
+                <w:rFonts w:cs="Arial"/>
+                <w:b/>
+                <w:bCs/>
+                <w:lang w:val="en-US"/>
+              </w:rPr>
+              <w:t>Y</w:t>
+            </w:r>
+            <w:r>
+              <w:rPr>
+                <w:rFonts w:cs="Arial"/>
+                <w:b/>
+                <w:bCs/>
+                <w:vertAlign w:val="subscript"/>
+                <w:lang w:val="en-US"/>
+              </w:rPr>
               <w:t>X/S</w:t>
             </w:r>
+          </w:p>
+          <w:p>
+            <w:pPr>
+              <w:jc w:val="center"/>
+              <w:rPr>
+                <w:lang w:val="en-US"/>
+              </w:rPr>
+            </w:pPr>
             <w:r>
               <w:rPr>
                 <w:rFonts w:cs="Arial"/>
@@ -12151,7 +12334,7 @@
       <w:tr>
         <w:tc>
           <w:tcPr>
-            <w:tcW w:w="1413" w:type="dxa"/>
+            <w:tcW w:w="1324" w:type="dxa"/>
           </w:tcPr>
           <w:p>
             <w:pPr>
@@ -12160,57 +12343,17 @@
                 <w:lang w:val="en-US"/>
               </w:rPr>
             </w:pPr>
-            <w:commentRangeStart w:id="4"/>
             <w:r>
               <w:rPr>
                 <w:lang w:val="en-US"/>
               </w:rPr>
-              <w:t>0.0</w:t>
-            </w:r>
-            <w:r>
-              <w:rPr>
-                <w:lang w:val="en-US"/>
-              </w:rPr>
-              <w:t>9</w:t>
-            </w:r>
-            <w:r>
-              <w:rPr>
-                <w:lang w:val="en-US"/>
-              </w:rPr>
-              <w:t xml:space="preserve"> </w:t>
-            </w:r>
-            <w:commentRangeEnd w:id="4"/>
-            <w:r>
-              <w:rPr>
-                <w:rStyle w:val="Refdecomentrio"/>
-              </w:rPr>
-              <w:commentReference w:id="4"/>
-            </w:r>
-            <w:r>
-              <w:rPr>
-                <w:lang w:val="en-US"/>
-              </w:rPr>
-              <w:t xml:space="preserve">– </w:t>
-            </w:r>
-            <w:commentRangeStart w:id="5"/>
-            <w:r>
-              <w:rPr>
-                <w:lang w:val="en-US"/>
-              </w:rPr>
-              <w:t>1.2</w:t>
-            </w:r>
-            <w:commentRangeEnd w:id="5"/>
-            <w:r>
-              <w:rPr>
-                <w:rStyle w:val="Refdecomentrio"/>
-              </w:rPr>
-              <w:commentReference w:id="5"/>
+              <w:t>Faixa de variação</w:t>
             </w:r>
           </w:p>
         </w:tc>
         <w:tc>
           <w:tcPr>
-            <w:tcW w:w="1559" w:type="dxa"/>
+            <w:tcW w:w="1343" w:type="dxa"/>
           </w:tcPr>
           <w:p>
             <w:pPr>
@@ -12219,31 +12362,45 @@
                 <w:lang w:val="en-US"/>
               </w:rPr>
             </w:pPr>
-            <w:commentRangeStart w:id="6"/>
+            <w:commentRangeStart w:id="4"/>
             <w:r>
               <w:rPr>
                 <w:lang w:val="en-US"/>
               </w:rPr>
-              <w:t xml:space="preserve">0.001 </w:t>
-            </w:r>
-            <w:commentRangeEnd w:id="6"/>
+              <w:t xml:space="preserve">0.09 </w:t>
+            </w:r>
+            <w:commentRangeEnd w:id="4"/>
             <w:r>
               <w:rPr>
                 <w:rStyle w:val="Refdecomentrio"/>
               </w:rPr>
-              <w:commentReference w:id="6"/>
+              <w:commentReference w:id="4"/>
             </w:r>
             <w:r>
               <w:rPr>
                 <w:lang w:val="en-US"/>
               </w:rPr>
-              <w:t>– 0.35</w:t>
+              <w:t xml:space="preserve">– </w:t>
+            </w:r>
+            <w:commentRangeStart w:id="5"/>
+            <w:r>
+              <w:rPr>
+                <w:lang w:val="en-US"/>
+              </w:rPr>
+              <w:t>1.2</w:t>
+            </w:r>
+            <w:commentRangeEnd w:id="5"/>
+            <w:r>
+              <w:rPr>
+                <w:rStyle w:val="Refdecomentrio"/>
+              </w:rPr>
+              <w:commentReference w:id="5"/>
             </w:r>
           </w:p>
         </w:tc>
         <w:tc>
           <w:tcPr>
-            <w:tcW w:w="2126" w:type="dxa"/>
+            <w:tcW w:w="1448" w:type="dxa"/>
           </w:tcPr>
           <w:p>
             <w:pPr>
@@ -12252,43 +12409,31 @@
                 <w:lang w:val="en-US"/>
               </w:rPr>
             </w:pPr>
-            <w:commentRangeStart w:id="7"/>
+            <w:commentRangeStart w:id="6"/>
             <w:r>
               <w:rPr>
                 <w:lang w:val="en-US"/>
               </w:rPr>
-              <w:t>0.</w:t>
+              <w:t xml:space="preserve">0.001 </w:t>
+            </w:r>
+            <w:commentRangeEnd w:id="6"/>
+            <w:r>
+              <w:rPr>
+                <w:rStyle w:val="Refdecomentrio"/>
+              </w:rPr>
+              <w:commentReference w:id="6"/>
             </w:r>
             <w:r>
               <w:rPr>
                 <w:lang w:val="en-US"/>
               </w:rPr>
-              <w:t>0</w:t>
-            </w:r>
-            <w:r>
-              <w:rPr>
-                <w:lang w:val="en-US"/>
-              </w:rPr>
-              <w:t>403</w:t>
-            </w:r>
-            <w:r>
-              <w:rPr>
-                <w:lang w:val="en-US"/>
-              </w:rPr>
-              <w:t xml:space="preserve"> – 4,03</w:t>
-            </w:r>
-            <w:commentRangeEnd w:id="7"/>
-            <w:r>
-              <w:rPr>
-                <w:rStyle w:val="Refdecomentrio"/>
-              </w:rPr>
-              <w:commentReference w:id="7"/>
+              <w:t>– 0.35</w:t>
             </w:r>
           </w:p>
         </w:tc>
         <w:tc>
           <w:tcPr>
-            <w:tcW w:w="2284" w:type="dxa"/>
+            <w:tcW w:w="2111" w:type="dxa"/>
           </w:tcPr>
           <w:p>
             <w:pPr>
@@ -12297,6 +12442,51 @@
                 <w:lang w:val="en-US"/>
               </w:rPr>
             </w:pPr>
+            <w:commentRangeStart w:id="7"/>
+            <w:r>
+              <w:rPr>
+                <w:lang w:val="en-US"/>
+              </w:rPr>
+              <w:t>0.</w:t>
+            </w:r>
+            <w:r>
+              <w:rPr>
+                <w:lang w:val="en-US"/>
+              </w:rPr>
+              <w:t>0</w:t>
+            </w:r>
+            <w:r>
+              <w:rPr>
+                <w:lang w:val="en-US"/>
+              </w:rPr>
+              <w:t>403</w:t>
+            </w:r>
+            <w:r>
+              <w:rPr>
+                <w:lang w:val="en-US"/>
+              </w:rPr>
+              <w:t xml:space="preserve"> – 4,03</w:t>
+            </w:r>
+            <w:commentRangeEnd w:id="7"/>
+            <w:r>
+              <w:rPr>
+                <w:rStyle w:val="Refdecomentrio"/>
+              </w:rPr>
+              <w:commentReference w:id="7"/>
+            </w:r>
+          </w:p>
+        </w:tc>
+        <w:tc>
+          <w:tcPr>
+            <w:tcW w:w="2268" w:type="dxa"/>
+          </w:tcPr>
+          <w:p>
+            <w:pPr>
+              <w:jc w:val="center"/>
+              <w:rPr>
+                <w:lang w:val="en-US"/>
+              </w:rPr>
+            </w:pPr>
             <w:commentRangeStart w:id="8"/>
             <w:r>
               <w:rPr>
@@ -12310,43 +12500,232 @@
                 <w:rStyle w:val="Refdecomentrio"/>
               </w:rPr>
               <w:commentReference w:id="8"/>
+            </w:r>
+          </w:p>
+        </w:tc>
+      </w:tr>
+      <w:tr>
+        <w:tc>
+          <w:tcPr>
+            <w:tcW w:w="1324" w:type="dxa"/>
+          </w:tcPr>
+          <w:p>
+            <w:pPr>
+              <w:jc w:val="center"/>
+            </w:pPr>
+            <w:r>
+              <w:t>Estimativa inicial</w:t>
+            </w:r>
+          </w:p>
+        </w:tc>
+        <w:tc>
+          <w:tcPr>
+            <w:tcW w:w="1343" w:type="dxa"/>
+          </w:tcPr>
+          <w:p>
+            <w:pPr>
+              <w:jc w:val="center"/>
+            </w:pPr>
+            <w:r>
+              <w:t>0,64</w:t>
+            </w:r>
+          </w:p>
+        </w:tc>
+        <w:tc>
+          <w:tcPr>
+            <w:tcW w:w="1448" w:type="dxa"/>
+          </w:tcPr>
+          <w:p>
+            <w:pPr>
+              <w:jc w:val="center"/>
+            </w:pPr>
+            <w:r>
+              <w:t>0,1755</w:t>
+            </w:r>
+          </w:p>
+        </w:tc>
+        <w:tc>
+          <w:tcPr>
+            <w:tcW w:w="2111" w:type="dxa"/>
+          </w:tcPr>
+          <w:p>
+            <w:pPr>
+              <w:jc w:val="center"/>
+            </w:pPr>
+            <w:r>
+              <w:t>2,035</w:t>
+            </w:r>
+          </w:p>
+        </w:tc>
+        <w:tc>
+          <w:tcPr>
+            <w:tcW w:w="2268" w:type="dxa"/>
+          </w:tcPr>
+          <w:p>
+            <w:pPr>
+              <w:jc w:val="center"/>
+            </w:pPr>
+            <w:r>
+              <w:t>0,49995</w:t>
+            </w:r>
+          </w:p>
+        </w:tc>
+      </w:tr>
+      <w:tr>
+        <w:tc>
+          <w:tcPr>
+            <w:tcW w:w="1324" w:type="dxa"/>
+          </w:tcPr>
+          <w:p>
+            <w:pPr>
+              <w:jc w:val="center"/>
+            </w:pPr>
+            <w:commentRangeStart w:id="9"/>
+            <w:r>
+              <w:t>Saída</w:t>
+            </w:r>
+            <w:commentRangeEnd w:id="9"/>
+            <w:r>
+              <w:rPr>
+                <w:rStyle w:val="Refdecomentrio"/>
+              </w:rPr>
+              <w:commentReference w:id="9"/>
+            </w:r>
+          </w:p>
+        </w:tc>
+        <w:tc>
+          <w:tcPr>
+            <w:tcW w:w="1343" w:type="dxa"/>
+          </w:tcPr>
+          <w:p>
+            <w:pPr>
+              <w:jc w:val="center"/>
+            </w:pPr>
+            <w:r>
+              <w:t>0,64</w:t>
+            </w:r>
+          </w:p>
+        </w:tc>
+        <w:tc>
+          <w:tcPr>
+            <w:tcW w:w="1448" w:type="dxa"/>
+          </w:tcPr>
+          <w:p>
+            <w:pPr>
+              <w:jc w:val="center"/>
+            </w:pPr>
+            <w:r>
+              <w:t>0,1755</w:t>
+            </w:r>
+          </w:p>
+        </w:tc>
+        <w:tc>
+          <w:tcPr>
+            <w:tcW w:w="2111" w:type="dxa"/>
+          </w:tcPr>
+          <w:p>
+            <w:pPr>
+              <w:jc w:val="center"/>
+            </w:pPr>
+            <w:r>
+              <w:t>2,035</w:t>
+            </w:r>
+          </w:p>
+        </w:tc>
+        <w:tc>
+          <w:tcPr>
+            <w:tcW w:w="2268" w:type="dxa"/>
+          </w:tcPr>
+          <w:p>
+            <w:pPr>
+              <w:jc w:val="center"/>
+            </w:pPr>
+            <w:r>
+              <w:t>0,5000</w:t>
             </w:r>
           </w:p>
         </w:tc>
       </w:tr>
     </w:tbl>
-    <w:p/>
     <w:p>
-      <w:r>
-        <w:tab/>
-        <w:t>A partir destas faixas de variações de parâmetros e estimativas iniciais sendo a média dos intervalos, o resultado obtido pela otimização (Figura 4) se mostrou capaz de prever apenas os valores das variáveis em estado estacionário</w:t>
-      </w:r>
-      <w:r>
-        <w:t>, porém a dinâmica do processo se apresenta de forma muito mais acelerada no modelo em comparação aos dados experimentais, com menor tempo para chegada ao estado estacionário</w:t>
-      </w:r>
-      <w:r>
-        <w:t>.</w:t>
-      </w:r>
-      <w:r>
-        <w:t xml:space="preserve"> Resultado similar foi obtido ao se utilizar como estimativas iniciais valores próximos ao limite superior de cada parâmetro.</w:t>
+      <w:pPr>
+        <w:jc w:val="center"/>
+      </w:pPr>
+      <w:r>
+        <w:t xml:space="preserve">Fonte: </w:t>
+      </w:r>
+      <w:r>
+        <w:t>Autores</w:t>
+      </w:r>
+      <w:r>
+        <w:t xml:space="preserve"> (202</w:t>
+      </w:r>
+      <w:r>
+        <w:t>3</w:t>
+      </w:r>
+      <w:r>
+        <w:t>).</w:t>
       </w:r>
     </w:p>
     <w:p>
       <w:r>
-        <w:t xml:space="preserve">paramétrico e análise dos resultados gráficos e estatísticos da saída do </w:t>
-      </w:r>
-      <w:proofErr w:type="spellStart"/>
-      <w:proofErr w:type="gramStart"/>
-      <w:r>
-        <w:t>modelo.</w:t>
-      </w:r>
-      <w:r>
-        <w:t>Através</w:t>
-      </w:r>
-      <w:proofErr w:type="spellEnd"/>
-      <w:proofErr w:type="gramEnd"/>
-      <w:r>
-        <w:t xml:space="preserve"> deste processo de otimização e refino, obteve-se os seguintes valores de parâmetros:</w:t>
+        <w:tab/>
+        <w:t xml:space="preserve">A partir destas faixas de variações de parâmetros e estimativas iniciais sendo a média dos intervalos, o resultado obtido pela otimização (Figura </w:t>
+      </w:r>
+      <w:r>
+        <w:t>5</w:t>
+      </w:r>
+      <w:r>
+        <w:t>) se mostrou capaz de prever apenas os valores das variáveis em estado estacionário</w:t>
+      </w:r>
+      <w:r>
+        <w:t xml:space="preserve">, </w:t>
+      </w:r>
+      <w:r>
+        <w:t>sendo que a</w:t>
+      </w:r>
+      <w:r>
+        <w:t xml:space="preserve"> dinâmica do processo se apresenta de forma muito mais acelerada no modelo em comparação aos dados experimentais, com menor tempo para chegada ao estado estacionário</w:t>
+      </w:r>
+      <w:r>
+        <w:t>, sem ter praticamente nenhuma alteração dos valores de parâmetros na saída e com valores de r</w:t>
+      </w:r>
+      <w:r>
+        <w:rPr>
+          <w:vertAlign w:val="superscript"/>
+        </w:rPr>
+        <w:t>2</w:t>
+      </w:r>
+      <w:r>
+        <w:t xml:space="preserve"> </w:t>
+      </w:r>
+      <w:r>
+        <w:t>de -0.5</w:t>
+      </w:r>
+      <w:r>
+        <w:t>.</w:t>
+      </w:r>
+      <w:r>
+        <w:t xml:space="preserve"> Resultado similar foi obtido ao se utilizar como estimativas iniciais valores próximos ao limite superior de cada parâmetro.</w:t>
+      </w:r>
+      <w:r>
+        <w:t xml:space="preserve"> </w:t>
+      </w:r>
+      <w:r>
+        <w:t xml:space="preserve">Fixando-se os valores de saída dos parâmetros variáveis usando-se o valor médio do intervalo como estimativa </w:t>
+      </w:r>
+      <w:r>
+        <w:lastRenderedPageBreak/>
+        <w:t xml:space="preserve">inicial foram feitas análises de sensibilidade com relação a variação de cada parâmetro individualmente, </w:t>
+      </w:r>
+      <w:r>
+        <w:t>de forma a ajustar a faixa de variação e as estimativas iniciais definidas anteriormente</w:t>
+      </w:r>
+      <w:r>
+        <w:t>, com base no período de tempo até chegada ao estado estacionário</w:t>
+      </w:r>
+      <w:r>
+        <w:t xml:space="preserve">. </w:t>
       </w:r>
     </w:p>
     <w:p>
@@ -12354,18 +12733,17 @@
         <w:rPr>
           <w:noProof/>
         </w:rPr>
-        <w:lastRenderedPageBreak/>
         <w:drawing>
-          <wp:anchor distT="0" distB="0" distL="114300" distR="114300" simplePos="0" relativeHeight="251659264" behindDoc="0" locked="0" layoutInCell="1" allowOverlap="1" wp14:anchorId="5007ED01" wp14:editId="347F9450">
+          <wp:anchor distT="0" distB="0" distL="114300" distR="114300" simplePos="0" relativeHeight="251659264" behindDoc="0" locked="0" layoutInCell="1" allowOverlap="1" wp14:anchorId="5007ED01" wp14:editId="6FBC8170">
             <wp:simplePos x="0" y="0"/>
             <wp:positionH relativeFrom="margin">
-              <wp:posOffset>652780</wp:posOffset>
+              <wp:posOffset>336550</wp:posOffset>
             </wp:positionH>
             <wp:positionV relativeFrom="paragraph">
-              <wp:posOffset>3810</wp:posOffset>
+              <wp:posOffset>445135</wp:posOffset>
             </wp:positionV>
-            <wp:extent cx="5081905" cy="3810635"/>
-            <wp:effectExtent l="0" t="0" r="4445" b="0"/>
+            <wp:extent cx="4879975" cy="3658870"/>
+            <wp:effectExtent l="0" t="0" r="0" b="0"/>
             <wp:wrapTopAndBottom/>
             <wp:docPr id="4" name="Imagem 4"/>
             <wp:cNvGraphicFramePr>
@@ -12383,6 +12761,15 @@
                   <pic:blipFill>
                     <a:blip r:embed="rId18">
                       <a:extLst>
+                        <a:ext uri="{BEBA8EAE-BF5A-486C-A8C5-ECC9F3942E4B}">
+                          <a14:imgProps xmlns:a14="http://schemas.microsoft.com/office/drawing/2010/main">
+                            <a14:imgLayer r:embed="rId19">
+                              <a14:imgEffect>
+                                <a14:sharpenSoften amount="25000"/>
+                              </a14:imgEffect>
+                            </a14:imgLayer>
+                          </a14:imgProps>
+                        </a:ext>
                         <a:ext uri="{28A0092B-C50C-407E-A947-70E740481C1C}">
                           <a14:useLocalDpi xmlns:a14="http://schemas.microsoft.com/office/drawing/2010/main" val="0"/>
                         </a:ext>
@@ -12396,7 +12783,7 @@
                   <pic:spPr bwMode="auto">
                     <a:xfrm>
                       <a:off x="0" y="0"/>
-                      <a:ext cx="5081905" cy="3810635"/>
+                      <a:ext cx="4879975" cy="3658870"/>
                     </a:xfrm>
                     <a:prstGeom prst="rect">
                       <a:avLst/>
@@ -12418,7 +12805,967 @@
       <w:r>
         <w:t xml:space="preserve"> </w:t>
       </w:r>
+      <w:r>
+        <w:rPr>
+          <w:b/>
+          <w:bCs/>
+        </w:rPr>
+        <w:t xml:space="preserve">Figura </w:t>
+      </w:r>
+      <w:r>
+        <w:rPr>
+          <w:b/>
+          <w:bCs/>
+        </w:rPr>
+        <w:t>5</w:t>
+      </w:r>
+      <w:r>
+        <w:rPr>
+          <w:b/>
+          <w:bCs/>
+        </w:rPr>
+        <w:t xml:space="preserve"> – </w:t>
+      </w:r>
+      <w:r>
+        <w:t xml:space="preserve">Gráficos </w:t>
+      </w:r>
+      <w:r>
+        <w:t>obtidos a partir da modelagem inicial com faixas de variações e estimativas iniciais da Tabela 2</w:t>
+      </w:r>
+      <w:r>
+        <w:t>.</w:t>
+      </w:r>
     </w:p>
+    <w:p>
+      <w:pPr>
+        <w:jc w:val="center"/>
+      </w:pPr>
+      <w:r>
+        <w:t>Fonte: Autores (2023).</w:t>
+      </w:r>
+    </w:p>
+    <w:p>
+      <w:pPr>
+        <w:ind w:firstLine="709"/>
+        <w:rPr>
+          <w:rFonts w:cs="Arial"/>
+        </w:rPr>
+      </w:pPr>
+      <w:r>
+        <w:t xml:space="preserve">Com relação ao valor de </w:t>
+      </w:r>
+      <w:proofErr w:type="spellStart"/>
+      <w:r>
+        <w:rPr>
+          <w:rFonts w:cs="Arial"/>
+        </w:rPr>
+        <w:t>μ</w:t>
+      </w:r>
+      <w:r>
+        <w:rPr>
+          <w:rFonts w:cs="Arial"/>
+          <w:vertAlign w:val="subscript"/>
+        </w:rPr>
+        <w:t>m</w:t>
+      </w:r>
+      <w:r>
+        <w:rPr>
+          <w:rFonts w:cs="Arial"/>
+          <w:vertAlign w:val="subscript"/>
+        </w:rPr>
+        <w:t>ax</w:t>
+      </w:r>
+      <w:proofErr w:type="spellEnd"/>
+      <w:r>
+        <w:rPr>
+          <w:rFonts w:cs="Arial"/>
+        </w:rPr>
+        <w:t xml:space="preserve"> (Figura 6</w:t>
+      </w:r>
+      <w:r>
+        <w:rPr>
+          <w:rFonts w:cs="Arial"/>
+        </w:rPr>
+        <w:t xml:space="preserve"> - a</w:t>
+      </w:r>
+      <w:r>
+        <w:rPr>
+          <w:rFonts w:cs="Arial"/>
+        </w:rPr>
+        <w:t>) observou-se que conforme aumenta-se este valor tem-se uma redução no tempo de chegada ao estado estacionário,</w:t>
+      </w:r>
+      <w:r>
+        <w:rPr>
+          <w:rFonts w:cs="Arial"/>
+        </w:rPr>
+        <w:t xml:space="preserve"> </w:t>
+      </w:r>
+      <w:r>
+        <w:rPr>
+          <w:rFonts w:cs="Arial"/>
+        </w:rPr>
+        <w:t>tanto com relação ao consumo de substrato quanto com relação a produção de produto</w:t>
+      </w:r>
+      <w:r>
+        <w:rPr>
+          <w:rFonts w:cs="Arial"/>
+        </w:rPr>
+        <w:t xml:space="preserve">. O crescimento celular só é observado até </w:t>
+      </w:r>
+      <w:proofErr w:type="spellStart"/>
+      <w:r>
+        <w:rPr>
+          <w:rFonts w:cs="Arial"/>
+        </w:rPr>
+        <w:t>μ</w:t>
+      </w:r>
+      <w:r>
+        <w:rPr>
+          <w:rFonts w:cs="Arial"/>
+          <w:vertAlign w:val="subscript"/>
+        </w:rPr>
+        <w:t>m</w:t>
+      </w:r>
+      <w:r>
+        <w:rPr>
+          <w:rFonts w:cs="Arial"/>
+          <w:vertAlign w:val="subscript"/>
+        </w:rPr>
+        <w:t>ax</w:t>
+      </w:r>
+      <w:proofErr w:type="spellEnd"/>
+      <w:r>
+        <w:rPr>
+          <w:rFonts w:cs="Arial"/>
+        </w:rPr>
+        <w:t xml:space="preserve"> de 0,22 d</w:t>
+      </w:r>
+      <w:r>
+        <w:rPr>
+          <w:rFonts w:cs="Arial"/>
+          <w:vertAlign w:val="superscript"/>
+        </w:rPr>
+        <w:t>-1</w:t>
+      </w:r>
+      <w:r>
+        <w:rPr>
+          <w:rFonts w:cs="Arial"/>
+        </w:rPr>
+        <w:t xml:space="preserve">, sendo que abaixo deste valor tem-se apenas morte celular desde </w:t>
+      </w:r>
+      <w:r>
+        <w:rPr>
+          <w:rFonts w:cs="Arial"/>
+        </w:rPr>
+        <w:t>o</w:t>
+      </w:r>
+      <w:r>
+        <w:rPr>
+          <w:rFonts w:cs="Arial"/>
+        </w:rPr>
+        <w:t xml:space="preserve"> </w:t>
+      </w:r>
+      <w:r>
+        <w:rPr>
+          <w:rFonts w:cs="Arial"/>
+        </w:rPr>
+        <w:t>início</w:t>
+      </w:r>
+      <w:r>
+        <w:rPr>
+          <w:rFonts w:cs="Arial"/>
+        </w:rPr>
+        <w:t xml:space="preserve"> do processo</w:t>
+      </w:r>
+      <w:r>
+        <w:rPr>
+          <w:rFonts w:cs="Arial"/>
+        </w:rPr>
+        <w:t xml:space="preserve">. Pela análise da variação de </w:t>
+      </w:r>
+      <w:proofErr w:type="spellStart"/>
+      <w:r>
+        <w:rPr>
+          <w:rFonts w:cs="Arial"/>
+        </w:rPr>
+        <w:t>k</w:t>
+      </w:r>
+      <w:r>
+        <w:rPr>
+          <w:rFonts w:cs="Arial"/>
+          <w:vertAlign w:val="subscript"/>
+        </w:rPr>
+        <w:t>s</w:t>
+      </w:r>
+      <w:proofErr w:type="spellEnd"/>
+      <w:r>
+        <w:rPr>
+          <w:rFonts w:cs="Arial"/>
+        </w:rPr>
+        <w:t xml:space="preserve"> </w:t>
+      </w:r>
+      <w:r>
+        <w:rPr>
+          <w:rFonts w:cs="Arial"/>
+        </w:rPr>
+        <w:t xml:space="preserve">(Figura 6 - </w:t>
+      </w:r>
+      <w:r>
+        <w:rPr>
+          <w:rFonts w:cs="Arial"/>
+        </w:rPr>
+        <w:t>b</w:t>
+      </w:r>
+      <w:r>
+        <w:rPr>
+          <w:rFonts w:cs="Arial"/>
+        </w:rPr>
+        <w:t>)</w:t>
+      </w:r>
+      <w:r>
+        <w:rPr>
+          <w:rFonts w:cs="Arial"/>
+        </w:rPr>
+        <w:t xml:space="preserve"> verificou-se sensibilidade </w:t>
+      </w:r>
+      <w:r>
+        <w:rPr>
+          <w:rFonts w:cs="Arial"/>
+        </w:rPr>
+        <w:t xml:space="preserve">apenas </w:t>
+      </w:r>
+      <w:r>
+        <w:rPr>
+          <w:rFonts w:cs="Arial"/>
+        </w:rPr>
+        <w:t xml:space="preserve">em uma pequena escala de tempo, sendo que para </w:t>
+      </w:r>
+      <w:r>
+        <w:rPr>
+          <w:rFonts w:cs="Arial"/>
+        </w:rPr>
+        <w:t>todos os casos o estado estacionário foi alcançado em até 1,5 dias,</w:t>
+      </w:r>
+      <w:r>
+        <w:rPr>
+          <w:rFonts w:cs="Arial"/>
+        </w:rPr>
+        <w:t xml:space="preserve"> até este período</w:t>
+      </w:r>
+      <w:r>
+        <w:rPr>
+          <w:rFonts w:cs="Arial"/>
+        </w:rPr>
+        <w:t xml:space="preserve"> maiores valores de </w:t>
+      </w:r>
+      <w:proofErr w:type="spellStart"/>
+      <w:r>
+        <w:rPr>
+          <w:rFonts w:cs="Arial"/>
+        </w:rPr>
+        <w:t>k</w:t>
+      </w:r>
+      <w:r>
+        <w:rPr>
+          <w:rFonts w:cs="Arial"/>
+          <w:vertAlign w:val="subscript"/>
+        </w:rPr>
+        <w:t>s</w:t>
+      </w:r>
+      <w:proofErr w:type="spellEnd"/>
+      <w:r>
+        <w:rPr>
+          <w:rFonts w:cs="Arial"/>
+        </w:rPr>
+        <w:t xml:space="preserve"> impactaram em redução na taxa de consumo de substrato e de produção de produto.</w:t>
+      </w:r>
+      <w:r>
+        <w:rPr>
+          <w:rFonts w:cs="Arial"/>
+        </w:rPr>
+        <w:t xml:space="preserve"> </w:t>
+      </w:r>
+    </w:p>
+    <w:p/>
+    <w:p/>
+    <w:p>
+      <w:r>
+        <w:lastRenderedPageBreak/>
+        <w:drawing>
+          <wp:anchor distT="0" distB="0" distL="114300" distR="114300" simplePos="0" relativeHeight="251661312" behindDoc="0" locked="0" layoutInCell="1" allowOverlap="1" wp14:anchorId="25092B3A" wp14:editId="34692520">
+            <wp:simplePos x="0" y="0"/>
+            <wp:positionH relativeFrom="margin">
+              <wp:align>left</wp:align>
+            </wp:positionH>
+            <wp:positionV relativeFrom="paragraph">
+              <wp:posOffset>3343275</wp:posOffset>
+            </wp:positionV>
+            <wp:extent cx="5761355" cy="3035935"/>
+            <wp:effectExtent l="0" t="0" r="0" b="0"/>
+            <wp:wrapTopAndBottom/>
+            <wp:docPr id="10" name="Imagem 3">
+              <a:extLst xmlns:a="http://schemas.openxmlformats.org/drawingml/2006/main">
+                <a:ext uri="{FF2B5EF4-FFF2-40B4-BE49-F238E27FC236}">
+                  <a16:creationId xmlns:a16="http://schemas.microsoft.com/office/drawing/2014/main" id="{D04AEE9B-154C-46E5-8E50-55B2C55DFDFA}"/>
+                </a:ext>
+              </a:extLst>
+            </wp:docPr>
+            <wp:cNvGraphicFramePr>
+              <a:graphicFrameLocks xmlns:a="http://schemas.openxmlformats.org/drawingml/2006/main" noChangeAspect="1"/>
+            </wp:cNvGraphicFramePr>
+            <a:graphic xmlns:a="http://schemas.openxmlformats.org/drawingml/2006/main">
+              <a:graphicData uri="http://schemas.openxmlformats.org/drawingml/2006/picture">
+                <pic:pic xmlns:pic="http://schemas.openxmlformats.org/drawingml/2006/picture">
+                  <pic:nvPicPr>
+                    <pic:cNvPr id="4" name="Imagem 3">
+                      <a:extLst>
+                        <a:ext uri="{FF2B5EF4-FFF2-40B4-BE49-F238E27FC236}">
+                          <a16:creationId xmlns:a16="http://schemas.microsoft.com/office/drawing/2014/main" id="{D04AEE9B-154C-46E5-8E50-55B2C55DFDFA}"/>
+                        </a:ext>
+                      </a:extLst>
+                    </pic:cNvPr>
+                    <pic:cNvPicPr>
+                      <a:picLocks noChangeAspect="1"/>
+                    </pic:cNvPicPr>
+                  </pic:nvPicPr>
+                  <pic:blipFill>
+                    <a:blip r:embed="rId20" cstate="print">
+                      <a:extLst>
+                        <a:ext uri="{BEBA8EAE-BF5A-486C-A8C5-ECC9F3942E4B}">
+                          <a14:imgProps xmlns:a14="http://schemas.microsoft.com/office/drawing/2010/main">
+                            <a14:imgLayer r:embed="rId21">
+                              <a14:imgEffect>
+                                <a14:sharpenSoften amount="25000"/>
+                              </a14:imgEffect>
+                            </a14:imgLayer>
+                          </a14:imgProps>
+                        </a:ext>
+                        <a:ext uri="{28A0092B-C50C-407E-A947-70E740481C1C}">
+                          <a14:useLocalDpi xmlns:a14="http://schemas.microsoft.com/office/drawing/2010/main" val="0"/>
+                        </a:ext>
+                      </a:extLst>
+                    </a:blip>
+                    <a:stretch>
+                      <a:fillRect/>
+                    </a:stretch>
+                  </pic:blipFill>
+                  <pic:spPr>
+                    <a:xfrm>
+                      <a:off x="0" y="0"/>
+                      <a:ext cx="5761355" cy="3035935"/>
+                    </a:xfrm>
+                    <a:prstGeom prst="rect">
+                      <a:avLst/>
+                    </a:prstGeom>
+                  </pic:spPr>
+                </pic:pic>
+              </a:graphicData>
+            </a:graphic>
+            <wp14:sizeRelH relativeFrom="page">
+              <wp14:pctWidth>0</wp14:pctWidth>
+            </wp14:sizeRelH>
+            <wp14:sizeRelV relativeFrom="page">
+              <wp14:pctHeight>0</wp14:pctHeight>
+            </wp14:sizeRelV>
+          </wp:anchor>
+        </w:drawing>
+      </w:r>
+      <w:r>
+        <w:drawing>
+          <wp:anchor distT="0" distB="0" distL="114300" distR="114300" simplePos="0" relativeHeight="251660288" behindDoc="0" locked="0" layoutInCell="1" allowOverlap="1" wp14:anchorId="6BBF05FF" wp14:editId="39C82E28">
+            <wp:simplePos x="0" y="0"/>
+            <wp:positionH relativeFrom="margin">
+              <wp:align>left</wp:align>
+            </wp:positionH>
+            <wp:positionV relativeFrom="paragraph">
+              <wp:posOffset>262255</wp:posOffset>
+            </wp:positionV>
+            <wp:extent cx="5900420" cy="3143250"/>
+            <wp:effectExtent l="0" t="0" r="5080" b="0"/>
+            <wp:wrapTopAndBottom/>
+            <wp:docPr id="9" name="Imagem 3">
+              <a:extLst xmlns:a="http://schemas.openxmlformats.org/drawingml/2006/main">
+                <a:ext uri="{FF2B5EF4-FFF2-40B4-BE49-F238E27FC236}">
+                  <a16:creationId xmlns:a16="http://schemas.microsoft.com/office/drawing/2014/main" id="{08171E8F-4A1B-4616-B7CB-9C5F931E3666}"/>
+                </a:ext>
+              </a:extLst>
+            </wp:docPr>
+            <wp:cNvGraphicFramePr>
+              <a:graphicFrameLocks xmlns:a="http://schemas.openxmlformats.org/drawingml/2006/main" noChangeAspect="1"/>
+            </wp:cNvGraphicFramePr>
+            <a:graphic xmlns:a="http://schemas.openxmlformats.org/drawingml/2006/main">
+              <a:graphicData uri="http://schemas.openxmlformats.org/drawingml/2006/picture">
+                <pic:pic xmlns:pic="http://schemas.openxmlformats.org/drawingml/2006/picture">
+                  <pic:nvPicPr>
+                    <pic:cNvPr id="4" name="Imagem 3">
+                      <a:extLst>
+                        <a:ext uri="{FF2B5EF4-FFF2-40B4-BE49-F238E27FC236}">
+                          <a16:creationId xmlns:a16="http://schemas.microsoft.com/office/drawing/2014/main" id="{08171E8F-4A1B-4616-B7CB-9C5F931E3666}"/>
+                        </a:ext>
+                      </a:extLst>
+                    </pic:cNvPr>
+                    <pic:cNvPicPr>
+                      <a:picLocks noChangeAspect="1"/>
+                    </pic:cNvPicPr>
+                  </pic:nvPicPr>
+                  <pic:blipFill>
+                    <a:blip r:embed="rId22" cstate="print">
+                      <a:extLst>
+                        <a:ext uri="{28A0092B-C50C-407E-A947-70E740481C1C}">
+                          <a14:useLocalDpi xmlns:a14="http://schemas.microsoft.com/office/drawing/2010/main" val="0"/>
+                        </a:ext>
+                      </a:extLst>
+                    </a:blip>
+                    <a:stretch>
+                      <a:fillRect/>
+                    </a:stretch>
+                  </pic:blipFill>
+                  <pic:spPr>
+                    <a:xfrm>
+                      <a:off x="0" y="0"/>
+                      <a:ext cx="5900420" cy="3143250"/>
+                    </a:xfrm>
+                    <a:prstGeom prst="rect">
+                      <a:avLst/>
+                    </a:prstGeom>
+                  </pic:spPr>
+                </pic:pic>
+              </a:graphicData>
+            </a:graphic>
+            <wp14:sizeRelH relativeFrom="page">
+              <wp14:pctWidth>0</wp14:pctWidth>
+            </wp14:sizeRelH>
+            <wp14:sizeRelV relativeFrom="page">
+              <wp14:pctHeight>0</wp14:pctHeight>
+            </wp14:sizeRelV>
+          </wp:anchor>
+        </w:drawing>
+      </w:r>
+      <w:r>
+        <w:rPr>
+          <w:b/>
+          <w:bCs/>
+        </w:rPr>
+        <w:t xml:space="preserve">Figura </w:t>
+      </w:r>
+      <w:r>
+        <w:rPr>
+          <w:b/>
+          <w:bCs/>
+        </w:rPr>
+        <w:t>6</w:t>
+      </w:r>
+      <w:r>
+        <w:rPr>
+          <w:b/>
+          <w:bCs/>
+        </w:rPr>
+        <w:t xml:space="preserve"> </w:t>
+      </w:r>
+      <w:r>
+        <w:rPr>
+          <w:b/>
+          <w:bCs/>
+        </w:rPr>
+        <w:t xml:space="preserve">– </w:t>
+      </w:r>
+      <w:r>
+        <w:t>Analise</w:t>
+      </w:r>
+      <w:r>
+        <w:t xml:space="preserve"> de sensibilidade do modelo aos parâmetros</w:t>
+      </w:r>
+      <w:r>
+        <w:rPr>
+          <w:rFonts w:cs="Arial"/>
+        </w:rPr>
+        <w:t xml:space="preserve"> </w:t>
+      </w:r>
+      <w:proofErr w:type="spellStart"/>
+      <w:r>
+        <w:rPr>
+          <w:rFonts w:cs="Arial"/>
+        </w:rPr>
+        <w:t>μ</w:t>
+      </w:r>
+      <w:r>
+        <w:rPr>
+          <w:rFonts w:cs="Arial"/>
+          <w:vertAlign w:val="subscript"/>
+        </w:rPr>
+        <w:t>m</w:t>
+      </w:r>
+      <w:r>
+        <w:rPr>
+          <w:rFonts w:cs="Arial"/>
+          <w:vertAlign w:val="subscript"/>
+        </w:rPr>
+        <w:t>ax</w:t>
+      </w:r>
+      <w:proofErr w:type="spellEnd"/>
+      <w:r>
+        <w:rPr>
+          <w:rFonts w:cs="Arial"/>
+          <w:vertAlign w:val="subscript"/>
+        </w:rPr>
+        <w:t xml:space="preserve"> </w:t>
+      </w:r>
+      <w:r>
+        <w:rPr>
+          <w:rFonts w:cs="Arial"/>
+        </w:rPr>
+        <w:t xml:space="preserve">(A) e </w:t>
+      </w:r>
+      <w:proofErr w:type="spellStart"/>
+      <w:r>
+        <w:rPr>
+          <w:rFonts w:cs="Arial"/>
+        </w:rPr>
+        <w:t>k</w:t>
+      </w:r>
+      <w:r>
+        <w:rPr>
+          <w:rFonts w:cs="Arial"/>
+          <w:vertAlign w:val="subscript"/>
+        </w:rPr>
+        <w:t>s</w:t>
+      </w:r>
+      <w:proofErr w:type="spellEnd"/>
+      <w:r>
+        <w:rPr>
+          <w:rFonts w:cs="Arial"/>
+        </w:rPr>
+        <w:t xml:space="preserve"> (B).</w:t>
+      </w:r>
+    </w:p>
+    <w:p>
+      <w:pPr>
+        <w:jc w:val="center"/>
+      </w:pPr>
+      <w:r>
+        <w:t>Fonte: Autores (2023).</w:t>
+      </w:r>
+    </w:p>
+    <w:p>
+      <w:pPr>
+        <w:ind w:firstLine="709"/>
+      </w:pPr>
+      <w:r>
+        <w:t xml:space="preserve">Com relação ao valor de </w:t>
+      </w:r>
+      <w:proofErr w:type="spellStart"/>
+      <w:r>
+        <w:rPr>
+          <w:rFonts w:cs="Arial"/>
+        </w:rPr>
+        <w:t>k</w:t>
+      </w:r>
+      <w:r>
+        <w:rPr>
+          <w:rFonts w:cs="Arial"/>
+          <w:vertAlign w:val="subscript"/>
+        </w:rPr>
+        <w:t>d</w:t>
+      </w:r>
+      <w:proofErr w:type="spellEnd"/>
+      <w:r>
+        <w:rPr>
+          <w:rFonts w:cs="Arial"/>
+        </w:rPr>
+        <w:t xml:space="preserve"> (Figura </w:t>
+      </w:r>
+      <w:r>
+        <w:rPr>
+          <w:rFonts w:cs="Arial"/>
+        </w:rPr>
+        <w:t>7</w:t>
+      </w:r>
+      <w:r>
+        <w:rPr>
+          <w:rFonts w:cs="Arial"/>
+        </w:rPr>
+        <w:t xml:space="preserve"> - a)</w:t>
+      </w:r>
+      <w:r>
+        <w:rPr>
+          <w:rFonts w:cs="Arial"/>
+        </w:rPr>
+        <w:t xml:space="preserve"> </w:t>
+      </w:r>
+      <w:r>
+        <w:t>não houve alteração significativa no consumo de substrato e geração de produto, sendo que sua variação mostrou impactar apenas o perfil de biomassa</w:t>
+      </w:r>
+      <w:r>
+        <w:t>.</w:t>
+      </w:r>
+      <w:r>
+        <w:t xml:space="preserve"> </w:t>
+      </w:r>
+      <w:r>
+        <w:t>Q</w:t>
+      </w:r>
+      <w:r>
+        <w:t>uanto menor o seu valor maior o pico de crescimento microbiano e menor a taxa de degradação microbiana</w:t>
+      </w:r>
+      <w:r>
+        <w:t>, com maior tempo para que se alcance o estado estacionário</w:t>
+      </w:r>
+      <w:r>
+        <w:t xml:space="preserve">. Para valores </w:t>
+      </w:r>
+      <w:proofErr w:type="spellStart"/>
+      <w:r>
+        <w:rPr>
+          <w:rFonts w:cs="Arial"/>
+        </w:rPr>
+        <w:t>k</w:t>
+      </w:r>
+      <w:r>
+        <w:rPr>
+          <w:rFonts w:cs="Arial"/>
+          <w:vertAlign w:val="subscript"/>
+        </w:rPr>
+        <w:t>d</w:t>
+      </w:r>
+      <w:proofErr w:type="spellEnd"/>
+      <w:r>
+        <w:t xml:space="preserve"> </w:t>
+      </w:r>
+      <w:r>
+        <w:t xml:space="preserve">abaixo de </w:t>
+      </w:r>
+      <w:r>
+        <w:t>0,05 d</w:t>
+      </w:r>
+      <w:r>
+        <w:rPr>
+          <w:vertAlign w:val="superscript"/>
+        </w:rPr>
+        <w:t>-1</w:t>
+      </w:r>
+      <w:r>
+        <w:t xml:space="preserve"> a biomassa não chegou a zerar, sendo que </w:t>
+      </w:r>
+      <w:r>
+        <w:t>para o menor valor (0,01 d</w:t>
+      </w:r>
+      <w:r>
+        <w:rPr>
+          <w:vertAlign w:val="superscript"/>
+        </w:rPr>
+        <w:t>-1</w:t>
+      </w:r>
+      <w:r>
+        <w:t xml:space="preserve">) não foi observado morte microbiana. Assim, o modelo apresenta alta sensibilidade a este parâmetro nessa baixa faixa, uma vez que se verificou alteração tanto no </w:t>
+      </w:r>
+      <w:r>
+        <w:lastRenderedPageBreak/>
+        <w:t>valor do estado estacionário quanto no perfil de decaimento de biomassa.</w:t>
+      </w:r>
+      <w:r>
+        <w:t xml:space="preserve"> </w:t>
+      </w:r>
+      <w:r>
+        <w:rPr>
+          <w:rFonts w:cs="Arial"/>
+        </w:rPr>
+        <w:t xml:space="preserve">Pela análise da variação de </w:t>
+      </w:r>
+      <w:r>
+        <w:rPr>
+          <w:rFonts w:cs="Arial"/>
+        </w:rPr>
+        <w:t>Y</w:t>
+      </w:r>
+      <w:r>
+        <w:rPr>
+          <w:rFonts w:cs="Arial"/>
+          <w:vertAlign w:val="subscript"/>
+        </w:rPr>
+        <w:t>X/S</w:t>
+      </w:r>
+      <w:r>
+        <w:rPr>
+          <w:rFonts w:cs="Arial"/>
+        </w:rPr>
+        <w:t xml:space="preserve"> </w:t>
+      </w:r>
+      <w:r>
+        <w:rPr>
+          <w:rFonts w:cs="Arial"/>
+        </w:rPr>
+        <w:t xml:space="preserve">(Figura </w:t>
+      </w:r>
+      <w:r>
+        <w:rPr>
+          <w:rFonts w:cs="Arial"/>
+        </w:rPr>
+        <w:t>7</w:t>
+      </w:r>
+      <w:r>
+        <w:rPr>
+          <w:rFonts w:cs="Arial"/>
+        </w:rPr>
+        <w:t xml:space="preserve"> - b)</w:t>
+      </w:r>
+      <w:r>
+        <w:rPr>
+          <w:rFonts w:cs="Arial"/>
+        </w:rPr>
+        <w:t xml:space="preserve"> verificou-se que este parâmetro afeta todas as curvas, sendo que valores menores impactam em uma maior taxa de consumo de substrato</w:t>
+      </w:r>
+      <w:r>
+        <w:rPr>
+          <w:rFonts w:cs="Arial"/>
+        </w:rPr>
+        <w:t xml:space="preserve"> e de produto. Da mesma forma, maiores valores apresentam maiores durações na fase exponencial de crescimento microbiano e maior pico de concentração de biomassa, embora a curva de decaimento de biomassa seja atrasada por maiores valores de rendimento, essa não sofre alteração em seu formato.</w:t>
+      </w:r>
+    </w:p>
+    <w:p>
+      <w:r>
+        <w:drawing>
+          <wp:anchor distT="0" distB="0" distL="114300" distR="114300" simplePos="0" relativeHeight="251663360" behindDoc="0" locked="0" layoutInCell="1" allowOverlap="1" wp14:anchorId="16E60398" wp14:editId="38C6E314">
+            <wp:simplePos x="0" y="0"/>
+            <wp:positionH relativeFrom="column">
+              <wp:posOffset>-187325</wp:posOffset>
+            </wp:positionH>
+            <wp:positionV relativeFrom="paragraph">
+              <wp:posOffset>2318385</wp:posOffset>
+            </wp:positionV>
+            <wp:extent cx="5709285" cy="3157220"/>
+            <wp:effectExtent l="0" t="0" r="5715" b="5080"/>
+            <wp:wrapTopAndBottom/>
+            <wp:docPr id="5" name="Imagem 4">
+              <a:extLst xmlns:a="http://schemas.openxmlformats.org/drawingml/2006/main">
+                <a:ext uri="{FF2B5EF4-FFF2-40B4-BE49-F238E27FC236}">
+                  <a16:creationId xmlns:a16="http://schemas.microsoft.com/office/drawing/2014/main" id="{E6F1CE36-3A19-4EFB-BBB0-AD6E9484D292}"/>
+                </a:ext>
+              </a:extLst>
+            </wp:docPr>
+            <wp:cNvGraphicFramePr>
+              <a:graphicFrameLocks xmlns:a="http://schemas.openxmlformats.org/drawingml/2006/main" noChangeAspect="1"/>
+            </wp:cNvGraphicFramePr>
+            <a:graphic xmlns:a="http://schemas.openxmlformats.org/drawingml/2006/main">
+              <a:graphicData uri="http://schemas.openxmlformats.org/drawingml/2006/picture">
+                <pic:pic xmlns:pic="http://schemas.openxmlformats.org/drawingml/2006/picture">
+                  <pic:nvPicPr>
+                    <pic:cNvPr id="5" name="Imagem 4">
+                      <a:extLst>
+                        <a:ext uri="{FF2B5EF4-FFF2-40B4-BE49-F238E27FC236}">
+                          <a16:creationId xmlns:a16="http://schemas.microsoft.com/office/drawing/2014/main" id="{E6F1CE36-3A19-4EFB-BBB0-AD6E9484D292}"/>
+                        </a:ext>
+                      </a:extLst>
+                    </pic:cNvPr>
+                    <pic:cNvPicPr>
+                      <a:picLocks noChangeAspect="1"/>
+                    </pic:cNvPicPr>
+                  </pic:nvPicPr>
+                  <pic:blipFill>
+                    <a:blip r:embed="rId23" cstate="print">
+                      <a:extLst>
+                        <a:ext uri="{28A0092B-C50C-407E-A947-70E740481C1C}">
+                          <a14:useLocalDpi xmlns:a14="http://schemas.microsoft.com/office/drawing/2010/main" val="0"/>
+                        </a:ext>
+                      </a:extLst>
+                    </a:blip>
+                    <a:stretch>
+                      <a:fillRect/>
+                    </a:stretch>
+                  </pic:blipFill>
+                  <pic:spPr>
+                    <a:xfrm>
+                      <a:off x="0" y="0"/>
+                      <a:ext cx="5709285" cy="3157220"/>
+                    </a:xfrm>
+                    <a:prstGeom prst="rect">
+                      <a:avLst/>
+                    </a:prstGeom>
+                  </pic:spPr>
+                </pic:pic>
+              </a:graphicData>
+            </a:graphic>
+            <wp14:sizeRelH relativeFrom="page">
+              <wp14:pctWidth>0</wp14:pctWidth>
+            </wp14:sizeRelH>
+            <wp14:sizeRelV relativeFrom="page">
+              <wp14:pctHeight>0</wp14:pctHeight>
+            </wp14:sizeRelV>
+          </wp:anchor>
+        </w:drawing>
+      </w:r>
+      <w:r>
+        <w:drawing>
+          <wp:anchor distT="0" distB="0" distL="114300" distR="114300" simplePos="0" relativeHeight="251662336" behindDoc="0" locked="0" layoutInCell="1" allowOverlap="1" wp14:anchorId="63839FD9" wp14:editId="2168054D">
+            <wp:simplePos x="0" y="0"/>
+            <wp:positionH relativeFrom="margin">
+              <wp:align>center</wp:align>
+            </wp:positionH>
+            <wp:positionV relativeFrom="paragraph">
+              <wp:posOffset>223727</wp:posOffset>
+            </wp:positionV>
+            <wp:extent cx="5766435" cy="2094230"/>
+            <wp:effectExtent l="0" t="0" r="5715" b="1270"/>
+            <wp:wrapTopAndBottom/>
+            <wp:docPr id="11" name="Imagem 3">
+              <a:extLst xmlns:a="http://schemas.openxmlformats.org/drawingml/2006/main">
+                <a:ext uri="{FF2B5EF4-FFF2-40B4-BE49-F238E27FC236}">
+                  <a16:creationId xmlns:a16="http://schemas.microsoft.com/office/drawing/2014/main" id="{1740FC8A-E71D-4F59-A1F7-6C2CFED158FE}"/>
+                </a:ext>
+              </a:extLst>
+            </wp:docPr>
+            <wp:cNvGraphicFramePr>
+              <a:graphicFrameLocks xmlns:a="http://schemas.openxmlformats.org/drawingml/2006/main" noChangeAspect="1"/>
+            </wp:cNvGraphicFramePr>
+            <a:graphic xmlns:a="http://schemas.openxmlformats.org/drawingml/2006/main">
+              <a:graphicData uri="http://schemas.openxmlformats.org/drawingml/2006/picture">
+                <pic:pic xmlns:pic="http://schemas.openxmlformats.org/drawingml/2006/picture">
+                  <pic:nvPicPr>
+                    <pic:cNvPr id="4" name="Imagem 3">
+                      <a:extLst>
+                        <a:ext uri="{FF2B5EF4-FFF2-40B4-BE49-F238E27FC236}">
+                          <a16:creationId xmlns:a16="http://schemas.microsoft.com/office/drawing/2014/main" id="{1740FC8A-E71D-4F59-A1F7-6C2CFED158FE}"/>
+                        </a:ext>
+                      </a:extLst>
+                    </pic:cNvPr>
+                    <pic:cNvPicPr>
+                      <a:picLocks noChangeAspect="1"/>
+                    </pic:cNvPicPr>
+                  </pic:nvPicPr>
+                  <pic:blipFill>
+                    <a:blip r:embed="rId24" cstate="print">
+                      <a:extLst>
+                        <a:ext uri="{BEBA8EAE-BF5A-486C-A8C5-ECC9F3942E4B}">
+                          <a14:imgProps xmlns:a14="http://schemas.microsoft.com/office/drawing/2010/main">
+                            <a14:imgLayer r:embed="rId25">
+                              <a14:imgEffect>
+                                <a14:sharpenSoften amount="25000"/>
+                              </a14:imgEffect>
+                            </a14:imgLayer>
+                          </a14:imgProps>
+                        </a:ext>
+                        <a:ext uri="{28A0092B-C50C-407E-A947-70E740481C1C}">
+                          <a14:useLocalDpi xmlns:a14="http://schemas.microsoft.com/office/drawing/2010/main" val="0"/>
+                        </a:ext>
+                      </a:extLst>
+                    </a:blip>
+                    <a:stretch>
+                      <a:fillRect/>
+                    </a:stretch>
+                  </pic:blipFill>
+                  <pic:spPr>
+                    <a:xfrm>
+                      <a:off x="0" y="0"/>
+                      <a:ext cx="5766435" cy="2094230"/>
+                    </a:xfrm>
+                    <a:prstGeom prst="rect">
+                      <a:avLst/>
+                    </a:prstGeom>
+                  </pic:spPr>
+                </pic:pic>
+              </a:graphicData>
+            </a:graphic>
+            <wp14:sizeRelH relativeFrom="page">
+              <wp14:pctWidth>0</wp14:pctWidth>
+            </wp14:sizeRelH>
+            <wp14:sizeRelV relativeFrom="page">
+              <wp14:pctHeight>0</wp14:pctHeight>
+            </wp14:sizeRelV>
+          </wp:anchor>
+        </w:drawing>
+      </w:r>
+      <w:r>
+        <w:rPr>
+          <w:b/>
+          <w:bCs/>
+        </w:rPr>
+        <w:t>Figura</w:t>
+      </w:r>
+      <w:r>
+        <w:rPr>
+          <w:b/>
+          <w:bCs/>
+        </w:rPr>
+        <w:t xml:space="preserve"> 7</w:t>
+      </w:r>
+      <w:r>
+        <w:rPr>
+          <w:b/>
+          <w:bCs/>
+        </w:rPr>
+        <w:t xml:space="preserve"> – </w:t>
+      </w:r>
+      <w:r>
+        <w:t>Analise de sensibilidade do modelo aos parâmetros</w:t>
+      </w:r>
+      <w:r>
+        <w:rPr>
+          <w:rFonts w:cs="Arial"/>
+        </w:rPr>
+        <w:t xml:space="preserve"> </w:t>
+      </w:r>
+      <w:proofErr w:type="spellStart"/>
+      <w:r>
+        <w:rPr>
+          <w:rFonts w:cs="Arial"/>
+        </w:rPr>
+        <w:t>k</w:t>
+      </w:r>
+      <w:r>
+        <w:rPr>
+          <w:rFonts w:cs="Arial"/>
+          <w:vertAlign w:val="subscript"/>
+        </w:rPr>
+        <w:t>d</w:t>
+      </w:r>
+      <w:proofErr w:type="spellEnd"/>
+      <w:r>
+        <w:rPr>
+          <w:rFonts w:cs="Arial"/>
+          <w:vertAlign w:val="subscript"/>
+        </w:rPr>
+        <w:t xml:space="preserve"> </w:t>
+      </w:r>
+      <w:r>
+        <w:rPr>
+          <w:rFonts w:cs="Arial"/>
+        </w:rPr>
+        <w:t xml:space="preserve">(A) e </w:t>
+      </w:r>
+      <w:r>
+        <w:rPr>
+          <w:rFonts w:cs="Arial"/>
+        </w:rPr>
+        <w:t>Y</w:t>
+      </w:r>
+      <w:r>
+        <w:rPr>
+          <w:rFonts w:cs="Arial"/>
+          <w:vertAlign w:val="subscript"/>
+        </w:rPr>
+        <w:t>X/S</w:t>
+      </w:r>
+      <w:r>
+        <w:rPr>
+          <w:rFonts w:cs="Arial"/>
+        </w:rPr>
+        <w:t xml:space="preserve"> (B).</w:t>
+      </w:r>
+    </w:p>
+    <w:p>
+      <w:pPr>
+        <w:jc w:val="center"/>
+      </w:pPr>
+      <w:r>
+        <w:t>Fonte: Autores (2023).</w:t>
+      </w:r>
+    </w:p>
+    <w:p/>
+    <w:p/>
+    <w:p/>
+    <w:p/>
+    <w:p/>
+    <w:p/>
+    <w:p/>
     <w:p>
       <w:r>
         <w:t>Colocar os valores de S, X e P extraídos do artigo original</w:t>
@@ -12917,7 +14264,6 @@
                 <w:rFonts w:cs="Arial"/>
                 <w:lang w:val="en-US"/>
               </w:rPr>
-              <w:lastRenderedPageBreak/>
               <w:t>k</w:t>
             </w:r>
             <w:r>
@@ -13095,13 +14441,12 @@
             <w:tcW w:w="1553" w:type="dxa"/>
           </w:tcPr>
           <w:p>
-            <w:commentRangeStart w:id="9"/>
+            <w:commentRangeStart w:id="10"/>
             <w:proofErr w:type="spellStart"/>
             <w:r>
               <w:rPr>
                 <w:color w:val="FF0000"/>
               </w:rPr>
-              <w:lastRenderedPageBreak/>
               <w:t>Rakmak</w:t>
             </w:r>
             <w:proofErr w:type="spellEnd"/>
@@ -13125,13 +14470,13 @@
               </w:rPr>
               <w:t>(2019)</w:t>
             </w:r>
-            <w:commentRangeEnd w:id="9"/>
+            <w:commentRangeEnd w:id="10"/>
             <w:r>
               <w:rPr>
                 <w:rStyle w:val="Refdecomentrio"/>
                 <w:color w:val="FF0000"/>
               </w:rPr>
-              <w:commentReference w:id="9"/>
+              <w:commentReference w:id="10"/>
             </w:r>
           </w:p>
         </w:tc>
@@ -13234,6 +14579,7 @@
                 <w:sz w:val="20"/>
                 <w:szCs w:val="18"/>
               </w:rPr>
+              <w:lastRenderedPageBreak/>
               <w:t>Talo de algodão</w:t>
             </w:r>
           </w:p>
@@ -13244,6 +14590,7 @@
           </w:tcPr>
           <w:p>
             <w:r>
+              <w:lastRenderedPageBreak/>
               <w:t>Batelada</w:t>
             </w:r>
           </w:p>
@@ -13490,19 +14837,19 @@
               </w:rPr>
               <w:t xml:space="preserve">: </w:t>
             </w:r>
-            <w:commentRangeStart w:id="10"/>
+            <w:commentRangeStart w:id="11"/>
             <w:r>
               <w:rPr>
                 <w:rFonts w:cs="Arial"/>
               </w:rPr>
               <w:t>0.01 – 0.35</w:t>
             </w:r>
-            <w:commentRangeEnd w:id="10"/>
+            <w:commentRangeEnd w:id="11"/>
             <w:r>
               <w:rPr>
                 <w:rStyle w:val="Refdecomentrio"/>
               </w:rPr>
-              <w:commentReference w:id="10"/>
+              <w:commentReference w:id="11"/>
             </w:r>
           </w:p>
           <w:p>
@@ -13557,7 +14904,7 @@
             <w:tcW w:w="1553" w:type="dxa"/>
           </w:tcPr>
           <w:p>
-            <w:commentRangeStart w:id="11"/>
+            <w:commentRangeStart w:id="12"/>
             <w:proofErr w:type="spellStart"/>
             <w:r>
               <w:rPr>
@@ -13572,13 +14919,13 @@
               </w:rPr>
               <w:t xml:space="preserve"> (2003)</w:t>
             </w:r>
-            <w:commentRangeEnd w:id="11"/>
+            <w:commentRangeEnd w:id="12"/>
             <w:r>
               <w:rPr>
                 <w:rStyle w:val="Refdecomentrio"/>
                 <w:color w:val="FF0000"/>
               </w:rPr>
-              <w:commentReference w:id="11"/>
+              <w:commentReference w:id="12"/>
             </w:r>
           </w:p>
         </w:tc>
@@ -13904,7 +15251,7 @@
             <w:tcW w:w="1553" w:type="dxa"/>
           </w:tcPr>
           <w:p>
-            <w:commentRangeStart w:id="12"/>
+            <w:commentRangeStart w:id="13"/>
             <w:r>
               <w:t xml:space="preserve">Hu </w:t>
             </w:r>
@@ -13918,12 +15265,12 @@
             <w:r>
               <w:t xml:space="preserve"> (2002)</w:t>
             </w:r>
-            <w:commentRangeEnd w:id="12"/>
+            <w:commentRangeEnd w:id="13"/>
             <w:r>
               <w:rPr>
                 <w:rStyle w:val="Refdecomentrio"/>
               </w:rPr>
-              <w:commentReference w:id="12"/>
+              <w:commentReference w:id="13"/>
             </w:r>
           </w:p>
         </w:tc>
@@ -14151,7 +15498,7 @@
                 <w:lang w:val="en-US"/>
               </w:rPr>
             </w:pPr>
-            <w:commentRangeStart w:id="13"/>
+            <w:commentRangeStart w:id="14"/>
             <w:r>
               <w:rPr>
                 <w:rFonts w:cs="Arial"/>
@@ -14198,13 +15545,13 @@
               </w:rPr>
               <w:t>kgX</w:t>
             </w:r>
-            <w:commentRangeEnd w:id="13"/>
+            <w:commentRangeEnd w:id="14"/>
             <w:proofErr w:type="spellEnd"/>
             <w:r>
               <w:rPr>
                 <w:rStyle w:val="Refdecomentrio"/>
               </w:rPr>
-              <w:commentReference w:id="13"/>
+              <w:commentReference w:id="14"/>
             </w:r>
             <w:r>
               <w:rPr>
@@ -14220,7 +15567,7 @@
             <w:tcW w:w="1553" w:type="dxa"/>
           </w:tcPr>
           <w:p>
-            <w:commentRangeStart w:id="14"/>
+            <w:commentRangeStart w:id="15"/>
             <w:proofErr w:type="spellStart"/>
             <w:r>
               <w:t>Poll</w:t>
@@ -14229,12 +15576,12 @@
             <w:r>
               <w:t xml:space="preserve"> (2018)</w:t>
             </w:r>
-            <w:commentRangeEnd w:id="14"/>
+            <w:commentRangeEnd w:id="15"/>
             <w:r>
               <w:rPr>
                 <w:rStyle w:val="Refdecomentrio"/>
               </w:rPr>
-              <w:commentReference w:id="14"/>
+              <w:commentReference w:id="15"/>
             </w:r>
           </w:p>
         </w:tc>
@@ -14579,57 +15926,470 @@
                 <w:bCs/>
                 <w:vertAlign w:val="subscript"/>
               </w:rPr>
+              <w:t>(metanogênicos)</w:t>
+            </w:r>
+            <w:r>
+              <w:rPr>
+                <w:rFonts w:cs="Arial"/>
+                <w:b/>
+                <w:bCs/>
+              </w:rPr>
+              <w:t xml:space="preserve"> </w:t>
+            </w:r>
+            <w:r>
+              <w:rPr>
+                <w:rFonts w:cs="Arial"/>
+              </w:rPr>
+              <w:t xml:space="preserve"> (d</w:t>
+            </w:r>
+            <w:r>
+              <w:rPr>
+                <w:rFonts w:cs="Arial"/>
+                <w:vertAlign w:val="superscript"/>
+              </w:rPr>
+              <w:t>-1</w:t>
+            </w:r>
+            <w:r>
+              <w:rPr>
+                <w:rFonts w:cs="Arial"/>
+              </w:rPr>
+              <w:t xml:space="preserve">): </w:t>
+            </w:r>
+            <w:r>
+              <w:rPr>
+                <w:rFonts w:cs="Arial"/>
+              </w:rPr>
+              <w:t>0.004</w:t>
+            </w:r>
+          </w:p>
+          <w:p>
+            <w:pPr>
+              <w:rPr>
+                <w:rFonts w:cs="Arial"/>
+                <w:b/>
+                <w:bCs/>
+              </w:rPr>
+            </w:pPr>
+            <w:r>
+              <w:rPr>
+                <w:rFonts w:cs="Arial"/>
+                <w:b/>
+                <w:bCs/>
+              </w:rPr>
+              <w:t>K</w:t>
+            </w:r>
+            <w:r>
+              <w:rPr>
+                <w:rFonts w:cs="Arial"/>
+                <w:b/>
+                <w:bCs/>
+                <w:vertAlign w:val="subscript"/>
+              </w:rPr>
+              <w:t>s1</w:t>
+            </w:r>
+            <w:r>
+              <w:rPr>
+                <w:rFonts w:cs="Arial"/>
+                <w:b/>
+                <w:bCs/>
+              </w:rPr>
+              <w:t xml:space="preserve"> (</w:t>
+            </w:r>
+            <w:r>
+              <w:rPr>
+                <w:rFonts w:cs="Arial"/>
+                <w:b/>
+                <w:bCs/>
+              </w:rPr>
+              <w:t>mg/L</w:t>
+            </w:r>
+            <w:r>
+              <w:rPr>
+                <w:rFonts w:cs="Arial"/>
+                <w:b/>
+                <w:bCs/>
+              </w:rPr>
+              <w:t>)</w:t>
+            </w:r>
+            <w:r>
+              <w:rPr>
+                <w:rFonts w:cs="Arial"/>
+                <w:b/>
+                <w:bCs/>
+              </w:rPr>
+              <w:t xml:space="preserve">: </w:t>
+            </w:r>
+            <w:r>
+              <w:rPr>
+                <w:rFonts w:cs="Arial"/>
+                <w:b/>
+                <w:bCs/>
+              </w:rPr>
+              <w:t>160</w:t>
+            </w:r>
+          </w:p>
+          <w:p>
+            <w:pPr>
+              <w:rPr>
+                <w:rFonts w:cs="Arial"/>
+                <w:b/>
+                <w:bCs/>
+              </w:rPr>
+            </w:pPr>
+            <w:r>
+              <w:rPr>
+                <w:rFonts w:cs="Arial"/>
+                <w:b/>
+                <w:bCs/>
+              </w:rPr>
+              <w:t>K</w:t>
+            </w:r>
+            <w:r>
+              <w:rPr>
+                <w:rFonts w:cs="Arial"/>
+                <w:b/>
+                <w:bCs/>
+                <w:vertAlign w:val="subscript"/>
+              </w:rPr>
+              <w:t>s2</w:t>
+            </w:r>
+            <w:r>
+              <w:rPr>
+                <w:rFonts w:cs="Arial"/>
+                <w:b/>
+                <w:bCs/>
+              </w:rPr>
+              <w:t xml:space="preserve"> (mg/L): 0.82</w:t>
+            </w:r>
+          </w:p>
+          <w:p>
+            <w:pPr>
+              <w:rPr>
+                <w:rFonts w:cs="Arial"/>
+              </w:rPr>
+            </w:pPr>
+            <w:r>
+              <w:rPr>
+                <w:rFonts w:cs="Arial"/>
+                <w:b/>
+                <w:bCs/>
+              </w:rPr>
+              <w:t>Y</w:t>
+            </w:r>
+            <w:r>
+              <w:rPr>
+                <w:rFonts w:cs="Arial"/>
+                <w:b/>
+                <w:bCs/>
+                <w:vertAlign w:val="subscript"/>
+              </w:rPr>
+              <w:t>X/S</w:t>
+            </w:r>
+            <w:r>
+              <w:rPr>
+                <w:rFonts w:cs="Arial"/>
+                <w:b/>
+                <w:bCs/>
+                <w:vertAlign w:val="subscript"/>
+              </w:rPr>
+              <w:t xml:space="preserve"> (</w:t>
+            </w:r>
+            <w:proofErr w:type="spellStart"/>
+            <w:r>
+              <w:rPr>
+                <w:rFonts w:cs="Arial"/>
+                <w:b/>
+                <w:bCs/>
+                <w:vertAlign w:val="subscript"/>
+              </w:rPr>
+              <w:t>acidogênicos</w:t>
+            </w:r>
+            <w:proofErr w:type="spellEnd"/>
+            <w:r>
+              <w:rPr>
+                <w:rFonts w:cs="Arial"/>
+                <w:b/>
+                <w:bCs/>
+                <w:vertAlign w:val="subscript"/>
+              </w:rPr>
+              <w:t>)</w:t>
+            </w:r>
+            <w:r>
+              <w:rPr>
+                <w:rFonts w:cs="Arial"/>
+                <w:b/>
+                <w:bCs/>
+              </w:rPr>
+              <w:t xml:space="preserve"> (</w:t>
+            </w:r>
+            <w:proofErr w:type="spellStart"/>
+            <w:r>
+              <w:rPr>
+                <w:rFonts w:cs="Arial"/>
+                <w:b/>
+                <w:bCs/>
+              </w:rPr>
+              <w:t>kgX</w:t>
+            </w:r>
+            <w:proofErr w:type="spellEnd"/>
+            <w:r>
+              <w:rPr>
+                <w:rFonts w:cs="Arial"/>
+                <w:b/>
+                <w:bCs/>
+              </w:rPr>
+              <w:t>/</w:t>
+            </w:r>
+            <w:proofErr w:type="spellStart"/>
+            <w:r>
+              <w:rPr>
+                <w:rFonts w:cs="Arial"/>
+                <w:b/>
+                <w:bCs/>
+              </w:rPr>
+              <w:t>kgS</w:t>
+            </w:r>
+            <w:proofErr w:type="spellEnd"/>
+            <w:r>
+              <w:rPr>
+                <w:rFonts w:cs="Arial"/>
+                <w:b/>
+                <w:bCs/>
+              </w:rPr>
+              <w:t>)</w:t>
+            </w:r>
+            <w:r>
+              <w:rPr>
+                <w:rFonts w:cs="Arial"/>
+                <w:b/>
+                <w:bCs/>
+              </w:rPr>
+              <w:t xml:space="preserve">: </w:t>
+            </w:r>
+            <w:r>
+              <w:rPr>
+                <w:rFonts w:cs="Arial"/>
+                <w:b/>
+                <w:bCs/>
+              </w:rPr>
+              <w:t>0.0264</w:t>
+            </w:r>
+          </w:p>
+          <w:p>
+            <w:pPr>
+              <w:rPr>
+                <w:rFonts w:cs="Arial"/>
+                <w:b/>
+                <w:bCs/>
+              </w:rPr>
+            </w:pPr>
+            <w:r>
+              <w:rPr>
+                <w:rFonts w:cs="Arial"/>
+                <w:b/>
+                <w:bCs/>
+              </w:rPr>
+              <w:t>Y</w:t>
+            </w:r>
+            <w:r>
+              <w:rPr>
+                <w:rFonts w:cs="Arial"/>
+                <w:b/>
+                <w:bCs/>
+                <w:vertAlign w:val="subscript"/>
+              </w:rPr>
+              <w:t>X/S (metanogênicos)</w:t>
+            </w:r>
+            <w:r>
+              <w:rPr>
+                <w:rFonts w:cs="Arial"/>
+                <w:b/>
+                <w:bCs/>
+              </w:rPr>
+              <w:t xml:space="preserve"> (</w:t>
+            </w:r>
+            <w:proofErr w:type="spellStart"/>
+            <w:r>
+              <w:rPr>
+                <w:rFonts w:cs="Arial"/>
+                <w:b/>
+                <w:bCs/>
+              </w:rPr>
+              <w:t>kgX</w:t>
+            </w:r>
+            <w:proofErr w:type="spellEnd"/>
+            <w:r>
+              <w:rPr>
+                <w:rFonts w:cs="Arial"/>
+                <w:b/>
+                <w:bCs/>
+              </w:rPr>
+              <w:t>/</w:t>
+            </w:r>
+            <w:proofErr w:type="spellStart"/>
+            <w:r>
+              <w:rPr>
+                <w:rFonts w:cs="Arial"/>
+                <w:b/>
+                <w:bCs/>
+              </w:rPr>
+              <w:t>kgS</w:t>
+            </w:r>
+            <w:proofErr w:type="spellEnd"/>
+            <w:r>
+              <w:rPr>
+                <w:rFonts w:cs="Arial"/>
+                <w:b/>
+                <w:bCs/>
+              </w:rPr>
+              <w:t xml:space="preserve">): </w:t>
+            </w:r>
+            <w:r>
+              <w:rPr>
+                <w:rFonts w:cs="Arial"/>
+                <w:b/>
+                <w:bCs/>
+              </w:rPr>
+              <w:t>0.0242</w:t>
+            </w:r>
+          </w:p>
+          <w:p>
+            <w:pPr>
+              <w:rPr>
+                <w:rFonts w:cs="Arial"/>
+                <w:b/>
+                <w:bCs/>
+              </w:rPr>
+            </w:pPr>
+            <w:r>
+              <w:rPr>
+                <w:rFonts w:cs="Arial"/>
+                <w:b/>
+                <w:bCs/>
+              </w:rPr>
+              <w:t>Y</w:t>
+            </w:r>
+            <w:r>
+              <w:rPr>
+                <w:rFonts w:cs="Arial"/>
+                <w:b/>
+                <w:bCs/>
+                <w:vertAlign w:val="subscript"/>
+              </w:rPr>
+              <w:t>S/X (</w:t>
+            </w:r>
+            <w:proofErr w:type="spellStart"/>
+            <w:r>
+              <w:rPr>
+                <w:rFonts w:cs="Arial"/>
+                <w:b/>
+                <w:bCs/>
+                <w:vertAlign w:val="subscript"/>
+              </w:rPr>
+              <w:t>acidogênicos</w:t>
+            </w:r>
+            <w:proofErr w:type="spellEnd"/>
+            <w:r>
+              <w:rPr>
+                <w:rFonts w:cs="Arial"/>
+                <w:b/>
+                <w:bCs/>
+                <w:vertAlign w:val="subscript"/>
+              </w:rPr>
+              <w:t>)</w:t>
+            </w:r>
+            <w:r>
+              <w:rPr>
+                <w:rFonts w:cs="Arial"/>
+                <w:b/>
+                <w:bCs/>
+                <w:vertAlign w:val="subscript"/>
+              </w:rPr>
+              <w:t xml:space="preserve"> </w:t>
+            </w:r>
+            <w:r>
+              <w:rPr>
+                <w:rFonts w:cs="Arial"/>
+                <w:b/>
+                <w:bCs/>
+              </w:rPr>
               <w:t>(</w:t>
             </w:r>
-            <w:proofErr w:type="gramStart"/>
-            <w:r>
-              <w:rPr>
-                <w:rFonts w:cs="Arial"/>
-                <w:b/>
-                <w:bCs/>
-                <w:vertAlign w:val="subscript"/>
-              </w:rPr>
-              <w:t>metanogênicos)</w:t>
-            </w:r>
-            <w:r>
-              <w:rPr>
-                <w:rFonts w:cs="Arial"/>
-                <w:b/>
-                <w:bCs/>
-              </w:rPr>
-              <w:t xml:space="preserve"> </w:t>
-            </w:r>
-            <w:r>
-              <w:rPr>
-                <w:rFonts w:cs="Arial"/>
-              </w:rPr>
-              <w:t xml:space="preserve"> (</w:t>
-            </w:r>
-            <w:proofErr w:type="gramEnd"/>
-            <w:r>
-              <w:rPr>
-                <w:rFonts w:cs="Arial"/>
-              </w:rPr>
-              <w:t>d</w:t>
-            </w:r>
-            <w:r>
-              <w:rPr>
-                <w:rFonts w:cs="Arial"/>
-                <w:vertAlign w:val="superscript"/>
-              </w:rPr>
-              <w:t>-1</w:t>
-            </w:r>
-            <w:r>
-              <w:rPr>
-                <w:rFonts w:cs="Arial"/>
-              </w:rPr>
-              <w:t xml:space="preserve">): </w:t>
-            </w:r>
-            <w:r>
-              <w:rPr>
-                <w:rFonts w:cs="Arial"/>
-              </w:rPr>
-              <w:t>0.004</w:t>
+            <w:proofErr w:type="spellStart"/>
+            <w:r>
+              <w:rPr>
+                <w:rFonts w:cs="Arial"/>
+                <w:b/>
+                <w:bCs/>
+              </w:rPr>
+              <w:t>m</w:t>
+            </w:r>
+            <w:r>
+              <w:rPr>
+                <w:rFonts w:cs="Arial"/>
+                <w:b/>
+                <w:bCs/>
+              </w:rPr>
+              <w:t>g</w:t>
+            </w:r>
+            <w:r>
+              <w:rPr>
+                <w:rFonts w:cs="Arial"/>
+                <w:b/>
+                <w:bCs/>
+              </w:rPr>
+              <w:t>S</w:t>
+            </w:r>
+            <w:proofErr w:type="spellEnd"/>
+            <w:r>
+              <w:rPr>
+                <w:rFonts w:cs="Arial"/>
+                <w:b/>
+                <w:bCs/>
+              </w:rPr>
+              <w:t>/</w:t>
+            </w:r>
+            <w:proofErr w:type="spellStart"/>
+            <w:r>
+              <w:rPr>
+                <w:rFonts w:cs="Arial"/>
+                <w:b/>
+                <w:bCs/>
+              </w:rPr>
+              <w:t>m</w:t>
+            </w:r>
+            <w:r>
+              <w:rPr>
+                <w:rFonts w:cs="Arial"/>
+                <w:b/>
+                <w:bCs/>
+              </w:rPr>
+              <w:t>g</w:t>
+            </w:r>
+            <w:r>
+              <w:rPr>
+                <w:rFonts w:cs="Arial"/>
+                <w:b/>
+                <w:bCs/>
+              </w:rPr>
+              <w:t>X</w:t>
+            </w:r>
+            <w:proofErr w:type="spellEnd"/>
+            <w:r>
+              <w:rPr>
+                <w:rFonts w:cs="Arial"/>
+                <w:b/>
+                <w:bCs/>
+              </w:rPr>
+              <w:t>):</w:t>
+            </w:r>
+            <w:r>
+              <w:rPr>
+                <w:rFonts w:cs="Arial"/>
+                <w:b/>
+                <w:bCs/>
+              </w:rPr>
+              <w:t xml:space="preserve"> 45.51</w:t>
             </w:r>
           </w:p>
           <w:p>
@@ -14646,437 +16406,6 @@
                 <w:b/>
                 <w:bCs/>
               </w:rPr>
-              <w:t>K</w:t>
-            </w:r>
-            <w:r>
-              <w:rPr>
-                <w:rFonts w:cs="Arial"/>
-                <w:b/>
-                <w:bCs/>
-                <w:vertAlign w:val="subscript"/>
-              </w:rPr>
-              <w:t>s1</w:t>
-            </w:r>
-            <w:r>
-              <w:rPr>
-                <w:rFonts w:cs="Arial"/>
-                <w:b/>
-                <w:bCs/>
-              </w:rPr>
-              <w:t xml:space="preserve"> (</w:t>
-            </w:r>
-            <w:r>
-              <w:rPr>
-                <w:rFonts w:cs="Arial"/>
-                <w:b/>
-                <w:bCs/>
-              </w:rPr>
-              <w:t>mg/L</w:t>
-            </w:r>
-            <w:r>
-              <w:rPr>
-                <w:rFonts w:cs="Arial"/>
-                <w:b/>
-                <w:bCs/>
-              </w:rPr>
-              <w:t>)</w:t>
-            </w:r>
-            <w:r>
-              <w:rPr>
-                <w:rFonts w:cs="Arial"/>
-                <w:b/>
-                <w:bCs/>
-              </w:rPr>
-              <w:t xml:space="preserve">: </w:t>
-            </w:r>
-            <w:r>
-              <w:rPr>
-                <w:rFonts w:cs="Arial"/>
-                <w:b/>
-                <w:bCs/>
-              </w:rPr>
-              <w:t>160</w:t>
-            </w:r>
-          </w:p>
-          <w:p>
-            <w:pPr>
-              <w:rPr>
-                <w:rFonts w:cs="Arial"/>
-                <w:b/>
-                <w:bCs/>
-              </w:rPr>
-            </w:pPr>
-            <w:r>
-              <w:rPr>
-                <w:rFonts w:cs="Arial"/>
-                <w:b/>
-                <w:bCs/>
-              </w:rPr>
-              <w:t>K</w:t>
-            </w:r>
-            <w:r>
-              <w:rPr>
-                <w:rFonts w:cs="Arial"/>
-                <w:b/>
-                <w:bCs/>
-                <w:vertAlign w:val="subscript"/>
-              </w:rPr>
-              <w:t>s2</w:t>
-            </w:r>
-            <w:r>
-              <w:rPr>
-                <w:rFonts w:cs="Arial"/>
-                <w:b/>
-                <w:bCs/>
-              </w:rPr>
-              <w:t xml:space="preserve"> (mg/L): 0.82</w:t>
-            </w:r>
-          </w:p>
-          <w:p>
-            <w:pPr>
-              <w:rPr>
-                <w:rFonts w:cs="Arial"/>
-              </w:rPr>
-            </w:pPr>
-            <w:r>
-              <w:rPr>
-                <w:rFonts w:cs="Arial"/>
-                <w:b/>
-                <w:bCs/>
-              </w:rPr>
-              <w:t>Y</w:t>
-            </w:r>
-            <w:r>
-              <w:rPr>
-                <w:rFonts w:cs="Arial"/>
-                <w:b/>
-                <w:bCs/>
-                <w:vertAlign w:val="subscript"/>
-              </w:rPr>
-              <w:t>X/S</w:t>
-            </w:r>
-            <w:r>
-              <w:rPr>
-                <w:rFonts w:cs="Arial"/>
-                <w:b/>
-                <w:bCs/>
-                <w:vertAlign w:val="subscript"/>
-              </w:rPr>
-              <w:t xml:space="preserve"> (</w:t>
-            </w:r>
-            <w:proofErr w:type="spellStart"/>
-            <w:r>
-              <w:rPr>
-                <w:rFonts w:cs="Arial"/>
-                <w:b/>
-                <w:bCs/>
-                <w:vertAlign w:val="subscript"/>
-              </w:rPr>
-              <w:t>acidogênicos</w:t>
-            </w:r>
-            <w:proofErr w:type="spellEnd"/>
-            <w:r>
-              <w:rPr>
-                <w:rFonts w:cs="Arial"/>
-                <w:b/>
-                <w:bCs/>
-                <w:vertAlign w:val="subscript"/>
-              </w:rPr>
-              <w:t>)</w:t>
-            </w:r>
-            <w:r>
-              <w:rPr>
-                <w:rFonts w:cs="Arial"/>
-                <w:b/>
-                <w:bCs/>
-              </w:rPr>
-              <w:t xml:space="preserve"> (</w:t>
-            </w:r>
-            <w:proofErr w:type="spellStart"/>
-            <w:r>
-              <w:rPr>
-                <w:rFonts w:cs="Arial"/>
-                <w:b/>
-                <w:bCs/>
-              </w:rPr>
-              <w:t>kgX</w:t>
-            </w:r>
-            <w:proofErr w:type="spellEnd"/>
-            <w:r>
-              <w:rPr>
-                <w:rFonts w:cs="Arial"/>
-                <w:b/>
-                <w:bCs/>
-              </w:rPr>
-              <w:t>/</w:t>
-            </w:r>
-            <w:proofErr w:type="spellStart"/>
-            <w:r>
-              <w:rPr>
-                <w:rFonts w:cs="Arial"/>
-                <w:b/>
-                <w:bCs/>
-              </w:rPr>
-              <w:t>kgS</w:t>
-            </w:r>
-            <w:proofErr w:type="spellEnd"/>
-            <w:r>
-              <w:rPr>
-                <w:rFonts w:cs="Arial"/>
-                <w:b/>
-                <w:bCs/>
-              </w:rPr>
-              <w:t>)</w:t>
-            </w:r>
-            <w:r>
-              <w:rPr>
-                <w:rFonts w:cs="Arial"/>
-                <w:b/>
-                <w:bCs/>
-              </w:rPr>
-              <w:t xml:space="preserve">: </w:t>
-            </w:r>
-            <w:r>
-              <w:rPr>
-                <w:rFonts w:cs="Arial"/>
-                <w:b/>
-                <w:bCs/>
-              </w:rPr>
-              <w:t>0.0264</w:t>
-            </w:r>
-          </w:p>
-          <w:p>
-            <w:pPr>
-              <w:rPr>
-                <w:rFonts w:cs="Arial"/>
-                <w:b/>
-                <w:bCs/>
-              </w:rPr>
-            </w:pPr>
-            <w:r>
-              <w:rPr>
-                <w:rFonts w:cs="Arial"/>
-                <w:b/>
-                <w:bCs/>
-              </w:rPr>
-              <w:t>Y</w:t>
-            </w:r>
-            <w:r>
-              <w:rPr>
-                <w:rFonts w:cs="Arial"/>
-                <w:b/>
-                <w:bCs/>
-                <w:vertAlign w:val="subscript"/>
-              </w:rPr>
-              <w:t>X/S (metanogênicos)</w:t>
-            </w:r>
-            <w:r>
-              <w:rPr>
-                <w:rFonts w:cs="Arial"/>
-                <w:b/>
-                <w:bCs/>
-              </w:rPr>
-              <w:t xml:space="preserve"> (</w:t>
-            </w:r>
-            <w:proofErr w:type="spellStart"/>
-            <w:r>
-              <w:rPr>
-                <w:rFonts w:cs="Arial"/>
-                <w:b/>
-                <w:bCs/>
-              </w:rPr>
-              <w:t>kgX</w:t>
-            </w:r>
-            <w:proofErr w:type="spellEnd"/>
-            <w:r>
-              <w:rPr>
-                <w:rFonts w:cs="Arial"/>
-                <w:b/>
-                <w:bCs/>
-              </w:rPr>
-              <w:t>/</w:t>
-            </w:r>
-            <w:proofErr w:type="spellStart"/>
-            <w:r>
-              <w:rPr>
-                <w:rFonts w:cs="Arial"/>
-                <w:b/>
-                <w:bCs/>
-              </w:rPr>
-              <w:t>kgS</w:t>
-            </w:r>
-            <w:proofErr w:type="spellEnd"/>
-            <w:r>
-              <w:rPr>
-                <w:rFonts w:cs="Arial"/>
-                <w:b/>
-                <w:bCs/>
-              </w:rPr>
-              <w:t xml:space="preserve">): </w:t>
-            </w:r>
-            <w:r>
-              <w:rPr>
-                <w:rFonts w:cs="Arial"/>
-                <w:b/>
-                <w:bCs/>
-              </w:rPr>
-              <w:t>0.0242</w:t>
-            </w:r>
-          </w:p>
-          <w:p>
-            <w:pPr>
-              <w:rPr>
-                <w:rFonts w:cs="Arial"/>
-                <w:b/>
-                <w:bCs/>
-              </w:rPr>
-            </w:pPr>
-            <w:r>
-              <w:rPr>
-                <w:rFonts w:cs="Arial"/>
-                <w:b/>
-                <w:bCs/>
-              </w:rPr>
-              <w:t>Y</w:t>
-            </w:r>
-            <w:r>
-              <w:rPr>
-                <w:rFonts w:cs="Arial"/>
-                <w:b/>
-                <w:bCs/>
-                <w:vertAlign w:val="subscript"/>
-              </w:rPr>
-              <w:t>S/X (</w:t>
-            </w:r>
-            <w:proofErr w:type="spellStart"/>
-            <w:r>
-              <w:rPr>
-                <w:rFonts w:cs="Arial"/>
-                <w:b/>
-                <w:bCs/>
-                <w:vertAlign w:val="subscript"/>
-              </w:rPr>
-              <w:t>acidogênicos</w:t>
-            </w:r>
-            <w:proofErr w:type="spellEnd"/>
-            <w:r>
-              <w:rPr>
-                <w:rFonts w:cs="Arial"/>
-                <w:b/>
-                <w:bCs/>
-                <w:vertAlign w:val="subscript"/>
-              </w:rPr>
-              <w:t>)</w:t>
-            </w:r>
-            <w:r>
-              <w:rPr>
-                <w:rFonts w:cs="Arial"/>
-                <w:b/>
-                <w:bCs/>
-                <w:vertAlign w:val="subscript"/>
-              </w:rPr>
-              <w:t xml:space="preserve"> </w:t>
-            </w:r>
-            <w:r>
-              <w:rPr>
-                <w:rFonts w:cs="Arial"/>
-                <w:b/>
-                <w:bCs/>
-              </w:rPr>
-              <w:t>(</w:t>
-            </w:r>
-            <w:proofErr w:type="spellStart"/>
-            <w:r>
-              <w:rPr>
-                <w:rFonts w:cs="Arial"/>
-                <w:b/>
-                <w:bCs/>
-              </w:rPr>
-              <w:t>m</w:t>
-            </w:r>
-            <w:r>
-              <w:rPr>
-                <w:rFonts w:cs="Arial"/>
-                <w:b/>
-                <w:bCs/>
-              </w:rPr>
-              <w:t>g</w:t>
-            </w:r>
-            <w:r>
-              <w:rPr>
-                <w:rFonts w:cs="Arial"/>
-                <w:b/>
-                <w:bCs/>
-              </w:rPr>
-              <w:t>S</w:t>
-            </w:r>
-            <w:proofErr w:type="spellEnd"/>
-            <w:r>
-              <w:rPr>
-                <w:rFonts w:cs="Arial"/>
-                <w:b/>
-                <w:bCs/>
-              </w:rPr>
-              <w:t>/</w:t>
-            </w:r>
-            <w:proofErr w:type="spellStart"/>
-            <w:r>
-              <w:rPr>
-                <w:rFonts w:cs="Arial"/>
-                <w:b/>
-                <w:bCs/>
-              </w:rPr>
-              <w:t>m</w:t>
-            </w:r>
-            <w:r>
-              <w:rPr>
-                <w:rFonts w:cs="Arial"/>
-                <w:b/>
-                <w:bCs/>
-              </w:rPr>
-              <w:t>g</w:t>
-            </w:r>
-            <w:r>
-              <w:rPr>
-                <w:rFonts w:cs="Arial"/>
-                <w:b/>
-                <w:bCs/>
-              </w:rPr>
-              <w:t>X</w:t>
-            </w:r>
-            <w:proofErr w:type="spellEnd"/>
-            <w:r>
-              <w:rPr>
-                <w:rFonts w:cs="Arial"/>
-                <w:b/>
-                <w:bCs/>
-              </w:rPr>
-              <w:t>):</w:t>
-            </w:r>
-            <w:r>
-              <w:rPr>
-                <w:rFonts w:cs="Arial"/>
-                <w:b/>
-                <w:bCs/>
-              </w:rPr>
-              <w:t xml:space="preserve"> 45.51</w:t>
-            </w:r>
-          </w:p>
-          <w:p>
-            <w:pPr>
-              <w:rPr>
-                <w:rFonts w:cs="Arial"/>
-                <w:b/>
-                <w:bCs/>
-              </w:rPr>
-            </w:pPr>
-            <w:r>
-              <w:rPr>
-                <w:rFonts w:cs="Arial"/>
-                <w:b/>
-                <w:bCs/>
-              </w:rPr>
-              <w:lastRenderedPageBreak/>
               <w:t>Y</w:t>
             </w:r>
             <w:r>
@@ -15163,10 +16492,9 @@
             <w:vMerge w:val="restart"/>
           </w:tcPr>
           <w:p>
-            <w:commentRangeStart w:id="15"/>
+            <w:commentRangeStart w:id="16"/>
             <w:proofErr w:type="spellStart"/>
             <w:r>
-              <w:lastRenderedPageBreak/>
               <w:t>Simeonov</w:t>
             </w:r>
             <w:proofErr w:type="spellEnd"/>
@@ -15183,12 +16511,12 @@
             <w:r>
               <w:t xml:space="preserve"> (1996)</w:t>
             </w:r>
-            <w:commentRangeEnd w:id="15"/>
+            <w:commentRangeEnd w:id="16"/>
             <w:r>
               <w:rPr>
                 <w:rStyle w:val="Refdecomentrio"/>
               </w:rPr>
-              <w:commentReference w:id="15"/>
+              <w:commentReference w:id="16"/>
             </w:r>
           </w:p>
         </w:tc>
@@ -15362,7 +16690,6 @@
               <w:t xml:space="preserve"> (L/</w:t>
             </w:r>
             <w:proofErr w:type="spellStart"/>
-            <w:proofErr w:type="gramStart"/>
             <w:r>
               <w:rPr>
                 <w:rFonts w:cs="Arial"/>
@@ -15370,7 +16697,6 @@
               <w:t>mg.d</w:t>
             </w:r>
             <w:proofErr w:type="spellEnd"/>
-            <w:proofErr w:type="gramEnd"/>
             <w:r>
               <w:rPr>
                 <w:rFonts w:cs="Arial"/>
@@ -15589,6 +16915,7 @@
                 <w:bCs/>
                 <w:lang w:val="en-US"/>
               </w:rPr>
+              <w:lastRenderedPageBreak/>
               <w:t>Y</w:t>
             </w:r>
             <w:r>
@@ -16254,7 +17581,7 @@
                 <w:lang w:val="en-US"/>
               </w:rPr>
             </w:pPr>
-            <w:commentRangeStart w:id="16"/>
+            <w:commentRangeStart w:id="17"/>
             <w:r>
               <w:t xml:space="preserve">Hu </w:t>
             </w:r>
@@ -16268,12 +17595,12 @@
             <w:r>
               <w:t xml:space="preserve"> (2002)</w:t>
             </w:r>
-            <w:commentRangeEnd w:id="16"/>
+            <w:commentRangeEnd w:id="17"/>
             <w:r>
               <w:rPr>
                 <w:rStyle w:val="Refdecomentrio"/>
               </w:rPr>
-              <w:commentReference w:id="16"/>
+              <w:commentReference w:id="17"/>
             </w:r>
           </w:p>
         </w:tc>
@@ -16419,7 +17746,6 @@
           <w:noProof/>
           <w:lang w:val="en-US"/>
         </w:rPr>
-        <w:lastRenderedPageBreak/>
         <w:drawing>
           <wp:inline distT="0" distB="0" distL="0" distR="0" wp14:anchorId="47636347" wp14:editId="4AE479CD">
             <wp:extent cx="4896533" cy="2333951"/>
@@ -16436,7 +17762,7 @@
                     <pic:cNvPicPr/>
                   </pic:nvPicPr>
                   <pic:blipFill>
-                    <a:blip r:embed="rId19"/>
+                    <a:blip r:embed="rId26"/>
                     <a:stretch>
                       <a:fillRect/>
                     </a:stretch>
@@ -16705,7 +18031,26 @@
       </w:r>
     </w:p>
   </w:comment>
-  <w:comment w:id="9" w:author="Yuri Carvalho" w:date="2023-06-29T15:59:00Z" w:initials="YC">
+  <w:comment w:id="9" w:author="Matheus Belchior" w:date="2023-08-24T15:24:00Z" w:initials="MB">
+    <w:p>
+      <w:pPr>
+        <w:pStyle w:val="Textodecomentrio"/>
+      </w:pPr>
+      <w:r>
+        <w:rPr>
+          <w:rStyle w:val="Refdecomentrio"/>
+        </w:rPr>
+        <w:annotationRef/>
+      </w:r>
+      <w:r>
+        <w:t xml:space="preserve">Id </w:t>
+      </w:r>
+      <w:r>
+        <w:t>129</w:t>
+      </w:r>
+    </w:p>
+  </w:comment>
+  <w:comment w:id="10" w:author="Yuri Carvalho" w:date="2023-06-29T15:59:00Z" w:initials="YC">
     <w:p>
       <w:pPr>
         <w:pStyle w:val="Textodecomentrio"/>
@@ -16727,7 +18072,7 @@
       </w:hyperlink>
     </w:p>
   </w:comment>
-  <w:comment w:id="10" w:author="Matheus Belchior" w:date="2023-08-19T15:43:00Z" w:initials="MB">
+  <w:comment w:id="11" w:author="Matheus Belchior" w:date="2023-08-19T15:43:00Z" w:initials="MB">
     <w:p>
       <w:pPr>
         <w:pStyle w:val="Textodecomentrio"/>
@@ -16740,7 +18085,7 @@
       </w:r>
     </w:p>
   </w:comment>
-  <w:comment w:id="11" w:author="Yuri Carvalho" w:date="2023-06-29T15:59:00Z" w:initials="YC">
+  <w:comment w:id="12" w:author="Yuri Carvalho" w:date="2023-06-29T15:59:00Z" w:initials="YC">
     <w:p>
       <w:pPr>
         <w:pStyle w:val="Textodecomentrio"/>
@@ -16762,7 +18107,7 @@
       </w:hyperlink>
     </w:p>
   </w:comment>
-  <w:comment w:id="12" w:author="Yuri Carvalho" w:date="2023-06-29T16:47:00Z" w:initials="YC">
+  <w:comment w:id="13" w:author="Yuri Carvalho" w:date="2023-06-29T16:47:00Z" w:initials="YC">
     <w:p>
       <w:pPr>
         <w:pStyle w:val="Textodecomentrio"/>
@@ -16784,7 +18129,7 @@
       </w:hyperlink>
     </w:p>
   </w:comment>
-  <w:comment w:id="13" w:author="Yuri Carvalho" w:date="2023-06-29T16:47:00Z" w:initials="YC">
+  <w:comment w:id="14" w:author="Yuri Carvalho" w:date="2023-06-29T16:47:00Z" w:initials="YC">
     <w:p>
       <w:pPr>
         <w:pStyle w:val="Textodecomentrio"/>
@@ -16801,7 +18146,7 @@
       </w:r>
     </w:p>
   </w:comment>
-  <w:comment w:id="14" w:author="Yuri Carvalho" w:date="2023-06-29T16:49:00Z" w:initials="YC">
+  <w:comment w:id="15" w:author="Yuri Carvalho" w:date="2023-06-29T16:49:00Z" w:initials="YC">
     <w:p>
       <w:pPr>
         <w:pStyle w:val="Textodecomentrio"/>
@@ -16823,7 +18168,7 @@
       </w:hyperlink>
     </w:p>
   </w:comment>
-  <w:comment w:id="15" w:author="Yuri Carvalho" w:date="2023-07-07T19:19:00Z" w:initials="YC">
+  <w:comment w:id="16" w:author="Yuri Carvalho" w:date="2023-07-07T19:19:00Z" w:initials="YC">
     <w:p>
       <w:pPr>
         <w:pStyle w:val="Textodecomentrio"/>
@@ -16845,7 +18190,7 @@
       </w:hyperlink>
     </w:p>
   </w:comment>
-  <w:comment w:id="16" w:author="Yuri Carvalho" w:date="2023-06-29T16:47:00Z" w:initials="YC">
+  <w:comment w:id="17" w:author="Yuri Carvalho" w:date="2023-06-29T16:47:00Z" w:initials="YC">
     <w:p>
       <w:pPr>
         <w:pStyle w:val="Textodecomentrio"/>
@@ -16880,6 +18225,7 @@
   <w15:commentEx w15:paraId="5AD723A1" w15:done="0"/>
   <w15:commentEx w15:paraId="66402C00" w15:done="0"/>
   <w15:commentEx w15:paraId="3CC56EAF" w15:done="0"/>
+  <w15:commentEx w15:paraId="2CC28400" w15:done="0"/>
   <w15:commentEx w15:paraId="242C7B5F" w15:done="0"/>
   <w15:commentEx w15:paraId="6FD8B0AD" w15:done="0"/>
   <w15:commentEx w15:paraId="5985B205" w15:done="0"/>
@@ -16901,6 +18247,7 @@
   <w16cex:commentExtensible w16cex:durableId="2890BB37" w16cex:dateUtc="2023-08-23T20:07:00Z"/>
   <w16cex:commentExtensible w16cex:durableId="2890BF34" w16cex:dateUtc="2023-08-23T20:24:00Z"/>
   <w16cex:commentExtensible w16cex:durableId="2890BF97" w16cex:dateUtc="2023-08-23T20:25:00Z"/>
+  <w16cex:commentExtensible w16cex:durableId="2891F49F" w16cex:dateUtc="2023-08-24T18:24:00Z"/>
   <w16cex:commentExtensible w16cex:durableId="284828E7" w16cex:dateUtc="2023-06-29T18:59:00Z"/>
   <w16cex:commentExtensible w16cex:durableId="288B6199" w16cex:dateUtc="2023-08-19T18:43:00Z"/>
   <w16cex:commentExtensible w16cex:durableId="284828C7" w16cex:dateUtc="2023-06-29T18:59:00Z"/>
@@ -16922,6 +18269,7 @@
   <w16cid:commentId w16cid:paraId="5AD723A1" w16cid:durableId="2890BB37"/>
   <w16cid:commentId w16cid:paraId="66402C00" w16cid:durableId="2890BF34"/>
   <w16cid:commentId w16cid:paraId="3CC56EAF" w16cid:durableId="2890BF97"/>
+  <w16cid:commentId w16cid:paraId="2CC28400" w16cid:durableId="2891F49F"/>
   <w16cid:commentId w16cid:paraId="242C7B5F" w16cid:durableId="284828E7"/>
   <w16cid:commentId w16cid:paraId="6FD8B0AD" w16cid:durableId="288B6199"/>
   <w16cid:commentId w16cid:paraId="5985B205" w16cid:durableId="284828C7"/>

</xml_diff>